<commit_message>
simple gui based on wxpython implemented.
</commit_message>
<xml_diff>
--- a/test/data/checkliste.docx
+++ b/test/data/checkliste.docx
@@ -64,15 +64,19 @@
                 <w:szCs w:val="32"/>
               </w:rPr>
             </w:pPr>
-            <w:r>
-              <w:rPr>
-                <w:rFonts w:asciiTheme="majorHAnsi" w:hAnsiTheme="majorHAnsi"/>
-                <w:b/>
-                <w:sz w:val="32"/>
-                <w:szCs w:val="32"/>
-              </w:rPr>
-              <w:t>v.</w:t>
-            </w:r>
+            <w:del w:id="0" w:author="Michael Schneider" w:date="2018-09-22T23:55:00Z">
+              <w:r>
+                <w:rPr>
+                  <w:rFonts w:asciiTheme="majorHAnsi" w:hAnsiTheme="majorHAnsi"/>
+                  <w:b/>
+                  <w:sz w:val="32"/>
+                  <w:szCs w:val="32"/>
+                </w:rPr>
+                <w:delText>v.</w:delText>
+              </w:r>
+            </w:del>
+            <w:bookmarkStart w:id="1" w:name="_GoBack"/>
+            <w:bookmarkEnd w:id="1"/>
             <w:r>
               <w:rPr>
                 <w:rFonts w:asciiTheme="majorHAnsi" w:hAnsiTheme="majorHAnsi"/>
@@ -1238,7 +1242,7 @@
               <w:rPr>
                 <w:rFonts w:asciiTheme="majorHAnsi" w:hAnsiTheme="majorHAnsi"/>
                 <w:highlight w:val="yellow"/>
-                <w:rPrChange w:id="0" w:author="Michael Schneider" w:date="2018-08-19T14:15:00Z">
+                <w:rPrChange w:id="2" w:author="Michael Schneider" w:date="2018-08-19T14:15:00Z">
                   <w:rPr>
                     <w:rFonts w:asciiTheme="majorHAnsi" w:hAnsiTheme="majorHAnsi"/>
                   </w:rPr>
@@ -1278,7 +1282,7 @@
                 <w:rStyle w:val="ts-muster-content"/>
                 <w:rFonts w:asciiTheme="majorHAnsi" w:hAnsiTheme="majorHAnsi"/>
                 <w:highlight w:val="yellow"/>
-                <w:rPrChange w:id="1" w:author="Michael Schneider" w:date="2018-08-19T14:15:00Z">
+                <w:rPrChange w:id="3" w:author="Michael Schneider" w:date="2018-08-19T14:15:00Z">
                   <w:rPr>
                     <w:rStyle w:val="ts-muster-content"/>
                     <w:rFonts w:asciiTheme="majorHAnsi" w:hAnsiTheme="majorHAnsi"/>
@@ -1292,7 +1296,7 @@
                 <w:rStyle w:val="ts-muster-content"/>
                 <w:rFonts w:asciiTheme="majorHAnsi" w:hAnsiTheme="majorHAnsi"/>
                 <w:highlight w:val="yellow"/>
-                <w:rPrChange w:id="2" w:author="Michael Schneider" w:date="2018-08-19T14:15:00Z">
+                <w:rPrChange w:id="4" w:author="Michael Schneider" w:date="2018-08-19T14:15:00Z">
                   <w:rPr>
                     <w:rStyle w:val="ts-muster-content"/>
                     <w:rFonts w:asciiTheme="majorHAnsi" w:hAnsiTheme="majorHAnsi"/>
@@ -1306,7 +1310,7 @@
                 <w:rStyle w:val="ts-muster-content"/>
                 <w:rFonts w:asciiTheme="majorHAnsi" w:hAnsiTheme="majorHAnsi"/>
                 <w:highlight w:val="yellow"/>
-                <w:rPrChange w:id="3" w:author="Michael Schneider" w:date="2018-08-19T14:15:00Z">
+                <w:rPrChange w:id="5" w:author="Michael Schneider" w:date="2018-08-19T14:15:00Z">
                   <w:rPr>
                     <w:rStyle w:val="ts-muster-content"/>
                     <w:rFonts w:asciiTheme="majorHAnsi" w:hAnsiTheme="majorHAnsi"/>
@@ -1325,7 +1329,7 @@
               <w:rPr>
                 <w:rFonts w:asciiTheme="majorHAnsi" w:hAnsiTheme="majorHAnsi"/>
                 <w:highlight w:val="yellow"/>
-                <w:rPrChange w:id="4" w:author="Michael Schneider" w:date="2018-08-19T14:15:00Z">
+                <w:rPrChange w:id="6" w:author="Michael Schneider" w:date="2018-08-19T14:15:00Z">
                   <w:rPr>
                     <w:rFonts w:asciiTheme="majorHAnsi" w:hAnsiTheme="majorHAnsi"/>
                   </w:rPr>
@@ -1337,11 +1341,6 @@
                 <w:rPr>
                   <w:rFonts w:asciiTheme="majorHAnsi" w:hAnsiTheme="majorHAnsi"/>
                   <w:highlight w:val="yellow"/>
-                  <w:rPrChange w:id="5" w:author="Michael Schneider" w:date="2018-08-19T14:15:00Z">
-                    <w:rPr>
-                      <w:rFonts w:asciiTheme="majorHAnsi" w:hAnsiTheme="majorHAnsi"/>
-                    </w:rPr>
-                  </w:rPrChange>
                 </w:rPr>
                 <w:id w:val="270594893"/>
                 <w14:checkbox>
@@ -1350,21 +1349,15 @@
                   <w14:uncheckedState w14:val="2610" w14:font="MS Gothic"/>
                 </w14:checkbox>
               </w:sdtPr>
-              <w:sdtEndPr>
-                <w:rPr>
-                  <w:rPrChange w:id="6" w:author="Michael Schneider" w:date="2018-08-19T14:15:00Z">
-                    <w:rPr/>
-                  </w:rPrChange>
-                </w:rPr>
-              </w:sdtEndPr>
-              <w:sdtContent>
-                <w:r>
-                  <w:rPr>
-                    <w:rFonts w:ascii="MS Gothic" w:eastAsia="MS Gothic" w:hAnsi="MS Gothic" w:hint="eastAsia"/>
+              <w:sdtEndPr/>
+              <w:sdtContent>
+                <w:r>
+                  <w:rPr>
+                    <w:rFonts w:ascii="MS Gothic" w:eastAsia="MS Gothic" w:hAnsi="MS Gothic"/>
                     <w:highlight w:val="yellow"/>
                     <w:rPrChange w:id="7" w:author="Michael Schneider" w:date="2018-08-19T14:15:00Z">
                       <w:rPr>
-                        <w:rFonts w:ascii="MS Gothic" w:eastAsia="MS Gothic" w:hAnsi="MS Gothic" w:hint="eastAsia"/>
+                        <w:rFonts w:ascii="MS Gothic" w:eastAsia="MS Gothic" w:hAnsi="MS Gothic"/>
                       </w:rPr>
                     </w:rPrChange>
                   </w:rPr>
@@ -1430,11 +1423,6 @@
                 <w:rPr>
                   <w:rFonts w:asciiTheme="majorHAnsi" w:hAnsiTheme="majorHAnsi"/>
                   <w:highlight w:val="yellow"/>
-                  <w:rPrChange w:id="12" w:author="Michael Schneider" w:date="2018-08-19T14:15:00Z">
-                    <w:rPr>
-                      <w:rFonts w:asciiTheme="majorHAnsi" w:hAnsiTheme="majorHAnsi"/>
-                    </w:rPr>
-                  </w:rPrChange>
                 </w:rPr>
                 <w:id w:val="1244686162"/>
                 <w14:checkbox>
@@ -1443,21 +1431,15 @@
                   <w14:uncheckedState w14:val="2610" w14:font="MS Gothic"/>
                 </w14:checkbox>
               </w:sdtPr>
-              <w:sdtEndPr>
-                <w:rPr>
-                  <w:rPrChange w:id="13" w:author="Michael Schneider" w:date="2018-08-19T14:15:00Z">
-                    <w:rPr/>
-                  </w:rPrChange>
-                </w:rPr>
-              </w:sdtEndPr>
-              <w:sdtContent>
-                <w:r>
-                  <w:rPr>
-                    <w:rFonts w:ascii="MS Gothic" w:eastAsia="MS Gothic" w:hAnsi="MS Gothic" w:hint="eastAsia"/>
+              <w:sdtEndPr/>
+              <w:sdtContent>
+                <w:r>
+                  <w:rPr>
+                    <w:rFonts w:ascii="MS Gothic" w:eastAsia="MS Gothic" w:hAnsi="MS Gothic"/>
                     <w:highlight w:val="yellow"/>
-                    <w:rPrChange w:id="14" w:author="Michael Schneider" w:date="2018-08-19T14:15:00Z">
+                    <w:rPrChange w:id="12" w:author="Michael Schneider" w:date="2018-08-19T14:15:00Z">
                       <w:rPr>
-                        <w:rFonts w:ascii="MS Gothic" w:eastAsia="MS Gothic" w:hAnsi="MS Gothic" w:hint="eastAsia"/>
+                        <w:rFonts w:ascii="MS Gothic" w:eastAsia="MS Gothic" w:hAnsi="MS Gothic"/>
                       </w:rPr>
                     </w:rPrChange>
                   </w:rPr>
@@ -1469,7 +1451,7 @@
               <w:rPr>
                 <w:rFonts w:asciiTheme="majorHAnsi" w:hAnsiTheme="majorHAnsi"/>
                 <w:highlight w:val="yellow"/>
-                <w:rPrChange w:id="15" w:author="Michael Schneider" w:date="2018-08-19T14:15:00Z">
+                <w:rPrChange w:id="13" w:author="Michael Schneider" w:date="2018-08-19T14:15:00Z">
                   <w:rPr>
                     <w:rFonts w:asciiTheme="majorHAnsi" w:hAnsiTheme="majorHAnsi"/>
                   </w:rPr>
@@ -1482,7 +1464,7 @@
                 <w:rStyle w:val="ts-muster-content"/>
                 <w:rFonts w:asciiTheme="majorHAnsi" w:hAnsiTheme="majorHAnsi"/>
                 <w:highlight w:val="yellow"/>
-                <w:rPrChange w:id="16" w:author="Michael Schneider" w:date="2018-08-19T14:15:00Z">
+                <w:rPrChange w:id="14" w:author="Michael Schneider" w:date="2018-08-19T14:15:00Z">
                   <w:rPr>
                     <w:rStyle w:val="ts-muster-content"/>
                     <w:rFonts w:asciiTheme="majorHAnsi" w:hAnsiTheme="majorHAnsi"/>
@@ -1491,13 +1473,13 @@
               </w:rPr>
               <w:t>Inhaltsdaten</w:t>
             </w:r>
-            <w:ins w:id="17" w:author="Michael Schneider" w:date="2018-08-19T13:50:00Z">
+            <w:ins w:id="15" w:author="Michael Schneider" w:date="2018-08-19T13:50:00Z">
               <w:r>
                 <w:rPr>
                   <w:rStyle w:val="ts-muster-content"/>
                   <w:rFonts w:asciiTheme="majorHAnsi" w:hAnsiTheme="majorHAnsi"/>
                   <w:highlight w:val="yellow"/>
-                  <w:rPrChange w:id="18" w:author="Michael Schneider" w:date="2018-08-19T14:15:00Z">
+                  <w:rPrChange w:id="16" w:author="Michael Schneider" w:date="2018-08-19T14:15:00Z">
                     <w:rPr>
                       <w:rStyle w:val="ts-muster-content"/>
                       <w:rFonts w:asciiTheme="majorHAnsi" w:hAnsiTheme="majorHAnsi"/>
@@ -1553,7 +1535,7 @@
               </w:rPr>
               <w:t>Vertragsdaten</w:t>
             </w:r>
-            <w:ins w:id="19" w:author="Michael Schneider" w:date="2018-08-19T13:50:00Z">
+            <w:ins w:id="17" w:author="Michael Schneider" w:date="2018-08-19T13:50:00Z">
               <w:r>
                 <w:rPr>
                   <w:rStyle w:val="ts-muster-content"/>
@@ -1572,7 +1554,7 @@
               <w:rPr>
                 <w:rFonts w:asciiTheme="majorHAnsi" w:hAnsiTheme="majorHAnsi"/>
                 <w:highlight w:val="yellow"/>
-                <w:rPrChange w:id="20" w:author="Michael Schneider" w:date="2018-08-19T14:15:00Z">
+                <w:rPrChange w:id="18" w:author="Michael Schneider" w:date="2018-08-19T14:15:00Z">
                   <w:rPr>
                     <w:rFonts w:asciiTheme="majorHAnsi" w:hAnsiTheme="majorHAnsi"/>
                   </w:rPr>
@@ -1612,7 +1594,7 @@
                 <w:rStyle w:val="ts-muster-content"/>
                 <w:rFonts w:asciiTheme="majorHAnsi" w:hAnsiTheme="majorHAnsi"/>
                 <w:highlight w:val="yellow"/>
-                <w:rPrChange w:id="21" w:author="Michael Schneider" w:date="2018-08-19T14:15:00Z">
+                <w:rPrChange w:id="19" w:author="Michael Schneider" w:date="2018-08-19T14:15:00Z">
                   <w:rPr>
                     <w:rStyle w:val="ts-muster-content"/>
                     <w:rFonts w:asciiTheme="majorHAnsi" w:hAnsiTheme="majorHAnsi"/>
@@ -1621,13 +1603,13 @@
               </w:rPr>
               <w:t>Nutzungsdaten</w:t>
             </w:r>
-            <w:ins w:id="22" w:author="Michael Schneider" w:date="2018-08-19T13:50:00Z">
+            <w:ins w:id="20" w:author="Michael Schneider" w:date="2018-08-19T13:50:00Z">
               <w:r>
                 <w:rPr>
                   <w:rStyle w:val="ts-muster-content"/>
                   <w:rFonts w:asciiTheme="majorHAnsi" w:hAnsiTheme="majorHAnsi"/>
                   <w:highlight w:val="yellow"/>
-                  <w:rPrChange w:id="23" w:author="Michael Schneider" w:date="2018-08-19T14:15:00Z">
+                  <w:rPrChange w:id="21" w:author="Michael Schneider" w:date="2018-08-19T14:15:00Z">
                     <w:rPr>
                       <w:rStyle w:val="ts-muster-content"/>
                       <w:rFonts w:asciiTheme="majorHAnsi" w:hAnsiTheme="majorHAnsi"/>
@@ -1653,11 +1635,6 @@
                 <w:rPr>
                   <w:rFonts w:asciiTheme="majorHAnsi" w:hAnsiTheme="majorHAnsi"/>
                   <w:highlight w:val="yellow"/>
-                  <w:rPrChange w:id="24" w:author="Michael Schneider" w:date="2018-08-19T14:15:00Z">
-                    <w:rPr>
-                      <w:rFonts w:asciiTheme="majorHAnsi" w:hAnsiTheme="majorHAnsi"/>
-                    </w:rPr>
-                  </w:rPrChange>
                 </w:rPr>
                 <w:id w:val="-1250801195"/>
                 <w14:checkbox>
@@ -1666,21 +1643,15 @@
                   <w14:uncheckedState w14:val="2610" w14:font="MS Gothic"/>
                 </w14:checkbox>
               </w:sdtPr>
-              <w:sdtEndPr>
-                <w:rPr>
-                  <w:rPrChange w:id="25" w:author="Michael Schneider" w:date="2018-08-19T14:15:00Z">
-                    <w:rPr/>
-                  </w:rPrChange>
-                </w:rPr>
-              </w:sdtEndPr>
-              <w:sdtContent>
-                <w:r>
-                  <w:rPr>
-                    <w:rFonts w:ascii="MS Gothic" w:eastAsia="MS Gothic" w:hAnsi="MS Gothic" w:cs="MS Gothic" w:hint="eastAsia"/>
+              <w:sdtEndPr/>
+              <w:sdtContent>
+                <w:r>
+                  <w:rPr>
+                    <w:rFonts w:ascii="MS Gothic" w:eastAsia="MS Gothic" w:hAnsi="MS Gothic" w:cs="MS Gothic"/>
                     <w:highlight w:val="yellow"/>
-                    <w:rPrChange w:id="26" w:author="Michael Schneider" w:date="2018-08-19T14:15:00Z">
+                    <w:rPrChange w:id="22" w:author="Michael Schneider" w:date="2018-08-19T14:15:00Z">
                       <w:rPr>
-                        <w:rFonts w:ascii="MS Gothic" w:eastAsia="MS Gothic" w:hAnsi="MS Gothic" w:cs="MS Gothic" w:hint="eastAsia"/>
+                        <w:rFonts w:ascii="MS Gothic" w:eastAsia="MS Gothic" w:hAnsi="MS Gothic" w:cs="MS Gothic"/>
                       </w:rPr>
                     </w:rPrChange>
                   </w:rPr>
@@ -1692,7 +1663,7 @@
               <w:rPr>
                 <w:rFonts w:asciiTheme="majorHAnsi" w:hAnsiTheme="majorHAnsi"/>
                 <w:highlight w:val="yellow"/>
-                <w:rPrChange w:id="27" w:author="Michael Schneider" w:date="2018-08-19T14:15:00Z">
+                <w:rPrChange w:id="23" w:author="Michael Schneider" w:date="2018-08-19T14:15:00Z">
                   <w:rPr>
                     <w:rFonts w:asciiTheme="majorHAnsi" w:hAnsiTheme="majorHAnsi"/>
                   </w:rPr>
@@ -1705,7 +1676,7 @@
                 <w:rStyle w:val="ts-muster-content"/>
                 <w:rFonts w:asciiTheme="majorHAnsi" w:hAnsiTheme="majorHAnsi"/>
                 <w:highlight w:val="yellow"/>
-                <w:rPrChange w:id="28" w:author="Michael Schneider" w:date="2018-08-19T14:15:00Z">
+                <w:rPrChange w:id="24" w:author="Michael Schneider" w:date="2018-08-19T14:15:00Z">
                   <w:rPr>
                     <w:rStyle w:val="ts-muster-content"/>
                     <w:rFonts w:asciiTheme="majorHAnsi" w:hAnsiTheme="majorHAnsi"/>
@@ -1714,13 +1685,13 @@
               </w:rPr>
               <w:t>Meta- und Kommunikationsdaten von Kunden</w:t>
             </w:r>
-            <w:del w:id="29" w:author="Michael Schneider" w:date="2018-08-19T13:51:00Z">
+            <w:del w:id="25" w:author="Michael Schneider" w:date="2018-08-19T13:51:00Z">
               <w:r>
                 <w:rPr>
                   <w:rStyle w:val="ts-muster-content"/>
                   <w:rFonts w:asciiTheme="majorHAnsi" w:hAnsiTheme="majorHAnsi"/>
                   <w:highlight w:val="yellow"/>
-                  <w:rPrChange w:id="30" w:author="Michael Schneider" w:date="2018-08-19T14:15:00Z">
+                  <w:rPrChange w:id="26" w:author="Michael Schneider" w:date="2018-08-19T14:15:00Z">
                     <w:rPr>
                       <w:rStyle w:val="ts-muster-content"/>
                       <w:rFonts w:asciiTheme="majorHAnsi" w:hAnsiTheme="majorHAnsi"/>
@@ -1730,13 +1701,13 @@
                 <w:delText>, Interessenten und Besuchern der Webseite</w:delText>
               </w:r>
             </w:del>
-            <w:ins w:id="31" w:author="Michael Schneider" w:date="2018-08-19T13:51:00Z">
+            <w:ins w:id="27" w:author="Michael Schneider" w:date="2018-08-19T13:51:00Z">
               <w:r>
                 <w:rPr>
                   <w:rStyle w:val="ts-muster-content"/>
                   <w:rFonts w:asciiTheme="majorHAnsi" w:hAnsiTheme="majorHAnsi"/>
                   <w:highlight w:val="yellow"/>
-                  <w:rPrChange w:id="32" w:author="Michael Schneider" w:date="2018-08-19T14:15:00Z">
+                  <w:rPrChange w:id="28" w:author="Michael Schneider" w:date="2018-08-19T14:15:00Z">
                     <w:rPr>
                       <w:rStyle w:val="ts-muster-content"/>
                       <w:rFonts w:asciiTheme="majorHAnsi" w:hAnsiTheme="majorHAnsi"/>
@@ -1746,8 +1717,6 @@
                 <w:t xml:space="preserve"> (z. B. Geräte-Informationen, Browser-Informationen, IP-Adressen).</w:t>
               </w:r>
             </w:ins>
-            <w:bookmarkStart w:id="33" w:name="_GoBack"/>
-            <w:bookmarkEnd w:id="33"/>
           </w:p>
           <w:p>
             <w:pPr>
@@ -48159,6 +48128,7 @@
               <w:rPr>
                 <w:rFonts w:asciiTheme="majorHAnsi" w:hAnsiTheme="majorHAnsi"/>
               </w:rPr>
+              <w:lastRenderedPageBreak/>
               <w:t>Sonstiges:</w:t>
             </w:r>
           </w:p>
@@ -48781,6 +48751,7 @@
               <w:rPr>
                 <w:rFonts w:asciiTheme="majorHAnsi" w:hAnsiTheme="majorHAnsi"/>
               </w:rPr>
+              <w:lastRenderedPageBreak/>
               <w:t>Hat der Webseitenbetreiber sonstige Präsenzen in sozialen Medien?</w:t>
             </w:r>
           </w:p>
@@ -51632,6 +51603,7 @@
     <w:rsidRoot w:val="00FE62AB"/>
     <w:rsid w:val="004052E0"/>
     <w:rsid w:val="00556EDA"/>
+    <w:rsid w:val="005A4D93"/>
     <w:rsid w:val="008B5869"/>
     <w:rsid w:val="008D7CB5"/>
     <w:rsid w:val="00A726AA"/>

</xml_diff>

<commit_message>
Fixed condition for Text, changed structrue for DSE Template to DSEDokument > Kapitel > Abschnitt > Text
</commit_message>
<xml_diff>
--- a/test/data/checkliste.docx
+++ b/test/data/checkliste.docx
@@ -75,8 +75,6 @@
                 <w:delText>v.</w:delText>
               </w:r>
             </w:del>
-            <w:bookmarkStart w:id="1" w:name="_GoBack"/>
-            <w:bookmarkEnd w:id="1"/>
             <w:r>
               <w:rPr>
                 <w:rFonts w:asciiTheme="majorHAnsi" w:hAnsiTheme="majorHAnsi"/>
@@ -392,11 +390,19 @@
                       <w:rFonts w:asciiTheme="majorHAnsi" w:hAnsiTheme="majorHAnsi"/>
                     </w:rPr>
                   </w:pPr>
+                  <w:proofErr w:type="spellStart"/>
                   <w:r>
                     <w:rPr>
                       <w:rFonts w:asciiTheme="majorHAnsi" w:hAnsiTheme="majorHAnsi"/>
                     </w:rPr>
-                    <w:t>Teststrasse 1</w:t>
+                    <w:t>Teststrasse</w:t>
+                  </w:r>
+                  <w:proofErr w:type="spellEnd"/>
+                  <w:r>
+                    <w:rPr>
+                      <w:rFonts w:asciiTheme="majorHAnsi" w:hAnsiTheme="majorHAnsi"/>
+                    </w:rPr>
+                    <w:t xml:space="preserve"> 1</w:t>
                   </w:r>
                 </w:p>
                 <w:p>
@@ -592,7 +598,27 @@
                 <w:i/>
                 <w:color w:val="C00000"/>
               </w:rPr>
-              <w:t>Verarbeitung personenbezogener Daten durch eine Behörde oder öffentl. Stelle oder</w:t>
+              <w:t xml:space="preserve">Verarbeitung personenbezogener Daten durch eine Behörde oder </w:t>
+            </w:r>
+            <w:proofErr w:type="spellStart"/>
+            <w:r>
+              <w:rPr>
+                <w:rFonts w:asciiTheme="majorHAnsi" w:hAnsiTheme="majorHAnsi"/>
+                <w:bCs/>
+                <w:i/>
+                <w:color w:val="C00000"/>
+              </w:rPr>
+              <w:t>öffentl</w:t>
+            </w:r>
+            <w:proofErr w:type="spellEnd"/>
+            <w:r>
+              <w:rPr>
+                <w:rFonts w:asciiTheme="majorHAnsi" w:hAnsiTheme="majorHAnsi"/>
+                <w:bCs/>
+                <w:i/>
+                <w:color w:val="C00000"/>
+              </w:rPr>
+              <w:t>. Stelle oder</w:t>
             </w:r>
           </w:p>
           <w:p>
@@ -941,8 +967,17 @@
                 <w:rFonts w:asciiTheme="majorHAnsi" w:hAnsiTheme="majorHAnsi"/>
                 <w:b/>
               </w:rPr>
-              <w:t>Externer Hostinganbieter</w:t>
-            </w:r>
+              <w:t xml:space="preserve">Externer </w:t>
+            </w:r>
+            <w:proofErr w:type="spellStart"/>
+            <w:r>
+              <w:rPr>
+                <w:rFonts w:asciiTheme="majorHAnsi" w:hAnsiTheme="majorHAnsi"/>
+                <w:b/>
+              </w:rPr>
+              <w:t>Hostinganbieter</w:t>
+            </w:r>
+            <w:proofErr w:type="spellEnd"/>
           </w:p>
           <w:p>
             <w:pPr>
@@ -987,35 +1022,69 @@
                 <w:i/>
                 <w:color w:val="C00000"/>
               </w:rPr>
-              <w:t>Fast alle Webseiten werden extern bei einem Hostinganbieter/-agentur gehostet.</w:t>
-            </w:r>
-          </w:p>
-          <w:p>
-            <w:pPr>
-              <w:tabs>
-                <w:tab w:val="center" w:pos="4536"/>
-                <w:tab w:val="right" w:pos="9072"/>
-              </w:tabs>
-              <w:rPr>
-                <w:rFonts w:asciiTheme="majorHAnsi" w:hAnsiTheme="majorHAnsi"/>
-              </w:rPr>
-            </w:pPr>
-          </w:p>
-          <w:p>
-            <w:pPr>
-              <w:tabs>
-                <w:tab w:val="center" w:pos="4536"/>
-                <w:tab w:val="right" w:pos="9072"/>
-              </w:tabs>
-              <w:rPr>
-                <w:rFonts w:asciiTheme="majorHAnsi" w:hAnsiTheme="majorHAnsi"/>
-              </w:rPr>
-            </w:pPr>
-            <w:r>
-              <w:rPr>
-                <w:rFonts w:asciiTheme="majorHAnsi" w:hAnsiTheme="majorHAnsi"/>
-              </w:rPr>
-              <w:t>Bitte benennen Sie den Hostingdienstleister:</w:t>
+              <w:t xml:space="preserve">Fast alle Webseiten werden extern bei einem </w:t>
+            </w:r>
+            <w:proofErr w:type="spellStart"/>
+            <w:r>
+              <w:rPr>
+                <w:rFonts w:asciiTheme="majorHAnsi" w:eastAsiaTheme="minorEastAsia" w:hAnsiTheme="majorHAnsi" w:cstheme="minorBidi"/>
+                <w:bCs/>
+                <w:i/>
+                <w:color w:val="C00000"/>
+              </w:rPr>
+              <w:t>Hostinganbieter</w:t>
+            </w:r>
+            <w:proofErr w:type="spellEnd"/>
+            <w:r>
+              <w:rPr>
+                <w:rFonts w:asciiTheme="majorHAnsi" w:eastAsiaTheme="minorEastAsia" w:hAnsiTheme="majorHAnsi" w:cstheme="minorBidi"/>
+                <w:bCs/>
+                <w:i/>
+                <w:color w:val="C00000"/>
+              </w:rPr>
+              <w:t>/-agentur gehostet.</w:t>
+            </w:r>
+          </w:p>
+          <w:p>
+            <w:pPr>
+              <w:tabs>
+                <w:tab w:val="center" w:pos="4536"/>
+                <w:tab w:val="right" w:pos="9072"/>
+              </w:tabs>
+              <w:rPr>
+                <w:rFonts w:asciiTheme="majorHAnsi" w:hAnsiTheme="majorHAnsi"/>
+              </w:rPr>
+            </w:pPr>
+          </w:p>
+          <w:p>
+            <w:pPr>
+              <w:tabs>
+                <w:tab w:val="center" w:pos="4536"/>
+                <w:tab w:val="right" w:pos="9072"/>
+              </w:tabs>
+              <w:rPr>
+                <w:rFonts w:asciiTheme="majorHAnsi" w:hAnsiTheme="majorHAnsi"/>
+              </w:rPr>
+            </w:pPr>
+            <w:r>
+              <w:rPr>
+                <w:rFonts w:asciiTheme="majorHAnsi" w:hAnsiTheme="majorHAnsi"/>
+              </w:rPr>
+              <w:t xml:space="preserve">Bitte benennen Sie den </w:t>
+            </w:r>
+            <w:proofErr w:type="spellStart"/>
+            <w:r>
+              <w:rPr>
+                <w:rFonts w:asciiTheme="majorHAnsi" w:hAnsiTheme="majorHAnsi"/>
+              </w:rPr>
+              <w:t>Hostingdienstleister</w:t>
+            </w:r>
+            <w:proofErr w:type="spellEnd"/>
+            <w:r>
+              <w:rPr>
+                <w:rFonts w:asciiTheme="majorHAnsi" w:hAnsiTheme="majorHAnsi"/>
+              </w:rPr>
+              <w:t>:</w:t>
             </w:r>
           </w:p>
           <w:p>
@@ -1242,7 +1311,7 @@
               <w:rPr>
                 <w:rFonts w:asciiTheme="majorHAnsi" w:hAnsiTheme="majorHAnsi"/>
                 <w:highlight w:val="yellow"/>
-                <w:rPrChange w:id="2" w:author="Michael Schneider" w:date="2018-08-19T14:15:00Z">
+                <w:rPrChange w:id="1" w:author="Michael Schneider" w:date="2018-08-19T14:15:00Z">
                   <w:rPr>
                     <w:rFonts w:asciiTheme="majorHAnsi" w:hAnsiTheme="majorHAnsi"/>
                   </w:rPr>
@@ -1256,19 +1325,29 @@
                 </w:rPr>
                 <w:id w:val="-1039210067"/>
                 <w14:checkbox>
-                  <w14:checked w14:val="1"/>
-                  <w14:checkedState w14:val="2612" w14:font="MS Gothic"/>
-                  <w14:uncheckedState w14:val="2610" w14:font="MS Gothic"/>
-                </w14:checkbox>
-              </w:sdtPr>
-              <w:sdtEndPr/>
-              <w:sdtContent>
-                <w:r>
-                  <w:rPr>
-                    <w:rFonts w:ascii="MS Gothic" w:eastAsia="MS Gothic" w:hAnsi="MS Gothic" w:hint="eastAsia"/>
-                  </w:rPr>
-                  <w:t>☒</w:t>
-                </w:r>
+                  <w14:checked w14:val="0"/>
+                  <w14:checkedState w14:val="2612" w14:font="MS Gothic"/>
+                  <w14:uncheckedState w14:val="2610" w14:font="MS Gothic"/>
+                </w14:checkbox>
+              </w:sdtPr>
+              <w:sdtEndPr/>
+              <w:sdtContent>
+                <w:ins w:id="2" w:author="Michael Schneider" w:date="2018-11-22T11:19:00Z">
+                  <w:r>
+                    <w:rPr>
+                      <w:rFonts w:ascii="MS Gothic" w:eastAsia="MS Gothic" w:hAnsi="MS Gothic" w:hint="eastAsia"/>
+                    </w:rPr>
+                    <w:t>☐</w:t>
+                  </w:r>
+                </w:ins>
+                <w:del w:id="3" w:author="Michael Schneider" w:date="2018-11-22T11:19:00Z">
+                  <w:r>
+                    <w:rPr>
+                      <w:rFonts w:ascii="MS Gothic" w:eastAsia="MS Gothic" w:hAnsi="MS Gothic" w:hint="eastAsia"/>
+                    </w:rPr>
+                    <w:delText>☒</w:delText>
+                  </w:r>
+                </w:del>
               </w:sdtContent>
             </w:sdt>
             <w:r>
@@ -1282,7 +1361,7 @@
                 <w:rStyle w:val="ts-muster-content"/>
                 <w:rFonts w:asciiTheme="majorHAnsi" w:hAnsiTheme="majorHAnsi"/>
                 <w:highlight w:val="yellow"/>
-                <w:rPrChange w:id="3" w:author="Michael Schneider" w:date="2018-08-19T14:15:00Z">
+                <w:rPrChange w:id="4" w:author="Michael Schneider" w:date="2018-08-19T14:15:00Z">
                   <w:rPr>
                     <w:rStyle w:val="ts-muster-content"/>
                     <w:rFonts w:asciiTheme="majorHAnsi" w:hAnsiTheme="majorHAnsi"/>
@@ -1296,7 +1375,7 @@
                 <w:rStyle w:val="ts-muster-content"/>
                 <w:rFonts w:asciiTheme="majorHAnsi" w:hAnsiTheme="majorHAnsi"/>
                 <w:highlight w:val="yellow"/>
-                <w:rPrChange w:id="4" w:author="Michael Schneider" w:date="2018-08-19T14:15:00Z">
+                <w:rPrChange w:id="5" w:author="Michael Schneider" w:date="2018-08-19T14:15:00Z">
                   <w:rPr>
                     <w:rStyle w:val="ts-muster-content"/>
                     <w:rFonts w:asciiTheme="majorHAnsi" w:hAnsiTheme="majorHAnsi"/>
@@ -1310,7 +1389,7 @@
                 <w:rStyle w:val="ts-muster-content"/>
                 <w:rFonts w:asciiTheme="majorHAnsi" w:hAnsiTheme="majorHAnsi"/>
                 <w:highlight w:val="yellow"/>
-                <w:rPrChange w:id="5" w:author="Michael Schneider" w:date="2018-08-19T14:15:00Z">
+                <w:rPrChange w:id="6" w:author="Michael Schneider" w:date="2018-08-19T14:15:00Z">
                   <w:rPr>
                     <w:rStyle w:val="ts-muster-content"/>
                     <w:rFonts w:asciiTheme="majorHAnsi" w:hAnsiTheme="majorHAnsi"/>
@@ -1329,7 +1408,7 @@
               <w:rPr>
                 <w:rFonts w:asciiTheme="majorHAnsi" w:hAnsiTheme="majorHAnsi"/>
                 <w:highlight w:val="yellow"/>
-                <w:rPrChange w:id="6" w:author="Michael Schneider" w:date="2018-08-19T14:15:00Z">
+                <w:rPrChange w:id="7" w:author="Michael Schneider" w:date="2018-08-19T14:15:00Z">
                   <w:rPr>
                     <w:rFonts w:asciiTheme="majorHAnsi" w:hAnsiTheme="majorHAnsi"/>
                   </w:rPr>
@@ -1353,13 +1432,8 @@
               <w:sdtContent>
                 <w:r>
                   <w:rPr>
-                    <w:rFonts w:ascii="MS Gothic" w:eastAsia="MS Gothic" w:hAnsi="MS Gothic"/>
+                    <w:rFonts w:ascii="MS Gothic" w:eastAsia="MS Gothic" w:hAnsi="MS Gothic" w:hint="eastAsia"/>
                     <w:highlight w:val="yellow"/>
-                    <w:rPrChange w:id="7" w:author="Michael Schneider" w:date="2018-08-19T14:15:00Z">
-                      <w:rPr>
-                        <w:rFonts w:ascii="MS Gothic" w:eastAsia="MS Gothic" w:hAnsi="MS Gothic"/>
-                      </w:rPr>
-                    </w:rPrChange>
                   </w:rPr>
                   <w:t>☒</w:t>
                 </w:r>
@@ -1426,32 +1500,43 @@
                 </w:rPr>
                 <w:id w:val="1244686162"/>
                 <w14:checkbox>
-                  <w14:checked w14:val="1"/>
-                  <w14:checkedState w14:val="2612" w14:font="MS Gothic"/>
-                  <w14:uncheckedState w14:val="2610" w14:font="MS Gothic"/>
-                </w14:checkbox>
-              </w:sdtPr>
-              <w:sdtEndPr/>
-              <w:sdtContent>
-                <w:r>
-                  <w:rPr>
-                    <w:rFonts w:ascii="MS Gothic" w:eastAsia="MS Gothic" w:hAnsi="MS Gothic"/>
-                    <w:highlight w:val="yellow"/>
-                    <w:rPrChange w:id="12" w:author="Michael Schneider" w:date="2018-08-19T14:15:00Z">
-                      <w:rPr>
-                        <w:rFonts w:ascii="MS Gothic" w:eastAsia="MS Gothic" w:hAnsi="MS Gothic"/>
-                      </w:rPr>
-                    </w:rPrChange>
-                  </w:rPr>
-                  <w:t>☒</w:t>
-                </w:r>
+                  <w14:checked w14:val="0"/>
+                  <w14:checkedState w14:val="2612" w14:font="MS Gothic"/>
+                  <w14:uncheckedState w14:val="2610" w14:font="MS Gothic"/>
+                </w14:checkbox>
+              </w:sdtPr>
+              <w:sdtEndPr/>
+              <w:sdtContent>
+                <w:ins w:id="12" w:author="Michael Schneider" w:date="2018-11-22T11:19:00Z">
+                  <w:r>
+                    <w:rPr>
+                      <w:rFonts w:ascii="MS Gothic" w:eastAsia="MS Gothic" w:hAnsi="MS Gothic" w:hint="eastAsia"/>
+                      <w:highlight w:val="yellow"/>
+                    </w:rPr>
+                    <w:t>☐</w:t>
+                  </w:r>
+                </w:ins>
+                <w:del w:id="13" w:author="Michael Schneider" w:date="2018-11-22T11:19:00Z">
+                  <w:r>
+                    <w:rPr>
+                      <w:rFonts w:ascii="MS Gothic" w:eastAsia="MS Gothic" w:hAnsi="MS Gothic"/>
+                      <w:highlight w:val="yellow"/>
+                      <w:rPrChange w:id="14" w:author="Michael Schneider" w:date="2018-08-19T14:15:00Z">
+                        <w:rPr>
+                          <w:rFonts w:ascii="MS Gothic" w:eastAsia="MS Gothic" w:hAnsi="MS Gothic"/>
+                        </w:rPr>
+                      </w:rPrChange>
+                    </w:rPr>
+                    <w:delText>☒</w:delText>
+                  </w:r>
+                </w:del>
               </w:sdtContent>
             </w:sdt>
             <w:r>
               <w:rPr>
                 <w:rFonts w:asciiTheme="majorHAnsi" w:hAnsiTheme="majorHAnsi"/>
                 <w:highlight w:val="yellow"/>
-                <w:rPrChange w:id="13" w:author="Michael Schneider" w:date="2018-08-19T14:15:00Z">
+                <w:rPrChange w:id="15" w:author="Michael Schneider" w:date="2018-08-19T14:15:00Z">
                   <w:rPr>
                     <w:rFonts w:asciiTheme="majorHAnsi" w:hAnsiTheme="majorHAnsi"/>
                   </w:rPr>
@@ -1464,7 +1549,7 @@
                 <w:rStyle w:val="ts-muster-content"/>
                 <w:rFonts w:asciiTheme="majorHAnsi" w:hAnsiTheme="majorHAnsi"/>
                 <w:highlight w:val="yellow"/>
-                <w:rPrChange w:id="14" w:author="Michael Schneider" w:date="2018-08-19T14:15:00Z">
+                <w:rPrChange w:id="16" w:author="Michael Schneider" w:date="2018-08-19T14:15:00Z">
                   <w:rPr>
                     <w:rStyle w:val="ts-muster-content"/>
                     <w:rFonts w:asciiTheme="majorHAnsi" w:hAnsiTheme="majorHAnsi"/>
@@ -1473,13 +1558,13 @@
               </w:rPr>
               <w:t>Inhaltsdaten</w:t>
             </w:r>
-            <w:ins w:id="15" w:author="Michael Schneider" w:date="2018-08-19T13:50:00Z">
+            <w:ins w:id="17" w:author="Michael Schneider" w:date="2018-08-19T13:50:00Z">
               <w:r>
                 <w:rPr>
                   <w:rStyle w:val="ts-muster-content"/>
                   <w:rFonts w:asciiTheme="majorHAnsi" w:hAnsiTheme="majorHAnsi"/>
                   <w:highlight w:val="yellow"/>
-                  <w:rPrChange w:id="16" w:author="Michael Schneider" w:date="2018-08-19T14:15:00Z">
+                  <w:rPrChange w:id="18" w:author="Michael Schneider" w:date="2018-08-19T14:15:00Z">
                     <w:rPr>
                       <w:rStyle w:val="ts-muster-content"/>
                       <w:rFonts w:asciiTheme="majorHAnsi" w:hAnsiTheme="majorHAnsi"/>
@@ -1535,7 +1620,7 @@
               </w:rPr>
               <w:t>Vertragsdaten</w:t>
             </w:r>
-            <w:ins w:id="17" w:author="Michael Schneider" w:date="2018-08-19T13:50:00Z">
+            <w:ins w:id="19" w:author="Michael Schneider" w:date="2018-08-19T13:50:00Z">
               <w:r>
                 <w:rPr>
                   <w:rStyle w:val="ts-muster-content"/>
@@ -1554,7 +1639,7 @@
               <w:rPr>
                 <w:rFonts w:asciiTheme="majorHAnsi" w:hAnsiTheme="majorHAnsi"/>
                 <w:highlight w:val="yellow"/>
-                <w:rPrChange w:id="18" w:author="Michael Schneider" w:date="2018-08-19T14:15:00Z">
+                <w:rPrChange w:id="20" w:author="Michael Schneider" w:date="2018-08-19T14:15:00Z">
                   <w:rPr>
                     <w:rFonts w:asciiTheme="majorHAnsi" w:hAnsiTheme="majorHAnsi"/>
                   </w:rPr>
@@ -1577,7 +1662,7 @@
               <w:sdtContent>
                 <w:r>
                   <w:rPr>
-                    <w:rFonts w:ascii="MS Gothic" w:eastAsia="MS Gothic" w:hAnsi="MS Gothic" w:cs="MS Gothic" w:hint="eastAsia"/>
+                    <w:rFonts w:ascii="MS Gothic" w:eastAsia="MS Gothic" w:hAnsi="MS Gothic" w:hint="eastAsia"/>
                   </w:rPr>
                   <w:t>☐</w:t>
                 </w:r>
@@ -1594,7 +1679,7 @@
                 <w:rStyle w:val="ts-muster-content"/>
                 <w:rFonts w:asciiTheme="majorHAnsi" w:hAnsiTheme="majorHAnsi"/>
                 <w:highlight w:val="yellow"/>
-                <w:rPrChange w:id="19" w:author="Michael Schneider" w:date="2018-08-19T14:15:00Z">
+                <w:rPrChange w:id="21" w:author="Michael Schneider" w:date="2018-08-19T14:15:00Z">
                   <w:rPr>
                     <w:rStyle w:val="ts-muster-content"/>
                     <w:rFonts w:asciiTheme="majorHAnsi" w:hAnsiTheme="majorHAnsi"/>
@@ -1603,13 +1688,13 @@
               </w:rPr>
               <w:t>Nutzungsdaten</w:t>
             </w:r>
-            <w:ins w:id="20" w:author="Michael Schneider" w:date="2018-08-19T13:50:00Z">
+            <w:ins w:id="22" w:author="Michael Schneider" w:date="2018-08-19T13:50:00Z">
               <w:r>
                 <w:rPr>
                   <w:rStyle w:val="ts-muster-content"/>
                   <w:rFonts w:asciiTheme="majorHAnsi" w:hAnsiTheme="majorHAnsi"/>
                   <w:highlight w:val="yellow"/>
-                  <w:rPrChange w:id="21" w:author="Michael Schneider" w:date="2018-08-19T14:15:00Z">
+                  <w:rPrChange w:id="23" w:author="Michael Schneider" w:date="2018-08-19T14:15:00Z">
                     <w:rPr>
                       <w:rStyle w:val="ts-muster-content"/>
                       <w:rFonts w:asciiTheme="majorHAnsi" w:hAnsiTheme="majorHAnsi"/>
@@ -1649,7 +1734,7 @@
                   <w:rPr>
                     <w:rFonts w:ascii="MS Gothic" w:eastAsia="MS Gothic" w:hAnsi="MS Gothic" w:cs="MS Gothic"/>
                     <w:highlight w:val="yellow"/>
-                    <w:rPrChange w:id="22" w:author="Michael Schneider" w:date="2018-08-19T14:15:00Z">
+                    <w:rPrChange w:id="24" w:author="Michael Schneider" w:date="2018-08-19T14:15:00Z">
                       <w:rPr>
                         <w:rFonts w:ascii="MS Gothic" w:eastAsia="MS Gothic" w:hAnsi="MS Gothic" w:cs="MS Gothic"/>
                       </w:rPr>
@@ -1663,7 +1748,7 @@
               <w:rPr>
                 <w:rFonts w:asciiTheme="majorHAnsi" w:hAnsiTheme="majorHAnsi"/>
                 <w:highlight w:val="yellow"/>
-                <w:rPrChange w:id="23" w:author="Michael Schneider" w:date="2018-08-19T14:15:00Z">
+                <w:rPrChange w:id="25" w:author="Michael Schneider" w:date="2018-08-19T14:15:00Z">
                   <w:rPr>
                     <w:rFonts w:asciiTheme="majorHAnsi" w:hAnsiTheme="majorHAnsi"/>
                   </w:rPr>
@@ -1676,7 +1761,7 @@
                 <w:rStyle w:val="ts-muster-content"/>
                 <w:rFonts w:asciiTheme="majorHAnsi" w:hAnsiTheme="majorHAnsi"/>
                 <w:highlight w:val="yellow"/>
-                <w:rPrChange w:id="24" w:author="Michael Schneider" w:date="2018-08-19T14:15:00Z">
+                <w:rPrChange w:id="26" w:author="Michael Schneider" w:date="2018-08-19T14:15:00Z">
                   <w:rPr>
                     <w:rStyle w:val="ts-muster-content"/>
                     <w:rFonts w:asciiTheme="majorHAnsi" w:hAnsiTheme="majorHAnsi"/>
@@ -1685,23 +1770,7 @@
               </w:rPr>
               <w:t>Meta- und Kommunikationsdaten von Kunden</w:t>
             </w:r>
-            <w:del w:id="25" w:author="Michael Schneider" w:date="2018-08-19T13:51:00Z">
-              <w:r>
-                <w:rPr>
-                  <w:rStyle w:val="ts-muster-content"/>
-                  <w:rFonts w:asciiTheme="majorHAnsi" w:hAnsiTheme="majorHAnsi"/>
-                  <w:highlight w:val="yellow"/>
-                  <w:rPrChange w:id="26" w:author="Michael Schneider" w:date="2018-08-19T14:15:00Z">
-                    <w:rPr>
-                      <w:rStyle w:val="ts-muster-content"/>
-                      <w:rFonts w:asciiTheme="majorHAnsi" w:hAnsiTheme="majorHAnsi"/>
-                    </w:rPr>
-                  </w:rPrChange>
-                </w:rPr>
-                <w:delText>, Interessenten und Besuchern der Webseite</w:delText>
-              </w:r>
-            </w:del>
-            <w:ins w:id="27" w:author="Michael Schneider" w:date="2018-08-19T13:51:00Z">
+            <w:del w:id="27" w:author="Michael Schneider" w:date="2018-08-19T13:51:00Z">
               <w:r>
                 <w:rPr>
                   <w:rStyle w:val="ts-muster-content"/>
@@ -1714,6 +1783,22 @@
                     </w:rPr>
                   </w:rPrChange>
                 </w:rPr>
+                <w:delText>, Interessenten und Besuchern der Webseite</w:delText>
+              </w:r>
+            </w:del>
+            <w:ins w:id="29" w:author="Michael Schneider" w:date="2018-08-19T13:51:00Z">
+              <w:r>
+                <w:rPr>
+                  <w:rStyle w:val="ts-muster-content"/>
+                  <w:rFonts w:asciiTheme="majorHAnsi" w:hAnsiTheme="majorHAnsi"/>
+                  <w:highlight w:val="yellow"/>
+                  <w:rPrChange w:id="30" w:author="Michael Schneider" w:date="2018-08-19T14:15:00Z">
+                    <w:rPr>
+                      <w:rStyle w:val="ts-muster-content"/>
+                      <w:rFonts w:asciiTheme="majorHAnsi" w:hAnsiTheme="majorHAnsi"/>
+                    </w:rPr>
+                  </w:rPrChange>
+                </w:rPr>
                 <w:t xml:space="preserve"> (z. B. Geräte-Informationen, Browser-Informationen, IP-Adressen).</w:t>
               </w:r>
             </w:ins>
@@ -1947,7 +2032,21 @@
               <w:rPr>
                 <w:rFonts w:asciiTheme="majorHAnsi" w:hAnsiTheme="majorHAnsi"/>
               </w:rPr>
-              <w:t>Ist mit dem Hostingdienstleister eine AVV geschlossen?</w:t>
+              <w:t xml:space="preserve">Ist mit dem </w:t>
+            </w:r>
+            <w:proofErr w:type="spellStart"/>
+            <w:r>
+              <w:rPr>
+                <w:rFonts w:asciiTheme="majorHAnsi" w:hAnsiTheme="majorHAnsi"/>
+              </w:rPr>
+              <w:t>Hostingdienstleister</w:t>
+            </w:r>
+            <w:proofErr w:type="spellEnd"/>
+            <w:r>
+              <w:rPr>
+                <w:rFonts w:asciiTheme="majorHAnsi" w:hAnsiTheme="majorHAnsi"/>
+              </w:rPr>
+              <w:t xml:space="preserve"> eine AVV geschlossen?</w:t>
             </w:r>
             <w:r>
               <w:rPr>
@@ -2408,7 +2507,21 @@
                 <w:rFonts w:asciiTheme="majorHAnsi" w:hAnsiTheme="majorHAnsi"/>
               </w:rPr>
               <w:lastRenderedPageBreak/>
-              <w:t>In welchem Land stehen die Server des Hostingdienstleisters?</w:t>
+              <w:t xml:space="preserve">In welchem Land stehen die Server des </w:t>
+            </w:r>
+            <w:proofErr w:type="spellStart"/>
+            <w:r>
+              <w:rPr>
+                <w:rFonts w:asciiTheme="majorHAnsi" w:hAnsiTheme="majorHAnsi"/>
+              </w:rPr>
+              <w:t>Hostingdienstleisters</w:t>
+            </w:r>
+            <w:proofErr w:type="spellEnd"/>
+            <w:r>
+              <w:rPr>
+                <w:rFonts w:asciiTheme="majorHAnsi" w:hAnsiTheme="majorHAnsi"/>
+              </w:rPr>
+              <w:t>?</w:t>
             </w:r>
           </w:p>
           <w:sdt>
@@ -3225,7 +3338,23 @@
                 <w:rStyle w:val="ts-muster-content"/>
                 <w:rFonts w:asciiTheme="majorHAnsi" w:hAnsiTheme="majorHAnsi"/>
               </w:rPr>
-              <w:t>übertragene Datenmenge (Body Bytes Sent)</w:t>
+              <w:t xml:space="preserve">übertragene Datenmenge (Body Bytes </w:t>
+            </w:r>
+            <w:proofErr w:type="spellStart"/>
+            <w:r>
+              <w:rPr>
+                <w:rStyle w:val="ts-muster-content"/>
+                <w:rFonts w:asciiTheme="majorHAnsi" w:hAnsiTheme="majorHAnsi"/>
+              </w:rPr>
+              <w:t>Sent</w:t>
+            </w:r>
+            <w:proofErr w:type="spellEnd"/>
+            <w:r>
+              <w:rPr>
+                <w:rStyle w:val="ts-muster-content"/>
+                <w:rFonts w:asciiTheme="majorHAnsi" w:hAnsiTheme="majorHAnsi"/>
+              </w:rPr>
+              <w:t>)</w:t>
             </w:r>
           </w:p>
           <w:p>
@@ -3356,7 +3485,14 @@
               <w:rPr>
                 <w:rFonts w:asciiTheme="majorHAnsi" w:hAnsiTheme="majorHAnsi"/>
               </w:rPr>
-              <w:t xml:space="preserve">  Hta</w:t>
+              <w:t xml:space="preserve">  </w:t>
+            </w:r>
+            <w:proofErr w:type="spellStart"/>
+            <w:r>
+              <w:rPr>
+                <w:rFonts w:asciiTheme="majorHAnsi" w:hAnsiTheme="majorHAnsi"/>
+              </w:rPr>
+              <w:t>Hta</w:t>
             </w:r>
             <w:r>
               <w:rPr>
@@ -3368,7 +3504,14 @@
               <w:rPr>
                 <w:rFonts w:asciiTheme="majorHAnsi" w:hAnsiTheme="majorHAnsi"/>
               </w:rPr>
-              <w:t>cess Benutzer</w:t>
+              <w:t>cess</w:t>
+            </w:r>
+            <w:proofErr w:type="spellEnd"/>
+            <w:r>
+              <w:rPr>
+                <w:rFonts w:asciiTheme="majorHAnsi" w:hAnsiTheme="majorHAnsi"/>
+              </w:rPr>
+              <w:t xml:space="preserve"> Benutzer</w:t>
             </w:r>
           </w:p>
           <w:p>
@@ -3571,12 +3714,14 @@
               </w:rPr>
               <w:t xml:space="preserve">  </w:t>
             </w:r>
+            <w:proofErr w:type="spellStart"/>
             <w:r>
               <w:rPr>
                 <w:rFonts w:asciiTheme="majorHAnsi" w:hAnsiTheme="majorHAnsi"/>
               </w:rPr>
               <w:t>Referrer</w:t>
             </w:r>
+            <w:proofErr w:type="spellEnd"/>
             <w:r>
               <w:rPr>
                 <w:rFonts w:asciiTheme="majorHAnsi" w:hAnsiTheme="majorHAnsi"/>
@@ -4524,7 +4669,43 @@
                 <w:b/>
                 <w:bCs/>
               </w:rPr>
-              <w:t>Technisch-notwendige Cookies (session cookies)</w:t>
+              <w:t>Technisch-notwendige Cookies (</w:t>
+            </w:r>
+            <w:proofErr w:type="spellStart"/>
+            <w:r>
+              <w:rPr>
+                <w:rFonts w:asciiTheme="majorHAnsi" w:hAnsiTheme="majorHAnsi"/>
+                <w:b/>
+                <w:bCs/>
+              </w:rPr>
+              <w:t>session</w:t>
+            </w:r>
+            <w:proofErr w:type="spellEnd"/>
+            <w:r>
+              <w:rPr>
+                <w:rFonts w:asciiTheme="majorHAnsi" w:hAnsiTheme="majorHAnsi"/>
+                <w:b/>
+                <w:bCs/>
+              </w:rPr>
+              <w:t xml:space="preserve"> </w:t>
+            </w:r>
+            <w:proofErr w:type="spellStart"/>
+            <w:r>
+              <w:rPr>
+                <w:rFonts w:asciiTheme="majorHAnsi" w:hAnsiTheme="majorHAnsi"/>
+                <w:b/>
+                <w:bCs/>
+              </w:rPr>
+              <w:t>cookies</w:t>
+            </w:r>
+            <w:proofErr w:type="spellEnd"/>
+            <w:r>
+              <w:rPr>
+                <w:rFonts w:asciiTheme="majorHAnsi" w:hAnsiTheme="majorHAnsi"/>
+                <w:b/>
+                <w:bCs/>
+              </w:rPr>
+              <w:t>)</w:t>
             </w:r>
           </w:p>
           <w:p>
@@ -4556,7 +4737,35 @@
               <w:rPr>
                 <w:rFonts w:asciiTheme="majorHAnsi" w:hAnsiTheme="majorHAnsi"/>
               </w:rPr>
-              <w:t>Welche Cookies werden verwendet (session cookies)? Bitte angeben.</w:t>
+              <w:t>Welche Cookies werden verwendet (</w:t>
+            </w:r>
+            <w:proofErr w:type="spellStart"/>
+            <w:r>
+              <w:rPr>
+                <w:rFonts w:asciiTheme="majorHAnsi" w:hAnsiTheme="majorHAnsi"/>
+              </w:rPr>
+              <w:t>session</w:t>
+            </w:r>
+            <w:proofErr w:type="spellEnd"/>
+            <w:r>
+              <w:rPr>
+                <w:rFonts w:asciiTheme="majorHAnsi" w:hAnsiTheme="majorHAnsi"/>
+              </w:rPr>
+              <w:t xml:space="preserve"> </w:t>
+            </w:r>
+            <w:proofErr w:type="spellStart"/>
+            <w:r>
+              <w:rPr>
+                <w:rFonts w:asciiTheme="majorHAnsi" w:hAnsiTheme="majorHAnsi"/>
+              </w:rPr>
+              <w:t>cookies</w:t>
+            </w:r>
+            <w:proofErr w:type="spellEnd"/>
+            <w:r>
+              <w:rPr>
+                <w:rFonts w:asciiTheme="majorHAnsi" w:hAnsiTheme="majorHAnsi"/>
+              </w:rPr>
+              <w:t>)? Bitte angeben.</w:t>
             </w:r>
           </w:p>
           <w:p>
@@ -5534,7 +5743,21 @@
               <w:rPr>
                 <w:rFonts w:asciiTheme="majorHAnsi" w:hAnsiTheme="majorHAnsi"/>
               </w:rPr>
-              <w:t>Gibt es für diese Cookies eine Opt-Out Möglichkeit? Wenn ja, wie?</w:t>
+              <w:t xml:space="preserve">Gibt es für diese Cookies eine </w:t>
+            </w:r>
+            <w:proofErr w:type="spellStart"/>
+            <w:r>
+              <w:rPr>
+                <w:rFonts w:asciiTheme="majorHAnsi" w:hAnsiTheme="majorHAnsi"/>
+              </w:rPr>
+              <w:t>Opt</w:t>
+            </w:r>
+            <w:proofErr w:type="spellEnd"/>
+            <w:r>
+              <w:rPr>
+                <w:rFonts w:asciiTheme="majorHAnsi" w:hAnsiTheme="majorHAnsi"/>
+              </w:rPr>
+              <w:t>-Out Möglichkeit? Wenn ja, wie?</w:t>
             </w:r>
             <w:r>
               <w:rPr>
@@ -5694,7 +5917,21 @@
               <w:rPr>
                 <w:rFonts w:asciiTheme="majorHAnsi" w:hAnsiTheme="majorHAnsi"/>
               </w:rPr>
-              <w:t>Wird für diese Cookies eine Einwilligung über Opt-In eingeholt?</w:t>
+              <w:t xml:space="preserve">Wird für diese Cookies eine Einwilligung über </w:t>
+            </w:r>
+            <w:proofErr w:type="spellStart"/>
+            <w:r>
+              <w:rPr>
+                <w:rFonts w:asciiTheme="majorHAnsi" w:hAnsiTheme="majorHAnsi"/>
+              </w:rPr>
+              <w:t>Opt</w:t>
+            </w:r>
+            <w:proofErr w:type="spellEnd"/>
+            <w:r>
+              <w:rPr>
+                <w:rFonts w:asciiTheme="majorHAnsi" w:hAnsiTheme="majorHAnsi"/>
+              </w:rPr>
+              <w:t>-In eingeholt?</w:t>
             </w:r>
           </w:p>
           <w:p>
@@ -6139,8 +6376,18 @@
                       <w:i/>
                       <w:color w:val="C00000"/>
                     </w:rPr>
-                    <w:t>r/collect</w:t>
+                    <w:t>r/</w:t>
                   </w:r>
+                  <w:proofErr w:type="spellStart"/>
+                  <w:r>
+                    <w:rPr>
+                      <w:rFonts w:asciiTheme="majorHAnsi" w:hAnsiTheme="majorHAnsi"/>
+                      <w:i/>
+                      <w:color w:val="C00000"/>
+                    </w:rPr>
+                    <w:t>collect</w:t>
+                  </w:r>
+                  <w:proofErr w:type="spellEnd"/>
                 </w:p>
               </w:tc>
               <w:tc>
@@ -6904,7 +7151,21 @@
               <w:rPr>
                 <w:rFonts w:asciiTheme="majorHAnsi" w:hAnsiTheme="majorHAnsi"/>
               </w:rPr>
-              <w:t>Gibt es für diese Cookies eine Opt-Out Möglichkeit? Wenn ja, wie?</w:t>
+              <w:t xml:space="preserve">Gibt es für diese Cookies eine </w:t>
+            </w:r>
+            <w:proofErr w:type="spellStart"/>
+            <w:r>
+              <w:rPr>
+                <w:rFonts w:asciiTheme="majorHAnsi" w:hAnsiTheme="majorHAnsi"/>
+              </w:rPr>
+              <w:t>Opt</w:t>
+            </w:r>
+            <w:proofErr w:type="spellEnd"/>
+            <w:r>
+              <w:rPr>
+                <w:rFonts w:asciiTheme="majorHAnsi" w:hAnsiTheme="majorHAnsi"/>
+              </w:rPr>
+              <w:t>-Out Möglichkeit? Wenn ja, wie?</w:t>
             </w:r>
             <w:r>
               <w:rPr>
@@ -7065,7 +7326,21 @@
                 <w:rFonts w:asciiTheme="majorHAnsi" w:hAnsiTheme="majorHAnsi"/>
               </w:rPr>
               <w:lastRenderedPageBreak/>
-              <w:t>Wird für diese Cookies eine Einwilligung über Opt-In eingeholt?</w:t>
+              <w:t xml:space="preserve">Wird für diese Cookies eine Einwilligung über </w:t>
+            </w:r>
+            <w:proofErr w:type="spellStart"/>
+            <w:r>
+              <w:rPr>
+                <w:rFonts w:asciiTheme="majorHAnsi" w:hAnsiTheme="majorHAnsi"/>
+              </w:rPr>
+              <w:t>Opt</w:t>
+            </w:r>
+            <w:proofErr w:type="spellEnd"/>
+            <w:r>
+              <w:rPr>
+                <w:rFonts w:asciiTheme="majorHAnsi" w:hAnsiTheme="majorHAnsi"/>
+              </w:rPr>
+              <w:t>-In eingeholt?</w:t>
             </w:r>
           </w:p>
           <w:p>
@@ -7503,8 +7778,18 @@
                       <w:i/>
                       <w:color w:val="C00000"/>
                     </w:rPr>
-                    <w:t>r/collect</w:t>
+                    <w:t>r/</w:t>
                   </w:r>
+                  <w:proofErr w:type="spellStart"/>
+                  <w:r>
+                    <w:rPr>
+                      <w:rFonts w:asciiTheme="majorHAnsi" w:hAnsiTheme="majorHAnsi"/>
+                      <w:i/>
+                      <w:color w:val="C00000"/>
+                    </w:rPr>
+                    <w:t>collect</w:t>
+                  </w:r>
+                  <w:proofErr w:type="spellEnd"/>
                 </w:p>
               </w:tc>
               <w:tc>
@@ -8268,7 +8553,21 @@
               <w:rPr>
                 <w:rFonts w:asciiTheme="majorHAnsi" w:hAnsiTheme="majorHAnsi"/>
               </w:rPr>
-              <w:t>Gibt es für diese Cookies eine Opt-Out Möglichkeit? Wenn ja, wie?</w:t>
+              <w:t xml:space="preserve">Gibt es für diese Cookies eine </w:t>
+            </w:r>
+            <w:proofErr w:type="spellStart"/>
+            <w:r>
+              <w:rPr>
+                <w:rFonts w:asciiTheme="majorHAnsi" w:hAnsiTheme="majorHAnsi"/>
+              </w:rPr>
+              <w:t>Opt</w:t>
+            </w:r>
+            <w:proofErr w:type="spellEnd"/>
+            <w:r>
+              <w:rPr>
+                <w:rFonts w:asciiTheme="majorHAnsi" w:hAnsiTheme="majorHAnsi"/>
+              </w:rPr>
+              <w:t>-Out Möglichkeit? Wenn ja, wie?</w:t>
             </w:r>
             <w:r>
               <w:rPr>
@@ -8428,7 +8727,21 @@
               <w:rPr>
                 <w:rFonts w:asciiTheme="majorHAnsi" w:hAnsiTheme="majorHAnsi"/>
               </w:rPr>
-              <w:t>Wird für diese Cookies eine Einwilligung über Opt-In eingeholt?</w:t>
+              <w:t xml:space="preserve">Wird für diese Cookies eine Einwilligung über </w:t>
+            </w:r>
+            <w:proofErr w:type="spellStart"/>
+            <w:r>
+              <w:rPr>
+                <w:rFonts w:asciiTheme="majorHAnsi" w:hAnsiTheme="majorHAnsi"/>
+              </w:rPr>
+              <w:t>Opt</w:t>
+            </w:r>
+            <w:proofErr w:type="spellEnd"/>
+            <w:r>
+              <w:rPr>
+                <w:rFonts w:asciiTheme="majorHAnsi" w:hAnsiTheme="majorHAnsi"/>
+              </w:rPr>
+              <w:t>-In eingeholt?</w:t>
             </w:r>
           </w:p>
           <w:p>
@@ -8640,6 +8953,7 @@
                 <w:b/>
               </w:rPr>
             </w:pPr>
+            <w:proofErr w:type="spellStart"/>
             <w:r>
               <w:rPr>
                 <w:rFonts w:asciiTheme="majorHAnsi" w:hAnsiTheme="majorHAnsi"/>
@@ -8647,6 +8961,7 @@
               </w:rPr>
               <w:t>Matomo</w:t>
             </w:r>
+            <w:proofErr w:type="spellEnd"/>
             <w:r>
               <w:rPr>
                 <w:rFonts w:asciiTheme="majorHAnsi" w:hAnsiTheme="majorHAnsi"/>
@@ -8702,7 +9017,21 @@
                 <w:rFonts w:asciiTheme="majorHAnsi" w:hAnsiTheme="majorHAnsi"/>
               </w:rPr>
               <w:lastRenderedPageBreak/>
-              <w:t>Wird Matomo (ehemals PIWIK) auf der Website verwendet?</w:t>
+              <w:t xml:space="preserve">Wird </w:t>
+            </w:r>
+            <w:proofErr w:type="spellStart"/>
+            <w:r>
+              <w:rPr>
+                <w:rFonts w:asciiTheme="majorHAnsi" w:hAnsiTheme="majorHAnsi"/>
+              </w:rPr>
+              <w:t>Matomo</w:t>
+            </w:r>
+            <w:proofErr w:type="spellEnd"/>
+            <w:r>
+              <w:rPr>
+                <w:rFonts w:asciiTheme="majorHAnsi" w:hAnsiTheme="majorHAnsi"/>
+              </w:rPr>
+              <w:t xml:space="preserve"> (ehemals PIWIK) auf der Website verwendet?</w:t>
             </w:r>
           </w:p>
           <w:p>
@@ -9236,7 +9565,21 @@
               <w:rPr>
                 <w:rFonts w:asciiTheme="majorHAnsi" w:hAnsiTheme="majorHAnsi"/>
               </w:rPr>
-              <w:t xml:space="preserve"> Website, von der der Nutzer auf die aufgerufene Website gelangt ist (Referrer)</w:t>
+              <w:t xml:space="preserve"> Website, von der der Nutzer auf die aufgerufene Website gelangt ist (</w:t>
+            </w:r>
+            <w:proofErr w:type="spellStart"/>
+            <w:r>
+              <w:rPr>
+                <w:rFonts w:asciiTheme="majorHAnsi" w:hAnsiTheme="majorHAnsi"/>
+              </w:rPr>
+              <w:t>Referrer</w:t>
+            </w:r>
+            <w:proofErr w:type="spellEnd"/>
+            <w:r>
+              <w:rPr>
+                <w:rFonts w:asciiTheme="majorHAnsi" w:hAnsiTheme="majorHAnsi"/>
+              </w:rPr>
+              <w:t>)</w:t>
             </w:r>
           </w:p>
           <w:p>
@@ -10231,7 +10574,21 @@
                 <w:rFonts w:asciiTheme="majorHAnsi" w:hAnsiTheme="majorHAnsi"/>
               </w:rPr>
               <w:lastRenderedPageBreak/>
-              <w:t>Wird Matomo auf eigenem Websiteserver oder auf Drittservern eingesetzt? Wo steht der Server?</w:t>
+              <w:t xml:space="preserve">Wird </w:t>
+            </w:r>
+            <w:proofErr w:type="spellStart"/>
+            <w:r>
+              <w:rPr>
+                <w:rFonts w:asciiTheme="majorHAnsi" w:hAnsiTheme="majorHAnsi"/>
+              </w:rPr>
+              <w:t>Matomo</w:t>
+            </w:r>
+            <w:proofErr w:type="spellEnd"/>
+            <w:r>
+              <w:rPr>
+                <w:rFonts w:asciiTheme="majorHAnsi" w:hAnsiTheme="majorHAnsi"/>
+              </w:rPr>
+              <w:t xml:space="preserve"> auf eigenem Websiteserver oder auf Drittservern eingesetzt? Wo steht der Server?</w:t>
             </w:r>
           </w:p>
           <w:p>
@@ -10348,7 +10705,35 @@
               <w:rPr>
                 <w:rFonts w:asciiTheme="majorHAnsi" w:hAnsiTheme="majorHAnsi"/>
               </w:rPr>
-              <w:t>Ist die Funktion "Automatically Anonymize Visitor IPs" aktiviert?</w:t>
+              <w:t>Ist die Funktion "</w:t>
+            </w:r>
+            <w:proofErr w:type="spellStart"/>
+            <w:r>
+              <w:rPr>
+                <w:rFonts w:asciiTheme="majorHAnsi" w:hAnsiTheme="majorHAnsi"/>
+              </w:rPr>
+              <w:t>Automatically</w:t>
+            </w:r>
+            <w:proofErr w:type="spellEnd"/>
+            <w:r>
+              <w:rPr>
+                <w:rFonts w:asciiTheme="majorHAnsi" w:hAnsiTheme="majorHAnsi"/>
+              </w:rPr>
+              <w:t xml:space="preserve"> </w:t>
+            </w:r>
+            <w:proofErr w:type="spellStart"/>
+            <w:r>
+              <w:rPr>
+                <w:rFonts w:asciiTheme="majorHAnsi" w:hAnsiTheme="majorHAnsi"/>
+              </w:rPr>
+              <w:t>Anonymize</w:t>
+            </w:r>
+            <w:proofErr w:type="spellEnd"/>
+            <w:r>
+              <w:rPr>
+                <w:rFonts w:asciiTheme="majorHAnsi" w:hAnsiTheme="majorHAnsi"/>
+              </w:rPr>
+              <w:t xml:space="preserve"> Visitor IPs" aktiviert?</w:t>
             </w:r>
             <w:r>
               <w:rPr>
@@ -10378,7 +10763,27 @@
                 <w:iCs/>
                 <w:color w:val="C00000"/>
               </w:rPr>
-              <w:t>Hinweis: Dies muss aktiv bei Einbindung von Matomo eingestellt werden.</w:t>
+              <w:t xml:space="preserve">Hinweis: Dies muss aktiv bei Einbindung von </w:t>
+            </w:r>
+            <w:proofErr w:type="spellStart"/>
+            <w:r>
+              <w:rPr>
+                <w:rFonts w:asciiTheme="majorHAnsi" w:hAnsiTheme="majorHAnsi"/>
+                <w:i/>
+                <w:iCs/>
+                <w:color w:val="C00000"/>
+              </w:rPr>
+              <w:t>Matomo</w:t>
+            </w:r>
+            <w:proofErr w:type="spellEnd"/>
+            <w:r>
+              <w:rPr>
+                <w:rFonts w:asciiTheme="majorHAnsi" w:hAnsiTheme="majorHAnsi"/>
+                <w:i/>
+                <w:iCs/>
+                <w:color w:val="C00000"/>
+              </w:rPr>
+              <w:t xml:space="preserve"> eingestellt werden.</w:t>
             </w:r>
           </w:p>
           <w:p>
@@ -10591,7 +10996,21 @@
               <w:rPr>
                 <w:rFonts w:asciiTheme="majorHAnsi" w:hAnsiTheme="majorHAnsi"/>
               </w:rPr>
-              <w:t>Wird eine Einwilligung über Opt-In eingeholt?</w:t>
+              <w:t xml:space="preserve">Wird eine Einwilligung über </w:t>
+            </w:r>
+            <w:proofErr w:type="spellStart"/>
+            <w:r>
+              <w:rPr>
+                <w:rFonts w:asciiTheme="majorHAnsi" w:hAnsiTheme="majorHAnsi"/>
+              </w:rPr>
+              <w:t>Opt</w:t>
+            </w:r>
+            <w:proofErr w:type="spellEnd"/>
+            <w:r>
+              <w:rPr>
+                <w:rFonts w:asciiTheme="majorHAnsi" w:hAnsiTheme="majorHAnsi"/>
+              </w:rPr>
+              <w:t>-In eingeholt?</w:t>
             </w:r>
           </w:p>
           <w:p>
@@ -10756,7 +11175,21 @@
               <w:rPr>
                 <w:rFonts w:asciiTheme="majorHAnsi" w:hAnsiTheme="majorHAnsi"/>
               </w:rPr>
-              <w:t>Gibt es eine Opt-Out Möglichkeit? Wenn ja, wie?</w:t>
+              <w:t xml:space="preserve">Gibt es eine </w:t>
+            </w:r>
+            <w:proofErr w:type="spellStart"/>
+            <w:r>
+              <w:rPr>
+                <w:rFonts w:asciiTheme="majorHAnsi" w:hAnsiTheme="majorHAnsi"/>
+              </w:rPr>
+              <w:t>Opt</w:t>
+            </w:r>
+            <w:proofErr w:type="spellEnd"/>
+            <w:r>
+              <w:rPr>
+                <w:rFonts w:asciiTheme="majorHAnsi" w:hAnsiTheme="majorHAnsi"/>
+              </w:rPr>
+              <w:t>-Out Möglichkeit? Wenn ja, wie?</w:t>
             </w:r>
           </w:p>
           <w:p>
@@ -10777,7 +11210,43 @@
                 <w:i/>
                 <w:color w:val="C00000"/>
               </w:rPr>
-              <w:t>Hinweis: Matomo bietet eine spezielle Möglichkeit zum Opt-out an. Dieser Link muss in die Datenschutzerklärung eingefügt werden, daher bitte Link angeben. Siehe auch:</w:t>
+              <w:t xml:space="preserve">Hinweis: </w:t>
+            </w:r>
+            <w:proofErr w:type="spellStart"/>
+            <w:r>
+              <w:rPr>
+                <w:rFonts w:asciiTheme="majorHAnsi" w:hAnsiTheme="majorHAnsi"/>
+                <w:i/>
+                <w:color w:val="C00000"/>
+              </w:rPr>
+              <w:t>Matomo</w:t>
+            </w:r>
+            <w:proofErr w:type="spellEnd"/>
+            <w:r>
+              <w:rPr>
+                <w:rFonts w:asciiTheme="majorHAnsi" w:hAnsiTheme="majorHAnsi"/>
+                <w:i/>
+                <w:color w:val="C00000"/>
+              </w:rPr>
+              <w:t xml:space="preserve"> bietet eine spezielle Möglichkeit zum </w:t>
+            </w:r>
+            <w:proofErr w:type="spellStart"/>
+            <w:r>
+              <w:rPr>
+                <w:rFonts w:asciiTheme="majorHAnsi" w:hAnsiTheme="majorHAnsi"/>
+                <w:i/>
+                <w:color w:val="C00000"/>
+              </w:rPr>
+              <w:t>Opt</w:t>
+            </w:r>
+            <w:proofErr w:type="spellEnd"/>
+            <w:r>
+              <w:rPr>
+                <w:rFonts w:asciiTheme="majorHAnsi" w:hAnsiTheme="majorHAnsi"/>
+                <w:i/>
+                <w:color w:val="C00000"/>
+              </w:rPr>
+              <w:t>-out an. Dieser Link muss in die Datenschutzerklärung eingefügt werden, daher bitte Link angeben. Siehe auch:</w:t>
             </w:r>
             <w:r>
               <w:rPr>
@@ -11298,7 +11767,6 @@
               <w:rPr>
                 <w:rFonts w:asciiTheme="majorHAnsi" w:hAnsiTheme="majorHAnsi"/>
               </w:rPr>
-              <w:lastRenderedPageBreak/>
               <w:t xml:space="preserve">   </w:t>
             </w:r>
             <w:sdt>
@@ -11633,7 +12101,21 @@
               <w:rPr>
                 <w:rFonts w:asciiTheme="majorHAnsi" w:hAnsiTheme="majorHAnsi"/>
               </w:rPr>
-              <w:t xml:space="preserve"> Website, von der der Nutzer auf die aufgerufene Website gelangt ist (Referrer)</w:t>
+              <w:t xml:space="preserve"> Website, von der der Nutzer auf die aufgerufene Website gelangt ist (</w:t>
+            </w:r>
+            <w:proofErr w:type="spellStart"/>
+            <w:r>
+              <w:rPr>
+                <w:rFonts w:asciiTheme="majorHAnsi" w:hAnsiTheme="majorHAnsi"/>
+              </w:rPr>
+              <w:t>Referrer</w:t>
+            </w:r>
+            <w:proofErr w:type="spellEnd"/>
+            <w:r>
+              <w:rPr>
+                <w:rFonts w:asciiTheme="majorHAnsi" w:hAnsiTheme="majorHAnsi"/>
+              </w:rPr>
+              <w:t>)</w:t>
             </w:r>
           </w:p>
           <w:p>
@@ -11775,7 +12257,6 @@
               <w:rPr>
                 <w:rFonts w:asciiTheme="majorHAnsi" w:hAnsiTheme="majorHAnsi"/>
               </w:rPr>
-              <w:lastRenderedPageBreak/>
               <w:t>Wie werden die o. g. Daten erhoben?</w:t>
             </w:r>
           </w:p>
@@ -12543,7 +13024,25 @@
                 <w:i/>
                 <w:color w:val="C00000"/>
               </w:rPr>
-              <w:t xml:space="preserve">. Für mobile Endgeräte muss ein zusätzliches Script implementiert werden, das  noch </w:t>
+              <w:t xml:space="preserve">. Für mobile Endgeräte muss ein zusätzliches </w:t>
+            </w:r>
+            <w:proofErr w:type="spellStart"/>
+            <w:r>
+              <w:rPr>
+                <w:rFonts w:asciiTheme="majorHAnsi" w:hAnsiTheme="majorHAnsi"/>
+                <w:i/>
+                <w:color w:val="C00000"/>
+              </w:rPr>
+              <w:t>Script</w:t>
+            </w:r>
+            <w:proofErr w:type="spellEnd"/>
+            <w:r>
+              <w:rPr>
+                <w:rFonts w:asciiTheme="majorHAnsi" w:hAnsiTheme="majorHAnsi"/>
+                <w:i/>
+                <w:color w:val="C00000"/>
+              </w:rPr>
+              <w:t xml:space="preserve"> implementiert werden, das  noch </w:t>
             </w:r>
             <w:r>
               <w:rPr>
@@ -12787,8 +13286,21 @@
               <w:rPr>
                 <w:rFonts w:asciiTheme="majorHAnsi" w:hAnsiTheme="majorHAnsi"/>
               </w:rPr>
-              <w:lastRenderedPageBreak/>
-              <w:t xml:space="preserve">Wird zusätzlich ein Opt-out-Cookie zur Deaktivierung von Google Analytics angeboten? Bitte Link einfügen. </w:t>
+              <w:t xml:space="preserve">Wird zusätzlich ein </w:t>
+            </w:r>
+            <w:proofErr w:type="spellStart"/>
+            <w:r>
+              <w:rPr>
+                <w:rFonts w:asciiTheme="majorHAnsi" w:hAnsiTheme="majorHAnsi"/>
+              </w:rPr>
+              <w:t>Opt</w:t>
+            </w:r>
+            <w:proofErr w:type="spellEnd"/>
+            <w:r>
+              <w:rPr>
+                <w:rFonts w:asciiTheme="majorHAnsi" w:hAnsiTheme="majorHAnsi"/>
+              </w:rPr>
+              <w:t xml:space="preserve">-out-Cookie zur Deaktivierung von Google Analytics angeboten? Bitte Link einfügen. </w:t>
             </w:r>
           </w:p>
           <w:p>
@@ -12955,7 +13467,21 @@
               <w:rPr>
                 <w:rFonts w:asciiTheme="majorHAnsi" w:hAnsiTheme="majorHAnsi"/>
               </w:rPr>
-              <w:t>Wird eine Einwilligung über Opt-In eingeholt?</w:t>
+              <w:t xml:space="preserve">Wird eine Einwilligung über </w:t>
+            </w:r>
+            <w:proofErr w:type="spellStart"/>
+            <w:r>
+              <w:rPr>
+                <w:rFonts w:asciiTheme="majorHAnsi" w:hAnsiTheme="majorHAnsi"/>
+              </w:rPr>
+              <w:t>Opt</w:t>
+            </w:r>
+            <w:proofErr w:type="spellEnd"/>
+            <w:r>
+              <w:rPr>
+                <w:rFonts w:asciiTheme="majorHAnsi" w:hAnsiTheme="majorHAnsi"/>
+              </w:rPr>
+              <w:t>-In eingeholt?</w:t>
             </w:r>
           </w:p>
           <w:p>
@@ -13797,7 +14323,6 @@
               <w:rPr>
                 <w:rFonts w:asciiTheme="majorHAnsi" w:hAnsiTheme="majorHAnsi"/>
               </w:rPr>
-              <w:lastRenderedPageBreak/>
               <w:t xml:space="preserve">   </w:t>
             </w:r>
             <w:sdt>
@@ -14087,7 +14612,21 @@
               <w:rPr>
                 <w:rFonts w:asciiTheme="majorHAnsi" w:hAnsiTheme="majorHAnsi"/>
               </w:rPr>
-              <w:t xml:space="preserve"> Website, von der der Nutzer auf die aufgerufene Website gelangt ist (Referrer)</w:t>
+              <w:t xml:space="preserve"> Website, von der der Nutzer auf die aufgerufene Website gelangt ist (</w:t>
+            </w:r>
+            <w:proofErr w:type="spellStart"/>
+            <w:r>
+              <w:rPr>
+                <w:rFonts w:asciiTheme="majorHAnsi" w:hAnsiTheme="majorHAnsi"/>
+              </w:rPr>
+              <w:t>Referrer</w:t>
+            </w:r>
+            <w:proofErr w:type="spellEnd"/>
+            <w:r>
+              <w:rPr>
+                <w:rFonts w:asciiTheme="majorHAnsi" w:hAnsiTheme="majorHAnsi"/>
+              </w:rPr>
+              <w:t>)</w:t>
             </w:r>
           </w:p>
           <w:p>
@@ -14226,7 +14765,6 @@
               <w:rPr>
                 <w:rFonts w:asciiTheme="majorHAnsi" w:hAnsiTheme="majorHAnsi"/>
               </w:rPr>
-              <w:lastRenderedPageBreak/>
               <w:t>Wie werden die o. g. Daten erhoben?</w:t>
             </w:r>
           </w:p>
@@ -15003,7 +15541,25 @@
                 <w:i/>
                 <w:color w:val="C00000"/>
               </w:rPr>
-              <w:t xml:space="preserve">Für mobile Endgeräte muss ein zusätzliches Script implementiert werden, das  noch </w:t>
+              <w:t xml:space="preserve">Für mobile Endgeräte muss ein zusätzliches </w:t>
+            </w:r>
+            <w:proofErr w:type="spellStart"/>
+            <w:r>
+              <w:rPr>
+                <w:rFonts w:asciiTheme="majorHAnsi" w:hAnsiTheme="majorHAnsi"/>
+                <w:i/>
+                <w:color w:val="C00000"/>
+              </w:rPr>
+              <w:t>Script</w:t>
+            </w:r>
+            <w:proofErr w:type="spellEnd"/>
+            <w:r>
+              <w:rPr>
+                <w:rFonts w:asciiTheme="majorHAnsi" w:hAnsiTheme="majorHAnsi"/>
+                <w:i/>
+                <w:color w:val="C00000"/>
+              </w:rPr>
+              <w:t xml:space="preserve"> implementiert werden, das  noch </w:t>
             </w:r>
             <w:r>
               <w:rPr>
@@ -15039,16 +15595,7 @@
                 <w:i/>
                 <w:color w:val="C00000"/>
               </w:rPr>
-              <w:t xml:space="preserve"> Seite eingebunden werden muss, auf der ein Google </w:t>
-            </w:r>
-            <w:r>
-              <w:rPr>
-                <w:rFonts w:asciiTheme="majorHAnsi" w:hAnsiTheme="majorHAnsi"/>
-                <w:i/>
-                <w:color w:val="C00000"/>
-              </w:rPr>
-              <w:lastRenderedPageBreak/>
-              <w:t xml:space="preserve">Analytics Tracking Code eingesetzt wird: s. auch </w:t>
+              <w:t xml:space="preserve"> Seite eingebunden werden muss, auf der ein Google Analytics Tracking Code eingesetzt wird: s. auch </w:t>
             </w:r>
             <w:hyperlink r:id="rId20" w:history="1">
               <w:r>
@@ -15247,8 +15794,21 @@
               <w:rPr>
                 <w:rFonts w:asciiTheme="majorHAnsi" w:hAnsiTheme="majorHAnsi"/>
               </w:rPr>
-              <w:lastRenderedPageBreak/>
-              <w:t xml:space="preserve">Wird zusätzlich ein Opt-out-Cookie zur Deaktivierung von Google Analytics angeboten? Bitte Link einfügen. </w:t>
+              <w:t xml:space="preserve">Wird zusätzlich ein </w:t>
+            </w:r>
+            <w:proofErr w:type="spellStart"/>
+            <w:r>
+              <w:rPr>
+                <w:rFonts w:asciiTheme="majorHAnsi" w:hAnsiTheme="majorHAnsi"/>
+              </w:rPr>
+              <w:t>Opt</w:t>
+            </w:r>
+            <w:proofErr w:type="spellEnd"/>
+            <w:r>
+              <w:rPr>
+                <w:rFonts w:asciiTheme="majorHAnsi" w:hAnsiTheme="majorHAnsi"/>
+              </w:rPr>
+              <w:t xml:space="preserve">-out-Cookie zur Deaktivierung von Google Analytics angeboten? Bitte Link einfügen. </w:t>
             </w:r>
           </w:p>
           <w:p>
@@ -15412,7 +15972,21 @@
               <w:rPr>
                 <w:rFonts w:asciiTheme="majorHAnsi" w:hAnsiTheme="majorHAnsi"/>
               </w:rPr>
-              <w:t>Wird eine Einwilligung über Opt-In eingeholt?</w:t>
+              <w:t xml:space="preserve">Wird eine Einwilligung über </w:t>
+            </w:r>
+            <w:proofErr w:type="spellStart"/>
+            <w:r>
+              <w:rPr>
+                <w:rFonts w:asciiTheme="majorHAnsi" w:hAnsiTheme="majorHAnsi"/>
+              </w:rPr>
+              <w:t>Opt</w:t>
+            </w:r>
+            <w:proofErr w:type="spellEnd"/>
+            <w:r>
+              <w:rPr>
+                <w:rFonts w:asciiTheme="majorHAnsi" w:hAnsiTheme="majorHAnsi"/>
+              </w:rPr>
+              <w:t>-In eingeholt?</w:t>
             </w:r>
           </w:p>
           <w:p>
@@ -15918,7 +16492,23 @@
                 <w:rFonts w:asciiTheme="majorHAnsi" w:hAnsiTheme="majorHAnsi"/>
                 <w:b/>
               </w:rPr>
-              <w:t>Google Remarketing:</w:t>
+              <w:t xml:space="preserve">Google </w:t>
+            </w:r>
+            <w:proofErr w:type="spellStart"/>
+            <w:r>
+              <w:rPr>
+                <w:rFonts w:asciiTheme="majorHAnsi" w:hAnsiTheme="majorHAnsi"/>
+                <w:b/>
+              </w:rPr>
+              <w:t>Remarketing</w:t>
+            </w:r>
+            <w:proofErr w:type="spellEnd"/>
+            <w:r>
+              <w:rPr>
+                <w:rFonts w:asciiTheme="majorHAnsi" w:hAnsiTheme="majorHAnsi"/>
+                <w:b/>
+              </w:rPr>
+              <w:t>:</w:t>
             </w:r>
           </w:p>
           <w:p>
@@ -15934,7 +16524,23 @@
                 <w:rFonts w:asciiTheme="majorHAnsi" w:hAnsiTheme="majorHAnsi"/>
                 <w:b/>
               </w:rPr>
-              <w:t>AdWords, Adsense oder Tag Manager</w:t>
+              <w:t xml:space="preserve">AdWords, </w:t>
+            </w:r>
+            <w:proofErr w:type="spellStart"/>
+            <w:r>
+              <w:rPr>
+                <w:rFonts w:asciiTheme="majorHAnsi" w:hAnsiTheme="majorHAnsi"/>
+                <w:b/>
+              </w:rPr>
+              <w:t>Adsense</w:t>
+            </w:r>
+            <w:proofErr w:type="spellEnd"/>
+            <w:r>
+              <w:rPr>
+                <w:rFonts w:asciiTheme="majorHAnsi" w:hAnsiTheme="majorHAnsi"/>
+                <w:b/>
+              </w:rPr>
+              <w:t xml:space="preserve"> oder Tag Manager</w:t>
             </w:r>
           </w:p>
           <w:p>
@@ -16224,7 +16830,6 @@
               <w:rPr>
                 <w:rFonts w:asciiTheme="majorHAnsi" w:hAnsiTheme="majorHAnsi"/>
               </w:rPr>
-              <w:lastRenderedPageBreak/>
               <w:t xml:space="preserve">   </w:t>
             </w:r>
             <w:sdt>
@@ -16559,7 +17164,21 @@
               <w:rPr>
                 <w:rFonts w:asciiTheme="majorHAnsi" w:hAnsiTheme="majorHAnsi"/>
               </w:rPr>
-              <w:t xml:space="preserve"> Website, von der der Nutzer auf die aufgerufene Website gelangt ist (Referrer)</w:t>
+              <w:t xml:space="preserve"> Website, von der der Nutzer auf die aufgerufene Website gelangt ist (</w:t>
+            </w:r>
+            <w:proofErr w:type="spellStart"/>
+            <w:r>
+              <w:rPr>
+                <w:rFonts w:asciiTheme="majorHAnsi" w:hAnsiTheme="majorHAnsi"/>
+              </w:rPr>
+              <w:t>Referrer</w:t>
+            </w:r>
+            <w:proofErr w:type="spellEnd"/>
+            <w:r>
+              <w:rPr>
+                <w:rFonts w:asciiTheme="majorHAnsi" w:hAnsiTheme="majorHAnsi"/>
+              </w:rPr>
+              <w:t>)</w:t>
             </w:r>
           </w:p>
           <w:p>
@@ -16698,7 +17317,6 @@
               <w:rPr>
                 <w:rFonts w:asciiTheme="majorHAnsi" w:hAnsiTheme="majorHAnsi"/>
               </w:rPr>
-              <w:lastRenderedPageBreak/>
               <w:t>Wie werden die o. g. Daten erhoben?</w:t>
             </w:r>
           </w:p>
@@ -17415,7 +18033,21 @@
               <w:rPr>
                 <w:rFonts w:asciiTheme="majorHAnsi" w:hAnsiTheme="majorHAnsi"/>
               </w:rPr>
-              <w:t xml:space="preserve">Wird zusätzlich ein Opt-out-Möglichkeit angeboten, z. B. </w:t>
+              <w:t xml:space="preserve">Wird zusätzlich ein </w:t>
+            </w:r>
+            <w:proofErr w:type="spellStart"/>
+            <w:r>
+              <w:rPr>
+                <w:rFonts w:asciiTheme="majorHAnsi" w:hAnsiTheme="majorHAnsi"/>
+              </w:rPr>
+              <w:t>Opt</w:t>
+            </w:r>
+            <w:proofErr w:type="spellEnd"/>
+            <w:r>
+              <w:rPr>
+                <w:rFonts w:asciiTheme="majorHAnsi" w:hAnsiTheme="majorHAnsi"/>
+              </w:rPr>
+              <w:t xml:space="preserve">-out-Möglichkeit angeboten, z. B. </w:t>
             </w:r>
             <w:hyperlink r:id="rId24" w:history="1">
               <w:r>
@@ -17594,8 +18226,21 @@
               <w:rPr>
                 <w:rFonts w:asciiTheme="majorHAnsi" w:hAnsiTheme="majorHAnsi"/>
               </w:rPr>
-              <w:lastRenderedPageBreak/>
-              <w:t>Wird eine Einwilligung über Opt-In eingeholt?</w:t>
+              <w:t xml:space="preserve">Wird eine Einwilligung über </w:t>
+            </w:r>
+            <w:proofErr w:type="spellStart"/>
+            <w:r>
+              <w:rPr>
+                <w:rFonts w:asciiTheme="majorHAnsi" w:hAnsiTheme="majorHAnsi"/>
+              </w:rPr>
+              <w:t>Opt</w:t>
+            </w:r>
+            <w:proofErr w:type="spellEnd"/>
+            <w:r>
+              <w:rPr>
+                <w:rFonts w:asciiTheme="majorHAnsi" w:hAnsiTheme="majorHAnsi"/>
+              </w:rPr>
+              <w:t>-In eingeholt?</w:t>
             </w:r>
           </w:p>
           <w:p>
@@ -18080,8 +18725,33 @@
                 <w:rFonts w:asciiTheme="majorHAnsi" w:hAnsiTheme="majorHAnsi"/>
                 <w:b/>
               </w:rPr>
-              <w:t>Facebook Pixel, Custom Audiences, Facebook Conversion</w:t>
-            </w:r>
+              <w:t xml:space="preserve">Facebook Pixel, Custom </w:t>
+            </w:r>
+            <w:proofErr w:type="spellStart"/>
+            <w:r>
+              <w:rPr>
+                <w:rFonts w:asciiTheme="majorHAnsi" w:hAnsiTheme="majorHAnsi"/>
+                <w:b/>
+              </w:rPr>
+              <w:t>Audiences</w:t>
+            </w:r>
+            <w:proofErr w:type="spellEnd"/>
+            <w:r>
+              <w:rPr>
+                <w:rFonts w:asciiTheme="majorHAnsi" w:hAnsiTheme="majorHAnsi"/>
+                <w:b/>
+              </w:rPr>
+              <w:t xml:space="preserve">, Facebook </w:t>
+            </w:r>
+            <w:proofErr w:type="spellStart"/>
+            <w:r>
+              <w:rPr>
+                <w:rFonts w:asciiTheme="majorHAnsi" w:hAnsiTheme="majorHAnsi"/>
+                <w:b/>
+              </w:rPr>
+              <w:t>Conversion</w:t>
+            </w:r>
+            <w:proofErr w:type="spellEnd"/>
           </w:p>
           <w:p>
             <w:pPr>
@@ -18258,8 +18928,16 @@
               <w:rPr>
                 <w:rFonts w:asciiTheme="majorHAnsi" w:hAnsiTheme="majorHAnsi"/>
               </w:rPr>
-              <w:t xml:space="preserve">  Custom Audiences</w:t>
-            </w:r>
+              <w:t xml:space="preserve">  Custom </w:t>
+            </w:r>
+            <w:proofErr w:type="spellStart"/>
+            <w:r>
+              <w:rPr>
+                <w:rFonts w:asciiTheme="majorHAnsi" w:hAnsiTheme="majorHAnsi"/>
+              </w:rPr>
+              <w:t>Audiences</w:t>
+            </w:r>
+            <w:proofErr w:type="spellEnd"/>
           </w:p>
           <w:p>
             <w:pPr>
@@ -18294,8 +18972,17 @@
                 <w:rFonts w:asciiTheme="majorHAnsi" w:eastAsiaTheme="minorEastAsia" w:hAnsiTheme="majorHAnsi" w:cstheme="minorBidi"/>
                 <w:lang w:eastAsia="de-DE"/>
               </w:rPr>
-              <w:t xml:space="preserve">  Facebook Conversion</w:t>
-            </w:r>
+              <w:t xml:space="preserve">  Facebook </w:t>
+            </w:r>
+            <w:proofErr w:type="spellStart"/>
+            <w:r>
+              <w:rPr>
+                <w:rFonts w:asciiTheme="majorHAnsi" w:eastAsiaTheme="minorEastAsia" w:hAnsiTheme="majorHAnsi" w:cstheme="minorBidi"/>
+                <w:lang w:eastAsia="de-DE"/>
+              </w:rPr>
+              <w:t>Conversion</w:t>
+            </w:r>
+            <w:proofErr w:type="spellEnd"/>
           </w:p>
           <w:p>
             <w:pPr>
@@ -18326,7 +19013,25 @@
                 <w:i/>
                 <w:color w:val="C00000"/>
               </w:rPr>
-              <w:t xml:space="preserve">Hinweis: Diese Tools bzw. Funktionen dürfen aktuell nur mit Einwilligung des Nutzers, d. h. Opt-In, verwendet werden. </w:t>
+              <w:t xml:space="preserve">Hinweis: Diese Tools bzw. Funktionen dürfen aktuell nur mit Einwilligung des Nutzers, d. h. </w:t>
+            </w:r>
+            <w:proofErr w:type="spellStart"/>
+            <w:r>
+              <w:rPr>
+                <w:rFonts w:asciiTheme="majorHAnsi" w:hAnsiTheme="majorHAnsi"/>
+                <w:i/>
+                <w:color w:val="C00000"/>
+              </w:rPr>
+              <w:t>Opt</w:t>
+            </w:r>
+            <w:proofErr w:type="spellEnd"/>
+            <w:r>
+              <w:rPr>
+                <w:rFonts w:asciiTheme="majorHAnsi" w:hAnsiTheme="majorHAnsi"/>
+                <w:i/>
+                <w:color w:val="C00000"/>
+              </w:rPr>
+              <w:t xml:space="preserve">-In, verwendet werden. </w:t>
             </w:r>
           </w:p>
           <w:p>
@@ -18832,24 +19537,37 @@
               <w:rPr>
                 <w:rFonts w:asciiTheme="majorHAnsi" w:hAnsiTheme="majorHAnsi"/>
               </w:rPr>
-              <w:t xml:space="preserve"> Website, von der der Nutzer auf die aufgerufene Website gelangt ist (Referrer)</w:t>
-            </w:r>
-          </w:p>
-          <w:p>
-            <w:pPr>
-              <w:tabs>
-                <w:tab w:val="center" w:pos="4536"/>
-                <w:tab w:val="right" w:pos="9072"/>
-              </w:tabs>
-              <w:rPr>
-                <w:rFonts w:asciiTheme="majorHAnsi" w:hAnsiTheme="majorHAnsi"/>
-              </w:rPr>
-            </w:pPr>
-            <w:r>
-              <w:rPr>
-                <w:rFonts w:asciiTheme="majorHAnsi" w:hAnsiTheme="majorHAnsi"/>
-              </w:rPr>
-              <w:lastRenderedPageBreak/>
+              <w:t xml:space="preserve"> Website, von der der Nutzer auf die aufgerufene Website gelangt ist (</w:t>
+            </w:r>
+            <w:proofErr w:type="spellStart"/>
+            <w:r>
+              <w:rPr>
+                <w:rFonts w:asciiTheme="majorHAnsi" w:hAnsiTheme="majorHAnsi"/>
+              </w:rPr>
+              <w:t>Referrer</w:t>
+            </w:r>
+            <w:proofErr w:type="spellEnd"/>
+            <w:r>
+              <w:rPr>
+                <w:rFonts w:asciiTheme="majorHAnsi" w:hAnsiTheme="majorHAnsi"/>
+              </w:rPr>
+              <w:t>)</w:t>
+            </w:r>
+          </w:p>
+          <w:p>
+            <w:pPr>
+              <w:tabs>
+                <w:tab w:val="center" w:pos="4536"/>
+                <w:tab w:val="right" w:pos="9072"/>
+              </w:tabs>
+              <w:rPr>
+                <w:rFonts w:asciiTheme="majorHAnsi" w:hAnsiTheme="majorHAnsi"/>
+              </w:rPr>
+            </w:pPr>
+            <w:r>
+              <w:rPr>
+                <w:rFonts w:asciiTheme="majorHAnsi" w:hAnsiTheme="majorHAnsi"/>
+              </w:rPr>
               <w:t xml:space="preserve">   </w:t>
             </w:r>
             <w:sdt>
@@ -18972,7 +19690,6 @@
               <w:rPr>
                 <w:rFonts w:asciiTheme="majorHAnsi" w:hAnsiTheme="majorHAnsi"/>
               </w:rPr>
-              <w:lastRenderedPageBreak/>
               <w:t>Wie werden die o. g. Daten erhoben?</w:t>
             </w:r>
           </w:p>
@@ -19667,7 +20384,21 @@
               <w:rPr>
                 <w:rFonts w:asciiTheme="majorHAnsi" w:hAnsiTheme="majorHAnsi"/>
               </w:rPr>
-              <w:t>Wird eine Einwilligung über Opt-In eingeholt?</w:t>
+              <w:t xml:space="preserve">Wird eine Einwilligung über </w:t>
+            </w:r>
+            <w:proofErr w:type="spellStart"/>
+            <w:r>
+              <w:rPr>
+                <w:rFonts w:asciiTheme="majorHAnsi" w:hAnsiTheme="majorHAnsi"/>
+              </w:rPr>
+              <w:t>Opt</w:t>
+            </w:r>
+            <w:proofErr w:type="spellEnd"/>
+            <w:r>
+              <w:rPr>
+                <w:rFonts w:asciiTheme="majorHAnsi" w:hAnsiTheme="majorHAnsi"/>
+              </w:rPr>
+              <w:t>-In eingeholt?</w:t>
             </w:r>
           </w:p>
           <w:p>
@@ -19937,8 +20668,17 @@
                 <w:rFonts w:asciiTheme="majorHAnsi" w:hAnsiTheme="majorHAnsi"/>
                 <w:b/>
               </w:rPr>
-              <w:t>Google Doubleclick</w:t>
-            </w:r>
+              <w:t xml:space="preserve">Google </w:t>
+            </w:r>
+            <w:proofErr w:type="spellStart"/>
+            <w:r>
+              <w:rPr>
+                <w:rFonts w:asciiTheme="majorHAnsi" w:hAnsiTheme="majorHAnsi"/>
+                <w:b/>
+              </w:rPr>
+              <w:t>Doubleclick</w:t>
+            </w:r>
+            <w:proofErr w:type="spellEnd"/>
           </w:p>
           <w:p>
             <w:pPr>
@@ -19970,7 +20710,21 @@
               <w:rPr>
                 <w:rFonts w:asciiTheme="majorHAnsi" w:hAnsiTheme="majorHAnsi"/>
               </w:rPr>
-              <w:t>Wird Google Doubleclick auf der Website verwendet?</w:t>
+              <w:t xml:space="preserve">Wird Google </w:t>
+            </w:r>
+            <w:proofErr w:type="spellStart"/>
+            <w:r>
+              <w:rPr>
+                <w:rFonts w:asciiTheme="majorHAnsi" w:hAnsiTheme="majorHAnsi"/>
+              </w:rPr>
+              <w:t>Doubleclick</w:t>
+            </w:r>
+            <w:proofErr w:type="spellEnd"/>
+            <w:r>
+              <w:rPr>
+                <w:rFonts w:asciiTheme="majorHAnsi" w:hAnsiTheme="majorHAnsi"/>
+              </w:rPr>
+              <w:t xml:space="preserve"> auf der Website verwendet?</w:t>
             </w:r>
           </w:p>
           <w:p>
@@ -20115,7 +20869,6 @@
               <w:rPr>
                 <w:rFonts w:asciiTheme="majorHAnsi" w:hAnsiTheme="majorHAnsi"/>
               </w:rPr>
-              <w:lastRenderedPageBreak/>
               <w:t xml:space="preserve">   Falls ja, welche Daten werden gespeichert?  </w:t>
             </w:r>
           </w:p>
@@ -20523,7 +21276,21 @@
               <w:rPr>
                 <w:rFonts w:asciiTheme="majorHAnsi" w:hAnsiTheme="majorHAnsi"/>
               </w:rPr>
-              <w:t xml:space="preserve"> Website, von der der Nutzer auf die aufgerufene Website gelangt ist (Referrer)</w:t>
+              <w:t xml:space="preserve"> Website, von der der Nutzer auf die aufgerufene Website gelangt ist (</w:t>
+            </w:r>
+            <w:proofErr w:type="spellStart"/>
+            <w:r>
+              <w:rPr>
+                <w:rFonts w:asciiTheme="majorHAnsi" w:hAnsiTheme="majorHAnsi"/>
+              </w:rPr>
+              <w:t>Referrer</w:t>
+            </w:r>
+            <w:proofErr w:type="spellEnd"/>
+            <w:r>
+              <w:rPr>
+                <w:rFonts w:asciiTheme="majorHAnsi" w:hAnsiTheme="majorHAnsi"/>
+              </w:rPr>
+              <w:t>)</w:t>
             </w:r>
           </w:p>
           <w:p>
@@ -21327,7 +22094,21 @@
               <w:rPr>
                 <w:rFonts w:asciiTheme="majorHAnsi" w:hAnsiTheme="majorHAnsi"/>
               </w:rPr>
-              <w:t>Wird eine Einwilligung über Opt-In eingeholt?</w:t>
+              <w:t xml:space="preserve">Wird eine Einwilligung über </w:t>
+            </w:r>
+            <w:proofErr w:type="spellStart"/>
+            <w:r>
+              <w:rPr>
+                <w:rFonts w:asciiTheme="majorHAnsi" w:hAnsiTheme="majorHAnsi"/>
+              </w:rPr>
+              <w:t>Opt</w:t>
+            </w:r>
+            <w:proofErr w:type="spellEnd"/>
+            <w:r>
+              <w:rPr>
+                <w:rFonts w:asciiTheme="majorHAnsi" w:hAnsiTheme="majorHAnsi"/>
+              </w:rPr>
+              <w:t>-In eingeholt?</w:t>
             </w:r>
           </w:p>
           <w:p>
@@ -21489,7 +22270,6 @@
               <w:rPr>
                 <w:rFonts w:asciiTheme="majorHAnsi" w:hAnsiTheme="majorHAnsi"/>
               </w:rPr>
-              <w:lastRenderedPageBreak/>
               <w:t xml:space="preserve">Wird ein Browser-Add-On zur Deaktivierung angeboten? Bitte Link einfügen. </w:t>
             </w:r>
           </w:p>
@@ -21675,7 +22455,21 @@
               <w:rPr>
                 <w:rFonts w:asciiTheme="majorHAnsi" w:hAnsiTheme="majorHAnsi"/>
               </w:rPr>
-              <w:t xml:space="preserve">Wird zusätzlich ein Opt-out-Cookie zur Deaktivierung angeboten? Bitte Link einfügen. </w:t>
+              <w:t xml:space="preserve">Wird zusätzlich ein </w:t>
+            </w:r>
+            <w:proofErr w:type="spellStart"/>
+            <w:r>
+              <w:rPr>
+                <w:rFonts w:asciiTheme="majorHAnsi" w:hAnsiTheme="majorHAnsi"/>
+              </w:rPr>
+              <w:t>Opt</w:t>
+            </w:r>
+            <w:proofErr w:type="spellEnd"/>
+            <w:r>
+              <w:rPr>
+                <w:rFonts w:asciiTheme="majorHAnsi" w:hAnsiTheme="majorHAnsi"/>
+              </w:rPr>
+              <w:t xml:space="preserve">-out-Cookie zur Deaktivierung angeboten? Bitte Link einfügen. </w:t>
             </w:r>
           </w:p>
           <w:p>
@@ -22141,7 +22935,21 @@
               <w:rPr>
                 <w:rFonts w:asciiTheme="majorHAnsi" w:hAnsiTheme="majorHAnsi"/>
               </w:rPr>
-              <w:t>Wird Adobe Analytics (Omniture) auf der Website verwendet?</w:t>
+              <w:t>Wird Adobe Analytics (</w:t>
+            </w:r>
+            <w:proofErr w:type="spellStart"/>
+            <w:r>
+              <w:rPr>
+                <w:rFonts w:asciiTheme="majorHAnsi" w:hAnsiTheme="majorHAnsi"/>
+              </w:rPr>
+              <w:t>Omniture</w:t>
+            </w:r>
+            <w:proofErr w:type="spellEnd"/>
+            <w:r>
+              <w:rPr>
+                <w:rFonts w:asciiTheme="majorHAnsi" w:hAnsiTheme="majorHAnsi"/>
+              </w:rPr>
+              <w:t>) auf der Website verwendet?</w:t>
             </w:r>
           </w:p>
           <w:p>
@@ -22693,7 +23501,21 @@
               <w:rPr>
                 <w:rFonts w:asciiTheme="majorHAnsi" w:hAnsiTheme="majorHAnsi"/>
               </w:rPr>
-              <w:t xml:space="preserve"> Website, von der der Nutzer auf die aufgerufene Website gelangt ist (Referrer)</w:t>
+              <w:t xml:space="preserve"> Website, von der der Nutzer auf die aufgerufene Website gelangt ist (</w:t>
+            </w:r>
+            <w:proofErr w:type="spellStart"/>
+            <w:r>
+              <w:rPr>
+                <w:rFonts w:asciiTheme="majorHAnsi" w:hAnsiTheme="majorHAnsi"/>
+              </w:rPr>
+              <w:t>Referrer</w:t>
+            </w:r>
+            <w:proofErr w:type="spellEnd"/>
+            <w:r>
+              <w:rPr>
+                <w:rFonts w:asciiTheme="majorHAnsi" w:hAnsiTheme="majorHAnsi"/>
+              </w:rPr>
+              <w:t>)</w:t>
             </w:r>
           </w:p>
           <w:p>
@@ -22755,7 +23577,6 @@
               <w:rPr>
                 <w:rFonts w:asciiTheme="majorHAnsi" w:hAnsiTheme="majorHAnsi"/>
               </w:rPr>
-              <w:lastRenderedPageBreak/>
               <w:t xml:space="preserve">   </w:t>
             </w:r>
             <w:sdt>
@@ -22833,7 +23654,6 @@
               <w:rPr>
                 <w:rFonts w:asciiTheme="majorHAnsi" w:hAnsiTheme="majorHAnsi"/>
               </w:rPr>
-              <w:lastRenderedPageBreak/>
               <w:t>Wie werden die o. g. Daten erhoben?</w:t>
             </w:r>
           </w:p>
@@ -23499,7 +24319,21 @@
               <w:rPr>
                 <w:rFonts w:asciiTheme="majorHAnsi" w:hAnsiTheme="majorHAnsi"/>
               </w:rPr>
-              <w:t>Wird eine Einwilligung über Opt-In eingeholt?</w:t>
+              <w:t xml:space="preserve">Wird eine Einwilligung über </w:t>
+            </w:r>
+            <w:proofErr w:type="spellStart"/>
+            <w:r>
+              <w:rPr>
+                <w:rFonts w:asciiTheme="majorHAnsi" w:hAnsiTheme="majorHAnsi"/>
+              </w:rPr>
+              <w:t>Opt</w:t>
+            </w:r>
+            <w:proofErr w:type="spellEnd"/>
+            <w:r>
+              <w:rPr>
+                <w:rFonts w:asciiTheme="majorHAnsi" w:hAnsiTheme="majorHAnsi"/>
+              </w:rPr>
+              <w:t>-In eingeholt?</w:t>
             </w:r>
           </w:p>
           <w:p>
@@ -23850,7 +24684,21 @@
               <w:rPr>
                 <w:rFonts w:asciiTheme="majorHAnsi" w:hAnsiTheme="majorHAnsi"/>
               </w:rPr>
-              <w:t xml:space="preserve">Wird zusätzlich ein Opt-out-Cookie zur Deaktivierung angeboten? Bitte Link einfügen. </w:t>
+              <w:t xml:space="preserve">Wird zusätzlich ein </w:t>
+            </w:r>
+            <w:proofErr w:type="spellStart"/>
+            <w:r>
+              <w:rPr>
+                <w:rFonts w:asciiTheme="majorHAnsi" w:hAnsiTheme="majorHAnsi"/>
+              </w:rPr>
+              <w:t>Opt</w:t>
+            </w:r>
+            <w:proofErr w:type="spellEnd"/>
+            <w:r>
+              <w:rPr>
+                <w:rFonts w:asciiTheme="majorHAnsi" w:hAnsiTheme="majorHAnsi"/>
+              </w:rPr>
+              <w:t xml:space="preserve">-out-Cookie zur Deaktivierung angeboten? Bitte Link einfügen. </w:t>
             </w:r>
           </w:p>
           <w:p>
@@ -24167,7 +25015,6 @@
               <w:rPr>
                 <w:rFonts w:asciiTheme="majorHAnsi" w:hAnsiTheme="majorHAnsi"/>
               </w:rPr>
-              <w:lastRenderedPageBreak/>
               <w:t>Sonstiges:</w:t>
             </w:r>
           </w:p>
@@ -24267,6 +25114,7 @@
                 <w:b/>
               </w:rPr>
             </w:pPr>
+            <w:proofErr w:type="spellStart"/>
             <w:r>
               <w:rPr>
                 <w:rFonts w:asciiTheme="majorHAnsi" w:hAnsiTheme="majorHAnsi"/>
@@ -24274,6 +25122,7 @@
               </w:rPr>
               <w:t>WiredMinds</w:t>
             </w:r>
+            <w:proofErr w:type="spellEnd"/>
           </w:p>
           <w:p>
             <w:pPr>
@@ -24305,7 +25154,21 @@
               <w:rPr>
                 <w:rFonts w:asciiTheme="majorHAnsi" w:hAnsiTheme="majorHAnsi"/>
               </w:rPr>
-              <w:t>Wird WiredMinds auf der Website verwendet?</w:t>
+              <w:t xml:space="preserve">Wird </w:t>
+            </w:r>
+            <w:proofErr w:type="spellStart"/>
+            <w:r>
+              <w:rPr>
+                <w:rFonts w:asciiTheme="majorHAnsi" w:hAnsiTheme="majorHAnsi"/>
+              </w:rPr>
+              <w:t>WiredMinds</w:t>
+            </w:r>
+            <w:proofErr w:type="spellEnd"/>
+            <w:r>
+              <w:rPr>
+                <w:rFonts w:asciiTheme="majorHAnsi" w:hAnsiTheme="majorHAnsi"/>
+              </w:rPr>
+              <w:t xml:space="preserve"> auf der Website verwendet?</w:t>
             </w:r>
           </w:p>
           <w:p>
@@ -24857,7 +25720,21 @@
               <w:rPr>
                 <w:rFonts w:asciiTheme="majorHAnsi" w:hAnsiTheme="majorHAnsi"/>
               </w:rPr>
-              <w:t xml:space="preserve"> Website, von der der Nutzer auf die aufgerufene Website gelangt ist (Referrer)</w:t>
+              <w:t xml:space="preserve"> Website, von der der Nutzer auf die aufgerufene Website gelangt ist (</w:t>
+            </w:r>
+            <w:proofErr w:type="spellStart"/>
+            <w:r>
+              <w:rPr>
+                <w:rFonts w:asciiTheme="majorHAnsi" w:hAnsiTheme="majorHAnsi"/>
+              </w:rPr>
+              <w:t>Referrer</w:t>
+            </w:r>
+            <w:proofErr w:type="spellEnd"/>
+            <w:r>
+              <w:rPr>
+                <w:rFonts w:asciiTheme="majorHAnsi" w:hAnsiTheme="majorHAnsi"/>
+              </w:rPr>
+              <w:t>)</w:t>
             </w:r>
           </w:p>
           <w:p>
@@ -25466,7 +26343,6 @@
               <w:rPr>
                 <w:rFonts w:asciiTheme="majorHAnsi" w:hAnsiTheme="majorHAnsi"/>
               </w:rPr>
-              <w:lastRenderedPageBreak/>
               <w:t>Ist eine IP-Anonymisierung aktiviert, sodass IP-Adressen nur gekürzt verarbeitet werden?</w:t>
             </w:r>
           </w:p>
@@ -25662,7 +26538,21 @@
               <w:rPr>
                 <w:rFonts w:asciiTheme="majorHAnsi" w:hAnsiTheme="majorHAnsi"/>
               </w:rPr>
-              <w:t>Wird eine Einwilligung über Opt-In eingeholt?</w:t>
+              <w:t xml:space="preserve">Wird eine Einwilligung über </w:t>
+            </w:r>
+            <w:proofErr w:type="spellStart"/>
+            <w:r>
+              <w:rPr>
+                <w:rFonts w:asciiTheme="majorHAnsi" w:hAnsiTheme="majorHAnsi"/>
+              </w:rPr>
+              <w:t>Opt</w:t>
+            </w:r>
+            <w:proofErr w:type="spellEnd"/>
+            <w:r>
+              <w:rPr>
+                <w:rFonts w:asciiTheme="majorHAnsi" w:hAnsiTheme="majorHAnsi"/>
+              </w:rPr>
+              <w:t>-In eingeholt?</w:t>
             </w:r>
           </w:p>
           <w:p>
@@ -26013,7 +26903,21 @@
               <w:rPr>
                 <w:rFonts w:asciiTheme="majorHAnsi" w:hAnsiTheme="majorHAnsi"/>
               </w:rPr>
-              <w:t xml:space="preserve">Wird zusätzlich ein Opt-out-Cookie zur Deaktivierung angeboten? Bitte Link einfügen. </w:t>
+              <w:t xml:space="preserve">Wird zusätzlich ein </w:t>
+            </w:r>
+            <w:proofErr w:type="spellStart"/>
+            <w:r>
+              <w:rPr>
+                <w:rFonts w:asciiTheme="majorHAnsi" w:hAnsiTheme="majorHAnsi"/>
+              </w:rPr>
+              <w:t>Opt</w:t>
+            </w:r>
+            <w:proofErr w:type="spellEnd"/>
+            <w:r>
+              <w:rPr>
+                <w:rFonts w:asciiTheme="majorHAnsi" w:hAnsiTheme="majorHAnsi"/>
+              </w:rPr>
+              <w:t xml:space="preserve">-out-Cookie zur Deaktivierung angeboten? Bitte Link einfügen. </w:t>
             </w:r>
           </w:p>
           <w:p>
@@ -26805,7 +27709,6 @@
               <w:rPr>
                 <w:rFonts w:asciiTheme="majorHAnsi" w:hAnsiTheme="majorHAnsi"/>
               </w:rPr>
-              <w:lastRenderedPageBreak/>
               <w:t xml:space="preserve">   Falls ja, welche Daten werden gespeichert?  </w:t>
             </w:r>
           </w:p>
@@ -27306,7 +28209,21 @@
               <w:rPr>
                 <w:rFonts w:asciiTheme="majorHAnsi" w:hAnsiTheme="majorHAnsi"/>
               </w:rPr>
-              <w:t xml:space="preserve"> Website, von der der Nutzer auf die aufgerufene Website gelangt ist (Referrer)</w:t>
+              <w:t xml:space="preserve"> Website, von der der Nutzer auf die aufgerufene Website gelangt ist (</w:t>
+            </w:r>
+            <w:proofErr w:type="spellStart"/>
+            <w:r>
+              <w:rPr>
+                <w:rFonts w:asciiTheme="majorHAnsi" w:hAnsiTheme="majorHAnsi"/>
+              </w:rPr>
+              <w:t>Referrer</w:t>
+            </w:r>
+            <w:proofErr w:type="spellEnd"/>
+            <w:r>
+              <w:rPr>
+                <w:rFonts w:asciiTheme="majorHAnsi" w:hAnsiTheme="majorHAnsi"/>
+              </w:rPr>
+              <w:t>)</w:t>
             </w:r>
           </w:p>
           <w:p>
@@ -28119,7 +29036,6 @@
               <w:rPr>
                 <w:rFonts w:asciiTheme="majorHAnsi" w:hAnsiTheme="majorHAnsi"/>
               </w:rPr>
-              <w:lastRenderedPageBreak/>
               <w:t>Werden die erhobenen Daten an weitere Dritte weitergeleitet? Wenn ja, an wen? Wo steht der Server?</w:t>
             </w:r>
           </w:p>
@@ -28173,7 +29089,21 @@
               <w:rPr>
                 <w:rFonts w:asciiTheme="majorHAnsi" w:hAnsiTheme="majorHAnsi"/>
               </w:rPr>
-              <w:t>Wird eine Einwilligung über Opt-In eingeholt?</w:t>
+              <w:t xml:space="preserve">Wird eine Einwilligung über </w:t>
+            </w:r>
+            <w:proofErr w:type="spellStart"/>
+            <w:r>
+              <w:rPr>
+                <w:rFonts w:asciiTheme="majorHAnsi" w:hAnsiTheme="majorHAnsi"/>
+              </w:rPr>
+              <w:t>Opt</w:t>
+            </w:r>
+            <w:proofErr w:type="spellEnd"/>
+            <w:r>
+              <w:rPr>
+                <w:rFonts w:asciiTheme="majorHAnsi" w:hAnsiTheme="majorHAnsi"/>
+              </w:rPr>
+              <w:t>-In eingeholt?</w:t>
             </w:r>
           </w:p>
           <w:p>
@@ -28524,7 +29454,21 @@
               <w:rPr>
                 <w:rFonts w:asciiTheme="majorHAnsi" w:hAnsiTheme="majorHAnsi"/>
               </w:rPr>
-              <w:t xml:space="preserve">Wird zusätzlich ein Opt-out-Cookie zur Deaktivierung angeboten? Bitte Link einfügen. </w:t>
+              <w:t xml:space="preserve">Wird zusätzlich ein </w:t>
+            </w:r>
+            <w:proofErr w:type="spellStart"/>
+            <w:r>
+              <w:rPr>
+                <w:rFonts w:asciiTheme="majorHAnsi" w:hAnsiTheme="majorHAnsi"/>
+              </w:rPr>
+              <w:t>Opt</w:t>
+            </w:r>
+            <w:proofErr w:type="spellEnd"/>
+            <w:r>
+              <w:rPr>
+                <w:rFonts w:asciiTheme="majorHAnsi" w:hAnsiTheme="majorHAnsi"/>
+              </w:rPr>
+              <w:t xml:space="preserve">-out-Cookie zur Deaktivierung angeboten? Bitte Link einfügen. </w:t>
             </w:r>
           </w:p>
           <w:p>
@@ -28980,12 +29924,37 @@
                 <w:b/>
               </w:rPr>
             </w:pPr>
+            <w:proofErr w:type="spellStart"/>
             <w:r>
               <w:rPr>
                 <w:rFonts w:asciiTheme="majorHAnsi" w:hAnsiTheme="majorHAnsi"/>
                 <w:b/>
               </w:rPr>
-              <w:t>Wordpress Plugin Jetpack (Wordpress.com-Stats)</w:t>
+              <w:t>Wordpress</w:t>
+            </w:r>
+            <w:proofErr w:type="spellEnd"/>
+            <w:r>
+              <w:rPr>
+                <w:rFonts w:asciiTheme="majorHAnsi" w:hAnsiTheme="majorHAnsi"/>
+                <w:b/>
+              </w:rPr>
+              <w:t xml:space="preserve"> Plugin Jetpack (Wordpress.com-</w:t>
+            </w:r>
+            <w:proofErr w:type="spellStart"/>
+            <w:r>
+              <w:rPr>
+                <w:rFonts w:asciiTheme="majorHAnsi" w:hAnsiTheme="majorHAnsi"/>
+                <w:b/>
+              </w:rPr>
+              <w:t>Stats</w:t>
+            </w:r>
+            <w:proofErr w:type="spellEnd"/>
+            <w:r>
+              <w:rPr>
+                <w:rFonts w:asciiTheme="majorHAnsi" w:hAnsiTheme="majorHAnsi"/>
+                <w:b/>
+              </w:rPr>
+              <w:t>)</w:t>
             </w:r>
           </w:p>
           <w:p>
@@ -29066,7 +30035,49 @@
               <w:rPr>
                 <w:rFonts w:asciiTheme="majorHAnsi" w:hAnsiTheme="majorHAnsi"/>
               </w:rPr>
-              <w:t>Wird Wordpress Plugin Jetpack mit Unterfunktion Wordpress Stats auf der Website verwendet?</w:t>
+              <w:t xml:space="preserve">Wird </w:t>
+            </w:r>
+            <w:proofErr w:type="spellStart"/>
+            <w:r>
+              <w:rPr>
+                <w:rFonts w:asciiTheme="majorHAnsi" w:hAnsiTheme="majorHAnsi"/>
+              </w:rPr>
+              <w:t>Wordpress</w:t>
+            </w:r>
+            <w:proofErr w:type="spellEnd"/>
+            <w:r>
+              <w:rPr>
+                <w:rFonts w:asciiTheme="majorHAnsi" w:hAnsiTheme="majorHAnsi"/>
+              </w:rPr>
+              <w:t xml:space="preserve"> Plugin Jetpack mit Unterfunktion </w:t>
+            </w:r>
+            <w:proofErr w:type="spellStart"/>
+            <w:r>
+              <w:rPr>
+                <w:rFonts w:asciiTheme="majorHAnsi" w:hAnsiTheme="majorHAnsi"/>
+              </w:rPr>
+              <w:t>Wordpress</w:t>
+            </w:r>
+            <w:proofErr w:type="spellEnd"/>
+            <w:r>
+              <w:rPr>
+                <w:rFonts w:asciiTheme="majorHAnsi" w:hAnsiTheme="majorHAnsi"/>
+              </w:rPr>
+              <w:t xml:space="preserve"> </w:t>
+            </w:r>
+            <w:proofErr w:type="spellStart"/>
+            <w:r>
+              <w:rPr>
+                <w:rFonts w:asciiTheme="majorHAnsi" w:hAnsiTheme="majorHAnsi"/>
+              </w:rPr>
+              <w:t>Stats</w:t>
+            </w:r>
+            <w:proofErr w:type="spellEnd"/>
+            <w:r>
+              <w:rPr>
+                <w:rFonts w:asciiTheme="majorHAnsi" w:hAnsiTheme="majorHAnsi"/>
+              </w:rPr>
+              <w:t xml:space="preserve"> auf der Website verwendet?</w:t>
             </w:r>
           </w:p>
           <w:p>
@@ -29211,7 +30222,6 @@
               <w:rPr>
                 <w:rFonts w:asciiTheme="majorHAnsi" w:hAnsiTheme="majorHAnsi"/>
               </w:rPr>
-              <w:lastRenderedPageBreak/>
               <w:t xml:space="preserve">   Falls ja, welche Daten werden gespeichert?  </w:t>
             </w:r>
           </w:p>
@@ -29448,7 +30458,21 @@
               <w:rPr>
                 <w:rFonts w:asciiTheme="majorHAnsi" w:hAnsiTheme="majorHAnsi"/>
               </w:rPr>
-              <w:t xml:space="preserve"> Website, von der der Nutzer auf die aufgerufene Website gelangt ist (Referrer)</w:t>
+              <w:t xml:space="preserve"> Website, von der der Nutzer auf die aufgerufene Website gelangt ist (</w:t>
+            </w:r>
+            <w:proofErr w:type="spellStart"/>
+            <w:r>
+              <w:rPr>
+                <w:rFonts w:asciiTheme="majorHAnsi" w:hAnsiTheme="majorHAnsi"/>
+              </w:rPr>
+              <w:t>Referrer</w:t>
+            </w:r>
+            <w:proofErr w:type="spellEnd"/>
+            <w:r>
+              <w:rPr>
+                <w:rFonts w:asciiTheme="majorHAnsi" w:hAnsiTheme="majorHAnsi"/>
+              </w:rPr>
+              <w:t>)</w:t>
             </w:r>
           </w:p>
           <w:p>
@@ -30045,7 +31069,21 @@
               <w:rPr>
                 <w:rFonts w:asciiTheme="majorHAnsi" w:hAnsiTheme="majorHAnsi"/>
               </w:rPr>
-              <w:t>Wird eine Einwilligung über Opt-In eingeholt?</w:t>
+              <w:t xml:space="preserve">Wird eine Einwilligung über </w:t>
+            </w:r>
+            <w:proofErr w:type="spellStart"/>
+            <w:r>
+              <w:rPr>
+                <w:rFonts w:asciiTheme="majorHAnsi" w:hAnsiTheme="majorHAnsi"/>
+              </w:rPr>
+              <w:t>Opt</w:t>
+            </w:r>
+            <w:proofErr w:type="spellEnd"/>
+            <w:r>
+              <w:rPr>
+                <w:rFonts w:asciiTheme="majorHAnsi" w:hAnsiTheme="majorHAnsi"/>
+              </w:rPr>
+              <w:t>-In eingeholt?</w:t>
             </w:r>
           </w:p>
           <w:p>
@@ -30375,7 +31413,21 @@
               <w:rPr>
                 <w:rFonts w:asciiTheme="majorHAnsi" w:hAnsiTheme="majorHAnsi"/>
               </w:rPr>
-              <w:t xml:space="preserve">Wird zusätzlich ein Opt-out-Cookie zur Deaktivierung angeboten? Bitte Link einfügen. </w:t>
+              <w:t xml:space="preserve">Wird zusätzlich ein </w:t>
+            </w:r>
+            <w:proofErr w:type="spellStart"/>
+            <w:r>
+              <w:rPr>
+                <w:rFonts w:asciiTheme="majorHAnsi" w:hAnsiTheme="majorHAnsi"/>
+              </w:rPr>
+              <w:t>Opt</w:t>
+            </w:r>
+            <w:proofErr w:type="spellEnd"/>
+            <w:r>
+              <w:rPr>
+                <w:rFonts w:asciiTheme="majorHAnsi" w:hAnsiTheme="majorHAnsi"/>
+              </w:rPr>
+              <w:t xml:space="preserve">-out-Cookie zur Deaktivierung angeboten? Bitte Link einfügen. </w:t>
             </w:r>
           </w:p>
           <w:p>
@@ -30543,7 +31595,6 @@
               <w:rPr>
                 <w:rFonts w:asciiTheme="majorHAnsi" w:hAnsiTheme="majorHAnsi"/>
               </w:rPr>
-              <w:lastRenderedPageBreak/>
               <w:t>Sonstiges:</w:t>
             </w:r>
           </w:p>
@@ -31613,7 +32664,6 @@
               <w:rPr>
                 <w:rFonts w:asciiTheme="majorHAnsi" w:hAnsiTheme="majorHAnsi"/>
               </w:rPr>
-              <w:lastRenderedPageBreak/>
               <w:t>Werden sämtliche Daten verschlüsselt übertragen? Welche Technik? Bitte benennen.</w:t>
             </w:r>
           </w:p>
@@ -32447,7 +33497,6 @@
               <w:rPr>
                 <w:rFonts w:asciiTheme="majorHAnsi" w:hAnsiTheme="majorHAnsi"/>
               </w:rPr>
-              <w:lastRenderedPageBreak/>
               <w:t>Werden die erhobenen Daten an Dritte weitergeleitet? Wenn ja, an wen? Wo steht der Server?</w:t>
             </w:r>
           </w:p>
@@ -32944,6 +33993,7 @@
                 <w:b/>
               </w:rPr>
             </w:pPr>
+            <w:proofErr w:type="spellStart"/>
             <w:r>
               <w:rPr>
                 <w:rFonts w:asciiTheme="majorHAnsi" w:hAnsiTheme="majorHAnsi"/>
@@ -32951,6 +34001,7 @@
               </w:rPr>
               <w:t>Newsletterformular</w:t>
             </w:r>
+            <w:proofErr w:type="spellEnd"/>
           </w:p>
           <w:p>
             <w:pPr>
@@ -33319,15 +34370,7 @@
                 <w:rFonts w:asciiTheme="majorHAnsi" w:hAnsiTheme="majorHAnsi"/>
                 <w:color w:val="1F497D" w:themeColor="text2"/>
               </w:rPr>
-              <w:t xml:space="preserve">Inhalt des Newsletters, dem Versand </w:t>
-            </w:r>
-            <w:r>
-              <w:rPr>
-                <w:rFonts w:asciiTheme="majorHAnsi" w:hAnsiTheme="majorHAnsi"/>
-                <w:color w:val="1F497D" w:themeColor="text2"/>
-              </w:rPr>
-              <w:lastRenderedPageBreak/>
-              <w:t xml:space="preserve">des Newsletters, </w:t>
+              <w:t xml:space="preserve">Inhalt des Newsletters, dem Versand des Newsletters, </w:t>
             </w:r>
             <w:r>
               <w:rPr>
@@ -33375,7 +34418,6 @@
               <w:rPr>
                 <w:rFonts w:asciiTheme="majorHAnsi" w:hAnsiTheme="majorHAnsi"/>
               </w:rPr>
-              <w:lastRenderedPageBreak/>
               <w:t>Wie lange werden die Daten gespeichert?</w:t>
             </w:r>
           </w:p>
@@ -33737,7 +34779,21 @@
               <w:rPr>
                 <w:rFonts w:asciiTheme="majorHAnsi" w:hAnsiTheme="majorHAnsi"/>
               </w:rPr>
-              <w:t>Erfolgt die Einwilligung zum Newsletter über Double-Opt-In?</w:t>
+              <w:t>Erfolgt die Einwilligung zum Newsletter über Double-</w:t>
+            </w:r>
+            <w:proofErr w:type="spellStart"/>
+            <w:r>
+              <w:rPr>
+                <w:rFonts w:asciiTheme="majorHAnsi" w:hAnsiTheme="majorHAnsi"/>
+              </w:rPr>
+              <w:t>Opt</w:t>
+            </w:r>
+            <w:proofErr w:type="spellEnd"/>
+            <w:r>
+              <w:rPr>
+                <w:rFonts w:asciiTheme="majorHAnsi" w:hAnsiTheme="majorHAnsi"/>
+              </w:rPr>
+              <w:t>-In?</w:t>
             </w:r>
           </w:p>
           <w:p>
@@ -33766,7 +34822,25 @@
                 <w:i/>
                 <w:color w:val="C00000"/>
               </w:rPr>
-              <w:t xml:space="preserve">Es ist nur Double-Opt-In erlaubt. </w:t>
+              <w:t>Es ist nur Double-</w:t>
+            </w:r>
+            <w:proofErr w:type="spellStart"/>
+            <w:r>
+              <w:rPr>
+                <w:rFonts w:asciiTheme="majorHAnsi" w:hAnsiTheme="majorHAnsi"/>
+                <w:i/>
+                <w:color w:val="C00000"/>
+              </w:rPr>
+              <w:t>Opt</w:t>
+            </w:r>
+            <w:proofErr w:type="spellEnd"/>
+            <w:r>
+              <w:rPr>
+                <w:rFonts w:asciiTheme="majorHAnsi" w:hAnsiTheme="majorHAnsi"/>
+                <w:i/>
+                <w:color w:val="C00000"/>
+              </w:rPr>
+              <w:t xml:space="preserve">-In erlaubt. </w:t>
             </w:r>
           </w:p>
           <w:p>
@@ -34261,13 +35335,41 @@
               <w:rPr>
                 <w:rFonts w:asciiTheme="majorHAnsi" w:hAnsiTheme="majorHAnsi"/>
               </w:rPr>
-              <w:t xml:space="preserve">Erfolgt der Newsletterversand über ein Programm </w:t>
-            </w:r>
-            <w:r>
-              <w:rPr>
-                <w:rFonts w:asciiTheme="majorHAnsi" w:hAnsiTheme="majorHAnsi"/>
-              </w:rPr>
-              <w:t xml:space="preserve">(Mailchimp) </w:t>
+              <w:t xml:space="preserve">Erfolgt der </w:t>
+            </w:r>
+            <w:proofErr w:type="spellStart"/>
+            <w:r>
+              <w:rPr>
+                <w:rFonts w:asciiTheme="majorHAnsi" w:hAnsiTheme="majorHAnsi"/>
+              </w:rPr>
+              <w:t>Newsletterversand</w:t>
+            </w:r>
+            <w:proofErr w:type="spellEnd"/>
+            <w:r>
+              <w:rPr>
+                <w:rFonts w:asciiTheme="majorHAnsi" w:hAnsiTheme="majorHAnsi"/>
+              </w:rPr>
+              <w:t xml:space="preserve"> über ein Programm </w:t>
+            </w:r>
+            <w:r>
+              <w:rPr>
+                <w:rFonts w:asciiTheme="majorHAnsi" w:hAnsiTheme="majorHAnsi"/>
+              </w:rPr>
+              <w:t>(</w:t>
+            </w:r>
+            <w:proofErr w:type="spellStart"/>
+            <w:r>
+              <w:rPr>
+                <w:rFonts w:asciiTheme="majorHAnsi" w:hAnsiTheme="majorHAnsi"/>
+              </w:rPr>
+              <w:t>Mailchimp</w:t>
+            </w:r>
+            <w:proofErr w:type="spellEnd"/>
+            <w:r>
+              <w:rPr>
+                <w:rFonts w:asciiTheme="majorHAnsi" w:hAnsiTheme="majorHAnsi"/>
+              </w:rPr>
+              <w:t xml:space="preserve">) </w:t>
             </w:r>
             <w:r>
               <w:rPr>
@@ -34574,7 +35676,25 @@
                 <w:i/>
                 <w:color w:val="C00000"/>
               </w:rPr>
-              <w:t xml:space="preserve">Hinweis: Für Mailchimp findet man diese hier: </w:t>
+              <w:t xml:space="preserve">Hinweis: Für </w:t>
+            </w:r>
+            <w:proofErr w:type="spellStart"/>
+            <w:r>
+              <w:rPr>
+                <w:rFonts w:asciiTheme="majorHAnsi" w:hAnsiTheme="majorHAnsi"/>
+                <w:i/>
+                <w:color w:val="C00000"/>
+              </w:rPr>
+              <w:t>Mailchimp</w:t>
+            </w:r>
+            <w:proofErr w:type="spellEnd"/>
+            <w:r>
+              <w:rPr>
+                <w:rFonts w:asciiTheme="majorHAnsi" w:hAnsiTheme="majorHAnsi"/>
+                <w:i/>
+                <w:color w:val="C00000"/>
+              </w:rPr>
+              <w:t xml:space="preserve"> findet man diese hier: </w:t>
             </w:r>
             <w:hyperlink r:id="rId27" w:history="1">
               <w:r>
@@ -34617,7 +35737,6 @@
               <w:rPr>
                 <w:rFonts w:asciiTheme="majorHAnsi" w:hAnsiTheme="majorHAnsi"/>
               </w:rPr>
-              <w:lastRenderedPageBreak/>
               <w:t>Wie werden Nutzer über Änderungen etc. informiert?</w:t>
             </w:r>
           </w:p>
@@ -35804,7 +36923,6 @@
               <w:rPr>
                 <w:rFonts w:asciiTheme="majorHAnsi" w:hAnsiTheme="majorHAnsi"/>
               </w:rPr>
-              <w:lastRenderedPageBreak/>
               <w:t>Ist eine Registrierung zur Vertragserfüllung bzw. Durchführung vorvertraglicher Maßnahmen erforderlich? Falls ja, warum sind die erhobenen Daten erforderlich?</w:t>
             </w:r>
           </w:p>
@@ -36634,7 +37752,21 @@
               <w:rPr>
                 <w:rFonts w:asciiTheme="majorHAnsi" w:hAnsiTheme="majorHAnsi"/>
               </w:rPr>
-              <w:t>Wird die Registrierung über Double-Opt-In bestätigt?</w:t>
+              <w:t>Wird die Registrierung über Double-</w:t>
+            </w:r>
+            <w:proofErr w:type="spellStart"/>
+            <w:r>
+              <w:rPr>
+                <w:rFonts w:asciiTheme="majorHAnsi" w:hAnsiTheme="majorHAnsi"/>
+              </w:rPr>
+              <w:t>Opt</w:t>
+            </w:r>
+            <w:proofErr w:type="spellEnd"/>
+            <w:r>
+              <w:rPr>
+                <w:rFonts w:asciiTheme="majorHAnsi" w:hAnsiTheme="majorHAnsi"/>
+              </w:rPr>
+              <w:t>-In bestätigt?</w:t>
             </w:r>
           </w:p>
           <w:p>
@@ -36987,7 +38119,6 @@
               <w:rPr>
                 <w:rFonts w:asciiTheme="majorHAnsi" w:hAnsiTheme="majorHAnsi"/>
               </w:rPr>
-              <w:lastRenderedPageBreak/>
               <w:t>Werden sämtliche Daten verschlüsselt übertragen? Welche Technik? Bitte benennen.</w:t>
             </w:r>
           </w:p>
@@ -37857,7 +38988,6 @@
               <w:rPr>
                 <w:rFonts w:asciiTheme="majorHAnsi" w:hAnsiTheme="majorHAnsi"/>
               </w:rPr>
-              <w:lastRenderedPageBreak/>
               <w:t xml:space="preserve">Werden die Gewinner öffentlich bekannt gegeben? Falls ja, </w:t>
             </w:r>
             <w:r>
@@ -37931,7 +39061,6 @@
               <w:rPr>
                 <w:rFonts w:asciiTheme="majorHAnsi" w:hAnsiTheme="majorHAnsi"/>
               </w:rPr>
-              <w:lastRenderedPageBreak/>
               <w:t>Wie werden die Gewinner benachrichtigt?</w:t>
             </w:r>
           </w:p>
@@ -38229,7 +39358,21 @@
               <w:rPr>
                 <w:rFonts w:asciiTheme="majorHAnsi" w:hAnsiTheme="majorHAnsi"/>
               </w:rPr>
-              <w:t>Wird die Teilnahme über Double-Opt-In bestätigt?</w:t>
+              <w:t>Wird die Teilnahme über Double-</w:t>
+            </w:r>
+            <w:proofErr w:type="spellStart"/>
+            <w:r>
+              <w:rPr>
+                <w:rFonts w:asciiTheme="majorHAnsi" w:hAnsiTheme="majorHAnsi"/>
+              </w:rPr>
+              <w:t>Opt</w:t>
+            </w:r>
+            <w:proofErr w:type="spellEnd"/>
+            <w:r>
+              <w:rPr>
+                <w:rFonts w:asciiTheme="majorHAnsi" w:hAnsiTheme="majorHAnsi"/>
+              </w:rPr>
+              <w:t>-In bestätigt?</w:t>
             </w:r>
           </w:p>
           <w:p>
@@ -38986,7 +40129,6 @@
               <w:rPr>
                 <w:rFonts w:asciiTheme="majorHAnsi" w:hAnsiTheme="majorHAnsi"/>
               </w:rPr>
-              <w:lastRenderedPageBreak/>
               <w:t>Welche sonstigen Daten werden gespeichert?</w:t>
             </w:r>
           </w:p>
@@ -39399,14 +40541,32 @@
                 <w:i/>
                 <w:color w:val="C00000"/>
               </w:rPr>
-              <w:t>Hinweis: Die Abo-Funktion ist nur über Double-Opt-In zulässig</w:t>
-            </w:r>
+              <w:t>Hinweis: Die Abo-Funktion ist nur über Double-</w:t>
+            </w:r>
+            <w:proofErr w:type="spellStart"/>
             <w:r>
               <w:rPr>
                 <w:rFonts w:asciiTheme="majorHAnsi" w:hAnsiTheme="majorHAnsi"/>
                 <w:i/>
                 <w:color w:val="C00000"/>
               </w:rPr>
+              <w:t>Opt</w:t>
+            </w:r>
+            <w:proofErr w:type="spellEnd"/>
+            <w:r>
+              <w:rPr>
+                <w:rFonts w:asciiTheme="majorHAnsi" w:hAnsiTheme="majorHAnsi"/>
+                <w:i/>
+                <w:color w:val="C00000"/>
+              </w:rPr>
+              <w:t>-In zulässig</w:t>
+            </w:r>
+            <w:r>
+              <w:rPr>
+                <w:rFonts w:asciiTheme="majorHAnsi" w:hAnsiTheme="majorHAnsi"/>
+                <w:i/>
+                <w:color w:val="C00000"/>
+              </w:rPr>
               <w:t>.</w:t>
             </w:r>
           </w:p>
@@ -39513,7 +40673,21 @@
               <w:rPr>
                 <w:rFonts w:asciiTheme="majorHAnsi" w:hAnsiTheme="majorHAnsi"/>
               </w:rPr>
-              <w:t>Double-Opt-In wird eingesetzt:</w:t>
+              <w:t>Double-</w:t>
+            </w:r>
+            <w:proofErr w:type="spellStart"/>
+            <w:r>
+              <w:rPr>
+                <w:rFonts w:asciiTheme="majorHAnsi" w:hAnsiTheme="majorHAnsi"/>
+              </w:rPr>
+              <w:t>Opt</w:t>
+            </w:r>
+            <w:proofErr w:type="spellEnd"/>
+            <w:r>
+              <w:rPr>
+                <w:rFonts w:asciiTheme="majorHAnsi" w:hAnsiTheme="majorHAnsi"/>
+              </w:rPr>
+              <w:t>-In wird eingesetzt:</w:t>
             </w:r>
           </w:p>
           <w:p>
@@ -40138,7 +41312,21 @@
               <w:rPr>
                 <w:rFonts w:asciiTheme="majorHAnsi" w:hAnsiTheme="majorHAnsi"/>
               </w:rPr>
-              <w:t>Wird das Absenden des Kommentars über Double-Opt-In bestätigt?</w:t>
+              <w:t>Wird das Absenden des Kommentars über Double-</w:t>
+            </w:r>
+            <w:proofErr w:type="spellStart"/>
+            <w:r>
+              <w:rPr>
+                <w:rFonts w:asciiTheme="majorHAnsi" w:hAnsiTheme="majorHAnsi"/>
+              </w:rPr>
+              <w:t>Opt</w:t>
+            </w:r>
+            <w:proofErr w:type="spellEnd"/>
+            <w:r>
+              <w:rPr>
+                <w:rFonts w:asciiTheme="majorHAnsi" w:hAnsiTheme="majorHAnsi"/>
+              </w:rPr>
+              <w:t>-In bestätigt?</w:t>
             </w:r>
           </w:p>
           <w:p>
@@ -41051,8 +42239,21 @@
               <w:rPr>
                 <w:rFonts w:asciiTheme="majorHAnsi" w:hAnsiTheme="majorHAnsi"/>
               </w:rPr>
-              <w:lastRenderedPageBreak/>
-              <w:t>Werden sensible Daten i.S.d. Art. 9 DSGVO erhoben bzw. verarbeitet?</w:t>
+              <w:t xml:space="preserve">Werden sensible Daten </w:t>
+            </w:r>
+            <w:proofErr w:type="spellStart"/>
+            <w:r>
+              <w:rPr>
+                <w:rFonts w:asciiTheme="majorHAnsi" w:hAnsiTheme="majorHAnsi"/>
+              </w:rPr>
+              <w:t>i.S.d</w:t>
+            </w:r>
+            <w:proofErr w:type="spellEnd"/>
+            <w:r>
+              <w:rPr>
+                <w:rFonts w:asciiTheme="majorHAnsi" w:hAnsiTheme="majorHAnsi"/>
+              </w:rPr>
+              <w:t>. Art. 9 DSGVO erhoben bzw. verarbeitet?</w:t>
             </w:r>
             <w:r>
               <w:rPr>
@@ -41297,7 +42498,21 @@
               <w:rPr>
                 <w:rFonts w:asciiTheme="majorHAnsi" w:hAnsiTheme="majorHAnsi"/>
               </w:rPr>
-              <w:t xml:space="preserve"> über Double-Opt-In?</w:t>
+              <w:t xml:space="preserve"> über Double-</w:t>
+            </w:r>
+            <w:proofErr w:type="spellStart"/>
+            <w:r>
+              <w:rPr>
+                <w:rFonts w:asciiTheme="majorHAnsi" w:hAnsiTheme="majorHAnsi"/>
+              </w:rPr>
+              <w:t>Opt</w:t>
+            </w:r>
+            <w:proofErr w:type="spellEnd"/>
+            <w:r>
+              <w:rPr>
+                <w:rFonts w:asciiTheme="majorHAnsi" w:hAnsiTheme="majorHAnsi"/>
+              </w:rPr>
+              <w:t>-In?</w:t>
             </w:r>
           </w:p>
           <w:p>
@@ -41685,7 +42900,6 @@
               <w:rPr>
                 <w:rFonts w:asciiTheme="majorHAnsi" w:hAnsiTheme="majorHAnsi"/>
               </w:rPr>
-              <w:lastRenderedPageBreak/>
               <w:t xml:space="preserve">Erfolgt der </w:t>
             </w:r>
             <w:r>
@@ -41716,7 +42930,21 @@
               <w:rPr>
                 <w:rFonts w:asciiTheme="majorHAnsi" w:hAnsiTheme="majorHAnsi"/>
               </w:rPr>
-              <w:t xml:space="preserve"> (z. B. Workable)</w:t>
+              <w:t xml:space="preserve"> (z. B. </w:t>
+            </w:r>
+            <w:proofErr w:type="spellStart"/>
+            <w:r>
+              <w:rPr>
+                <w:rFonts w:asciiTheme="majorHAnsi" w:hAnsiTheme="majorHAnsi"/>
+              </w:rPr>
+              <w:t>Workable</w:t>
+            </w:r>
+            <w:proofErr w:type="spellEnd"/>
+            <w:r>
+              <w:rPr>
+                <w:rFonts w:asciiTheme="majorHAnsi" w:hAnsiTheme="majorHAnsi"/>
+              </w:rPr>
+              <w:t>)</w:t>
             </w:r>
             <w:r>
               <w:rPr>
@@ -42145,7 +43373,25 @@
                 <w:i/>
                 <w:color w:val="C00000"/>
               </w:rPr>
-              <w:t>Dies ist nur mit Einwilligung, d. h. am besten Double-Opt-In, möglich. Auch hier muss die Datenschutzerklärung verlinkt werden. Diese Einwilligungen sind max. zwei Jahre gültig und müssen dann entweder neu eingeholt oder mit den dazu gehörenden Daten gelöscht werden.</w:t>
+              <w:t>Dies ist nur mit Einwilligung, d. h. am besten Double-</w:t>
+            </w:r>
+            <w:proofErr w:type="spellStart"/>
+            <w:r>
+              <w:rPr>
+                <w:rFonts w:asciiTheme="majorHAnsi" w:hAnsiTheme="majorHAnsi"/>
+                <w:i/>
+                <w:color w:val="C00000"/>
+              </w:rPr>
+              <w:t>Opt</w:t>
+            </w:r>
+            <w:proofErr w:type="spellEnd"/>
+            <w:r>
+              <w:rPr>
+                <w:rFonts w:asciiTheme="majorHAnsi" w:hAnsiTheme="majorHAnsi"/>
+                <w:i/>
+                <w:color w:val="C00000"/>
+              </w:rPr>
+              <w:t>-In, möglich. Auch hier muss die Datenschutzerklärung verlinkt werden. Diese Einwilligungen sind max. zwei Jahre gültig und müssen dann entweder neu eingeholt oder mit den dazu gehörenden Daten gelöscht werden.</w:t>
             </w:r>
           </w:p>
           <w:p>
@@ -42452,16 +43698,7 @@
                 <w:i/>
                 <w:color w:val="C00000"/>
               </w:rPr>
-              <w:t xml:space="preserve">Hinweis: Bei sensiblen Daten handelt es sich um Daten, aus denen die rassische und ethnische Herkunft, politische Meinungen, religiöse oder weltanschauliche Überzeugungen oder die Gewerkschaftszugehörigkeit hervorgehen sowie genetische Daten, biometrische Daten, </w:t>
-            </w:r>
-            <w:r>
-              <w:rPr>
-                <w:rFonts w:asciiTheme="majorHAnsi" w:hAnsiTheme="majorHAnsi"/>
-                <w:i/>
-                <w:color w:val="C00000"/>
-              </w:rPr>
-              <w:lastRenderedPageBreak/>
-              <w:t>Gesundheitsdaten oder Daten zum Sexualleben/ der sexuellen Orientierung einer Person.</w:t>
+              <w:t>Hinweis: Bei sensiblen Daten handelt es sich um Daten, aus denen die rassische und ethnische Herkunft, politische Meinungen, religiöse oder weltanschauliche Überzeugungen oder die Gewerkschaftszugehörigkeit hervorgehen sowie genetische Daten, biometrische Daten, Gesundheitsdaten oder Daten zum Sexualleben/ der sexuellen Orientierung einer Person.</w:t>
             </w:r>
             <w:r>
               <w:rPr>
@@ -42649,7 +43886,6 @@
               <w:rPr>
                 <w:rFonts w:asciiTheme="majorHAnsi" w:hAnsiTheme="majorHAnsi"/>
               </w:rPr>
-              <w:lastRenderedPageBreak/>
               <w:t>Welche Daten werden im Formular erhoben?</w:t>
             </w:r>
           </w:p>
@@ -43153,7 +44389,21 @@
               <w:rPr>
                 <w:rFonts w:asciiTheme="majorHAnsi" w:hAnsiTheme="majorHAnsi"/>
               </w:rPr>
-              <w:t>Erfolgt das Absenden der Daten über Double-Opt-In?</w:t>
+              <w:t>Erfolgt das Absenden der Daten über Double-</w:t>
+            </w:r>
+            <w:proofErr w:type="spellStart"/>
+            <w:r>
+              <w:rPr>
+                <w:rFonts w:asciiTheme="majorHAnsi" w:hAnsiTheme="majorHAnsi"/>
+              </w:rPr>
+              <w:t>Opt</w:t>
+            </w:r>
+            <w:proofErr w:type="spellEnd"/>
+            <w:r>
+              <w:rPr>
+                <w:rFonts w:asciiTheme="majorHAnsi" w:hAnsiTheme="majorHAnsi"/>
+              </w:rPr>
+              <w:t>-In?</w:t>
             </w:r>
           </w:p>
           <w:p>
@@ -43517,7 +44767,6 @@
               <w:rPr>
                 <w:rFonts w:asciiTheme="majorHAnsi" w:hAnsiTheme="majorHAnsi"/>
               </w:rPr>
-              <w:lastRenderedPageBreak/>
               <w:t>Erfolgt der Versand der Bewerbungsunterlagen über ein Programm oder eine Agentur oder andere Dritte?</w:t>
             </w:r>
             <w:r>
@@ -44059,7 +45308,21 @@
               <w:rPr>
                 <w:rFonts w:asciiTheme="majorHAnsi" w:hAnsiTheme="majorHAnsi"/>
               </w:rPr>
-              <w:t xml:space="preserve">Kann ein Gastaccount angelegt werden? </w:t>
+              <w:t xml:space="preserve">Kann ein </w:t>
+            </w:r>
+            <w:proofErr w:type="spellStart"/>
+            <w:r>
+              <w:rPr>
+                <w:rFonts w:asciiTheme="majorHAnsi" w:hAnsiTheme="majorHAnsi"/>
+              </w:rPr>
+              <w:t>Gastaccount</w:t>
+            </w:r>
+            <w:proofErr w:type="spellEnd"/>
+            <w:r>
+              <w:rPr>
+                <w:rFonts w:asciiTheme="majorHAnsi" w:hAnsiTheme="majorHAnsi"/>
+              </w:rPr>
+              <w:t xml:space="preserve"> angelegt werden? </w:t>
             </w:r>
           </w:p>
           <w:p>
@@ -44601,8 +45864,21 @@
               <w:rPr>
                 <w:rFonts w:asciiTheme="majorHAnsi" w:hAnsiTheme="majorHAnsi"/>
               </w:rPr>
-              <w:lastRenderedPageBreak/>
-              <w:t>Welche Daten werden bei der Anlegung eines Kundenaccounts erhoben?</w:t>
+              <w:t xml:space="preserve">Welche Daten werden bei der Anlegung eines </w:t>
+            </w:r>
+            <w:proofErr w:type="spellStart"/>
+            <w:r>
+              <w:rPr>
+                <w:rFonts w:asciiTheme="majorHAnsi" w:hAnsiTheme="majorHAnsi"/>
+              </w:rPr>
+              <w:t>Kundenaccounts</w:t>
+            </w:r>
+            <w:proofErr w:type="spellEnd"/>
+            <w:r>
+              <w:rPr>
+                <w:rFonts w:asciiTheme="majorHAnsi" w:hAnsiTheme="majorHAnsi"/>
+              </w:rPr>
+              <w:t xml:space="preserve"> erhoben?</w:t>
             </w:r>
           </w:p>
           <w:p>
@@ -45907,7 +47183,6 @@
               <w:rPr>
                 <w:rFonts w:asciiTheme="majorHAnsi" w:hAnsiTheme="majorHAnsi"/>
               </w:rPr>
-              <w:lastRenderedPageBreak/>
               <w:t>Kann der weiteren Verarbeitung widersprochen werden? Wenn ja, wie?</w:t>
             </w:r>
           </w:p>
@@ -47036,12 +48311,14 @@
               </w:rPr>
               <w:t xml:space="preserve">  </w:t>
             </w:r>
+            <w:proofErr w:type="spellStart"/>
             <w:r>
               <w:rPr>
                 <w:rFonts w:asciiTheme="majorHAnsi" w:hAnsiTheme="majorHAnsi"/>
               </w:rPr>
               <w:t>Paypal</w:t>
             </w:r>
+            <w:proofErr w:type="spellEnd"/>
           </w:p>
           <w:p>
             <w:pPr>
@@ -47081,12 +48358,14 @@
               </w:rPr>
               <w:t xml:space="preserve">  </w:t>
             </w:r>
+            <w:proofErr w:type="spellStart"/>
             <w:r>
               <w:rPr>
                 <w:rFonts w:asciiTheme="majorHAnsi" w:hAnsiTheme="majorHAnsi"/>
               </w:rPr>
               <w:t>Flattr</w:t>
             </w:r>
+            <w:proofErr w:type="spellEnd"/>
           </w:p>
           <w:p>
             <w:pPr>
@@ -47260,6 +48539,7 @@
           <w:szCs w:val="28"/>
         </w:rPr>
       </w:pPr>
+      <w:proofErr w:type="spellStart"/>
       <w:r>
         <w:rPr>
           <w:rFonts w:asciiTheme="majorHAnsi" w:hAnsiTheme="majorHAnsi"/>
@@ -47269,6 +48549,7 @@
         </w:rPr>
         <w:t>Affiliateprogramme</w:t>
       </w:r>
+      <w:proofErr w:type="spellEnd"/>
     </w:p>
     <w:p>
       <w:pPr>
@@ -47726,8 +49007,16 @@
               <w:rPr>
                 <w:rFonts w:asciiTheme="majorHAnsi" w:hAnsiTheme="majorHAnsi"/>
               </w:rPr>
-              <w:t xml:space="preserve">  Google Webfonts</w:t>
-            </w:r>
+              <w:t xml:space="preserve">  Google </w:t>
+            </w:r>
+            <w:proofErr w:type="spellStart"/>
+            <w:r>
+              <w:rPr>
+                <w:rFonts w:asciiTheme="majorHAnsi" w:hAnsiTheme="majorHAnsi"/>
+              </w:rPr>
+              <w:t>Webfonts</w:t>
+            </w:r>
+            <w:proofErr w:type="spellEnd"/>
           </w:p>
           <w:p>
             <w:pPr>
@@ -47765,8 +49054,16 @@
               <w:rPr>
                 <w:rFonts w:asciiTheme="majorHAnsi" w:hAnsiTheme="majorHAnsi"/>
               </w:rPr>
-              <w:t xml:space="preserve">  Adobe Typekit</w:t>
-            </w:r>
+              <w:t xml:space="preserve">  Adobe </w:t>
+            </w:r>
+            <w:proofErr w:type="spellStart"/>
+            <w:r>
+              <w:rPr>
+                <w:rFonts w:asciiTheme="majorHAnsi" w:hAnsiTheme="majorHAnsi"/>
+              </w:rPr>
+              <w:t>Typekit</w:t>
+            </w:r>
+            <w:proofErr w:type="spellEnd"/>
           </w:p>
           <w:p>
             <w:pPr>
@@ -47804,8 +49101,16 @@
               <w:rPr>
                 <w:rFonts w:asciiTheme="majorHAnsi" w:hAnsiTheme="majorHAnsi"/>
               </w:rPr>
-              <w:t xml:space="preserve">  Profilbilder bei Gravatar</w:t>
-            </w:r>
+              <w:t xml:space="preserve">  Profilbilder bei </w:t>
+            </w:r>
+            <w:proofErr w:type="spellStart"/>
+            <w:r>
+              <w:rPr>
+                <w:rFonts w:asciiTheme="majorHAnsi" w:hAnsiTheme="majorHAnsi"/>
+              </w:rPr>
+              <w:t>Gravatar</w:t>
+            </w:r>
+            <w:proofErr w:type="spellEnd"/>
           </w:p>
           <w:p>
             <w:pPr>
@@ -47843,8 +49148,16 @@
               <w:rPr>
                 <w:rFonts w:asciiTheme="majorHAnsi" w:hAnsiTheme="majorHAnsi"/>
               </w:rPr>
-              <w:t xml:space="preserve">  Google ReCaptcha</w:t>
-            </w:r>
+              <w:t xml:space="preserve">  Google </w:t>
+            </w:r>
+            <w:proofErr w:type="spellStart"/>
+            <w:r>
+              <w:rPr>
+                <w:rFonts w:asciiTheme="majorHAnsi" w:hAnsiTheme="majorHAnsi"/>
+              </w:rPr>
+              <w:t>ReCaptcha</w:t>
+            </w:r>
+            <w:proofErr w:type="spellEnd"/>
           </w:p>
           <w:p>
             <w:pPr>
@@ -48005,8 +49318,30 @@
               <w:rPr>
                 <w:rFonts w:asciiTheme="majorHAnsi" w:hAnsiTheme="majorHAnsi"/>
               </w:rPr>
-              <w:t>Anti-Spam-Dienst Askimet von Wordpress</w:t>
-            </w:r>
+              <w:t xml:space="preserve">Anti-Spam-Dienst </w:t>
+            </w:r>
+            <w:proofErr w:type="spellStart"/>
+            <w:r>
+              <w:rPr>
+                <w:rFonts w:asciiTheme="majorHAnsi" w:hAnsiTheme="majorHAnsi"/>
+              </w:rPr>
+              <w:t>Askimet</w:t>
+            </w:r>
+            <w:proofErr w:type="spellEnd"/>
+            <w:r>
+              <w:rPr>
+                <w:rFonts w:asciiTheme="majorHAnsi" w:hAnsiTheme="majorHAnsi"/>
+              </w:rPr>
+              <w:t xml:space="preserve"> von </w:t>
+            </w:r>
+            <w:proofErr w:type="spellStart"/>
+            <w:r>
+              <w:rPr>
+                <w:rFonts w:asciiTheme="majorHAnsi" w:hAnsiTheme="majorHAnsi"/>
+              </w:rPr>
+              <w:t>Wordpress</w:t>
+            </w:r>
+            <w:proofErr w:type="spellEnd"/>
           </w:p>
           <w:p>
             <w:pPr>
@@ -48085,7 +49420,25 @@
                 <w:i/>
                 <w:color w:val="C00000"/>
               </w:rPr>
-              <w:t xml:space="preserve">Hinweis: Diese Plugins gelten derzeit als Datenschutzverstoß und sollten nicht eingebunden werden. Falls sie eingebunden werden sollen, dann sollte dies nur mit der sog. Shariff-Lösung erfolgen: </w:t>
+              <w:t xml:space="preserve">Hinweis: Diese Plugins gelten derzeit als Datenschutzverstoß und sollten nicht eingebunden werden. Falls sie eingebunden werden sollen, dann sollte dies nur mit der sog. </w:t>
+            </w:r>
+            <w:proofErr w:type="spellStart"/>
+            <w:r>
+              <w:rPr>
+                <w:rFonts w:asciiTheme="majorHAnsi" w:hAnsiTheme="majorHAnsi"/>
+                <w:i/>
+                <w:color w:val="C00000"/>
+              </w:rPr>
+              <w:t>Shariff</w:t>
+            </w:r>
+            <w:proofErr w:type="spellEnd"/>
+            <w:r>
+              <w:rPr>
+                <w:rFonts w:asciiTheme="majorHAnsi" w:hAnsiTheme="majorHAnsi"/>
+                <w:i/>
+                <w:color w:val="C00000"/>
+              </w:rPr>
+              <w:t xml:space="preserve">-Lösung erfolgen: </w:t>
             </w:r>
             <w:hyperlink r:id="rId29" w:history="1">
               <w:r>
@@ -48128,7 +49481,6 @@
               <w:rPr>
                 <w:rFonts w:asciiTheme="majorHAnsi" w:hAnsiTheme="majorHAnsi"/>
               </w:rPr>
-              <w:lastRenderedPageBreak/>
               <w:t>Sonstiges:</w:t>
             </w:r>
           </w:p>
@@ -48462,7 +49814,21 @@
               <w:rPr>
                 <w:rFonts w:asciiTheme="majorHAnsi" w:hAnsiTheme="majorHAnsi"/>
               </w:rPr>
-              <w:t xml:space="preserve">  Postings- bzw. Medieneinbindung von Social Media Anbietern wie Twitter, Instagram, Pinterest etc.</w:t>
+              <w:t xml:space="preserve">  Postings- bzw. Medieneinbindung von </w:t>
+            </w:r>
+            <w:proofErr w:type="spellStart"/>
+            <w:r>
+              <w:rPr>
+                <w:rFonts w:asciiTheme="majorHAnsi" w:hAnsiTheme="majorHAnsi"/>
+              </w:rPr>
+              <w:t>Social</w:t>
+            </w:r>
+            <w:proofErr w:type="spellEnd"/>
+            <w:r>
+              <w:rPr>
+                <w:rFonts w:asciiTheme="majorHAnsi" w:hAnsiTheme="majorHAnsi"/>
+              </w:rPr>
+              <w:t xml:space="preserve"> Media Anbietern wie Twitter, Instagram, Pinterest etc.</w:t>
             </w:r>
           </w:p>
           <w:p>
@@ -48542,7 +49908,25 @@
                 <w:i/>
                 <w:color w:val="C00000"/>
               </w:rPr>
-              <w:t xml:space="preserve">Hinweis: Diese Plugins gelten derzeit als Datenschutzverstoß und sollten nicht eingebunden werden. Falls sie eingebunden werden sollen, dann sollte dies nur mit der sog. Shariff-Lösung erfolgen: </w:t>
+              <w:t xml:space="preserve">Hinweis: Diese Plugins gelten derzeit als Datenschutzverstoß und sollten nicht eingebunden werden. Falls sie eingebunden werden sollen, dann sollte dies nur mit der sog. </w:t>
+            </w:r>
+            <w:proofErr w:type="spellStart"/>
+            <w:r>
+              <w:rPr>
+                <w:rFonts w:asciiTheme="majorHAnsi" w:hAnsiTheme="majorHAnsi"/>
+                <w:i/>
+                <w:color w:val="C00000"/>
+              </w:rPr>
+              <w:t>Shariff</w:t>
+            </w:r>
+            <w:proofErr w:type="spellEnd"/>
+            <w:r>
+              <w:rPr>
+                <w:rFonts w:asciiTheme="majorHAnsi" w:hAnsiTheme="majorHAnsi"/>
+                <w:i/>
+                <w:color w:val="C00000"/>
+              </w:rPr>
+              <w:t xml:space="preserve">-Lösung erfolgen: </w:t>
             </w:r>
             <w:hyperlink r:id="rId30" w:history="1">
               <w:r>
@@ -48662,6 +50046,7 @@
           <w:szCs w:val="28"/>
         </w:rPr>
       </w:pPr>
+      <w:proofErr w:type="spellStart"/>
       <w:r>
         <w:rPr>
           <w:rFonts w:asciiTheme="majorHAnsi" w:hAnsiTheme="majorHAnsi"/>
@@ -48669,7 +50054,17 @@
           <w:sz w:val="28"/>
           <w:szCs w:val="28"/>
         </w:rPr>
-        <w:t>Social Plugins</w:t>
+        <w:t>Social</w:t>
+      </w:r>
+      <w:proofErr w:type="spellEnd"/>
+      <w:r>
+        <w:rPr>
+          <w:rFonts w:asciiTheme="majorHAnsi" w:hAnsiTheme="majorHAnsi"/>
+          <w:b/>
+          <w:sz w:val="28"/>
+          <w:szCs w:val="28"/>
+        </w:rPr>
+        <w:t xml:space="preserve"> Plugins</w:t>
       </w:r>
     </w:p>
     <w:p>
@@ -48713,12 +50108,21 @@
                 <w:b/>
               </w:rPr>
             </w:pPr>
+            <w:proofErr w:type="spellStart"/>
             <w:r>
               <w:rPr>
                 <w:rFonts w:asciiTheme="majorHAnsi" w:hAnsiTheme="majorHAnsi"/>
                 <w:b/>
               </w:rPr>
-              <w:t>Social Plugins, z. B. Like-Button oder Medien, Schaltflächen anderer Anbieter</w:t>
+              <w:t>Social</w:t>
+            </w:r>
+            <w:proofErr w:type="spellEnd"/>
+            <w:r>
+              <w:rPr>
+                <w:rFonts w:asciiTheme="majorHAnsi" w:hAnsiTheme="majorHAnsi"/>
+                <w:b/>
+              </w:rPr>
+              <w:t xml:space="preserve"> Plugins, z. B. Like-Button oder Medien, Schaltflächen anderer Anbieter</w:t>
             </w:r>
           </w:p>
           <w:p>
@@ -48751,7 +50155,6 @@
               <w:rPr>
                 <w:rFonts w:asciiTheme="majorHAnsi" w:hAnsiTheme="majorHAnsi"/>
               </w:rPr>
-              <w:lastRenderedPageBreak/>
               <w:t>Hat der Webseitenbetreiber sonstige Präsenzen in sozialen Medien?</w:t>
             </w:r>
           </w:p>
@@ -49236,7 +50639,25 @@
                 <w:i/>
                 <w:color w:val="C00000"/>
               </w:rPr>
-              <w:t xml:space="preserve">Hinweis: Diese Plugins gelten derzeit als Datenschutzverstoß und sollten nicht eingebunden werden. Falls sie eingebunden werden sollen, dann sollte dies nur mit der sog. Shariff-Lösung erfolgen: </w:t>
+              <w:t xml:space="preserve">Hinweis: Diese Plugins gelten derzeit als Datenschutzverstoß und sollten nicht eingebunden werden. Falls sie eingebunden werden sollen, dann sollte dies nur mit der sog. </w:t>
+            </w:r>
+            <w:proofErr w:type="spellStart"/>
+            <w:r>
+              <w:rPr>
+                <w:rFonts w:asciiTheme="majorHAnsi" w:hAnsiTheme="majorHAnsi"/>
+                <w:i/>
+                <w:color w:val="C00000"/>
+              </w:rPr>
+              <w:t>Shariff</w:t>
+            </w:r>
+            <w:proofErr w:type="spellEnd"/>
+            <w:r>
+              <w:rPr>
+                <w:rFonts w:asciiTheme="majorHAnsi" w:hAnsiTheme="majorHAnsi"/>
+                <w:i/>
+                <w:color w:val="C00000"/>
+              </w:rPr>
+              <w:t xml:space="preserve">-Lösung erfolgen: </w:t>
             </w:r>
             <w:hyperlink r:id="rId31" w:history="1">
               <w:r>
@@ -49450,13 +50871,23 @@
                 <w:szCs w:val="16"/>
               </w:rPr>
             </w:pPr>
+            <w:proofErr w:type="spellStart"/>
             <w:r>
               <w:rPr>
                 <w:rFonts w:ascii="Arial" w:hAnsi="Arial" w:cs="Arial"/>
                 <w:sz w:val="16"/>
                 <w:szCs w:val="16"/>
               </w:rPr>
-              <w:t xml:space="preserve">netvocat </w:t>
+              <w:t>netvocat</w:t>
+            </w:r>
+            <w:proofErr w:type="spellEnd"/>
+            <w:r>
+              <w:rPr>
+                <w:rFonts w:ascii="Arial" w:hAnsi="Arial" w:cs="Arial"/>
+                <w:sz w:val="16"/>
+                <w:szCs w:val="16"/>
+              </w:rPr>
+              <w:t xml:space="preserve"> </w:t>
             </w:r>
             <w:r>
               <w:rPr>
@@ -51601,9 +53032,12 @@
   </w:compat>
   <w:rsids>
     <w:rsidRoot w:val="00FE62AB"/>
+    <w:rsid w:val="00027CF8"/>
+    <w:rsid w:val="00050159"/>
     <w:rsid w:val="004052E0"/>
     <w:rsid w:val="00556EDA"/>
     <w:rsid w:val="005A4D93"/>
+    <w:rsid w:val="005B71FE"/>
     <w:rsid w:val="008B5869"/>
     <w:rsid w:val="008D7CB5"/>
     <w:rsid w:val="00A726AA"/>

</xml_diff>

<commit_message>
extended checklist (geschaeftsgegenstand, zugriffsdaten) and dse
</commit_message>
<xml_diff>
--- a/test/data/checkliste.docx
+++ b/test/data/checkliste.docx
@@ -390,19 +390,11 @@
                       <w:rFonts w:asciiTheme="majorHAnsi" w:hAnsiTheme="majorHAnsi"/>
                     </w:rPr>
                   </w:pPr>
-                  <w:proofErr w:type="spellStart"/>
                   <w:r>
                     <w:rPr>
                       <w:rFonts w:asciiTheme="majorHAnsi" w:hAnsiTheme="majorHAnsi"/>
                     </w:rPr>
-                    <w:t>Teststrasse</w:t>
-                  </w:r>
-                  <w:proofErr w:type="spellEnd"/>
-                  <w:r>
-                    <w:rPr>
-                      <w:rFonts w:asciiTheme="majorHAnsi" w:hAnsiTheme="majorHAnsi"/>
-                    </w:rPr>
-                    <w:t xml:space="preserve"> 1</w:t>
+                    <w:t>Teststrasse 1</w:t>
                   </w:r>
                 </w:p>
                 <w:p>
@@ -598,27 +590,7 @@
                 <w:i/>
                 <w:color w:val="C00000"/>
               </w:rPr>
-              <w:t xml:space="preserve">Verarbeitung personenbezogener Daten durch eine Behörde oder </w:t>
-            </w:r>
-            <w:proofErr w:type="spellStart"/>
-            <w:r>
-              <w:rPr>
-                <w:rFonts w:asciiTheme="majorHAnsi" w:hAnsiTheme="majorHAnsi"/>
-                <w:bCs/>
-                <w:i/>
-                <w:color w:val="C00000"/>
-              </w:rPr>
-              <w:t>öffentl</w:t>
-            </w:r>
-            <w:proofErr w:type="spellEnd"/>
-            <w:r>
-              <w:rPr>
-                <w:rFonts w:asciiTheme="majorHAnsi" w:hAnsiTheme="majorHAnsi"/>
-                <w:bCs/>
-                <w:i/>
-                <w:color w:val="C00000"/>
-              </w:rPr>
-              <w:t>. Stelle oder</w:t>
+              <w:t>Verarbeitung personenbezogener Daten durch eine Behörde oder öffentl. Stelle oder</w:t>
             </w:r>
           </w:p>
           <w:p>
@@ -967,17 +939,8 @@
                 <w:rFonts w:asciiTheme="majorHAnsi" w:hAnsiTheme="majorHAnsi"/>
                 <w:b/>
               </w:rPr>
-              <w:t xml:space="preserve">Externer </w:t>
-            </w:r>
-            <w:proofErr w:type="spellStart"/>
-            <w:r>
-              <w:rPr>
-                <w:rFonts w:asciiTheme="majorHAnsi" w:hAnsiTheme="majorHAnsi"/>
-                <w:b/>
-              </w:rPr>
-              <w:t>Hostinganbieter</w:t>
-            </w:r>
-            <w:proofErr w:type="spellEnd"/>
+              <w:t>Externer Hostinganbieter</w:t>
+            </w:r>
           </w:p>
           <w:p>
             <w:pPr>
@@ -1022,69 +985,35 @@
                 <w:i/>
                 <w:color w:val="C00000"/>
               </w:rPr>
-              <w:t xml:space="preserve">Fast alle Webseiten werden extern bei einem </w:t>
-            </w:r>
-            <w:proofErr w:type="spellStart"/>
-            <w:r>
-              <w:rPr>
-                <w:rFonts w:asciiTheme="majorHAnsi" w:eastAsiaTheme="minorEastAsia" w:hAnsiTheme="majorHAnsi" w:cstheme="minorBidi"/>
-                <w:bCs/>
-                <w:i/>
-                <w:color w:val="C00000"/>
-              </w:rPr>
-              <w:t>Hostinganbieter</w:t>
-            </w:r>
-            <w:proofErr w:type="spellEnd"/>
-            <w:r>
-              <w:rPr>
-                <w:rFonts w:asciiTheme="majorHAnsi" w:eastAsiaTheme="minorEastAsia" w:hAnsiTheme="majorHAnsi" w:cstheme="minorBidi"/>
-                <w:bCs/>
-                <w:i/>
-                <w:color w:val="C00000"/>
-              </w:rPr>
-              <w:t>/-agentur gehostet.</w:t>
-            </w:r>
-          </w:p>
-          <w:p>
-            <w:pPr>
-              <w:tabs>
-                <w:tab w:val="center" w:pos="4536"/>
-                <w:tab w:val="right" w:pos="9072"/>
-              </w:tabs>
-              <w:rPr>
-                <w:rFonts w:asciiTheme="majorHAnsi" w:hAnsiTheme="majorHAnsi"/>
-              </w:rPr>
-            </w:pPr>
-          </w:p>
-          <w:p>
-            <w:pPr>
-              <w:tabs>
-                <w:tab w:val="center" w:pos="4536"/>
-                <w:tab w:val="right" w:pos="9072"/>
-              </w:tabs>
-              <w:rPr>
-                <w:rFonts w:asciiTheme="majorHAnsi" w:hAnsiTheme="majorHAnsi"/>
-              </w:rPr>
-            </w:pPr>
-            <w:r>
-              <w:rPr>
-                <w:rFonts w:asciiTheme="majorHAnsi" w:hAnsiTheme="majorHAnsi"/>
-              </w:rPr>
-              <w:t xml:space="preserve">Bitte benennen Sie den </w:t>
-            </w:r>
-            <w:proofErr w:type="spellStart"/>
-            <w:r>
-              <w:rPr>
-                <w:rFonts w:asciiTheme="majorHAnsi" w:hAnsiTheme="majorHAnsi"/>
-              </w:rPr>
-              <w:t>Hostingdienstleister</w:t>
-            </w:r>
-            <w:proofErr w:type="spellEnd"/>
-            <w:r>
-              <w:rPr>
-                <w:rFonts w:asciiTheme="majorHAnsi" w:hAnsiTheme="majorHAnsi"/>
-              </w:rPr>
-              <w:t>:</w:t>
+              <w:t>Fast alle Webseiten werden extern bei einem Hostinganbieter/-agentur gehostet.</w:t>
+            </w:r>
+          </w:p>
+          <w:p>
+            <w:pPr>
+              <w:tabs>
+                <w:tab w:val="center" w:pos="4536"/>
+                <w:tab w:val="right" w:pos="9072"/>
+              </w:tabs>
+              <w:rPr>
+                <w:rFonts w:asciiTheme="majorHAnsi" w:hAnsiTheme="majorHAnsi"/>
+              </w:rPr>
+            </w:pPr>
+          </w:p>
+          <w:p>
+            <w:pPr>
+              <w:tabs>
+                <w:tab w:val="center" w:pos="4536"/>
+                <w:tab w:val="right" w:pos="9072"/>
+              </w:tabs>
+              <w:rPr>
+                <w:rFonts w:asciiTheme="majorHAnsi" w:hAnsiTheme="majorHAnsi"/>
+              </w:rPr>
+            </w:pPr>
+            <w:r>
+              <w:rPr>
+                <w:rFonts w:asciiTheme="majorHAnsi" w:hAnsiTheme="majorHAnsi"/>
+              </w:rPr>
+              <w:t>Bitte benennen Sie den Hostingdienstleister:</w:t>
             </w:r>
           </w:p>
           <w:p>
@@ -1653,19 +1582,29 @@
                 </w:rPr>
                 <w:id w:val="1549328504"/>
                 <w14:checkbox>
-                  <w14:checked w14:val="0"/>
-                  <w14:checkedState w14:val="2612" w14:font="MS Gothic"/>
-                  <w14:uncheckedState w14:val="2610" w14:font="MS Gothic"/>
-                </w14:checkbox>
-              </w:sdtPr>
-              <w:sdtEndPr/>
-              <w:sdtContent>
-                <w:r>
-                  <w:rPr>
-                    <w:rFonts w:ascii="MS Gothic" w:eastAsia="MS Gothic" w:hAnsi="MS Gothic" w:hint="eastAsia"/>
-                  </w:rPr>
-                  <w:t>☐</w:t>
-                </w:r>
+                  <w14:checked w14:val="1"/>
+                  <w14:checkedState w14:val="2612" w14:font="MS Gothic"/>
+                  <w14:uncheckedState w14:val="2610" w14:font="MS Gothic"/>
+                </w14:checkbox>
+              </w:sdtPr>
+              <w:sdtEndPr/>
+              <w:sdtContent>
+                <w:ins w:id="21" w:author="Michael Schneider" w:date="2018-11-22T21:02:00Z">
+                  <w:r>
+                    <w:rPr>
+                      <w:rFonts w:ascii="MS Gothic" w:eastAsia="MS Gothic" w:hAnsi="MS Gothic" w:hint="eastAsia"/>
+                    </w:rPr>
+                    <w:t>☒</w:t>
+                  </w:r>
+                </w:ins>
+                <w:del w:id="22" w:author="Michael Schneider" w:date="2018-11-22T21:02:00Z">
+                  <w:r>
+                    <w:rPr>
+                      <w:rFonts w:ascii="MS Gothic" w:eastAsia="MS Gothic" w:hAnsi="MS Gothic" w:hint="eastAsia"/>
+                    </w:rPr>
+                    <w:delText>☐</w:delText>
+                  </w:r>
+                </w:del>
               </w:sdtContent>
             </w:sdt>
             <w:r>
@@ -1679,7 +1618,7 @@
                 <w:rStyle w:val="ts-muster-content"/>
                 <w:rFonts w:asciiTheme="majorHAnsi" w:hAnsiTheme="majorHAnsi"/>
                 <w:highlight w:val="yellow"/>
-                <w:rPrChange w:id="21" w:author="Michael Schneider" w:date="2018-08-19T14:15:00Z">
+                <w:rPrChange w:id="23" w:author="Michael Schneider" w:date="2018-08-19T14:15:00Z">
                   <w:rPr>
                     <w:rStyle w:val="ts-muster-content"/>
                     <w:rFonts w:asciiTheme="majorHAnsi" w:hAnsiTheme="majorHAnsi"/>
@@ -1688,13 +1627,13 @@
               </w:rPr>
               <w:t>Nutzungsdaten</w:t>
             </w:r>
-            <w:ins w:id="22" w:author="Michael Schneider" w:date="2018-08-19T13:50:00Z">
+            <w:ins w:id="24" w:author="Michael Schneider" w:date="2018-08-19T13:50:00Z">
               <w:r>
                 <w:rPr>
                   <w:rStyle w:val="ts-muster-content"/>
                   <w:rFonts w:asciiTheme="majorHAnsi" w:hAnsiTheme="majorHAnsi"/>
                   <w:highlight w:val="yellow"/>
-                  <w:rPrChange w:id="23" w:author="Michael Schneider" w:date="2018-08-19T14:15:00Z">
+                  <w:rPrChange w:id="25" w:author="Michael Schneider" w:date="2018-08-19T14:15:00Z">
                     <w:rPr>
                       <w:rStyle w:val="ts-muster-content"/>
                       <w:rFonts w:asciiTheme="majorHAnsi" w:hAnsiTheme="majorHAnsi"/>
@@ -1723,32 +1662,43 @@
                 </w:rPr>
                 <w:id w:val="-1250801195"/>
                 <w14:checkbox>
-                  <w14:checked w14:val="0"/>
-                  <w14:checkedState w14:val="2612" w14:font="MS Gothic"/>
-                  <w14:uncheckedState w14:val="2610" w14:font="MS Gothic"/>
-                </w14:checkbox>
-              </w:sdtPr>
-              <w:sdtEndPr/>
-              <w:sdtContent>
-                <w:r>
-                  <w:rPr>
-                    <w:rFonts w:ascii="MS Gothic" w:eastAsia="MS Gothic" w:hAnsi="MS Gothic" w:cs="MS Gothic"/>
-                    <w:highlight w:val="yellow"/>
-                    <w:rPrChange w:id="24" w:author="Michael Schneider" w:date="2018-08-19T14:15:00Z">
-                      <w:rPr>
-                        <w:rFonts w:ascii="MS Gothic" w:eastAsia="MS Gothic" w:hAnsi="MS Gothic" w:cs="MS Gothic"/>
-                      </w:rPr>
-                    </w:rPrChange>
-                  </w:rPr>
-                  <w:t>☐</w:t>
-                </w:r>
+                  <w14:checked w14:val="1"/>
+                  <w14:checkedState w14:val="2612" w14:font="MS Gothic"/>
+                  <w14:uncheckedState w14:val="2610" w14:font="MS Gothic"/>
+                </w14:checkbox>
+              </w:sdtPr>
+              <w:sdtEndPr/>
+              <w:sdtContent>
+                <w:ins w:id="26" w:author="Michael Schneider" w:date="2018-11-22T21:02:00Z">
+                  <w:r>
+                    <w:rPr>
+                      <w:rFonts w:ascii="MS Gothic" w:eastAsia="MS Gothic" w:hAnsi="MS Gothic" w:cs="MS Gothic" w:hint="eastAsia"/>
+                      <w:highlight w:val="yellow"/>
+                    </w:rPr>
+                    <w:t>☒</w:t>
+                  </w:r>
+                </w:ins>
+                <w:del w:id="27" w:author="Michael Schneider" w:date="2018-11-22T21:02:00Z">
+                  <w:r>
+                    <w:rPr>
+                      <w:rFonts w:ascii="MS Gothic" w:eastAsia="MS Gothic" w:hAnsi="MS Gothic" w:cs="MS Gothic"/>
+                      <w:highlight w:val="yellow"/>
+                      <w:rPrChange w:id="28" w:author="Michael Schneider" w:date="2018-08-19T14:15:00Z">
+                        <w:rPr>
+                          <w:rFonts w:ascii="MS Gothic" w:eastAsia="MS Gothic" w:hAnsi="MS Gothic" w:cs="MS Gothic"/>
+                        </w:rPr>
+                      </w:rPrChange>
+                    </w:rPr>
+                    <w:delText>☐</w:delText>
+                  </w:r>
+                </w:del>
               </w:sdtContent>
             </w:sdt>
             <w:r>
               <w:rPr>
                 <w:rFonts w:asciiTheme="majorHAnsi" w:hAnsiTheme="majorHAnsi"/>
                 <w:highlight w:val="yellow"/>
-                <w:rPrChange w:id="25" w:author="Michael Schneider" w:date="2018-08-19T14:15:00Z">
+                <w:rPrChange w:id="29" w:author="Michael Schneider" w:date="2018-08-19T14:15:00Z">
                   <w:rPr>
                     <w:rFonts w:asciiTheme="majorHAnsi" w:hAnsiTheme="majorHAnsi"/>
                   </w:rPr>
@@ -1761,7 +1711,7 @@
                 <w:rStyle w:val="ts-muster-content"/>
                 <w:rFonts w:asciiTheme="majorHAnsi" w:hAnsiTheme="majorHAnsi"/>
                 <w:highlight w:val="yellow"/>
-                <w:rPrChange w:id="26" w:author="Michael Schneider" w:date="2018-08-19T14:15:00Z">
+                <w:rPrChange w:id="30" w:author="Michael Schneider" w:date="2018-08-19T14:15:00Z">
                   <w:rPr>
                     <w:rStyle w:val="ts-muster-content"/>
                     <w:rFonts w:asciiTheme="majorHAnsi" w:hAnsiTheme="majorHAnsi"/>
@@ -1770,13 +1720,13 @@
               </w:rPr>
               <w:t>Meta- und Kommunikationsdaten von Kunden</w:t>
             </w:r>
-            <w:del w:id="27" w:author="Michael Schneider" w:date="2018-08-19T13:51:00Z">
+            <w:del w:id="31" w:author="Michael Schneider" w:date="2018-08-19T13:51:00Z">
               <w:r>
                 <w:rPr>
                   <w:rStyle w:val="ts-muster-content"/>
                   <w:rFonts w:asciiTheme="majorHAnsi" w:hAnsiTheme="majorHAnsi"/>
                   <w:highlight w:val="yellow"/>
-                  <w:rPrChange w:id="28" w:author="Michael Schneider" w:date="2018-08-19T14:15:00Z">
+                  <w:rPrChange w:id="32" w:author="Michael Schneider" w:date="2018-08-19T14:15:00Z">
                     <w:rPr>
                       <w:rStyle w:val="ts-muster-content"/>
                       <w:rFonts w:asciiTheme="majorHAnsi" w:hAnsiTheme="majorHAnsi"/>
@@ -1786,13 +1736,13 @@
                 <w:delText>, Interessenten und Besuchern der Webseite</w:delText>
               </w:r>
             </w:del>
-            <w:ins w:id="29" w:author="Michael Schneider" w:date="2018-08-19T13:51:00Z">
+            <w:ins w:id="33" w:author="Michael Schneider" w:date="2018-08-19T13:51:00Z">
               <w:r>
                 <w:rPr>
                   <w:rStyle w:val="ts-muster-content"/>
                   <w:rFonts w:asciiTheme="majorHAnsi" w:hAnsiTheme="majorHAnsi"/>
                   <w:highlight w:val="yellow"/>
-                  <w:rPrChange w:id="30" w:author="Michael Schneider" w:date="2018-08-19T14:15:00Z">
+                  <w:rPrChange w:id="34" w:author="Michael Schneider" w:date="2018-08-19T14:15:00Z">
                     <w:rPr>
                       <w:rStyle w:val="ts-muster-content"/>
                       <w:rFonts w:asciiTheme="majorHAnsi" w:hAnsiTheme="majorHAnsi"/>
@@ -2032,21 +1982,7 @@
               <w:rPr>
                 <w:rFonts w:asciiTheme="majorHAnsi" w:hAnsiTheme="majorHAnsi"/>
               </w:rPr>
-              <w:t xml:space="preserve">Ist mit dem </w:t>
-            </w:r>
-            <w:proofErr w:type="spellStart"/>
-            <w:r>
-              <w:rPr>
-                <w:rFonts w:asciiTheme="majorHAnsi" w:hAnsiTheme="majorHAnsi"/>
-              </w:rPr>
-              <w:t>Hostingdienstleister</w:t>
-            </w:r>
-            <w:proofErr w:type="spellEnd"/>
-            <w:r>
-              <w:rPr>
-                <w:rFonts w:asciiTheme="majorHAnsi" w:hAnsiTheme="majorHAnsi"/>
-              </w:rPr>
-              <w:t xml:space="preserve"> eine AVV geschlossen?</w:t>
+              <w:t>Ist mit dem Hostingdienstleister eine AVV geschlossen?</w:t>
             </w:r>
             <w:r>
               <w:rPr>
@@ -2507,21 +2443,7 @@
                 <w:rFonts w:asciiTheme="majorHAnsi" w:hAnsiTheme="majorHAnsi"/>
               </w:rPr>
               <w:lastRenderedPageBreak/>
-              <w:t xml:space="preserve">In welchem Land stehen die Server des </w:t>
-            </w:r>
-            <w:proofErr w:type="spellStart"/>
-            <w:r>
-              <w:rPr>
-                <w:rFonts w:asciiTheme="majorHAnsi" w:hAnsiTheme="majorHAnsi"/>
-              </w:rPr>
-              <w:t>Hostingdienstleisters</w:t>
-            </w:r>
-            <w:proofErr w:type="spellEnd"/>
-            <w:r>
-              <w:rPr>
-                <w:rFonts w:asciiTheme="majorHAnsi" w:hAnsiTheme="majorHAnsi"/>
-              </w:rPr>
-              <w:t>?</w:t>
+              <w:t>In welchem Land stehen die Server des Hostingdienstleisters?</w:t>
             </w:r>
           </w:p>
           <w:sdt>
@@ -2533,7 +2455,6 @@
               <w:placeholder>
                 <w:docPart w:val="AD857360BA9B49C1862FEFECD7D4A14F"/>
               </w:placeholder>
-              <w:showingPlcHdr/>
             </w:sdtPr>
             <w:sdtEndPr/>
             <w:sdtContent>
@@ -2543,14 +2464,17 @@
                     <w:rFonts w:asciiTheme="majorHAnsi" w:hAnsiTheme="majorHAnsi"/>
                   </w:rPr>
                 </w:pPr>
-                <w:r>
-                  <w:rPr>
-                    <w:rStyle w:val="Platzhaltertext"/>
-                    <w:rFonts w:asciiTheme="majorHAnsi" w:hAnsiTheme="majorHAnsi"/>
-                  </w:rPr>
-                  <w:t>Klicken Sie hier, um Text einzugeben.</w:t>
-                </w:r>
+                <w:ins w:id="35" w:author="Michael Schneider" w:date="2018-11-22T21:38:00Z">
+                  <w:r>
+                    <w:rPr>
+                      <w:rFonts w:asciiTheme="majorHAnsi" w:hAnsiTheme="majorHAnsi"/>
+                    </w:rPr>
+                    <w:t>USA</w:t>
+                  </w:r>
+                </w:ins>
               </w:p>
+              <w:bookmarkStart w:id="36" w:name="_GoBack" w:displacedByCustomXml="next"/>
+              <w:bookmarkEnd w:id="36" w:displacedByCustomXml="next"/>
             </w:sdtContent>
           </w:sdt>
         </w:tc>
@@ -3338,41 +3262,168 @@
                 <w:rStyle w:val="ts-muster-content"/>
                 <w:rFonts w:asciiTheme="majorHAnsi" w:hAnsiTheme="majorHAnsi"/>
               </w:rPr>
-              <w:t xml:space="preserve">übertragene Datenmenge (Body Bytes </w:t>
-            </w:r>
-            <w:proofErr w:type="spellStart"/>
+              <w:t>übertragene Datenmenge (Body Bytes Sent)</w:t>
+            </w:r>
+          </w:p>
+          <w:p>
+            <w:pPr>
+              <w:tabs>
+                <w:tab w:val="center" w:pos="4536"/>
+                <w:tab w:val="right" w:pos="9072"/>
+              </w:tabs>
+              <w:rPr>
+                <w:rFonts w:asciiTheme="majorHAnsi" w:hAnsiTheme="majorHAnsi"/>
+              </w:rPr>
+            </w:pPr>
+            <w:sdt>
+              <w:sdtPr>
+                <w:rPr>
+                  <w:rFonts w:asciiTheme="majorHAnsi" w:hAnsiTheme="majorHAnsi"/>
+                </w:rPr>
+                <w:id w:val="-791587220"/>
+                <w14:checkbox>
+                  <w14:checked w14:val="0"/>
+                  <w14:checkedState w14:val="2612" w14:font="MS Gothic"/>
+                  <w14:uncheckedState w14:val="2610" w14:font="MS Gothic"/>
+                </w14:checkbox>
+              </w:sdtPr>
+              <w:sdtEndPr/>
+              <w:sdtContent>
+                <w:r>
+                  <w:rPr>
+                    <w:rFonts w:ascii="MS Gothic" w:eastAsia="MS Gothic" w:hAnsi="MS Gothic" w:cs="MS Gothic" w:hint="eastAsia"/>
+                  </w:rPr>
+                  <w:t>☐</w:t>
+                </w:r>
+              </w:sdtContent>
+            </w:sdt>
+            <w:r>
+              <w:rPr>
+                <w:rFonts w:asciiTheme="majorHAnsi" w:hAnsiTheme="majorHAnsi"/>
+              </w:rPr>
+              <w:t xml:space="preserve">  </w:t>
+            </w:r>
             <w:r>
               <w:rPr>
                 <w:rStyle w:val="ts-muster-content"/>
                 <w:rFonts w:asciiTheme="majorHAnsi" w:hAnsiTheme="majorHAnsi"/>
               </w:rPr>
-              <w:t>Sent</w:t>
-            </w:r>
-            <w:proofErr w:type="spellEnd"/>
+              <w:t>Meldung über erfolgreichen Abruf</w:t>
+            </w:r>
+          </w:p>
+          <w:p>
+            <w:pPr>
+              <w:tabs>
+                <w:tab w:val="center" w:pos="4536"/>
+                <w:tab w:val="right" w:pos="9072"/>
+              </w:tabs>
+              <w:rPr>
+                <w:rFonts w:asciiTheme="majorHAnsi" w:hAnsiTheme="majorHAnsi"/>
+              </w:rPr>
+            </w:pPr>
+            <w:sdt>
+              <w:sdtPr>
+                <w:rPr>
+                  <w:rFonts w:asciiTheme="majorHAnsi" w:hAnsiTheme="majorHAnsi"/>
+                </w:rPr>
+                <w:id w:val="1104547832"/>
+                <w14:checkbox>
+                  <w14:checked w14:val="0"/>
+                  <w14:checkedState w14:val="2612" w14:font="MS Gothic"/>
+                  <w14:uncheckedState w14:val="2610" w14:font="MS Gothic"/>
+                </w14:checkbox>
+              </w:sdtPr>
+              <w:sdtEndPr/>
+              <w:sdtContent>
+                <w:r>
+                  <w:rPr>
+                    <w:rFonts w:ascii="MS Gothic" w:eastAsia="MS Gothic" w:hAnsi="MS Gothic" w:cs="MS Gothic" w:hint="eastAsia"/>
+                  </w:rPr>
+                  <w:t>☐</w:t>
+                </w:r>
+              </w:sdtContent>
+            </w:sdt>
+            <w:r>
+              <w:rPr>
+                <w:rFonts w:asciiTheme="majorHAnsi" w:hAnsiTheme="majorHAnsi"/>
+              </w:rPr>
+              <w:t xml:space="preserve">  </w:t>
+            </w:r>
             <w:r>
               <w:rPr>
                 <w:rStyle w:val="ts-muster-content"/>
                 <w:rFonts w:asciiTheme="majorHAnsi" w:hAnsiTheme="majorHAnsi"/>
               </w:rPr>
-              <w:t>)</w:t>
-            </w:r>
-          </w:p>
-          <w:p>
-            <w:pPr>
-              <w:tabs>
-                <w:tab w:val="center" w:pos="4536"/>
-                <w:tab w:val="right" w:pos="9072"/>
-              </w:tabs>
-              <w:rPr>
-                <w:rFonts w:asciiTheme="majorHAnsi" w:hAnsiTheme="majorHAnsi"/>
-              </w:rPr>
-            </w:pPr>
-            <w:sdt>
-              <w:sdtPr>
-                <w:rPr>
-                  <w:rFonts w:asciiTheme="majorHAnsi" w:hAnsiTheme="majorHAnsi"/>
-                </w:rPr>
-                <w:id w:val="-791587220"/>
+              <w:t>Browsertyp nebst Version</w:t>
+            </w:r>
+          </w:p>
+          <w:p>
+            <w:pPr>
+              <w:tabs>
+                <w:tab w:val="center" w:pos="4536"/>
+                <w:tab w:val="right" w:pos="9072"/>
+              </w:tabs>
+              <w:rPr>
+                <w:rFonts w:asciiTheme="majorHAnsi" w:hAnsiTheme="majorHAnsi"/>
+              </w:rPr>
+            </w:pPr>
+            <w:sdt>
+              <w:sdtPr>
+                <w:rPr>
+                  <w:rFonts w:asciiTheme="majorHAnsi" w:hAnsiTheme="majorHAnsi"/>
+                </w:rPr>
+                <w:id w:val="1378811018"/>
+                <w14:checkbox>
+                  <w14:checked w14:val="0"/>
+                  <w14:checkedState w14:val="2612" w14:font="MS Gothic"/>
+                  <w14:uncheckedState w14:val="2610" w14:font="MS Gothic"/>
+                </w14:checkbox>
+              </w:sdtPr>
+              <w:sdtEndPr/>
+              <w:sdtContent>
+                <w:r>
+                  <w:rPr>
+                    <w:rFonts w:ascii="MS Gothic" w:eastAsia="MS Gothic" w:hAnsi="MS Gothic" w:cs="MS Gothic" w:hint="eastAsia"/>
+                  </w:rPr>
+                  <w:t>☐</w:t>
+                </w:r>
+              </w:sdtContent>
+            </w:sdt>
+            <w:r>
+              <w:rPr>
+                <w:rFonts w:asciiTheme="majorHAnsi" w:hAnsiTheme="majorHAnsi"/>
+              </w:rPr>
+              <w:t xml:space="preserve">  Hta</w:t>
+            </w:r>
+            <w:r>
+              <w:rPr>
+                <w:rFonts w:asciiTheme="majorHAnsi" w:hAnsiTheme="majorHAnsi"/>
+              </w:rPr>
+              <w:t>c</w:t>
+            </w:r>
+            <w:r>
+              <w:rPr>
+                <w:rFonts w:asciiTheme="majorHAnsi" w:hAnsiTheme="majorHAnsi"/>
+              </w:rPr>
+              <w:t>cess Benutzer</w:t>
+            </w:r>
+          </w:p>
+          <w:p>
+            <w:pPr>
+              <w:tabs>
+                <w:tab w:val="center" w:pos="4536"/>
+                <w:tab w:val="right" w:pos="9072"/>
+              </w:tabs>
+              <w:rPr>
+                <w:rFonts w:asciiTheme="majorHAnsi" w:hAnsiTheme="majorHAnsi"/>
+              </w:rPr>
+            </w:pPr>
+            <w:sdt>
+              <w:sdtPr>
+                <w:rPr>
+                  <w:rFonts w:asciiTheme="majorHAnsi" w:hAnsiTheme="majorHAnsi"/>
+                </w:rPr>
+                <w:id w:val="754796568"/>
                 <w14:checkbox>
                   <w14:checked w14:val="0"/>
                   <w14:checkedState w14:val="2612" w14:font="MS Gothic"/>
@@ -3397,28 +3448,144 @@
             </w:r>
             <w:r>
               <w:rPr>
-                <w:rStyle w:val="ts-muster-content"/>
-                <w:rFonts w:asciiTheme="majorHAnsi" w:hAnsiTheme="majorHAnsi"/>
-              </w:rPr>
-              <w:t>Meldung über erfolgreichen Abruf</w:t>
-            </w:r>
-          </w:p>
-          <w:p>
-            <w:pPr>
-              <w:tabs>
-                <w:tab w:val="center" w:pos="4536"/>
-                <w:tab w:val="right" w:pos="9072"/>
-              </w:tabs>
-              <w:rPr>
-                <w:rFonts w:asciiTheme="majorHAnsi" w:hAnsiTheme="majorHAnsi"/>
-              </w:rPr>
-            </w:pPr>
-            <w:sdt>
-              <w:sdtPr>
-                <w:rPr>
-                  <w:rFonts w:asciiTheme="majorHAnsi" w:hAnsiTheme="majorHAnsi"/>
-                </w:rPr>
-                <w:id w:val="1104547832"/>
+                <w:rFonts w:asciiTheme="majorHAnsi" w:hAnsiTheme="majorHAnsi"/>
+              </w:rPr>
+              <w:t>Domainnamen des anfragenden Internet Service Providers</w:t>
+            </w:r>
+          </w:p>
+          <w:p>
+            <w:pPr>
+              <w:tabs>
+                <w:tab w:val="center" w:pos="4536"/>
+                <w:tab w:val="right" w:pos="9072"/>
+              </w:tabs>
+              <w:rPr>
+                <w:rFonts w:asciiTheme="majorHAnsi" w:hAnsiTheme="majorHAnsi"/>
+              </w:rPr>
+            </w:pPr>
+            <w:sdt>
+              <w:sdtPr>
+                <w:rPr>
+                  <w:rFonts w:asciiTheme="majorHAnsi" w:hAnsiTheme="majorHAnsi"/>
+                </w:rPr>
+                <w:id w:val="-763222233"/>
+                <w14:checkbox>
+                  <w14:checked w14:val="0"/>
+                  <w14:checkedState w14:val="2612" w14:font="MS Gothic"/>
+                  <w14:uncheckedState w14:val="2610" w14:font="MS Gothic"/>
+                </w14:checkbox>
+              </w:sdtPr>
+              <w:sdtEndPr/>
+              <w:sdtContent>
+                <w:r>
+                  <w:rPr>
+                    <w:rFonts w:ascii="MS Gothic" w:eastAsia="MS Gothic" w:hAnsi="MS Gothic" w:cs="MS Gothic" w:hint="eastAsia"/>
+                  </w:rPr>
+                  <w:t>☐</w:t>
+                </w:r>
+              </w:sdtContent>
+            </w:sdt>
+            <w:r>
+              <w:rPr>
+                <w:rFonts w:asciiTheme="majorHAnsi" w:hAnsiTheme="majorHAnsi"/>
+              </w:rPr>
+              <w:t xml:space="preserve">  Aufgerufene URL/Unterseite</w:t>
+            </w:r>
+          </w:p>
+          <w:p>
+            <w:pPr>
+              <w:tabs>
+                <w:tab w:val="center" w:pos="4536"/>
+                <w:tab w:val="right" w:pos="9072"/>
+              </w:tabs>
+              <w:rPr>
+                <w:rFonts w:asciiTheme="majorHAnsi" w:hAnsiTheme="majorHAnsi"/>
+              </w:rPr>
+            </w:pPr>
+            <w:sdt>
+              <w:sdtPr>
+                <w:rPr>
+                  <w:rFonts w:asciiTheme="majorHAnsi" w:hAnsiTheme="majorHAnsi"/>
+                </w:rPr>
+                <w:id w:val="157432167"/>
+                <w14:checkbox>
+                  <w14:checked w14:val="0"/>
+                  <w14:checkedState w14:val="2612" w14:font="MS Gothic"/>
+                  <w14:uncheckedState w14:val="2610" w14:font="MS Gothic"/>
+                </w14:checkbox>
+              </w:sdtPr>
+              <w:sdtEndPr/>
+              <w:sdtContent>
+                <w:r>
+                  <w:rPr>
+                    <w:rFonts w:ascii="MS Gothic" w:eastAsia="MS Gothic" w:hAnsi="MS Gothic" w:cs="MS Gothic" w:hint="eastAsia"/>
+                  </w:rPr>
+                  <w:t>☐</w:t>
+                </w:r>
+              </w:sdtContent>
+            </w:sdt>
+            <w:r>
+              <w:rPr>
+                <w:rFonts w:asciiTheme="majorHAnsi" w:hAnsiTheme="majorHAnsi"/>
+              </w:rPr>
+              <w:t xml:space="preserve">  Protokoll (z. B. http 2.0)</w:t>
+            </w:r>
+          </w:p>
+          <w:p>
+            <w:pPr>
+              <w:tabs>
+                <w:tab w:val="center" w:pos="4536"/>
+                <w:tab w:val="right" w:pos="9072"/>
+              </w:tabs>
+              <w:rPr>
+                <w:rFonts w:asciiTheme="majorHAnsi" w:hAnsiTheme="majorHAnsi"/>
+              </w:rPr>
+            </w:pPr>
+            <w:sdt>
+              <w:sdtPr>
+                <w:rPr>
+                  <w:rFonts w:asciiTheme="majorHAnsi" w:hAnsiTheme="majorHAnsi"/>
+                </w:rPr>
+                <w:id w:val="1162355480"/>
+                <w14:checkbox>
+                  <w14:checked w14:val="0"/>
+                  <w14:checkedState w14:val="2612" w14:font="MS Gothic"/>
+                  <w14:uncheckedState w14:val="2610" w14:font="MS Gothic"/>
+                </w14:checkbox>
+              </w:sdtPr>
+              <w:sdtEndPr/>
+              <w:sdtContent>
+                <w:r>
+                  <w:rPr>
+                    <w:rFonts w:ascii="MS Gothic" w:eastAsia="MS Gothic" w:hAnsi="MS Gothic" w:cs="MS Gothic" w:hint="eastAsia"/>
+                  </w:rPr>
+                  <w:t>☐</w:t>
+                </w:r>
+              </w:sdtContent>
+            </w:sdt>
+            <w:r>
+              <w:rPr>
+                <w:rFonts w:asciiTheme="majorHAnsi" w:hAnsiTheme="majorHAnsi"/>
+              </w:rPr>
+              <w:t xml:space="preserve">  Status</w:t>
+            </w:r>
+          </w:p>
+          <w:p>
+            <w:pPr>
+              <w:tabs>
+                <w:tab w:val="center" w:pos="4536"/>
+                <w:tab w:val="right" w:pos="9072"/>
+              </w:tabs>
+              <w:rPr>
+                <w:rFonts w:asciiTheme="majorHAnsi" w:hAnsiTheme="majorHAnsi"/>
+              </w:rPr>
+            </w:pPr>
+            <w:sdt>
+              <w:sdtPr>
+                <w:rPr>
+                  <w:rFonts w:asciiTheme="majorHAnsi" w:hAnsiTheme="majorHAnsi"/>
+                </w:rPr>
+                <w:id w:val="-1916159727"/>
                 <w14:checkbox>
                   <w14:checked w14:val="0"/>
                   <w14:checkedState w14:val="2612" w14:font="MS Gothic"/>
@@ -3443,285 +3610,10 @@
             </w:r>
             <w:r>
               <w:rPr>
-                <w:rStyle w:val="ts-muster-content"/>
-                <w:rFonts w:asciiTheme="majorHAnsi" w:hAnsiTheme="majorHAnsi"/>
-              </w:rPr>
-              <w:t>Browsertyp nebst Version</w:t>
-            </w:r>
-          </w:p>
-          <w:p>
-            <w:pPr>
-              <w:tabs>
-                <w:tab w:val="center" w:pos="4536"/>
-                <w:tab w:val="right" w:pos="9072"/>
-              </w:tabs>
-              <w:rPr>
-                <w:rFonts w:asciiTheme="majorHAnsi" w:hAnsiTheme="majorHAnsi"/>
-              </w:rPr>
-            </w:pPr>
-            <w:sdt>
-              <w:sdtPr>
-                <w:rPr>
-                  <w:rFonts w:asciiTheme="majorHAnsi" w:hAnsiTheme="majorHAnsi"/>
-                </w:rPr>
-                <w:id w:val="1378811018"/>
-                <w14:checkbox>
-                  <w14:checked w14:val="0"/>
-                  <w14:checkedState w14:val="2612" w14:font="MS Gothic"/>
-                  <w14:uncheckedState w14:val="2610" w14:font="MS Gothic"/>
-                </w14:checkbox>
-              </w:sdtPr>
-              <w:sdtEndPr/>
-              <w:sdtContent>
-                <w:r>
-                  <w:rPr>
-                    <w:rFonts w:ascii="MS Gothic" w:eastAsia="MS Gothic" w:hAnsi="MS Gothic" w:cs="MS Gothic" w:hint="eastAsia"/>
-                  </w:rPr>
-                  <w:t>☐</w:t>
-                </w:r>
-              </w:sdtContent>
-            </w:sdt>
-            <w:r>
-              <w:rPr>
-                <w:rFonts w:asciiTheme="majorHAnsi" w:hAnsiTheme="majorHAnsi"/>
-              </w:rPr>
-              <w:t xml:space="preserve">  </w:t>
-            </w:r>
-            <w:proofErr w:type="spellStart"/>
-            <w:r>
-              <w:rPr>
-                <w:rFonts w:asciiTheme="majorHAnsi" w:hAnsiTheme="majorHAnsi"/>
-              </w:rPr>
-              <w:t>Hta</w:t>
-            </w:r>
-            <w:r>
-              <w:rPr>
-                <w:rFonts w:asciiTheme="majorHAnsi" w:hAnsiTheme="majorHAnsi"/>
-              </w:rPr>
-              <w:t>c</w:t>
-            </w:r>
-            <w:r>
-              <w:rPr>
-                <w:rFonts w:asciiTheme="majorHAnsi" w:hAnsiTheme="majorHAnsi"/>
-              </w:rPr>
-              <w:t>cess</w:t>
-            </w:r>
-            <w:proofErr w:type="spellEnd"/>
-            <w:r>
-              <w:rPr>
-                <w:rFonts w:asciiTheme="majorHAnsi" w:hAnsiTheme="majorHAnsi"/>
-              </w:rPr>
-              <w:t xml:space="preserve"> Benutzer</w:t>
-            </w:r>
-          </w:p>
-          <w:p>
-            <w:pPr>
-              <w:tabs>
-                <w:tab w:val="center" w:pos="4536"/>
-                <w:tab w:val="right" w:pos="9072"/>
-              </w:tabs>
-              <w:rPr>
-                <w:rFonts w:asciiTheme="majorHAnsi" w:hAnsiTheme="majorHAnsi"/>
-              </w:rPr>
-            </w:pPr>
-            <w:sdt>
-              <w:sdtPr>
-                <w:rPr>
-                  <w:rFonts w:asciiTheme="majorHAnsi" w:hAnsiTheme="majorHAnsi"/>
-                </w:rPr>
-                <w:id w:val="754796568"/>
-                <w14:checkbox>
-                  <w14:checked w14:val="0"/>
-                  <w14:checkedState w14:val="2612" w14:font="MS Gothic"/>
-                  <w14:uncheckedState w14:val="2610" w14:font="MS Gothic"/>
-                </w14:checkbox>
-              </w:sdtPr>
-              <w:sdtEndPr/>
-              <w:sdtContent>
-                <w:r>
-                  <w:rPr>
-                    <w:rFonts w:ascii="MS Gothic" w:eastAsia="MS Gothic" w:hAnsi="MS Gothic" w:cs="MS Gothic" w:hint="eastAsia"/>
-                  </w:rPr>
-                  <w:t>☐</w:t>
-                </w:r>
-              </w:sdtContent>
-            </w:sdt>
-            <w:r>
-              <w:rPr>
-                <w:rFonts w:asciiTheme="majorHAnsi" w:hAnsiTheme="majorHAnsi"/>
-              </w:rPr>
-              <w:t xml:space="preserve">  </w:t>
-            </w:r>
-            <w:r>
-              <w:rPr>
-                <w:rFonts w:asciiTheme="majorHAnsi" w:hAnsiTheme="majorHAnsi"/>
-              </w:rPr>
-              <w:t>Domainnamen des anfragenden Internet Service Providers</w:t>
-            </w:r>
-          </w:p>
-          <w:p>
-            <w:pPr>
-              <w:tabs>
-                <w:tab w:val="center" w:pos="4536"/>
-                <w:tab w:val="right" w:pos="9072"/>
-              </w:tabs>
-              <w:rPr>
-                <w:rFonts w:asciiTheme="majorHAnsi" w:hAnsiTheme="majorHAnsi"/>
-              </w:rPr>
-            </w:pPr>
-            <w:sdt>
-              <w:sdtPr>
-                <w:rPr>
-                  <w:rFonts w:asciiTheme="majorHAnsi" w:hAnsiTheme="majorHAnsi"/>
-                </w:rPr>
-                <w:id w:val="-763222233"/>
-                <w14:checkbox>
-                  <w14:checked w14:val="0"/>
-                  <w14:checkedState w14:val="2612" w14:font="MS Gothic"/>
-                  <w14:uncheckedState w14:val="2610" w14:font="MS Gothic"/>
-                </w14:checkbox>
-              </w:sdtPr>
-              <w:sdtEndPr/>
-              <w:sdtContent>
-                <w:r>
-                  <w:rPr>
-                    <w:rFonts w:ascii="MS Gothic" w:eastAsia="MS Gothic" w:hAnsi="MS Gothic" w:cs="MS Gothic" w:hint="eastAsia"/>
-                  </w:rPr>
-                  <w:t>☐</w:t>
-                </w:r>
-              </w:sdtContent>
-            </w:sdt>
-            <w:r>
-              <w:rPr>
-                <w:rFonts w:asciiTheme="majorHAnsi" w:hAnsiTheme="majorHAnsi"/>
-              </w:rPr>
-              <w:t xml:space="preserve">  Aufgerufene URL/Unterseite</w:t>
-            </w:r>
-          </w:p>
-          <w:p>
-            <w:pPr>
-              <w:tabs>
-                <w:tab w:val="center" w:pos="4536"/>
-                <w:tab w:val="right" w:pos="9072"/>
-              </w:tabs>
-              <w:rPr>
-                <w:rFonts w:asciiTheme="majorHAnsi" w:hAnsiTheme="majorHAnsi"/>
-              </w:rPr>
-            </w:pPr>
-            <w:sdt>
-              <w:sdtPr>
-                <w:rPr>
-                  <w:rFonts w:asciiTheme="majorHAnsi" w:hAnsiTheme="majorHAnsi"/>
-                </w:rPr>
-                <w:id w:val="157432167"/>
-                <w14:checkbox>
-                  <w14:checked w14:val="0"/>
-                  <w14:checkedState w14:val="2612" w14:font="MS Gothic"/>
-                  <w14:uncheckedState w14:val="2610" w14:font="MS Gothic"/>
-                </w14:checkbox>
-              </w:sdtPr>
-              <w:sdtEndPr/>
-              <w:sdtContent>
-                <w:r>
-                  <w:rPr>
-                    <w:rFonts w:ascii="MS Gothic" w:eastAsia="MS Gothic" w:hAnsi="MS Gothic" w:cs="MS Gothic" w:hint="eastAsia"/>
-                  </w:rPr>
-                  <w:t>☐</w:t>
-                </w:r>
-              </w:sdtContent>
-            </w:sdt>
-            <w:r>
-              <w:rPr>
-                <w:rFonts w:asciiTheme="majorHAnsi" w:hAnsiTheme="majorHAnsi"/>
-              </w:rPr>
-              <w:t xml:space="preserve">  Protokoll (z. B. http 2.0)</w:t>
-            </w:r>
-          </w:p>
-          <w:p>
-            <w:pPr>
-              <w:tabs>
-                <w:tab w:val="center" w:pos="4536"/>
-                <w:tab w:val="right" w:pos="9072"/>
-              </w:tabs>
-              <w:rPr>
-                <w:rFonts w:asciiTheme="majorHAnsi" w:hAnsiTheme="majorHAnsi"/>
-              </w:rPr>
-            </w:pPr>
-            <w:sdt>
-              <w:sdtPr>
-                <w:rPr>
-                  <w:rFonts w:asciiTheme="majorHAnsi" w:hAnsiTheme="majorHAnsi"/>
-                </w:rPr>
-                <w:id w:val="1162355480"/>
-                <w14:checkbox>
-                  <w14:checked w14:val="0"/>
-                  <w14:checkedState w14:val="2612" w14:font="MS Gothic"/>
-                  <w14:uncheckedState w14:val="2610" w14:font="MS Gothic"/>
-                </w14:checkbox>
-              </w:sdtPr>
-              <w:sdtEndPr/>
-              <w:sdtContent>
-                <w:r>
-                  <w:rPr>
-                    <w:rFonts w:ascii="MS Gothic" w:eastAsia="MS Gothic" w:hAnsi="MS Gothic" w:cs="MS Gothic" w:hint="eastAsia"/>
-                  </w:rPr>
-                  <w:t>☐</w:t>
-                </w:r>
-              </w:sdtContent>
-            </w:sdt>
-            <w:r>
-              <w:rPr>
-                <w:rFonts w:asciiTheme="majorHAnsi" w:hAnsiTheme="majorHAnsi"/>
-              </w:rPr>
-              <w:t xml:space="preserve">  Status</w:t>
-            </w:r>
-          </w:p>
-          <w:p>
-            <w:pPr>
-              <w:tabs>
-                <w:tab w:val="center" w:pos="4536"/>
-                <w:tab w:val="right" w:pos="9072"/>
-              </w:tabs>
-              <w:rPr>
-                <w:rFonts w:asciiTheme="majorHAnsi" w:hAnsiTheme="majorHAnsi"/>
-              </w:rPr>
-            </w:pPr>
-            <w:sdt>
-              <w:sdtPr>
-                <w:rPr>
-                  <w:rFonts w:asciiTheme="majorHAnsi" w:hAnsiTheme="majorHAnsi"/>
-                </w:rPr>
-                <w:id w:val="-1916159727"/>
-                <w14:checkbox>
-                  <w14:checked w14:val="0"/>
-                  <w14:checkedState w14:val="2612" w14:font="MS Gothic"/>
-                  <w14:uncheckedState w14:val="2610" w14:font="MS Gothic"/>
-                </w14:checkbox>
-              </w:sdtPr>
-              <w:sdtEndPr/>
-              <w:sdtContent>
-                <w:r>
-                  <w:rPr>
-                    <w:rFonts w:ascii="MS Gothic" w:eastAsia="MS Gothic" w:hAnsi="MS Gothic" w:cs="MS Gothic" w:hint="eastAsia"/>
-                  </w:rPr>
-                  <w:t>☐</w:t>
-                </w:r>
-              </w:sdtContent>
-            </w:sdt>
-            <w:r>
-              <w:rPr>
-                <w:rFonts w:asciiTheme="majorHAnsi" w:hAnsiTheme="majorHAnsi"/>
-              </w:rPr>
-              <w:t xml:space="preserve">  </w:t>
-            </w:r>
-            <w:proofErr w:type="spellStart"/>
-            <w:r>
-              <w:rPr>
                 <w:rFonts w:asciiTheme="majorHAnsi" w:hAnsiTheme="majorHAnsi"/>
               </w:rPr>
               <w:t>Referrer</w:t>
             </w:r>
-            <w:proofErr w:type="spellEnd"/>
             <w:r>
               <w:rPr>
                 <w:rFonts w:asciiTheme="majorHAnsi" w:hAnsiTheme="majorHAnsi"/>
@@ -4669,43 +4561,7 @@
                 <w:b/>
                 <w:bCs/>
               </w:rPr>
-              <w:t>Technisch-notwendige Cookies (</w:t>
-            </w:r>
-            <w:proofErr w:type="spellStart"/>
-            <w:r>
-              <w:rPr>
-                <w:rFonts w:asciiTheme="majorHAnsi" w:hAnsiTheme="majorHAnsi"/>
-                <w:b/>
-                <w:bCs/>
-              </w:rPr>
-              <w:t>session</w:t>
-            </w:r>
-            <w:proofErr w:type="spellEnd"/>
-            <w:r>
-              <w:rPr>
-                <w:rFonts w:asciiTheme="majorHAnsi" w:hAnsiTheme="majorHAnsi"/>
-                <w:b/>
-                <w:bCs/>
-              </w:rPr>
-              <w:t xml:space="preserve"> </w:t>
-            </w:r>
-            <w:proofErr w:type="spellStart"/>
-            <w:r>
-              <w:rPr>
-                <w:rFonts w:asciiTheme="majorHAnsi" w:hAnsiTheme="majorHAnsi"/>
-                <w:b/>
-                <w:bCs/>
-              </w:rPr>
-              <w:t>cookies</w:t>
-            </w:r>
-            <w:proofErr w:type="spellEnd"/>
-            <w:r>
-              <w:rPr>
-                <w:rFonts w:asciiTheme="majorHAnsi" w:hAnsiTheme="majorHAnsi"/>
-                <w:b/>
-                <w:bCs/>
-              </w:rPr>
-              <w:t>)</w:t>
+              <w:t>Technisch-notwendige Cookies (session cookies)</w:t>
             </w:r>
           </w:p>
           <w:p>
@@ -4737,35 +4593,7 @@
               <w:rPr>
                 <w:rFonts w:asciiTheme="majorHAnsi" w:hAnsiTheme="majorHAnsi"/>
               </w:rPr>
-              <w:t>Welche Cookies werden verwendet (</w:t>
-            </w:r>
-            <w:proofErr w:type="spellStart"/>
-            <w:r>
-              <w:rPr>
-                <w:rFonts w:asciiTheme="majorHAnsi" w:hAnsiTheme="majorHAnsi"/>
-              </w:rPr>
-              <w:t>session</w:t>
-            </w:r>
-            <w:proofErr w:type="spellEnd"/>
-            <w:r>
-              <w:rPr>
-                <w:rFonts w:asciiTheme="majorHAnsi" w:hAnsiTheme="majorHAnsi"/>
-              </w:rPr>
-              <w:t xml:space="preserve"> </w:t>
-            </w:r>
-            <w:proofErr w:type="spellStart"/>
-            <w:r>
-              <w:rPr>
-                <w:rFonts w:asciiTheme="majorHAnsi" w:hAnsiTheme="majorHAnsi"/>
-              </w:rPr>
-              <w:t>cookies</w:t>
-            </w:r>
-            <w:proofErr w:type="spellEnd"/>
-            <w:r>
-              <w:rPr>
-                <w:rFonts w:asciiTheme="majorHAnsi" w:hAnsiTheme="majorHAnsi"/>
-              </w:rPr>
-              <w:t>)? Bitte angeben.</w:t>
+              <w:t>Welche Cookies werden verwendet (session cookies)? Bitte angeben.</w:t>
             </w:r>
           </w:p>
           <w:p>
@@ -5743,21 +5571,7 @@
               <w:rPr>
                 <w:rFonts w:asciiTheme="majorHAnsi" w:hAnsiTheme="majorHAnsi"/>
               </w:rPr>
-              <w:t xml:space="preserve">Gibt es für diese Cookies eine </w:t>
-            </w:r>
-            <w:proofErr w:type="spellStart"/>
-            <w:r>
-              <w:rPr>
-                <w:rFonts w:asciiTheme="majorHAnsi" w:hAnsiTheme="majorHAnsi"/>
-              </w:rPr>
-              <w:t>Opt</w:t>
-            </w:r>
-            <w:proofErr w:type="spellEnd"/>
-            <w:r>
-              <w:rPr>
-                <w:rFonts w:asciiTheme="majorHAnsi" w:hAnsiTheme="majorHAnsi"/>
-              </w:rPr>
-              <w:t>-Out Möglichkeit? Wenn ja, wie?</w:t>
+              <w:t>Gibt es für diese Cookies eine Opt-Out Möglichkeit? Wenn ja, wie?</w:t>
             </w:r>
             <w:r>
               <w:rPr>
@@ -5917,21 +5731,7 @@
               <w:rPr>
                 <w:rFonts w:asciiTheme="majorHAnsi" w:hAnsiTheme="majorHAnsi"/>
               </w:rPr>
-              <w:t xml:space="preserve">Wird für diese Cookies eine Einwilligung über </w:t>
-            </w:r>
-            <w:proofErr w:type="spellStart"/>
-            <w:r>
-              <w:rPr>
-                <w:rFonts w:asciiTheme="majorHAnsi" w:hAnsiTheme="majorHAnsi"/>
-              </w:rPr>
-              <w:t>Opt</w:t>
-            </w:r>
-            <w:proofErr w:type="spellEnd"/>
-            <w:r>
-              <w:rPr>
-                <w:rFonts w:asciiTheme="majorHAnsi" w:hAnsiTheme="majorHAnsi"/>
-              </w:rPr>
-              <w:t>-In eingeholt?</w:t>
+              <w:t>Wird für diese Cookies eine Einwilligung über Opt-In eingeholt?</w:t>
             </w:r>
           </w:p>
           <w:p>
@@ -6376,18 +6176,8 @@
                       <w:i/>
                       <w:color w:val="C00000"/>
                     </w:rPr>
-                    <w:t>r/</w:t>
+                    <w:t>r/collect</w:t>
                   </w:r>
-                  <w:proofErr w:type="spellStart"/>
-                  <w:r>
-                    <w:rPr>
-                      <w:rFonts w:asciiTheme="majorHAnsi" w:hAnsiTheme="majorHAnsi"/>
-                      <w:i/>
-                      <w:color w:val="C00000"/>
-                    </w:rPr>
-                    <w:t>collect</w:t>
-                  </w:r>
-                  <w:proofErr w:type="spellEnd"/>
                 </w:p>
               </w:tc>
               <w:tc>
@@ -7151,21 +6941,7 @@
               <w:rPr>
                 <w:rFonts w:asciiTheme="majorHAnsi" w:hAnsiTheme="majorHAnsi"/>
               </w:rPr>
-              <w:t xml:space="preserve">Gibt es für diese Cookies eine </w:t>
-            </w:r>
-            <w:proofErr w:type="spellStart"/>
-            <w:r>
-              <w:rPr>
-                <w:rFonts w:asciiTheme="majorHAnsi" w:hAnsiTheme="majorHAnsi"/>
-              </w:rPr>
-              <w:t>Opt</w:t>
-            </w:r>
-            <w:proofErr w:type="spellEnd"/>
-            <w:r>
-              <w:rPr>
-                <w:rFonts w:asciiTheme="majorHAnsi" w:hAnsiTheme="majorHAnsi"/>
-              </w:rPr>
-              <w:t>-Out Möglichkeit? Wenn ja, wie?</w:t>
+              <w:t>Gibt es für diese Cookies eine Opt-Out Möglichkeit? Wenn ja, wie?</w:t>
             </w:r>
             <w:r>
               <w:rPr>
@@ -7326,21 +7102,7 @@
                 <w:rFonts w:asciiTheme="majorHAnsi" w:hAnsiTheme="majorHAnsi"/>
               </w:rPr>
               <w:lastRenderedPageBreak/>
-              <w:t xml:space="preserve">Wird für diese Cookies eine Einwilligung über </w:t>
-            </w:r>
-            <w:proofErr w:type="spellStart"/>
-            <w:r>
-              <w:rPr>
-                <w:rFonts w:asciiTheme="majorHAnsi" w:hAnsiTheme="majorHAnsi"/>
-              </w:rPr>
-              <w:t>Opt</w:t>
-            </w:r>
-            <w:proofErr w:type="spellEnd"/>
-            <w:r>
-              <w:rPr>
-                <w:rFonts w:asciiTheme="majorHAnsi" w:hAnsiTheme="majorHAnsi"/>
-              </w:rPr>
-              <w:t>-In eingeholt?</w:t>
+              <w:t>Wird für diese Cookies eine Einwilligung über Opt-In eingeholt?</w:t>
             </w:r>
           </w:p>
           <w:p>
@@ -7778,18 +7540,8 @@
                       <w:i/>
                       <w:color w:val="C00000"/>
                     </w:rPr>
-                    <w:t>r/</w:t>
+                    <w:t>r/collect</w:t>
                   </w:r>
-                  <w:proofErr w:type="spellStart"/>
-                  <w:r>
-                    <w:rPr>
-                      <w:rFonts w:asciiTheme="majorHAnsi" w:hAnsiTheme="majorHAnsi"/>
-                      <w:i/>
-                      <w:color w:val="C00000"/>
-                    </w:rPr>
-                    <w:t>collect</w:t>
-                  </w:r>
-                  <w:proofErr w:type="spellEnd"/>
                 </w:p>
               </w:tc>
               <w:tc>
@@ -8553,21 +8305,7 @@
               <w:rPr>
                 <w:rFonts w:asciiTheme="majorHAnsi" w:hAnsiTheme="majorHAnsi"/>
               </w:rPr>
-              <w:t xml:space="preserve">Gibt es für diese Cookies eine </w:t>
-            </w:r>
-            <w:proofErr w:type="spellStart"/>
-            <w:r>
-              <w:rPr>
-                <w:rFonts w:asciiTheme="majorHAnsi" w:hAnsiTheme="majorHAnsi"/>
-              </w:rPr>
-              <w:t>Opt</w:t>
-            </w:r>
-            <w:proofErr w:type="spellEnd"/>
-            <w:r>
-              <w:rPr>
-                <w:rFonts w:asciiTheme="majorHAnsi" w:hAnsiTheme="majorHAnsi"/>
-              </w:rPr>
-              <w:t>-Out Möglichkeit? Wenn ja, wie?</w:t>
+              <w:t>Gibt es für diese Cookies eine Opt-Out Möglichkeit? Wenn ja, wie?</w:t>
             </w:r>
             <w:r>
               <w:rPr>
@@ -8727,21 +8465,7 @@
               <w:rPr>
                 <w:rFonts w:asciiTheme="majorHAnsi" w:hAnsiTheme="majorHAnsi"/>
               </w:rPr>
-              <w:t xml:space="preserve">Wird für diese Cookies eine Einwilligung über </w:t>
-            </w:r>
-            <w:proofErr w:type="spellStart"/>
-            <w:r>
-              <w:rPr>
-                <w:rFonts w:asciiTheme="majorHAnsi" w:hAnsiTheme="majorHAnsi"/>
-              </w:rPr>
-              <w:t>Opt</w:t>
-            </w:r>
-            <w:proofErr w:type="spellEnd"/>
-            <w:r>
-              <w:rPr>
-                <w:rFonts w:asciiTheme="majorHAnsi" w:hAnsiTheme="majorHAnsi"/>
-              </w:rPr>
-              <w:t>-In eingeholt?</w:t>
+              <w:t>Wird für diese Cookies eine Einwilligung über Opt-In eingeholt?</w:t>
             </w:r>
           </w:p>
           <w:p>
@@ -8953,7 +8677,6 @@
                 <w:b/>
               </w:rPr>
             </w:pPr>
-            <w:proofErr w:type="spellStart"/>
             <w:r>
               <w:rPr>
                 <w:rFonts w:asciiTheme="majorHAnsi" w:hAnsiTheme="majorHAnsi"/>
@@ -8961,7 +8684,6 @@
               </w:rPr>
               <w:t>Matomo</w:t>
             </w:r>
-            <w:proofErr w:type="spellEnd"/>
             <w:r>
               <w:rPr>
                 <w:rFonts w:asciiTheme="majorHAnsi" w:hAnsiTheme="majorHAnsi"/>
@@ -9017,21 +8739,7 @@
                 <w:rFonts w:asciiTheme="majorHAnsi" w:hAnsiTheme="majorHAnsi"/>
               </w:rPr>
               <w:lastRenderedPageBreak/>
-              <w:t xml:space="preserve">Wird </w:t>
-            </w:r>
-            <w:proofErr w:type="spellStart"/>
-            <w:r>
-              <w:rPr>
-                <w:rFonts w:asciiTheme="majorHAnsi" w:hAnsiTheme="majorHAnsi"/>
-              </w:rPr>
-              <w:t>Matomo</w:t>
-            </w:r>
-            <w:proofErr w:type="spellEnd"/>
-            <w:r>
-              <w:rPr>
-                <w:rFonts w:asciiTheme="majorHAnsi" w:hAnsiTheme="majorHAnsi"/>
-              </w:rPr>
-              <w:t xml:space="preserve"> (ehemals PIWIK) auf der Website verwendet?</w:t>
+              <w:t>Wird Matomo (ehemals PIWIK) auf der Website verwendet?</w:t>
             </w:r>
           </w:p>
           <w:p>
@@ -9565,21 +9273,7 @@
               <w:rPr>
                 <w:rFonts w:asciiTheme="majorHAnsi" w:hAnsiTheme="majorHAnsi"/>
               </w:rPr>
-              <w:t xml:space="preserve"> Website, von der der Nutzer auf die aufgerufene Website gelangt ist (</w:t>
-            </w:r>
-            <w:proofErr w:type="spellStart"/>
-            <w:r>
-              <w:rPr>
-                <w:rFonts w:asciiTheme="majorHAnsi" w:hAnsiTheme="majorHAnsi"/>
-              </w:rPr>
-              <w:t>Referrer</w:t>
-            </w:r>
-            <w:proofErr w:type="spellEnd"/>
-            <w:r>
-              <w:rPr>
-                <w:rFonts w:asciiTheme="majorHAnsi" w:hAnsiTheme="majorHAnsi"/>
-              </w:rPr>
-              <w:t>)</w:t>
+              <w:t xml:space="preserve"> Website, von der der Nutzer auf die aufgerufene Website gelangt ist (Referrer)</w:t>
             </w:r>
           </w:p>
           <w:p>
@@ -10574,21 +10268,7 @@
                 <w:rFonts w:asciiTheme="majorHAnsi" w:hAnsiTheme="majorHAnsi"/>
               </w:rPr>
               <w:lastRenderedPageBreak/>
-              <w:t xml:space="preserve">Wird </w:t>
-            </w:r>
-            <w:proofErr w:type="spellStart"/>
-            <w:r>
-              <w:rPr>
-                <w:rFonts w:asciiTheme="majorHAnsi" w:hAnsiTheme="majorHAnsi"/>
-              </w:rPr>
-              <w:t>Matomo</w:t>
-            </w:r>
-            <w:proofErr w:type="spellEnd"/>
-            <w:r>
-              <w:rPr>
-                <w:rFonts w:asciiTheme="majorHAnsi" w:hAnsiTheme="majorHAnsi"/>
-              </w:rPr>
-              <w:t xml:space="preserve"> auf eigenem Websiteserver oder auf Drittservern eingesetzt? Wo steht der Server?</w:t>
+              <w:t>Wird Matomo auf eigenem Websiteserver oder auf Drittservern eingesetzt? Wo steht der Server?</w:t>
             </w:r>
           </w:p>
           <w:p>
@@ -10705,35 +10385,7 @@
               <w:rPr>
                 <w:rFonts w:asciiTheme="majorHAnsi" w:hAnsiTheme="majorHAnsi"/>
               </w:rPr>
-              <w:t>Ist die Funktion "</w:t>
-            </w:r>
-            <w:proofErr w:type="spellStart"/>
-            <w:r>
-              <w:rPr>
-                <w:rFonts w:asciiTheme="majorHAnsi" w:hAnsiTheme="majorHAnsi"/>
-              </w:rPr>
-              <w:t>Automatically</w:t>
-            </w:r>
-            <w:proofErr w:type="spellEnd"/>
-            <w:r>
-              <w:rPr>
-                <w:rFonts w:asciiTheme="majorHAnsi" w:hAnsiTheme="majorHAnsi"/>
-              </w:rPr>
-              <w:t xml:space="preserve"> </w:t>
-            </w:r>
-            <w:proofErr w:type="spellStart"/>
-            <w:r>
-              <w:rPr>
-                <w:rFonts w:asciiTheme="majorHAnsi" w:hAnsiTheme="majorHAnsi"/>
-              </w:rPr>
-              <w:t>Anonymize</w:t>
-            </w:r>
-            <w:proofErr w:type="spellEnd"/>
-            <w:r>
-              <w:rPr>
-                <w:rFonts w:asciiTheme="majorHAnsi" w:hAnsiTheme="majorHAnsi"/>
-              </w:rPr>
-              <w:t xml:space="preserve"> Visitor IPs" aktiviert?</w:t>
+              <w:t>Ist die Funktion "Automatically Anonymize Visitor IPs" aktiviert?</w:t>
             </w:r>
             <w:r>
               <w:rPr>
@@ -10763,27 +10415,7 @@
                 <w:iCs/>
                 <w:color w:val="C00000"/>
               </w:rPr>
-              <w:t xml:space="preserve">Hinweis: Dies muss aktiv bei Einbindung von </w:t>
-            </w:r>
-            <w:proofErr w:type="spellStart"/>
-            <w:r>
-              <w:rPr>
-                <w:rFonts w:asciiTheme="majorHAnsi" w:hAnsiTheme="majorHAnsi"/>
-                <w:i/>
-                <w:iCs/>
-                <w:color w:val="C00000"/>
-              </w:rPr>
-              <w:t>Matomo</w:t>
-            </w:r>
-            <w:proofErr w:type="spellEnd"/>
-            <w:r>
-              <w:rPr>
-                <w:rFonts w:asciiTheme="majorHAnsi" w:hAnsiTheme="majorHAnsi"/>
-                <w:i/>
-                <w:iCs/>
-                <w:color w:val="C00000"/>
-              </w:rPr>
-              <w:t xml:space="preserve"> eingestellt werden.</w:t>
+              <w:t>Hinweis: Dies muss aktiv bei Einbindung von Matomo eingestellt werden.</w:t>
             </w:r>
           </w:p>
           <w:p>
@@ -10996,21 +10628,7 @@
               <w:rPr>
                 <w:rFonts w:asciiTheme="majorHAnsi" w:hAnsiTheme="majorHAnsi"/>
               </w:rPr>
-              <w:t xml:space="preserve">Wird eine Einwilligung über </w:t>
-            </w:r>
-            <w:proofErr w:type="spellStart"/>
-            <w:r>
-              <w:rPr>
-                <w:rFonts w:asciiTheme="majorHAnsi" w:hAnsiTheme="majorHAnsi"/>
-              </w:rPr>
-              <w:t>Opt</w:t>
-            </w:r>
-            <w:proofErr w:type="spellEnd"/>
-            <w:r>
-              <w:rPr>
-                <w:rFonts w:asciiTheme="majorHAnsi" w:hAnsiTheme="majorHAnsi"/>
-              </w:rPr>
-              <w:t>-In eingeholt?</w:t>
+              <w:t>Wird eine Einwilligung über Opt-In eingeholt?</w:t>
             </w:r>
           </w:p>
           <w:p>
@@ -11175,21 +10793,7 @@
               <w:rPr>
                 <w:rFonts w:asciiTheme="majorHAnsi" w:hAnsiTheme="majorHAnsi"/>
               </w:rPr>
-              <w:t xml:space="preserve">Gibt es eine </w:t>
-            </w:r>
-            <w:proofErr w:type="spellStart"/>
-            <w:r>
-              <w:rPr>
-                <w:rFonts w:asciiTheme="majorHAnsi" w:hAnsiTheme="majorHAnsi"/>
-              </w:rPr>
-              <w:t>Opt</w:t>
-            </w:r>
-            <w:proofErr w:type="spellEnd"/>
-            <w:r>
-              <w:rPr>
-                <w:rFonts w:asciiTheme="majorHAnsi" w:hAnsiTheme="majorHAnsi"/>
-              </w:rPr>
-              <w:t>-Out Möglichkeit? Wenn ja, wie?</w:t>
+              <w:t>Gibt es eine Opt-Out Möglichkeit? Wenn ja, wie?</w:t>
             </w:r>
           </w:p>
           <w:p>
@@ -11210,43 +10814,7 @@
                 <w:i/>
                 <w:color w:val="C00000"/>
               </w:rPr>
-              <w:t xml:space="preserve">Hinweis: </w:t>
-            </w:r>
-            <w:proofErr w:type="spellStart"/>
-            <w:r>
-              <w:rPr>
-                <w:rFonts w:asciiTheme="majorHAnsi" w:hAnsiTheme="majorHAnsi"/>
-                <w:i/>
-                <w:color w:val="C00000"/>
-              </w:rPr>
-              <w:t>Matomo</w:t>
-            </w:r>
-            <w:proofErr w:type="spellEnd"/>
-            <w:r>
-              <w:rPr>
-                <w:rFonts w:asciiTheme="majorHAnsi" w:hAnsiTheme="majorHAnsi"/>
-                <w:i/>
-                <w:color w:val="C00000"/>
-              </w:rPr>
-              <w:t xml:space="preserve"> bietet eine spezielle Möglichkeit zum </w:t>
-            </w:r>
-            <w:proofErr w:type="spellStart"/>
-            <w:r>
-              <w:rPr>
-                <w:rFonts w:asciiTheme="majorHAnsi" w:hAnsiTheme="majorHAnsi"/>
-                <w:i/>
-                <w:color w:val="C00000"/>
-              </w:rPr>
-              <w:t>Opt</w:t>
-            </w:r>
-            <w:proofErr w:type="spellEnd"/>
-            <w:r>
-              <w:rPr>
-                <w:rFonts w:asciiTheme="majorHAnsi" w:hAnsiTheme="majorHAnsi"/>
-                <w:i/>
-                <w:color w:val="C00000"/>
-              </w:rPr>
-              <w:t>-out an. Dieser Link muss in die Datenschutzerklärung eingefügt werden, daher bitte Link angeben. Siehe auch:</w:t>
+              <w:t>Hinweis: Matomo bietet eine spezielle Möglichkeit zum Opt-out an. Dieser Link muss in die Datenschutzerklärung eingefügt werden, daher bitte Link angeben. Siehe auch:</w:t>
             </w:r>
             <w:r>
               <w:rPr>
@@ -11767,6 +11335,7 @@
               <w:rPr>
                 <w:rFonts w:asciiTheme="majorHAnsi" w:hAnsiTheme="majorHAnsi"/>
               </w:rPr>
+              <w:lastRenderedPageBreak/>
               <w:t xml:space="preserve">   </w:t>
             </w:r>
             <w:sdt>
@@ -12101,21 +11670,7 @@
               <w:rPr>
                 <w:rFonts w:asciiTheme="majorHAnsi" w:hAnsiTheme="majorHAnsi"/>
               </w:rPr>
-              <w:t xml:space="preserve"> Website, von der der Nutzer auf die aufgerufene Website gelangt ist (</w:t>
-            </w:r>
-            <w:proofErr w:type="spellStart"/>
-            <w:r>
-              <w:rPr>
-                <w:rFonts w:asciiTheme="majorHAnsi" w:hAnsiTheme="majorHAnsi"/>
-              </w:rPr>
-              <w:t>Referrer</w:t>
-            </w:r>
-            <w:proofErr w:type="spellEnd"/>
-            <w:r>
-              <w:rPr>
-                <w:rFonts w:asciiTheme="majorHAnsi" w:hAnsiTheme="majorHAnsi"/>
-              </w:rPr>
-              <w:t>)</w:t>
+              <w:t xml:space="preserve"> Website, von der der Nutzer auf die aufgerufene Website gelangt ist (Referrer)</w:t>
             </w:r>
           </w:p>
           <w:p>
@@ -12257,6 +11812,7 @@
               <w:rPr>
                 <w:rFonts w:asciiTheme="majorHAnsi" w:hAnsiTheme="majorHAnsi"/>
               </w:rPr>
+              <w:lastRenderedPageBreak/>
               <w:t>Wie werden die o. g. Daten erhoben?</w:t>
             </w:r>
           </w:p>
@@ -13024,25 +12580,7 @@
                 <w:i/>
                 <w:color w:val="C00000"/>
               </w:rPr>
-              <w:t xml:space="preserve">. Für mobile Endgeräte muss ein zusätzliches </w:t>
-            </w:r>
-            <w:proofErr w:type="spellStart"/>
-            <w:r>
-              <w:rPr>
-                <w:rFonts w:asciiTheme="majorHAnsi" w:hAnsiTheme="majorHAnsi"/>
-                <w:i/>
-                <w:color w:val="C00000"/>
-              </w:rPr>
-              <w:t>Script</w:t>
-            </w:r>
-            <w:proofErr w:type="spellEnd"/>
-            <w:r>
-              <w:rPr>
-                <w:rFonts w:asciiTheme="majorHAnsi" w:hAnsiTheme="majorHAnsi"/>
-                <w:i/>
-                <w:color w:val="C00000"/>
-              </w:rPr>
-              <w:t xml:space="preserve"> implementiert werden, das  noch </w:t>
+              <w:t xml:space="preserve">. Für mobile Endgeräte muss ein zusätzliches Script implementiert werden, das  noch </w:t>
             </w:r>
             <w:r>
               <w:rPr>
@@ -13286,21 +12824,8 @@
               <w:rPr>
                 <w:rFonts w:asciiTheme="majorHAnsi" w:hAnsiTheme="majorHAnsi"/>
               </w:rPr>
-              <w:t xml:space="preserve">Wird zusätzlich ein </w:t>
-            </w:r>
-            <w:proofErr w:type="spellStart"/>
-            <w:r>
-              <w:rPr>
-                <w:rFonts w:asciiTheme="majorHAnsi" w:hAnsiTheme="majorHAnsi"/>
-              </w:rPr>
-              <w:t>Opt</w:t>
-            </w:r>
-            <w:proofErr w:type="spellEnd"/>
-            <w:r>
-              <w:rPr>
-                <w:rFonts w:asciiTheme="majorHAnsi" w:hAnsiTheme="majorHAnsi"/>
-              </w:rPr>
-              <w:t xml:space="preserve">-out-Cookie zur Deaktivierung von Google Analytics angeboten? Bitte Link einfügen. </w:t>
+              <w:lastRenderedPageBreak/>
+              <w:t xml:space="preserve">Wird zusätzlich ein Opt-out-Cookie zur Deaktivierung von Google Analytics angeboten? Bitte Link einfügen. </w:t>
             </w:r>
           </w:p>
           <w:p>
@@ -13467,21 +12992,7 @@
               <w:rPr>
                 <w:rFonts w:asciiTheme="majorHAnsi" w:hAnsiTheme="majorHAnsi"/>
               </w:rPr>
-              <w:t xml:space="preserve">Wird eine Einwilligung über </w:t>
-            </w:r>
-            <w:proofErr w:type="spellStart"/>
-            <w:r>
-              <w:rPr>
-                <w:rFonts w:asciiTheme="majorHAnsi" w:hAnsiTheme="majorHAnsi"/>
-              </w:rPr>
-              <w:t>Opt</w:t>
-            </w:r>
-            <w:proofErr w:type="spellEnd"/>
-            <w:r>
-              <w:rPr>
-                <w:rFonts w:asciiTheme="majorHAnsi" w:hAnsiTheme="majorHAnsi"/>
-              </w:rPr>
-              <w:t>-In eingeholt?</w:t>
+              <w:t>Wird eine Einwilligung über Opt-In eingeholt?</w:t>
             </w:r>
           </w:p>
           <w:p>
@@ -14323,6 +13834,7 @@
               <w:rPr>
                 <w:rFonts w:asciiTheme="majorHAnsi" w:hAnsiTheme="majorHAnsi"/>
               </w:rPr>
+              <w:lastRenderedPageBreak/>
               <w:t xml:space="preserve">   </w:t>
             </w:r>
             <w:sdt>
@@ -14612,21 +14124,7 @@
               <w:rPr>
                 <w:rFonts w:asciiTheme="majorHAnsi" w:hAnsiTheme="majorHAnsi"/>
               </w:rPr>
-              <w:t xml:space="preserve"> Website, von der der Nutzer auf die aufgerufene Website gelangt ist (</w:t>
-            </w:r>
-            <w:proofErr w:type="spellStart"/>
-            <w:r>
-              <w:rPr>
-                <w:rFonts w:asciiTheme="majorHAnsi" w:hAnsiTheme="majorHAnsi"/>
-              </w:rPr>
-              <w:t>Referrer</w:t>
-            </w:r>
-            <w:proofErr w:type="spellEnd"/>
-            <w:r>
-              <w:rPr>
-                <w:rFonts w:asciiTheme="majorHAnsi" w:hAnsiTheme="majorHAnsi"/>
-              </w:rPr>
-              <w:t>)</w:t>
+              <w:t xml:space="preserve"> Website, von der der Nutzer auf die aufgerufene Website gelangt ist (Referrer)</w:t>
             </w:r>
           </w:p>
           <w:p>
@@ -14765,6 +14263,7 @@
               <w:rPr>
                 <w:rFonts w:asciiTheme="majorHAnsi" w:hAnsiTheme="majorHAnsi"/>
               </w:rPr>
+              <w:lastRenderedPageBreak/>
               <w:t>Wie werden die o. g. Daten erhoben?</w:t>
             </w:r>
           </w:p>
@@ -15541,25 +15040,7 @@
                 <w:i/>
                 <w:color w:val="C00000"/>
               </w:rPr>
-              <w:t xml:space="preserve">Für mobile Endgeräte muss ein zusätzliches </w:t>
-            </w:r>
-            <w:proofErr w:type="spellStart"/>
-            <w:r>
-              <w:rPr>
-                <w:rFonts w:asciiTheme="majorHAnsi" w:hAnsiTheme="majorHAnsi"/>
-                <w:i/>
-                <w:color w:val="C00000"/>
-              </w:rPr>
-              <w:t>Script</w:t>
-            </w:r>
-            <w:proofErr w:type="spellEnd"/>
-            <w:r>
-              <w:rPr>
-                <w:rFonts w:asciiTheme="majorHAnsi" w:hAnsiTheme="majorHAnsi"/>
-                <w:i/>
-                <w:color w:val="C00000"/>
-              </w:rPr>
-              <w:t xml:space="preserve"> implementiert werden, das  noch </w:t>
+              <w:t xml:space="preserve">Für mobile Endgeräte muss ein zusätzliches Script implementiert werden, das  noch </w:t>
             </w:r>
             <w:r>
               <w:rPr>
@@ -15595,7 +15076,16 @@
                 <w:i/>
                 <w:color w:val="C00000"/>
               </w:rPr>
-              <w:t xml:space="preserve"> Seite eingebunden werden muss, auf der ein Google Analytics Tracking Code eingesetzt wird: s. auch </w:t>
+              <w:t xml:space="preserve"> Seite eingebunden werden muss, auf der ein Google </w:t>
+            </w:r>
+            <w:r>
+              <w:rPr>
+                <w:rFonts w:asciiTheme="majorHAnsi" w:hAnsiTheme="majorHAnsi"/>
+                <w:i/>
+                <w:color w:val="C00000"/>
+              </w:rPr>
+              <w:lastRenderedPageBreak/>
+              <w:t xml:space="preserve">Analytics Tracking Code eingesetzt wird: s. auch </w:t>
             </w:r>
             <w:hyperlink r:id="rId20" w:history="1">
               <w:r>
@@ -15794,21 +15284,8 @@
               <w:rPr>
                 <w:rFonts w:asciiTheme="majorHAnsi" w:hAnsiTheme="majorHAnsi"/>
               </w:rPr>
-              <w:t xml:space="preserve">Wird zusätzlich ein </w:t>
-            </w:r>
-            <w:proofErr w:type="spellStart"/>
-            <w:r>
-              <w:rPr>
-                <w:rFonts w:asciiTheme="majorHAnsi" w:hAnsiTheme="majorHAnsi"/>
-              </w:rPr>
-              <w:t>Opt</w:t>
-            </w:r>
-            <w:proofErr w:type="spellEnd"/>
-            <w:r>
-              <w:rPr>
-                <w:rFonts w:asciiTheme="majorHAnsi" w:hAnsiTheme="majorHAnsi"/>
-              </w:rPr>
-              <w:t xml:space="preserve">-out-Cookie zur Deaktivierung von Google Analytics angeboten? Bitte Link einfügen. </w:t>
+              <w:lastRenderedPageBreak/>
+              <w:t xml:space="preserve">Wird zusätzlich ein Opt-out-Cookie zur Deaktivierung von Google Analytics angeboten? Bitte Link einfügen. </w:t>
             </w:r>
           </w:p>
           <w:p>
@@ -15972,21 +15449,7 @@
               <w:rPr>
                 <w:rFonts w:asciiTheme="majorHAnsi" w:hAnsiTheme="majorHAnsi"/>
               </w:rPr>
-              <w:t xml:space="preserve">Wird eine Einwilligung über </w:t>
-            </w:r>
-            <w:proofErr w:type="spellStart"/>
-            <w:r>
-              <w:rPr>
-                <w:rFonts w:asciiTheme="majorHAnsi" w:hAnsiTheme="majorHAnsi"/>
-              </w:rPr>
-              <w:t>Opt</w:t>
-            </w:r>
-            <w:proofErr w:type="spellEnd"/>
-            <w:r>
-              <w:rPr>
-                <w:rFonts w:asciiTheme="majorHAnsi" w:hAnsiTheme="majorHAnsi"/>
-              </w:rPr>
-              <w:t>-In eingeholt?</w:t>
+              <w:t>Wird eine Einwilligung über Opt-In eingeholt?</w:t>
             </w:r>
           </w:p>
           <w:p>
@@ -16492,55 +15955,23 @@
                 <w:rFonts w:asciiTheme="majorHAnsi" w:hAnsiTheme="majorHAnsi"/>
                 <w:b/>
               </w:rPr>
-              <w:t xml:space="preserve">Google </w:t>
-            </w:r>
-            <w:proofErr w:type="spellStart"/>
-            <w:r>
+              <w:t>Google Remarketing:</w:t>
+            </w:r>
+          </w:p>
+          <w:p>
+            <w:pPr>
+              <w:jc w:val="center"/>
               <w:rPr>
                 <w:rFonts w:asciiTheme="majorHAnsi" w:hAnsiTheme="majorHAnsi"/>
                 <w:b/>
               </w:rPr>
-              <w:t>Remarketing</w:t>
-            </w:r>
-            <w:proofErr w:type="spellEnd"/>
+            </w:pPr>
             <w:r>
               <w:rPr>
                 <w:rFonts w:asciiTheme="majorHAnsi" w:hAnsiTheme="majorHAnsi"/>
                 <w:b/>
               </w:rPr>
-              <w:t>:</w:t>
-            </w:r>
-          </w:p>
-          <w:p>
-            <w:pPr>
-              <w:jc w:val="center"/>
-              <w:rPr>
-                <w:rFonts w:asciiTheme="majorHAnsi" w:hAnsiTheme="majorHAnsi"/>
-                <w:b/>
-              </w:rPr>
-            </w:pPr>
-            <w:r>
-              <w:rPr>
-                <w:rFonts w:asciiTheme="majorHAnsi" w:hAnsiTheme="majorHAnsi"/>
-                <w:b/>
-              </w:rPr>
-              <w:t xml:space="preserve">AdWords, </w:t>
-            </w:r>
-            <w:proofErr w:type="spellStart"/>
-            <w:r>
-              <w:rPr>
-                <w:rFonts w:asciiTheme="majorHAnsi" w:hAnsiTheme="majorHAnsi"/>
-                <w:b/>
-              </w:rPr>
-              <w:t>Adsense</w:t>
-            </w:r>
-            <w:proofErr w:type="spellEnd"/>
-            <w:r>
-              <w:rPr>
-                <w:rFonts w:asciiTheme="majorHAnsi" w:hAnsiTheme="majorHAnsi"/>
-                <w:b/>
-              </w:rPr>
-              <w:t xml:space="preserve"> oder Tag Manager</w:t>
+              <w:t>AdWords, Adsense oder Tag Manager</w:t>
             </w:r>
           </w:p>
           <w:p>
@@ -16830,6 +16261,7 @@
               <w:rPr>
                 <w:rFonts w:asciiTheme="majorHAnsi" w:hAnsiTheme="majorHAnsi"/>
               </w:rPr>
+              <w:lastRenderedPageBreak/>
               <w:t xml:space="preserve">   </w:t>
             </w:r>
             <w:sdt>
@@ -17164,21 +16596,7 @@
               <w:rPr>
                 <w:rFonts w:asciiTheme="majorHAnsi" w:hAnsiTheme="majorHAnsi"/>
               </w:rPr>
-              <w:t xml:space="preserve"> Website, von der der Nutzer auf die aufgerufene Website gelangt ist (</w:t>
-            </w:r>
-            <w:proofErr w:type="spellStart"/>
-            <w:r>
-              <w:rPr>
-                <w:rFonts w:asciiTheme="majorHAnsi" w:hAnsiTheme="majorHAnsi"/>
-              </w:rPr>
-              <w:t>Referrer</w:t>
-            </w:r>
-            <w:proofErr w:type="spellEnd"/>
-            <w:r>
-              <w:rPr>
-                <w:rFonts w:asciiTheme="majorHAnsi" w:hAnsiTheme="majorHAnsi"/>
-              </w:rPr>
-              <w:t>)</w:t>
+              <w:t xml:space="preserve"> Website, von der der Nutzer auf die aufgerufene Website gelangt ist (Referrer)</w:t>
             </w:r>
           </w:p>
           <w:p>
@@ -17317,6 +16735,7 @@
               <w:rPr>
                 <w:rFonts w:asciiTheme="majorHAnsi" w:hAnsiTheme="majorHAnsi"/>
               </w:rPr>
+              <w:lastRenderedPageBreak/>
               <w:t>Wie werden die o. g. Daten erhoben?</w:t>
             </w:r>
           </w:p>
@@ -18033,21 +17452,7 @@
               <w:rPr>
                 <w:rFonts w:asciiTheme="majorHAnsi" w:hAnsiTheme="majorHAnsi"/>
               </w:rPr>
-              <w:t xml:space="preserve">Wird zusätzlich ein </w:t>
-            </w:r>
-            <w:proofErr w:type="spellStart"/>
-            <w:r>
-              <w:rPr>
-                <w:rFonts w:asciiTheme="majorHAnsi" w:hAnsiTheme="majorHAnsi"/>
-              </w:rPr>
-              <w:t>Opt</w:t>
-            </w:r>
-            <w:proofErr w:type="spellEnd"/>
-            <w:r>
-              <w:rPr>
-                <w:rFonts w:asciiTheme="majorHAnsi" w:hAnsiTheme="majorHAnsi"/>
-              </w:rPr>
-              <w:t xml:space="preserve">-out-Möglichkeit angeboten, z. B. </w:t>
+              <w:t xml:space="preserve">Wird zusätzlich ein Opt-out-Möglichkeit angeboten, z. B. </w:t>
             </w:r>
             <w:hyperlink r:id="rId24" w:history="1">
               <w:r>
@@ -18226,21 +17631,8 @@
               <w:rPr>
                 <w:rFonts w:asciiTheme="majorHAnsi" w:hAnsiTheme="majorHAnsi"/>
               </w:rPr>
-              <w:t xml:space="preserve">Wird eine Einwilligung über </w:t>
-            </w:r>
-            <w:proofErr w:type="spellStart"/>
-            <w:r>
-              <w:rPr>
-                <w:rFonts w:asciiTheme="majorHAnsi" w:hAnsiTheme="majorHAnsi"/>
-              </w:rPr>
-              <w:t>Opt</w:t>
-            </w:r>
-            <w:proofErr w:type="spellEnd"/>
-            <w:r>
-              <w:rPr>
-                <w:rFonts w:asciiTheme="majorHAnsi" w:hAnsiTheme="majorHAnsi"/>
-              </w:rPr>
-              <w:t>-In eingeholt?</w:t>
+              <w:lastRenderedPageBreak/>
+              <w:t>Wird eine Einwilligung über Opt-In eingeholt?</w:t>
             </w:r>
           </w:p>
           <w:p>
@@ -18725,33 +18117,8 @@
                 <w:rFonts w:asciiTheme="majorHAnsi" w:hAnsiTheme="majorHAnsi"/>
                 <w:b/>
               </w:rPr>
-              <w:t xml:space="preserve">Facebook Pixel, Custom </w:t>
-            </w:r>
-            <w:proofErr w:type="spellStart"/>
-            <w:r>
-              <w:rPr>
-                <w:rFonts w:asciiTheme="majorHAnsi" w:hAnsiTheme="majorHAnsi"/>
-                <w:b/>
-              </w:rPr>
-              <w:t>Audiences</w:t>
-            </w:r>
-            <w:proofErr w:type="spellEnd"/>
-            <w:r>
-              <w:rPr>
-                <w:rFonts w:asciiTheme="majorHAnsi" w:hAnsiTheme="majorHAnsi"/>
-                <w:b/>
-              </w:rPr>
-              <w:t xml:space="preserve">, Facebook </w:t>
-            </w:r>
-            <w:proofErr w:type="spellStart"/>
-            <w:r>
-              <w:rPr>
-                <w:rFonts w:asciiTheme="majorHAnsi" w:hAnsiTheme="majorHAnsi"/>
-                <w:b/>
-              </w:rPr>
-              <w:t>Conversion</w:t>
-            </w:r>
-            <w:proofErr w:type="spellEnd"/>
+              <w:t>Facebook Pixel, Custom Audiences, Facebook Conversion</w:t>
+            </w:r>
           </w:p>
           <w:p>
             <w:pPr>
@@ -18928,16 +18295,8 @@
               <w:rPr>
                 <w:rFonts w:asciiTheme="majorHAnsi" w:hAnsiTheme="majorHAnsi"/>
               </w:rPr>
-              <w:t xml:space="preserve">  Custom </w:t>
-            </w:r>
-            <w:proofErr w:type="spellStart"/>
-            <w:r>
-              <w:rPr>
-                <w:rFonts w:asciiTheme="majorHAnsi" w:hAnsiTheme="majorHAnsi"/>
-              </w:rPr>
-              <w:t>Audiences</w:t>
-            </w:r>
-            <w:proofErr w:type="spellEnd"/>
+              <w:t xml:space="preserve">  Custom Audiences</w:t>
+            </w:r>
           </w:p>
           <w:p>
             <w:pPr>
@@ -18972,17 +18331,8 @@
                 <w:rFonts w:asciiTheme="majorHAnsi" w:eastAsiaTheme="minorEastAsia" w:hAnsiTheme="majorHAnsi" w:cstheme="minorBidi"/>
                 <w:lang w:eastAsia="de-DE"/>
               </w:rPr>
-              <w:t xml:space="preserve">  Facebook </w:t>
-            </w:r>
-            <w:proofErr w:type="spellStart"/>
-            <w:r>
-              <w:rPr>
-                <w:rFonts w:asciiTheme="majorHAnsi" w:eastAsiaTheme="minorEastAsia" w:hAnsiTheme="majorHAnsi" w:cstheme="minorBidi"/>
-                <w:lang w:eastAsia="de-DE"/>
-              </w:rPr>
-              <w:t>Conversion</w:t>
-            </w:r>
-            <w:proofErr w:type="spellEnd"/>
+              <w:t xml:space="preserve">  Facebook Conversion</w:t>
+            </w:r>
           </w:p>
           <w:p>
             <w:pPr>
@@ -19013,25 +18363,7 @@
                 <w:i/>
                 <w:color w:val="C00000"/>
               </w:rPr>
-              <w:t xml:space="preserve">Hinweis: Diese Tools bzw. Funktionen dürfen aktuell nur mit Einwilligung des Nutzers, d. h. </w:t>
-            </w:r>
-            <w:proofErr w:type="spellStart"/>
-            <w:r>
-              <w:rPr>
-                <w:rFonts w:asciiTheme="majorHAnsi" w:hAnsiTheme="majorHAnsi"/>
-                <w:i/>
-                <w:color w:val="C00000"/>
-              </w:rPr>
-              <w:t>Opt</w:t>
-            </w:r>
-            <w:proofErr w:type="spellEnd"/>
-            <w:r>
-              <w:rPr>
-                <w:rFonts w:asciiTheme="majorHAnsi" w:hAnsiTheme="majorHAnsi"/>
-                <w:i/>
-                <w:color w:val="C00000"/>
-              </w:rPr>
-              <w:t xml:space="preserve">-In, verwendet werden. </w:t>
+              <w:t xml:space="preserve">Hinweis: Diese Tools bzw. Funktionen dürfen aktuell nur mit Einwilligung des Nutzers, d. h. Opt-In, verwendet werden. </w:t>
             </w:r>
           </w:p>
           <w:p>
@@ -19537,37 +18869,24 @@
               <w:rPr>
                 <w:rFonts w:asciiTheme="majorHAnsi" w:hAnsiTheme="majorHAnsi"/>
               </w:rPr>
-              <w:t xml:space="preserve"> Website, von der der Nutzer auf die aufgerufene Website gelangt ist (</w:t>
-            </w:r>
-            <w:proofErr w:type="spellStart"/>
-            <w:r>
-              <w:rPr>
-                <w:rFonts w:asciiTheme="majorHAnsi" w:hAnsiTheme="majorHAnsi"/>
-              </w:rPr>
-              <w:t>Referrer</w:t>
-            </w:r>
-            <w:proofErr w:type="spellEnd"/>
-            <w:r>
-              <w:rPr>
-                <w:rFonts w:asciiTheme="majorHAnsi" w:hAnsiTheme="majorHAnsi"/>
-              </w:rPr>
-              <w:t>)</w:t>
-            </w:r>
-          </w:p>
-          <w:p>
-            <w:pPr>
-              <w:tabs>
-                <w:tab w:val="center" w:pos="4536"/>
-                <w:tab w:val="right" w:pos="9072"/>
-              </w:tabs>
-              <w:rPr>
-                <w:rFonts w:asciiTheme="majorHAnsi" w:hAnsiTheme="majorHAnsi"/>
-              </w:rPr>
-            </w:pPr>
-            <w:r>
-              <w:rPr>
-                <w:rFonts w:asciiTheme="majorHAnsi" w:hAnsiTheme="majorHAnsi"/>
-              </w:rPr>
+              <w:t xml:space="preserve"> Website, von der der Nutzer auf die aufgerufene Website gelangt ist (Referrer)</w:t>
+            </w:r>
+          </w:p>
+          <w:p>
+            <w:pPr>
+              <w:tabs>
+                <w:tab w:val="center" w:pos="4536"/>
+                <w:tab w:val="right" w:pos="9072"/>
+              </w:tabs>
+              <w:rPr>
+                <w:rFonts w:asciiTheme="majorHAnsi" w:hAnsiTheme="majorHAnsi"/>
+              </w:rPr>
+            </w:pPr>
+            <w:r>
+              <w:rPr>
+                <w:rFonts w:asciiTheme="majorHAnsi" w:hAnsiTheme="majorHAnsi"/>
+              </w:rPr>
+              <w:lastRenderedPageBreak/>
               <w:t xml:space="preserve">   </w:t>
             </w:r>
             <w:sdt>
@@ -19690,6 +19009,7 @@
               <w:rPr>
                 <w:rFonts w:asciiTheme="majorHAnsi" w:hAnsiTheme="majorHAnsi"/>
               </w:rPr>
+              <w:lastRenderedPageBreak/>
               <w:t>Wie werden die o. g. Daten erhoben?</w:t>
             </w:r>
           </w:p>
@@ -20384,21 +19704,7 @@
               <w:rPr>
                 <w:rFonts w:asciiTheme="majorHAnsi" w:hAnsiTheme="majorHAnsi"/>
               </w:rPr>
-              <w:t xml:space="preserve">Wird eine Einwilligung über </w:t>
-            </w:r>
-            <w:proofErr w:type="spellStart"/>
-            <w:r>
-              <w:rPr>
-                <w:rFonts w:asciiTheme="majorHAnsi" w:hAnsiTheme="majorHAnsi"/>
-              </w:rPr>
-              <w:t>Opt</w:t>
-            </w:r>
-            <w:proofErr w:type="spellEnd"/>
-            <w:r>
-              <w:rPr>
-                <w:rFonts w:asciiTheme="majorHAnsi" w:hAnsiTheme="majorHAnsi"/>
-              </w:rPr>
-              <w:t>-In eingeholt?</w:t>
+              <w:t>Wird eine Einwilligung über Opt-In eingeholt?</w:t>
             </w:r>
           </w:p>
           <w:p>
@@ -20668,17 +19974,8 @@
                 <w:rFonts w:asciiTheme="majorHAnsi" w:hAnsiTheme="majorHAnsi"/>
                 <w:b/>
               </w:rPr>
-              <w:t xml:space="preserve">Google </w:t>
-            </w:r>
-            <w:proofErr w:type="spellStart"/>
-            <w:r>
-              <w:rPr>
-                <w:rFonts w:asciiTheme="majorHAnsi" w:hAnsiTheme="majorHAnsi"/>
-                <w:b/>
-              </w:rPr>
-              <w:t>Doubleclick</w:t>
-            </w:r>
-            <w:proofErr w:type="spellEnd"/>
+              <w:t>Google Doubleclick</w:t>
+            </w:r>
           </w:p>
           <w:p>
             <w:pPr>
@@ -20710,21 +20007,7 @@
               <w:rPr>
                 <w:rFonts w:asciiTheme="majorHAnsi" w:hAnsiTheme="majorHAnsi"/>
               </w:rPr>
-              <w:t xml:space="preserve">Wird Google </w:t>
-            </w:r>
-            <w:proofErr w:type="spellStart"/>
-            <w:r>
-              <w:rPr>
-                <w:rFonts w:asciiTheme="majorHAnsi" w:hAnsiTheme="majorHAnsi"/>
-              </w:rPr>
-              <w:t>Doubleclick</w:t>
-            </w:r>
-            <w:proofErr w:type="spellEnd"/>
-            <w:r>
-              <w:rPr>
-                <w:rFonts w:asciiTheme="majorHAnsi" w:hAnsiTheme="majorHAnsi"/>
-              </w:rPr>
-              <w:t xml:space="preserve"> auf der Website verwendet?</w:t>
+              <w:t>Wird Google Doubleclick auf der Website verwendet?</w:t>
             </w:r>
           </w:p>
           <w:p>
@@ -20869,6 +20152,7 @@
               <w:rPr>
                 <w:rFonts w:asciiTheme="majorHAnsi" w:hAnsiTheme="majorHAnsi"/>
               </w:rPr>
+              <w:lastRenderedPageBreak/>
               <w:t xml:space="preserve">   Falls ja, welche Daten werden gespeichert?  </w:t>
             </w:r>
           </w:p>
@@ -21276,21 +20560,7 @@
               <w:rPr>
                 <w:rFonts w:asciiTheme="majorHAnsi" w:hAnsiTheme="majorHAnsi"/>
               </w:rPr>
-              <w:t xml:space="preserve"> Website, von der der Nutzer auf die aufgerufene Website gelangt ist (</w:t>
-            </w:r>
-            <w:proofErr w:type="spellStart"/>
-            <w:r>
-              <w:rPr>
-                <w:rFonts w:asciiTheme="majorHAnsi" w:hAnsiTheme="majorHAnsi"/>
-              </w:rPr>
-              <w:t>Referrer</w:t>
-            </w:r>
-            <w:proofErr w:type="spellEnd"/>
-            <w:r>
-              <w:rPr>
-                <w:rFonts w:asciiTheme="majorHAnsi" w:hAnsiTheme="majorHAnsi"/>
-              </w:rPr>
-              <w:t>)</w:t>
+              <w:t xml:space="preserve"> Website, von der der Nutzer auf die aufgerufene Website gelangt ist (Referrer)</w:t>
             </w:r>
           </w:p>
           <w:p>
@@ -22094,21 +21364,7 @@
               <w:rPr>
                 <w:rFonts w:asciiTheme="majorHAnsi" w:hAnsiTheme="majorHAnsi"/>
               </w:rPr>
-              <w:t xml:space="preserve">Wird eine Einwilligung über </w:t>
-            </w:r>
-            <w:proofErr w:type="spellStart"/>
-            <w:r>
-              <w:rPr>
-                <w:rFonts w:asciiTheme="majorHAnsi" w:hAnsiTheme="majorHAnsi"/>
-              </w:rPr>
-              <w:t>Opt</w:t>
-            </w:r>
-            <w:proofErr w:type="spellEnd"/>
-            <w:r>
-              <w:rPr>
-                <w:rFonts w:asciiTheme="majorHAnsi" w:hAnsiTheme="majorHAnsi"/>
-              </w:rPr>
-              <w:t>-In eingeholt?</w:t>
+              <w:t>Wird eine Einwilligung über Opt-In eingeholt?</w:t>
             </w:r>
           </w:p>
           <w:p>
@@ -22270,6 +21526,7 @@
               <w:rPr>
                 <w:rFonts w:asciiTheme="majorHAnsi" w:hAnsiTheme="majorHAnsi"/>
               </w:rPr>
+              <w:lastRenderedPageBreak/>
               <w:t xml:space="preserve">Wird ein Browser-Add-On zur Deaktivierung angeboten? Bitte Link einfügen. </w:t>
             </w:r>
           </w:p>
@@ -22455,21 +21712,7 @@
               <w:rPr>
                 <w:rFonts w:asciiTheme="majorHAnsi" w:hAnsiTheme="majorHAnsi"/>
               </w:rPr>
-              <w:t xml:space="preserve">Wird zusätzlich ein </w:t>
-            </w:r>
-            <w:proofErr w:type="spellStart"/>
-            <w:r>
-              <w:rPr>
-                <w:rFonts w:asciiTheme="majorHAnsi" w:hAnsiTheme="majorHAnsi"/>
-              </w:rPr>
-              <w:t>Opt</w:t>
-            </w:r>
-            <w:proofErr w:type="spellEnd"/>
-            <w:r>
-              <w:rPr>
-                <w:rFonts w:asciiTheme="majorHAnsi" w:hAnsiTheme="majorHAnsi"/>
-              </w:rPr>
-              <w:t xml:space="preserve">-out-Cookie zur Deaktivierung angeboten? Bitte Link einfügen. </w:t>
+              <w:t xml:space="preserve">Wird zusätzlich ein Opt-out-Cookie zur Deaktivierung angeboten? Bitte Link einfügen. </w:t>
             </w:r>
           </w:p>
           <w:p>
@@ -22935,21 +22178,7 @@
               <w:rPr>
                 <w:rFonts w:asciiTheme="majorHAnsi" w:hAnsiTheme="majorHAnsi"/>
               </w:rPr>
-              <w:t>Wird Adobe Analytics (</w:t>
-            </w:r>
-            <w:proofErr w:type="spellStart"/>
-            <w:r>
-              <w:rPr>
-                <w:rFonts w:asciiTheme="majorHAnsi" w:hAnsiTheme="majorHAnsi"/>
-              </w:rPr>
-              <w:t>Omniture</w:t>
-            </w:r>
-            <w:proofErr w:type="spellEnd"/>
-            <w:r>
-              <w:rPr>
-                <w:rFonts w:asciiTheme="majorHAnsi" w:hAnsiTheme="majorHAnsi"/>
-              </w:rPr>
-              <w:t>) auf der Website verwendet?</w:t>
+              <w:t>Wird Adobe Analytics (Omniture) auf der Website verwendet?</w:t>
             </w:r>
           </w:p>
           <w:p>
@@ -23501,21 +22730,7 @@
               <w:rPr>
                 <w:rFonts w:asciiTheme="majorHAnsi" w:hAnsiTheme="majorHAnsi"/>
               </w:rPr>
-              <w:t xml:space="preserve"> Website, von der der Nutzer auf die aufgerufene Website gelangt ist (</w:t>
-            </w:r>
-            <w:proofErr w:type="spellStart"/>
-            <w:r>
-              <w:rPr>
-                <w:rFonts w:asciiTheme="majorHAnsi" w:hAnsiTheme="majorHAnsi"/>
-              </w:rPr>
-              <w:t>Referrer</w:t>
-            </w:r>
-            <w:proofErr w:type="spellEnd"/>
-            <w:r>
-              <w:rPr>
-                <w:rFonts w:asciiTheme="majorHAnsi" w:hAnsiTheme="majorHAnsi"/>
-              </w:rPr>
-              <w:t>)</w:t>
+              <w:t xml:space="preserve"> Website, von der der Nutzer auf die aufgerufene Website gelangt ist (Referrer)</w:t>
             </w:r>
           </w:p>
           <w:p>
@@ -23577,6 +22792,7 @@
               <w:rPr>
                 <w:rFonts w:asciiTheme="majorHAnsi" w:hAnsiTheme="majorHAnsi"/>
               </w:rPr>
+              <w:lastRenderedPageBreak/>
               <w:t xml:space="preserve">   </w:t>
             </w:r>
             <w:sdt>
@@ -23654,6 +22870,7 @@
               <w:rPr>
                 <w:rFonts w:asciiTheme="majorHAnsi" w:hAnsiTheme="majorHAnsi"/>
               </w:rPr>
+              <w:lastRenderedPageBreak/>
               <w:t>Wie werden die o. g. Daten erhoben?</w:t>
             </w:r>
           </w:p>
@@ -24319,21 +23536,7 @@
               <w:rPr>
                 <w:rFonts w:asciiTheme="majorHAnsi" w:hAnsiTheme="majorHAnsi"/>
               </w:rPr>
-              <w:t xml:space="preserve">Wird eine Einwilligung über </w:t>
-            </w:r>
-            <w:proofErr w:type="spellStart"/>
-            <w:r>
-              <w:rPr>
-                <w:rFonts w:asciiTheme="majorHAnsi" w:hAnsiTheme="majorHAnsi"/>
-              </w:rPr>
-              <w:t>Opt</w:t>
-            </w:r>
-            <w:proofErr w:type="spellEnd"/>
-            <w:r>
-              <w:rPr>
-                <w:rFonts w:asciiTheme="majorHAnsi" w:hAnsiTheme="majorHAnsi"/>
-              </w:rPr>
-              <w:t>-In eingeholt?</w:t>
+              <w:t>Wird eine Einwilligung über Opt-In eingeholt?</w:t>
             </w:r>
           </w:p>
           <w:p>
@@ -24684,21 +23887,7 @@
               <w:rPr>
                 <w:rFonts w:asciiTheme="majorHAnsi" w:hAnsiTheme="majorHAnsi"/>
               </w:rPr>
-              <w:t xml:space="preserve">Wird zusätzlich ein </w:t>
-            </w:r>
-            <w:proofErr w:type="spellStart"/>
-            <w:r>
-              <w:rPr>
-                <w:rFonts w:asciiTheme="majorHAnsi" w:hAnsiTheme="majorHAnsi"/>
-              </w:rPr>
-              <w:t>Opt</w:t>
-            </w:r>
-            <w:proofErr w:type="spellEnd"/>
-            <w:r>
-              <w:rPr>
-                <w:rFonts w:asciiTheme="majorHAnsi" w:hAnsiTheme="majorHAnsi"/>
-              </w:rPr>
-              <w:t xml:space="preserve">-out-Cookie zur Deaktivierung angeboten? Bitte Link einfügen. </w:t>
+              <w:t xml:space="preserve">Wird zusätzlich ein Opt-out-Cookie zur Deaktivierung angeboten? Bitte Link einfügen. </w:t>
             </w:r>
           </w:p>
           <w:p>
@@ -25015,6 +24204,7 @@
               <w:rPr>
                 <w:rFonts w:asciiTheme="majorHAnsi" w:hAnsiTheme="majorHAnsi"/>
               </w:rPr>
+              <w:lastRenderedPageBreak/>
               <w:t>Sonstiges:</w:t>
             </w:r>
           </w:p>
@@ -25114,7 +24304,6 @@
                 <w:b/>
               </w:rPr>
             </w:pPr>
-            <w:proofErr w:type="spellStart"/>
             <w:r>
               <w:rPr>
                 <w:rFonts w:asciiTheme="majorHAnsi" w:hAnsiTheme="majorHAnsi"/>
@@ -25122,7 +24311,6 @@
               </w:rPr>
               <w:t>WiredMinds</w:t>
             </w:r>
-            <w:proofErr w:type="spellEnd"/>
           </w:p>
           <w:p>
             <w:pPr>
@@ -25154,21 +24342,7 @@
               <w:rPr>
                 <w:rFonts w:asciiTheme="majorHAnsi" w:hAnsiTheme="majorHAnsi"/>
               </w:rPr>
-              <w:t xml:space="preserve">Wird </w:t>
-            </w:r>
-            <w:proofErr w:type="spellStart"/>
-            <w:r>
-              <w:rPr>
-                <w:rFonts w:asciiTheme="majorHAnsi" w:hAnsiTheme="majorHAnsi"/>
-              </w:rPr>
-              <w:t>WiredMinds</w:t>
-            </w:r>
-            <w:proofErr w:type="spellEnd"/>
-            <w:r>
-              <w:rPr>
-                <w:rFonts w:asciiTheme="majorHAnsi" w:hAnsiTheme="majorHAnsi"/>
-              </w:rPr>
-              <w:t xml:space="preserve"> auf der Website verwendet?</w:t>
+              <w:t>Wird WiredMinds auf der Website verwendet?</w:t>
             </w:r>
           </w:p>
           <w:p>
@@ -25720,21 +24894,7 @@
               <w:rPr>
                 <w:rFonts w:asciiTheme="majorHAnsi" w:hAnsiTheme="majorHAnsi"/>
               </w:rPr>
-              <w:t xml:space="preserve"> Website, von der der Nutzer auf die aufgerufene Website gelangt ist (</w:t>
-            </w:r>
-            <w:proofErr w:type="spellStart"/>
-            <w:r>
-              <w:rPr>
-                <w:rFonts w:asciiTheme="majorHAnsi" w:hAnsiTheme="majorHAnsi"/>
-              </w:rPr>
-              <w:t>Referrer</w:t>
-            </w:r>
-            <w:proofErr w:type="spellEnd"/>
-            <w:r>
-              <w:rPr>
-                <w:rFonts w:asciiTheme="majorHAnsi" w:hAnsiTheme="majorHAnsi"/>
-              </w:rPr>
-              <w:t>)</w:t>
+              <w:t xml:space="preserve"> Website, von der der Nutzer auf die aufgerufene Website gelangt ist (Referrer)</w:t>
             </w:r>
           </w:p>
           <w:p>
@@ -26343,6 +25503,7 @@
               <w:rPr>
                 <w:rFonts w:asciiTheme="majorHAnsi" w:hAnsiTheme="majorHAnsi"/>
               </w:rPr>
+              <w:lastRenderedPageBreak/>
               <w:t>Ist eine IP-Anonymisierung aktiviert, sodass IP-Adressen nur gekürzt verarbeitet werden?</w:t>
             </w:r>
           </w:p>
@@ -26538,21 +25699,7 @@
               <w:rPr>
                 <w:rFonts w:asciiTheme="majorHAnsi" w:hAnsiTheme="majorHAnsi"/>
               </w:rPr>
-              <w:t xml:space="preserve">Wird eine Einwilligung über </w:t>
-            </w:r>
-            <w:proofErr w:type="spellStart"/>
-            <w:r>
-              <w:rPr>
-                <w:rFonts w:asciiTheme="majorHAnsi" w:hAnsiTheme="majorHAnsi"/>
-              </w:rPr>
-              <w:t>Opt</w:t>
-            </w:r>
-            <w:proofErr w:type="spellEnd"/>
-            <w:r>
-              <w:rPr>
-                <w:rFonts w:asciiTheme="majorHAnsi" w:hAnsiTheme="majorHAnsi"/>
-              </w:rPr>
-              <w:t>-In eingeholt?</w:t>
+              <w:t>Wird eine Einwilligung über Opt-In eingeholt?</w:t>
             </w:r>
           </w:p>
           <w:p>
@@ -26903,21 +26050,7 @@
               <w:rPr>
                 <w:rFonts w:asciiTheme="majorHAnsi" w:hAnsiTheme="majorHAnsi"/>
               </w:rPr>
-              <w:t xml:space="preserve">Wird zusätzlich ein </w:t>
-            </w:r>
-            <w:proofErr w:type="spellStart"/>
-            <w:r>
-              <w:rPr>
-                <w:rFonts w:asciiTheme="majorHAnsi" w:hAnsiTheme="majorHAnsi"/>
-              </w:rPr>
-              <w:t>Opt</w:t>
-            </w:r>
-            <w:proofErr w:type="spellEnd"/>
-            <w:r>
-              <w:rPr>
-                <w:rFonts w:asciiTheme="majorHAnsi" w:hAnsiTheme="majorHAnsi"/>
-              </w:rPr>
-              <w:t xml:space="preserve">-out-Cookie zur Deaktivierung angeboten? Bitte Link einfügen. </w:t>
+              <w:t xml:space="preserve">Wird zusätzlich ein Opt-out-Cookie zur Deaktivierung angeboten? Bitte Link einfügen. </w:t>
             </w:r>
           </w:p>
           <w:p>
@@ -27709,6 +26842,7 @@
               <w:rPr>
                 <w:rFonts w:asciiTheme="majorHAnsi" w:hAnsiTheme="majorHAnsi"/>
               </w:rPr>
+              <w:lastRenderedPageBreak/>
               <w:t xml:space="preserve">   Falls ja, welche Daten werden gespeichert?  </w:t>
             </w:r>
           </w:p>
@@ -28209,21 +27343,7 @@
               <w:rPr>
                 <w:rFonts w:asciiTheme="majorHAnsi" w:hAnsiTheme="majorHAnsi"/>
               </w:rPr>
-              <w:t xml:space="preserve"> Website, von der der Nutzer auf die aufgerufene Website gelangt ist (</w:t>
-            </w:r>
-            <w:proofErr w:type="spellStart"/>
-            <w:r>
-              <w:rPr>
-                <w:rFonts w:asciiTheme="majorHAnsi" w:hAnsiTheme="majorHAnsi"/>
-              </w:rPr>
-              <w:t>Referrer</w:t>
-            </w:r>
-            <w:proofErr w:type="spellEnd"/>
-            <w:r>
-              <w:rPr>
-                <w:rFonts w:asciiTheme="majorHAnsi" w:hAnsiTheme="majorHAnsi"/>
-              </w:rPr>
-              <w:t>)</w:t>
+              <w:t xml:space="preserve"> Website, von der der Nutzer auf die aufgerufene Website gelangt ist (Referrer)</w:t>
             </w:r>
           </w:p>
           <w:p>
@@ -29036,6 +28156,7 @@
               <w:rPr>
                 <w:rFonts w:asciiTheme="majorHAnsi" w:hAnsiTheme="majorHAnsi"/>
               </w:rPr>
+              <w:lastRenderedPageBreak/>
               <w:t>Werden die erhobenen Daten an weitere Dritte weitergeleitet? Wenn ja, an wen? Wo steht der Server?</w:t>
             </w:r>
           </w:p>
@@ -29089,21 +28210,7 @@
               <w:rPr>
                 <w:rFonts w:asciiTheme="majorHAnsi" w:hAnsiTheme="majorHAnsi"/>
               </w:rPr>
-              <w:t xml:space="preserve">Wird eine Einwilligung über </w:t>
-            </w:r>
-            <w:proofErr w:type="spellStart"/>
-            <w:r>
-              <w:rPr>
-                <w:rFonts w:asciiTheme="majorHAnsi" w:hAnsiTheme="majorHAnsi"/>
-              </w:rPr>
-              <w:t>Opt</w:t>
-            </w:r>
-            <w:proofErr w:type="spellEnd"/>
-            <w:r>
-              <w:rPr>
-                <w:rFonts w:asciiTheme="majorHAnsi" w:hAnsiTheme="majorHAnsi"/>
-              </w:rPr>
-              <w:t>-In eingeholt?</w:t>
+              <w:t>Wird eine Einwilligung über Opt-In eingeholt?</w:t>
             </w:r>
           </w:p>
           <w:p>
@@ -29454,21 +28561,7 @@
               <w:rPr>
                 <w:rFonts w:asciiTheme="majorHAnsi" w:hAnsiTheme="majorHAnsi"/>
               </w:rPr>
-              <w:t xml:space="preserve">Wird zusätzlich ein </w:t>
-            </w:r>
-            <w:proofErr w:type="spellStart"/>
-            <w:r>
-              <w:rPr>
-                <w:rFonts w:asciiTheme="majorHAnsi" w:hAnsiTheme="majorHAnsi"/>
-              </w:rPr>
-              <w:t>Opt</w:t>
-            </w:r>
-            <w:proofErr w:type="spellEnd"/>
-            <w:r>
-              <w:rPr>
-                <w:rFonts w:asciiTheme="majorHAnsi" w:hAnsiTheme="majorHAnsi"/>
-              </w:rPr>
-              <w:t xml:space="preserve">-out-Cookie zur Deaktivierung angeboten? Bitte Link einfügen. </w:t>
+              <w:t xml:space="preserve">Wird zusätzlich ein Opt-out-Cookie zur Deaktivierung angeboten? Bitte Link einfügen. </w:t>
             </w:r>
           </w:p>
           <w:p>
@@ -29924,37 +29017,12 @@
                 <w:b/>
               </w:rPr>
             </w:pPr>
-            <w:proofErr w:type="spellStart"/>
             <w:r>
               <w:rPr>
                 <w:rFonts w:asciiTheme="majorHAnsi" w:hAnsiTheme="majorHAnsi"/>
                 <w:b/>
               </w:rPr>
-              <w:t>Wordpress</w:t>
-            </w:r>
-            <w:proofErr w:type="spellEnd"/>
-            <w:r>
-              <w:rPr>
-                <w:rFonts w:asciiTheme="majorHAnsi" w:hAnsiTheme="majorHAnsi"/>
-                <w:b/>
-              </w:rPr>
-              <w:t xml:space="preserve"> Plugin Jetpack (Wordpress.com-</w:t>
-            </w:r>
-            <w:proofErr w:type="spellStart"/>
-            <w:r>
-              <w:rPr>
-                <w:rFonts w:asciiTheme="majorHAnsi" w:hAnsiTheme="majorHAnsi"/>
-                <w:b/>
-              </w:rPr>
-              <w:t>Stats</w:t>
-            </w:r>
-            <w:proofErr w:type="spellEnd"/>
-            <w:r>
-              <w:rPr>
-                <w:rFonts w:asciiTheme="majorHAnsi" w:hAnsiTheme="majorHAnsi"/>
-                <w:b/>
-              </w:rPr>
-              <w:t>)</w:t>
+              <w:t>Wordpress Plugin Jetpack (Wordpress.com-Stats)</w:t>
             </w:r>
           </w:p>
           <w:p>
@@ -30035,49 +29103,7 @@
               <w:rPr>
                 <w:rFonts w:asciiTheme="majorHAnsi" w:hAnsiTheme="majorHAnsi"/>
               </w:rPr>
-              <w:t xml:space="preserve">Wird </w:t>
-            </w:r>
-            <w:proofErr w:type="spellStart"/>
-            <w:r>
-              <w:rPr>
-                <w:rFonts w:asciiTheme="majorHAnsi" w:hAnsiTheme="majorHAnsi"/>
-              </w:rPr>
-              <w:t>Wordpress</w:t>
-            </w:r>
-            <w:proofErr w:type="spellEnd"/>
-            <w:r>
-              <w:rPr>
-                <w:rFonts w:asciiTheme="majorHAnsi" w:hAnsiTheme="majorHAnsi"/>
-              </w:rPr>
-              <w:t xml:space="preserve"> Plugin Jetpack mit Unterfunktion </w:t>
-            </w:r>
-            <w:proofErr w:type="spellStart"/>
-            <w:r>
-              <w:rPr>
-                <w:rFonts w:asciiTheme="majorHAnsi" w:hAnsiTheme="majorHAnsi"/>
-              </w:rPr>
-              <w:t>Wordpress</w:t>
-            </w:r>
-            <w:proofErr w:type="spellEnd"/>
-            <w:r>
-              <w:rPr>
-                <w:rFonts w:asciiTheme="majorHAnsi" w:hAnsiTheme="majorHAnsi"/>
-              </w:rPr>
-              <w:t xml:space="preserve"> </w:t>
-            </w:r>
-            <w:proofErr w:type="spellStart"/>
-            <w:r>
-              <w:rPr>
-                <w:rFonts w:asciiTheme="majorHAnsi" w:hAnsiTheme="majorHAnsi"/>
-              </w:rPr>
-              <w:t>Stats</w:t>
-            </w:r>
-            <w:proofErr w:type="spellEnd"/>
-            <w:r>
-              <w:rPr>
-                <w:rFonts w:asciiTheme="majorHAnsi" w:hAnsiTheme="majorHAnsi"/>
-              </w:rPr>
-              <w:t xml:space="preserve"> auf der Website verwendet?</w:t>
+              <w:t>Wird Wordpress Plugin Jetpack mit Unterfunktion Wordpress Stats auf der Website verwendet?</w:t>
             </w:r>
           </w:p>
           <w:p>
@@ -30222,6 +29248,7 @@
               <w:rPr>
                 <w:rFonts w:asciiTheme="majorHAnsi" w:hAnsiTheme="majorHAnsi"/>
               </w:rPr>
+              <w:lastRenderedPageBreak/>
               <w:t xml:space="preserve">   Falls ja, welche Daten werden gespeichert?  </w:t>
             </w:r>
           </w:p>
@@ -30458,21 +29485,7 @@
               <w:rPr>
                 <w:rFonts w:asciiTheme="majorHAnsi" w:hAnsiTheme="majorHAnsi"/>
               </w:rPr>
-              <w:t xml:space="preserve"> Website, von der der Nutzer auf die aufgerufene Website gelangt ist (</w:t>
-            </w:r>
-            <w:proofErr w:type="spellStart"/>
-            <w:r>
-              <w:rPr>
-                <w:rFonts w:asciiTheme="majorHAnsi" w:hAnsiTheme="majorHAnsi"/>
-              </w:rPr>
-              <w:t>Referrer</w:t>
-            </w:r>
-            <w:proofErr w:type="spellEnd"/>
-            <w:r>
-              <w:rPr>
-                <w:rFonts w:asciiTheme="majorHAnsi" w:hAnsiTheme="majorHAnsi"/>
-              </w:rPr>
-              <w:t>)</w:t>
+              <w:t xml:space="preserve"> Website, von der der Nutzer auf die aufgerufene Website gelangt ist (Referrer)</w:t>
             </w:r>
           </w:p>
           <w:p>
@@ -31069,21 +30082,7 @@
               <w:rPr>
                 <w:rFonts w:asciiTheme="majorHAnsi" w:hAnsiTheme="majorHAnsi"/>
               </w:rPr>
-              <w:t xml:space="preserve">Wird eine Einwilligung über </w:t>
-            </w:r>
-            <w:proofErr w:type="spellStart"/>
-            <w:r>
-              <w:rPr>
-                <w:rFonts w:asciiTheme="majorHAnsi" w:hAnsiTheme="majorHAnsi"/>
-              </w:rPr>
-              <w:t>Opt</w:t>
-            </w:r>
-            <w:proofErr w:type="spellEnd"/>
-            <w:r>
-              <w:rPr>
-                <w:rFonts w:asciiTheme="majorHAnsi" w:hAnsiTheme="majorHAnsi"/>
-              </w:rPr>
-              <w:t>-In eingeholt?</w:t>
+              <w:t>Wird eine Einwilligung über Opt-In eingeholt?</w:t>
             </w:r>
           </w:p>
           <w:p>
@@ -31413,21 +30412,7 @@
               <w:rPr>
                 <w:rFonts w:asciiTheme="majorHAnsi" w:hAnsiTheme="majorHAnsi"/>
               </w:rPr>
-              <w:t xml:space="preserve">Wird zusätzlich ein </w:t>
-            </w:r>
-            <w:proofErr w:type="spellStart"/>
-            <w:r>
-              <w:rPr>
-                <w:rFonts w:asciiTheme="majorHAnsi" w:hAnsiTheme="majorHAnsi"/>
-              </w:rPr>
-              <w:t>Opt</w:t>
-            </w:r>
-            <w:proofErr w:type="spellEnd"/>
-            <w:r>
-              <w:rPr>
-                <w:rFonts w:asciiTheme="majorHAnsi" w:hAnsiTheme="majorHAnsi"/>
-              </w:rPr>
-              <w:t xml:space="preserve">-out-Cookie zur Deaktivierung angeboten? Bitte Link einfügen. </w:t>
+              <w:t xml:space="preserve">Wird zusätzlich ein Opt-out-Cookie zur Deaktivierung angeboten? Bitte Link einfügen. </w:t>
             </w:r>
           </w:p>
           <w:p>
@@ -31595,6 +30580,7 @@
               <w:rPr>
                 <w:rFonts w:asciiTheme="majorHAnsi" w:hAnsiTheme="majorHAnsi"/>
               </w:rPr>
+              <w:lastRenderedPageBreak/>
               <w:t>Sonstiges:</w:t>
             </w:r>
           </w:p>
@@ -32664,6 +31650,7 @@
               <w:rPr>
                 <w:rFonts w:asciiTheme="majorHAnsi" w:hAnsiTheme="majorHAnsi"/>
               </w:rPr>
+              <w:lastRenderedPageBreak/>
               <w:t>Werden sämtliche Daten verschlüsselt übertragen? Welche Technik? Bitte benennen.</w:t>
             </w:r>
           </w:p>
@@ -33497,6 +32484,7 @@
               <w:rPr>
                 <w:rFonts w:asciiTheme="majorHAnsi" w:hAnsiTheme="majorHAnsi"/>
               </w:rPr>
+              <w:lastRenderedPageBreak/>
               <w:t>Werden die erhobenen Daten an Dritte weitergeleitet? Wenn ja, an wen? Wo steht der Server?</w:t>
             </w:r>
           </w:p>
@@ -33993,7 +32981,6 @@
                 <w:b/>
               </w:rPr>
             </w:pPr>
-            <w:proofErr w:type="spellStart"/>
             <w:r>
               <w:rPr>
                 <w:rFonts w:asciiTheme="majorHAnsi" w:hAnsiTheme="majorHAnsi"/>
@@ -34001,7 +32988,6 @@
               </w:rPr>
               <w:t>Newsletterformular</w:t>
             </w:r>
-            <w:proofErr w:type="spellEnd"/>
           </w:p>
           <w:p>
             <w:pPr>
@@ -34370,7 +33356,15 @@
                 <w:rFonts w:asciiTheme="majorHAnsi" w:hAnsiTheme="majorHAnsi"/>
                 <w:color w:val="1F497D" w:themeColor="text2"/>
               </w:rPr>
-              <w:t xml:space="preserve">Inhalt des Newsletters, dem Versand des Newsletters, </w:t>
+              <w:t xml:space="preserve">Inhalt des Newsletters, dem Versand </w:t>
+            </w:r>
+            <w:r>
+              <w:rPr>
+                <w:rFonts w:asciiTheme="majorHAnsi" w:hAnsiTheme="majorHAnsi"/>
+                <w:color w:val="1F497D" w:themeColor="text2"/>
+              </w:rPr>
+              <w:lastRenderedPageBreak/>
+              <w:t xml:space="preserve">des Newsletters, </w:t>
             </w:r>
             <w:r>
               <w:rPr>
@@ -34418,6 +33412,7 @@
               <w:rPr>
                 <w:rFonts w:asciiTheme="majorHAnsi" w:hAnsiTheme="majorHAnsi"/>
               </w:rPr>
+              <w:lastRenderedPageBreak/>
               <w:t>Wie lange werden die Daten gespeichert?</w:t>
             </w:r>
           </w:p>
@@ -34779,21 +33774,7 @@
               <w:rPr>
                 <w:rFonts w:asciiTheme="majorHAnsi" w:hAnsiTheme="majorHAnsi"/>
               </w:rPr>
-              <w:t>Erfolgt die Einwilligung zum Newsletter über Double-</w:t>
-            </w:r>
-            <w:proofErr w:type="spellStart"/>
-            <w:r>
-              <w:rPr>
-                <w:rFonts w:asciiTheme="majorHAnsi" w:hAnsiTheme="majorHAnsi"/>
-              </w:rPr>
-              <w:t>Opt</w:t>
-            </w:r>
-            <w:proofErr w:type="spellEnd"/>
-            <w:r>
-              <w:rPr>
-                <w:rFonts w:asciiTheme="majorHAnsi" w:hAnsiTheme="majorHAnsi"/>
-              </w:rPr>
-              <w:t>-In?</w:t>
+              <w:t>Erfolgt die Einwilligung zum Newsletter über Double-Opt-In?</w:t>
             </w:r>
           </w:p>
           <w:p>
@@ -34822,25 +33803,7 @@
                 <w:i/>
                 <w:color w:val="C00000"/>
               </w:rPr>
-              <w:t>Es ist nur Double-</w:t>
-            </w:r>
-            <w:proofErr w:type="spellStart"/>
-            <w:r>
-              <w:rPr>
-                <w:rFonts w:asciiTheme="majorHAnsi" w:hAnsiTheme="majorHAnsi"/>
-                <w:i/>
-                <w:color w:val="C00000"/>
-              </w:rPr>
-              <w:t>Opt</w:t>
-            </w:r>
-            <w:proofErr w:type="spellEnd"/>
-            <w:r>
-              <w:rPr>
-                <w:rFonts w:asciiTheme="majorHAnsi" w:hAnsiTheme="majorHAnsi"/>
-                <w:i/>
-                <w:color w:val="C00000"/>
-              </w:rPr>
-              <w:t xml:space="preserve">-In erlaubt. </w:t>
+              <w:t xml:space="preserve">Es ist nur Double-Opt-In erlaubt. </w:t>
             </w:r>
           </w:p>
           <w:p>
@@ -35335,41 +34298,13 @@
               <w:rPr>
                 <w:rFonts w:asciiTheme="majorHAnsi" w:hAnsiTheme="majorHAnsi"/>
               </w:rPr>
-              <w:t xml:space="preserve">Erfolgt der </w:t>
-            </w:r>
-            <w:proofErr w:type="spellStart"/>
-            <w:r>
-              <w:rPr>
-                <w:rFonts w:asciiTheme="majorHAnsi" w:hAnsiTheme="majorHAnsi"/>
-              </w:rPr>
-              <w:t>Newsletterversand</w:t>
-            </w:r>
-            <w:proofErr w:type="spellEnd"/>
-            <w:r>
-              <w:rPr>
-                <w:rFonts w:asciiTheme="majorHAnsi" w:hAnsiTheme="majorHAnsi"/>
-              </w:rPr>
-              <w:t xml:space="preserve"> über ein Programm </w:t>
-            </w:r>
-            <w:r>
-              <w:rPr>
-                <w:rFonts w:asciiTheme="majorHAnsi" w:hAnsiTheme="majorHAnsi"/>
-              </w:rPr>
-              <w:t>(</w:t>
-            </w:r>
-            <w:proofErr w:type="spellStart"/>
-            <w:r>
-              <w:rPr>
-                <w:rFonts w:asciiTheme="majorHAnsi" w:hAnsiTheme="majorHAnsi"/>
-              </w:rPr>
-              <w:t>Mailchimp</w:t>
-            </w:r>
-            <w:proofErr w:type="spellEnd"/>
-            <w:r>
-              <w:rPr>
-                <w:rFonts w:asciiTheme="majorHAnsi" w:hAnsiTheme="majorHAnsi"/>
-              </w:rPr>
-              <w:t xml:space="preserve">) </w:t>
+              <w:t xml:space="preserve">Erfolgt der Newsletterversand über ein Programm </w:t>
+            </w:r>
+            <w:r>
+              <w:rPr>
+                <w:rFonts w:asciiTheme="majorHAnsi" w:hAnsiTheme="majorHAnsi"/>
+              </w:rPr>
+              <w:t xml:space="preserve">(Mailchimp) </w:t>
             </w:r>
             <w:r>
               <w:rPr>
@@ -35676,25 +34611,7 @@
                 <w:i/>
                 <w:color w:val="C00000"/>
               </w:rPr>
-              <w:t xml:space="preserve">Hinweis: Für </w:t>
-            </w:r>
-            <w:proofErr w:type="spellStart"/>
-            <w:r>
-              <w:rPr>
-                <w:rFonts w:asciiTheme="majorHAnsi" w:hAnsiTheme="majorHAnsi"/>
-                <w:i/>
-                <w:color w:val="C00000"/>
-              </w:rPr>
-              <w:t>Mailchimp</w:t>
-            </w:r>
-            <w:proofErr w:type="spellEnd"/>
-            <w:r>
-              <w:rPr>
-                <w:rFonts w:asciiTheme="majorHAnsi" w:hAnsiTheme="majorHAnsi"/>
-                <w:i/>
-                <w:color w:val="C00000"/>
-              </w:rPr>
-              <w:t xml:space="preserve"> findet man diese hier: </w:t>
+              <w:t xml:space="preserve">Hinweis: Für Mailchimp findet man diese hier: </w:t>
             </w:r>
             <w:hyperlink r:id="rId27" w:history="1">
               <w:r>
@@ -35737,6 +34654,7 @@
               <w:rPr>
                 <w:rFonts w:asciiTheme="majorHAnsi" w:hAnsiTheme="majorHAnsi"/>
               </w:rPr>
+              <w:lastRenderedPageBreak/>
               <w:t>Wie werden Nutzer über Änderungen etc. informiert?</w:t>
             </w:r>
           </w:p>
@@ -36923,6 +35841,7 @@
               <w:rPr>
                 <w:rFonts w:asciiTheme="majorHAnsi" w:hAnsiTheme="majorHAnsi"/>
               </w:rPr>
+              <w:lastRenderedPageBreak/>
               <w:t>Ist eine Registrierung zur Vertragserfüllung bzw. Durchführung vorvertraglicher Maßnahmen erforderlich? Falls ja, warum sind die erhobenen Daten erforderlich?</w:t>
             </w:r>
           </w:p>
@@ -37752,21 +36671,7 @@
               <w:rPr>
                 <w:rFonts w:asciiTheme="majorHAnsi" w:hAnsiTheme="majorHAnsi"/>
               </w:rPr>
-              <w:t>Wird die Registrierung über Double-</w:t>
-            </w:r>
-            <w:proofErr w:type="spellStart"/>
-            <w:r>
-              <w:rPr>
-                <w:rFonts w:asciiTheme="majorHAnsi" w:hAnsiTheme="majorHAnsi"/>
-              </w:rPr>
-              <w:t>Opt</w:t>
-            </w:r>
-            <w:proofErr w:type="spellEnd"/>
-            <w:r>
-              <w:rPr>
-                <w:rFonts w:asciiTheme="majorHAnsi" w:hAnsiTheme="majorHAnsi"/>
-              </w:rPr>
-              <w:t>-In bestätigt?</w:t>
+              <w:t>Wird die Registrierung über Double-Opt-In bestätigt?</w:t>
             </w:r>
           </w:p>
           <w:p>
@@ -38119,6 +37024,7 @@
               <w:rPr>
                 <w:rFonts w:asciiTheme="majorHAnsi" w:hAnsiTheme="majorHAnsi"/>
               </w:rPr>
+              <w:lastRenderedPageBreak/>
               <w:t>Werden sämtliche Daten verschlüsselt übertragen? Welche Technik? Bitte benennen.</w:t>
             </w:r>
           </w:p>
@@ -38988,6 +37894,7 @@
               <w:rPr>
                 <w:rFonts w:asciiTheme="majorHAnsi" w:hAnsiTheme="majorHAnsi"/>
               </w:rPr>
+              <w:lastRenderedPageBreak/>
               <w:t xml:space="preserve">Werden die Gewinner öffentlich bekannt gegeben? Falls ja, </w:t>
             </w:r>
             <w:r>
@@ -39061,6 +37968,7 @@
               <w:rPr>
                 <w:rFonts w:asciiTheme="majorHAnsi" w:hAnsiTheme="majorHAnsi"/>
               </w:rPr>
+              <w:lastRenderedPageBreak/>
               <w:t>Wie werden die Gewinner benachrichtigt?</w:t>
             </w:r>
           </w:p>
@@ -39358,21 +38266,7 @@
               <w:rPr>
                 <w:rFonts w:asciiTheme="majorHAnsi" w:hAnsiTheme="majorHAnsi"/>
               </w:rPr>
-              <w:t>Wird die Teilnahme über Double-</w:t>
-            </w:r>
-            <w:proofErr w:type="spellStart"/>
-            <w:r>
-              <w:rPr>
-                <w:rFonts w:asciiTheme="majorHAnsi" w:hAnsiTheme="majorHAnsi"/>
-              </w:rPr>
-              <w:t>Opt</w:t>
-            </w:r>
-            <w:proofErr w:type="spellEnd"/>
-            <w:r>
-              <w:rPr>
-                <w:rFonts w:asciiTheme="majorHAnsi" w:hAnsiTheme="majorHAnsi"/>
-              </w:rPr>
-              <w:t>-In bestätigt?</w:t>
+              <w:t>Wird die Teilnahme über Double-Opt-In bestätigt?</w:t>
             </w:r>
           </w:p>
           <w:p>
@@ -40129,6 +39023,7 @@
               <w:rPr>
                 <w:rFonts w:asciiTheme="majorHAnsi" w:hAnsiTheme="majorHAnsi"/>
               </w:rPr>
+              <w:lastRenderedPageBreak/>
               <w:t>Welche sonstigen Daten werden gespeichert?</w:t>
             </w:r>
           </w:p>
@@ -40541,32 +39436,14 @@
                 <w:i/>
                 <w:color w:val="C00000"/>
               </w:rPr>
-              <w:t>Hinweis: Die Abo-Funktion ist nur über Double-</w:t>
-            </w:r>
-            <w:proofErr w:type="spellStart"/>
+              <w:t>Hinweis: Die Abo-Funktion ist nur über Double-Opt-In zulässig</w:t>
+            </w:r>
             <w:r>
               <w:rPr>
                 <w:rFonts w:asciiTheme="majorHAnsi" w:hAnsiTheme="majorHAnsi"/>
                 <w:i/>
                 <w:color w:val="C00000"/>
               </w:rPr>
-              <w:t>Opt</w:t>
-            </w:r>
-            <w:proofErr w:type="spellEnd"/>
-            <w:r>
-              <w:rPr>
-                <w:rFonts w:asciiTheme="majorHAnsi" w:hAnsiTheme="majorHAnsi"/>
-                <w:i/>
-                <w:color w:val="C00000"/>
-              </w:rPr>
-              <w:t>-In zulässig</w:t>
-            </w:r>
-            <w:r>
-              <w:rPr>
-                <w:rFonts w:asciiTheme="majorHAnsi" w:hAnsiTheme="majorHAnsi"/>
-                <w:i/>
-                <w:color w:val="C00000"/>
-              </w:rPr>
               <w:t>.</w:t>
             </w:r>
           </w:p>
@@ -40673,21 +39550,7 @@
               <w:rPr>
                 <w:rFonts w:asciiTheme="majorHAnsi" w:hAnsiTheme="majorHAnsi"/>
               </w:rPr>
-              <w:t>Double-</w:t>
-            </w:r>
-            <w:proofErr w:type="spellStart"/>
-            <w:r>
-              <w:rPr>
-                <w:rFonts w:asciiTheme="majorHAnsi" w:hAnsiTheme="majorHAnsi"/>
-              </w:rPr>
-              <w:t>Opt</w:t>
-            </w:r>
-            <w:proofErr w:type="spellEnd"/>
-            <w:r>
-              <w:rPr>
-                <w:rFonts w:asciiTheme="majorHAnsi" w:hAnsiTheme="majorHAnsi"/>
-              </w:rPr>
-              <w:t>-In wird eingesetzt:</w:t>
+              <w:t>Double-Opt-In wird eingesetzt:</w:t>
             </w:r>
           </w:p>
           <w:p>
@@ -41312,21 +40175,7 @@
               <w:rPr>
                 <w:rFonts w:asciiTheme="majorHAnsi" w:hAnsiTheme="majorHAnsi"/>
               </w:rPr>
-              <w:t>Wird das Absenden des Kommentars über Double-</w:t>
-            </w:r>
-            <w:proofErr w:type="spellStart"/>
-            <w:r>
-              <w:rPr>
-                <w:rFonts w:asciiTheme="majorHAnsi" w:hAnsiTheme="majorHAnsi"/>
-              </w:rPr>
-              <w:t>Opt</w:t>
-            </w:r>
-            <w:proofErr w:type="spellEnd"/>
-            <w:r>
-              <w:rPr>
-                <w:rFonts w:asciiTheme="majorHAnsi" w:hAnsiTheme="majorHAnsi"/>
-              </w:rPr>
-              <w:t>-In bestätigt?</w:t>
+              <w:t>Wird das Absenden des Kommentars über Double-Opt-In bestätigt?</w:t>
             </w:r>
           </w:p>
           <w:p>
@@ -42239,21 +41088,8 @@
               <w:rPr>
                 <w:rFonts w:asciiTheme="majorHAnsi" w:hAnsiTheme="majorHAnsi"/>
               </w:rPr>
-              <w:t xml:space="preserve">Werden sensible Daten </w:t>
-            </w:r>
-            <w:proofErr w:type="spellStart"/>
-            <w:r>
-              <w:rPr>
-                <w:rFonts w:asciiTheme="majorHAnsi" w:hAnsiTheme="majorHAnsi"/>
-              </w:rPr>
-              <w:t>i.S.d</w:t>
-            </w:r>
-            <w:proofErr w:type="spellEnd"/>
-            <w:r>
-              <w:rPr>
-                <w:rFonts w:asciiTheme="majorHAnsi" w:hAnsiTheme="majorHAnsi"/>
-              </w:rPr>
-              <w:t>. Art. 9 DSGVO erhoben bzw. verarbeitet?</w:t>
+              <w:lastRenderedPageBreak/>
+              <w:t>Werden sensible Daten i.S.d. Art. 9 DSGVO erhoben bzw. verarbeitet?</w:t>
             </w:r>
             <w:r>
               <w:rPr>
@@ -42498,21 +41334,7 @@
               <w:rPr>
                 <w:rFonts w:asciiTheme="majorHAnsi" w:hAnsiTheme="majorHAnsi"/>
               </w:rPr>
-              <w:t xml:space="preserve"> über Double-</w:t>
-            </w:r>
-            <w:proofErr w:type="spellStart"/>
-            <w:r>
-              <w:rPr>
-                <w:rFonts w:asciiTheme="majorHAnsi" w:hAnsiTheme="majorHAnsi"/>
-              </w:rPr>
-              <w:t>Opt</w:t>
-            </w:r>
-            <w:proofErr w:type="spellEnd"/>
-            <w:r>
-              <w:rPr>
-                <w:rFonts w:asciiTheme="majorHAnsi" w:hAnsiTheme="majorHAnsi"/>
-              </w:rPr>
-              <w:t>-In?</w:t>
+              <w:t xml:space="preserve"> über Double-Opt-In?</w:t>
             </w:r>
           </w:p>
           <w:p>
@@ -42900,6 +41722,7 @@
               <w:rPr>
                 <w:rFonts w:asciiTheme="majorHAnsi" w:hAnsiTheme="majorHAnsi"/>
               </w:rPr>
+              <w:lastRenderedPageBreak/>
               <w:t xml:space="preserve">Erfolgt der </w:t>
             </w:r>
             <w:r>
@@ -42930,21 +41753,7 @@
               <w:rPr>
                 <w:rFonts w:asciiTheme="majorHAnsi" w:hAnsiTheme="majorHAnsi"/>
               </w:rPr>
-              <w:t xml:space="preserve"> (z. B. </w:t>
-            </w:r>
-            <w:proofErr w:type="spellStart"/>
-            <w:r>
-              <w:rPr>
-                <w:rFonts w:asciiTheme="majorHAnsi" w:hAnsiTheme="majorHAnsi"/>
-              </w:rPr>
-              <w:t>Workable</w:t>
-            </w:r>
-            <w:proofErr w:type="spellEnd"/>
-            <w:r>
-              <w:rPr>
-                <w:rFonts w:asciiTheme="majorHAnsi" w:hAnsiTheme="majorHAnsi"/>
-              </w:rPr>
-              <w:t>)</w:t>
+              <w:t xml:space="preserve"> (z. B. Workable)</w:t>
             </w:r>
             <w:r>
               <w:rPr>
@@ -43373,25 +42182,7 @@
                 <w:i/>
                 <w:color w:val="C00000"/>
               </w:rPr>
-              <w:t>Dies ist nur mit Einwilligung, d. h. am besten Double-</w:t>
-            </w:r>
-            <w:proofErr w:type="spellStart"/>
-            <w:r>
-              <w:rPr>
-                <w:rFonts w:asciiTheme="majorHAnsi" w:hAnsiTheme="majorHAnsi"/>
-                <w:i/>
-                <w:color w:val="C00000"/>
-              </w:rPr>
-              <w:t>Opt</w:t>
-            </w:r>
-            <w:proofErr w:type="spellEnd"/>
-            <w:r>
-              <w:rPr>
-                <w:rFonts w:asciiTheme="majorHAnsi" w:hAnsiTheme="majorHAnsi"/>
-                <w:i/>
-                <w:color w:val="C00000"/>
-              </w:rPr>
-              <w:t>-In, möglich. Auch hier muss die Datenschutzerklärung verlinkt werden. Diese Einwilligungen sind max. zwei Jahre gültig und müssen dann entweder neu eingeholt oder mit den dazu gehörenden Daten gelöscht werden.</w:t>
+              <w:t>Dies ist nur mit Einwilligung, d. h. am besten Double-Opt-In, möglich. Auch hier muss die Datenschutzerklärung verlinkt werden. Diese Einwilligungen sind max. zwei Jahre gültig und müssen dann entweder neu eingeholt oder mit den dazu gehörenden Daten gelöscht werden.</w:t>
             </w:r>
           </w:p>
           <w:p>
@@ -43698,7 +42489,16 @@
                 <w:i/>
                 <w:color w:val="C00000"/>
               </w:rPr>
-              <w:t>Hinweis: Bei sensiblen Daten handelt es sich um Daten, aus denen die rassische und ethnische Herkunft, politische Meinungen, religiöse oder weltanschauliche Überzeugungen oder die Gewerkschaftszugehörigkeit hervorgehen sowie genetische Daten, biometrische Daten, Gesundheitsdaten oder Daten zum Sexualleben/ der sexuellen Orientierung einer Person.</w:t>
+              <w:t xml:space="preserve">Hinweis: Bei sensiblen Daten handelt es sich um Daten, aus denen die rassische und ethnische Herkunft, politische Meinungen, religiöse oder weltanschauliche Überzeugungen oder die Gewerkschaftszugehörigkeit hervorgehen sowie genetische Daten, biometrische Daten, </w:t>
+            </w:r>
+            <w:r>
+              <w:rPr>
+                <w:rFonts w:asciiTheme="majorHAnsi" w:hAnsiTheme="majorHAnsi"/>
+                <w:i/>
+                <w:color w:val="C00000"/>
+              </w:rPr>
+              <w:lastRenderedPageBreak/>
+              <w:t>Gesundheitsdaten oder Daten zum Sexualleben/ der sexuellen Orientierung einer Person.</w:t>
             </w:r>
             <w:r>
               <w:rPr>
@@ -43886,6 +42686,7 @@
               <w:rPr>
                 <w:rFonts w:asciiTheme="majorHAnsi" w:hAnsiTheme="majorHAnsi"/>
               </w:rPr>
+              <w:lastRenderedPageBreak/>
               <w:t>Welche Daten werden im Formular erhoben?</w:t>
             </w:r>
           </w:p>
@@ -44389,21 +43190,7 @@
               <w:rPr>
                 <w:rFonts w:asciiTheme="majorHAnsi" w:hAnsiTheme="majorHAnsi"/>
               </w:rPr>
-              <w:t>Erfolgt das Absenden der Daten über Double-</w:t>
-            </w:r>
-            <w:proofErr w:type="spellStart"/>
-            <w:r>
-              <w:rPr>
-                <w:rFonts w:asciiTheme="majorHAnsi" w:hAnsiTheme="majorHAnsi"/>
-              </w:rPr>
-              <w:t>Opt</w:t>
-            </w:r>
-            <w:proofErr w:type="spellEnd"/>
-            <w:r>
-              <w:rPr>
-                <w:rFonts w:asciiTheme="majorHAnsi" w:hAnsiTheme="majorHAnsi"/>
-              </w:rPr>
-              <w:t>-In?</w:t>
+              <w:t>Erfolgt das Absenden der Daten über Double-Opt-In?</w:t>
             </w:r>
           </w:p>
           <w:p>
@@ -44767,6 +43554,7 @@
               <w:rPr>
                 <w:rFonts w:asciiTheme="majorHAnsi" w:hAnsiTheme="majorHAnsi"/>
               </w:rPr>
+              <w:lastRenderedPageBreak/>
               <w:t>Erfolgt der Versand der Bewerbungsunterlagen über ein Programm oder eine Agentur oder andere Dritte?</w:t>
             </w:r>
             <w:r>
@@ -45308,21 +44096,7 @@
               <w:rPr>
                 <w:rFonts w:asciiTheme="majorHAnsi" w:hAnsiTheme="majorHAnsi"/>
               </w:rPr>
-              <w:t xml:space="preserve">Kann ein </w:t>
-            </w:r>
-            <w:proofErr w:type="spellStart"/>
-            <w:r>
-              <w:rPr>
-                <w:rFonts w:asciiTheme="majorHAnsi" w:hAnsiTheme="majorHAnsi"/>
-              </w:rPr>
-              <w:t>Gastaccount</w:t>
-            </w:r>
-            <w:proofErr w:type="spellEnd"/>
-            <w:r>
-              <w:rPr>
-                <w:rFonts w:asciiTheme="majorHAnsi" w:hAnsiTheme="majorHAnsi"/>
-              </w:rPr>
-              <w:t xml:space="preserve"> angelegt werden? </w:t>
+              <w:t xml:space="preserve">Kann ein Gastaccount angelegt werden? </w:t>
             </w:r>
           </w:p>
           <w:p>
@@ -45864,21 +44638,8 @@
               <w:rPr>
                 <w:rFonts w:asciiTheme="majorHAnsi" w:hAnsiTheme="majorHAnsi"/>
               </w:rPr>
-              <w:t xml:space="preserve">Welche Daten werden bei der Anlegung eines </w:t>
-            </w:r>
-            <w:proofErr w:type="spellStart"/>
-            <w:r>
-              <w:rPr>
-                <w:rFonts w:asciiTheme="majorHAnsi" w:hAnsiTheme="majorHAnsi"/>
-              </w:rPr>
-              <w:t>Kundenaccounts</w:t>
-            </w:r>
-            <w:proofErr w:type="spellEnd"/>
-            <w:r>
-              <w:rPr>
-                <w:rFonts w:asciiTheme="majorHAnsi" w:hAnsiTheme="majorHAnsi"/>
-              </w:rPr>
-              <w:t xml:space="preserve"> erhoben?</w:t>
+              <w:lastRenderedPageBreak/>
+              <w:t>Welche Daten werden bei der Anlegung eines Kundenaccounts erhoben?</w:t>
             </w:r>
           </w:p>
           <w:p>
@@ -47183,6 +45944,7 @@
               <w:rPr>
                 <w:rFonts w:asciiTheme="majorHAnsi" w:hAnsiTheme="majorHAnsi"/>
               </w:rPr>
+              <w:lastRenderedPageBreak/>
               <w:t>Kann der weiteren Verarbeitung widersprochen werden? Wenn ja, wie?</w:t>
             </w:r>
           </w:p>
@@ -48311,14 +47073,12 @@
               </w:rPr>
               <w:t xml:space="preserve">  </w:t>
             </w:r>
-            <w:proofErr w:type="spellStart"/>
             <w:r>
               <w:rPr>
                 <w:rFonts w:asciiTheme="majorHAnsi" w:hAnsiTheme="majorHAnsi"/>
               </w:rPr>
               <w:t>Paypal</w:t>
             </w:r>
-            <w:proofErr w:type="spellEnd"/>
           </w:p>
           <w:p>
             <w:pPr>
@@ -48358,14 +47118,12 @@
               </w:rPr>
               <w:t xml:space="preserve">  </w:t>
             </w:r>
-            <w:proofErr w:type="spellStart"/>
             <w:r>
               <w:rPr>
                 <w:rFonts w:asciiTheme="majorHAnsi" w:hAnsiTheme="majorHAnsi"/>
               </w:rPr>
               <w:t>Flattr</w:t>
             </w:r>
-            <w:proofErr w:type="spellEnd"/>
           </w:p>
           <w:p>
             <w:pPr>
@@ -48539,7 +47297,6 @@
           <w:szCs w:val="28"/>
         </w:rPr>
       </w:pPr>
-      <w:proofErr w:type="spellStart"/>
       <w:r>
         <w:rPr>
           <w:rFonts w:asciiTheme="majorHAnsi" w:hAnsiTheme="majorHAnsi"/>
@@ -48549,7 +47306,6 @@
         </w:rPr>
         <w:t>Affiliateprogramme</w:t>
       </w:r>
-      <w:proofErr w:type="spellEnd"/>
     </w:p>
     <w:p>
       <w:pPr>
@@ -49007,16 +47763,8 @@
               <w:rPr>
                 <w:rFonts w:asciiTheme="majorHAnsi" w:hAnsiTheme="majorHAnsi"/>
               </w:rPr>
-              <w:t xml:space="preserve">  Google </w:t>
-            </w:r>
-            <w:proofErr w:type="spellStart"/>
-            <w:r>
-              <w:rPr>
-                <w:rFonts w:asciiTheme="majorHAnsi" w:hAnsiTheme="majorHAnsi"/>
-              </w:rPr>
-              <w:t>Webfonts</w:t>
-            </w:r>
-            <w:proofErr w:type="spellEnd"/>
+              <w:t xml:space="preserve">  Google Webfonts</w:t>
+            </w:r>
           </w:p>
           <w:p>
             <w:pPr>
@@ -49054,16 +47802,8 @@
               <w:rPr>
                 <w:rFonts w:asciiTheme="majorHAnsi" w:hAnsiTheme="majorHAnsi"/>
               </w:rPr>
-              <w:t xml:space="preserve">  Adobe </w:t>
-            </w:r>
-            <w:proofErr w:type="spellStart"/>
-            <w:r>
-              <w:rPr>
-                <w:rFonts w:asciiTheme="majorHAnsi" w:hAnsiTheme="majorHAnsi"/>
-              </w:rPr>
-              <w:t>Typekit</w:t>
-            </w:r>
-            <w:proofErr w:type="spellEnd"/>
+              <w:t xml:space="preserve">  Adobe Typekit</w:t>
+            </w:r>
           </w:p>
           <w:p>
             <w:pPr>
@@ -49101,16 +47841,8 @@
               <w:rPr>
                 <w:rFonts w:asciiTheme="majorHAnsi" w:hAnsiTheme="majorHAnsi"/>
               </w:rPr>
-              <w:t xml:space="preserve">  Profilbilder bei </w:t>
-            </w:r>
-            <w:proofErr w:type="spellStart"/>
-            <w:r>
-              <w:rPr>
-                <w:rFonts w:asciiTheme="majorHAnsi" w:hAnsiTheme="majorHAnsi"/>
-              </w:rPr>
-              <w:t>Gravatar</w:t>
-            </w:r>
-            <w:proofErr w:type="spellEnd"/>
+              <w:t xml:space="preserve">  Profilbilder bei Gravatar</w:t>
+            </w:r>
           </w:p>
           <w:p>
             <w:pPr>
@@ -49148,16 +47880,8 @@
               <w:rPr>
                 <w:rFonts w:asciiTheme="majorHAnsi" w:hAnsiTheme="majorHAnsi"/>
               </w:rPr>
-              <w:t xml:space="preserve">  Google </w:t>
-            </w:r>
-            <w:proofErr w:type="spellStart"/>
-            <w:r>
-              <w:rPr>
-                <w:rFonts w:asciiTheme="majorHAnsi" w:hAnsiTheme="majorHAnsi"/>
-              </w:rPr>
-              <w:t>ReCaptcha</w:t>
-            </w:r>
-            <w:proofErr w:type="spellEnd"/>
+              <w:t xml:space="preserve">  Google ReCaptcha</w:t>
+            </w:r>
           </w:p>
           <w:p>
             <w:pPr>
@@ -49318,30 +48042,8 @@
               <w:rPr>
                 <w:rFonts w:asciiTheme="majorHAnsi" w:hAnsiTheme="majorHAnsi"/>
               </w:rPr>
-              <w:t xml:space="preserve">Anti-Spam-Dienst </w:t>
-            </w:r>
-            <w:proofErr w:type="spellStart"/>
-            <w:r>
-              <w:rPr>
-                <w:rFonts w:asciiTheme="majorHAnsi" w:hAnsiTheme="majorHAnsi"/>
-              </w:rPr>
-              <w:t>Askimet</w:t>
-            </w:r>
-            <w:proofErr w:type="spellEnd"/>
-            <w:r>
-              <w:rPr>
-                <w:rFonts w:asciiTheme="majorHAnsi" w:hAnsiTheme="majorHAnsi"/>
-              </w:rPr>
-              <w:t xml:space="preserve"> von </w:t>
-            </w:r>
-            <w:proofErr w:type="spellStart"/>
-            <w:r>
-              <w:rPr>
-                <w:rFonts w:asciiTheme="majorHAnsi" w:hAnsiTheme="majorHAnsi"/>
-              </w:rPr>
-              <w:t>Wordpress</w:t>
-            </w:r>
-            <w:proofErr w:type="spellEnd"/>
+              <w:t>Anti-Spam-Dienst Askimet von Wordpress</w:t>
+            </w:r>
           </w:p>
           <w:p>
             <w:pPr>
@@ -49420,25 +48122,7 @@
                 <w:i/>
                 <w:color w:val="C00000"/>
               </w:rPr>
-              <w:t xml:space="preserve">Hinweis: Diese Plugins gelten derzeit als Datenschutzverstoß und sollten nicht eingebunden werden. Falls sie eingebunden werden sollen, dann sollte dies nur mit der sog. </w:t>
-            </w:r>
-            <w:proofErr w:type="spellStart"/>
-            <w:r>
-              <w:rPr>
-                <w:rFonts w:asciiTheme="majorHAnsi" w:hAnsiTheme="majorHAnsi"/>
-                <w:i/>
-                <w:color w:val="C00000"/>
-              </w:rPr>
-              <w:t>Shariff</w:t>
-            </w:r>
-            <w:proofErr w:type="spellEnd"/>
-            <w:r>
-              <w:rPr>
-                <w:rFonts w:asciiTheme="majorHAnsi" w:hAnsiTheme="majorHAnsi"/>
-                <w:i/>
-                <w:color w:val="C00000"/>
-              </w:rPr>
-              <w:t xml:space="preserve">-Lösung erfolgen: </w:t>
+              <w:t xml:space="preserve">Hinweis: Diese Plugins gelten derzeit als Datenschutzverstoß und sollten nicht eingebunden werden. Falls sie eingebunden werden sollen, dann sollte dies nur mit der sog. Shariff-Lösung erfolgen: </w:t>
             </w:r>
             <w:hyperlink r:id="rId29" w:history="1">
               <w:r>
@@ -49481,6 +48165,7 @@
               <w:rPr>
                 <w:rFonts w:asciiTheme="majorHAnsi" w:hAnsiTheme="majorHAnsi"/>
               </w:rPr>
+              <w:lastRenderedPageBreak/>
               <w:t>Sonstiges:</w:t>
             </w:r>
           </w:p>
@@ -49814,21 +48499,7 @@
               <w:rPr>
                 <w:rFonts w:asciiTheme="majorHAnsi" w:hAnsiTheme="majorHAnsi"/>
               </w:rPr>
-              <w:t xml:space="preserve">  Postings- bzw. Medieneinbindung von </w:t>
-            </w:r>
-            <w:proofErr w:type="spellStart"/>
-            <w:r>
-              <w:rPr>
-                <w:rFonts w:asciiTheme="majorHAnsi" w:hAnsiTheme="majorHAnsi"/>
-              </w:rPr>
-              <w:t>Social</w:t>
-            </w:r>
-            <w:proofErr w:type="spellEnd"/>
-            <w:r>
-              <w:rPr>
-                <w:rFonts w:asciiTheme="majorHAnsi" w:hAnsiTheme="majorHAnsi"/>
-              </w:rPr>
-              <w:t xml:space="preserve"> Media Anbietern wie Twitter, Instagram, Pinterest etc.</w:t>
+              <w:t xml:space="preserve">  Postings- bzw. Medieneinbindung von Social Media Anbietern wie Twitter, Instagram, Pinterest etc.</w:t>
             </w:r>
           </w:p>
           <w:p>
@@ -49908,25 +48579,7 @@
                 <w:i/>
                 <w:color w:val="C00000"/>
               </w:rPr>
-              <w:t xml:space="preserve">Hinweis: Diese Plugins gelten derzeit als Datenschutzverstoß und sollten nicht eingebunden werden. Falls sie eingebunden werden sollen, dann sollte dies nur mit der sog. </w:t>
-            </w:r>
-            <w:proofErr w:type="spellStart"/>
-            <w:r>
-              <w:rPr>
-                <w:rFonts w:asciiTheme="majorHAnsi" w:hAnsiTheme="majorHAnsi"/>
-                <w:i/>
-                <w:color w:val="C00000"/>
-              </w:rPr>
-              <w:t>Shariff</w:t>
-            </w:r>
-            <w:proofErr w:type="spellEnd"/>
-            <w:r>
-              <w:rPr>
-                <w:rFonts w:asciiTheme="majorHAnsi" w:hAnsiTheme="majorHAnsi"/>
-                <w:i/>
-                <w:color w:val="C00000"/>
-              </w:rPr>
-              <w:t xml:space="preserve">-Lösung erfolgen: </w:t>
+              <w:t xml:space="preserve">Hinweis: Diese Plugins gelten derzeit als Datenschutzverstoß und sollten nicht eingebunden werden. Falls sie eingebunden werden sollen, dann sollte dies nur mit der sog. Shariff-Lösung erfolgen: </w:t>
             </w:r>
             <w:hyperlink r:id="rId30" w:history="1">
               <w:r>
@@ -50046,7 +48699,6 @@
           <w:szCs w:val="28"/>
         </w:rPr>
       </w:pPr>
-      <w:proofErr w:type="spellStart"/>
       <w:r>
         <w:rPr>
           <w:rFonts w:asciiTheme="majorHAnsi" w:hAnsiTheme="majorHAnsi"/>
@@ -50054,17 +48706,7 @@
           <w:sz w:val="28"/>
           <w:szCs w:val="28"/>
         </w:rPr>
-        <w:t>Social</w:t>
-      </w:r>
-      <w:proofErr w:type="spellEnd"/>
-      <w:r>
-        <w:rPr>
-          <w:rFonts w:asciiTheme="majorHAnsi" w:hAnsiTheme="majorHAnsi"/>
-          <w:b/>
-          <w:sz w:val="28"/>
-          <w:szCs w:val="28"/>
-        </w:rPr>
-        <w:t xml:space="preserve"> Plugins</w:t>
+        <w:t>Social Plugins</w:t>
       </w:r>
     </w:p>
     <w:p>
@@ -50108,21 +48750,12 @@
                 <w:b/>
               </w:rPr>
             </w:pPr>
-            <w:proofErr w:type="spellStart"/>
             <w:r>
               <w:rPr>
                 <w:rFonts w:asciiTheme="majorHAnsi" w:hAnsiTheme="majorHAnsi"/>
                 <w:b/>
               </w:rPr>
-              <w:t>Social</w:t>
-            </w:r>
-            <w:proofErr w:type="spellEnd"/>
-            <w:r>
-              <w:rPr>
-                <w:rFonts w:asciiTheme="majorHAnsi" w:hAnsiTheme="majorHAnsi"/>
-                <w:b/>
-              </w:rPr>
-              <w:t xml:space="preserve"> Plugins, z. B. Like-Button oder Medien, Schaltflächen anderer Anbieter</w:t>
+              <w:t>Social Plugins, z. B. Like-Button oder Medien, Schaltflächen anderer Anbieter</w:t>
             </w:r>
           </w:p>
           <w:p>
@@ -50155,6 +48788,7 @@
               <w:rPr>
                 <w:rFonts w:asciiTheme="majorHAnsi" w:hAnsiTheme="majorHAnsi"/>
               </w:rPr>
+              <w:lastRenderedPageBreak/>
               <w:t>Hat der Webseitenbetreiber sonstige Präsenzen in sozialen Medien?</w:t>
             </w:r>
           </w:p>
@@ -50639,25 +49273,7 @@
                 <w:i/>
                 <w:color w:val="C00000"/>
               </w:rPr>
-              <w:t xml:space="preserve">Hinweis: Diese Plugins gelten derzeit als Datenschutzverstoß und sollten nicht eingebunden werden. Falls sie eingebunden werden sollen, dann sollte dies nur mit der sog. </w:t>
-            </w:r>
-            <w:proofErr w:type="spellStart"/>
-            <w:r>
-              <w:rPr>
-                <w:rFonts w:asciiTheme="majorHAnsi" w:hAnsiTheme="majorHAnsi"/>
-                <w:i/>
-                <w:color w:val="C00000"/>
-              </w:rPr>
-              <w:t>Shariff</w:t>
-            </w:r>
-            <w:proofErr w:type="spellEnd"/>
-            <w:r>
-              <w:rPr>
-                <w:rFonts w:asciiTheme="majorHAnsi" w:hAnsiTheme="majorHAnsi"/>
-                <w:i/>
-                <w:color w:val="C00000"/>
-              </w:rPr>
-              <w:t xml:space="preserve">-Lösung erfolgen: </w:t>
+              <w:t xml:space="preserve">Hinweis: Diese Plugins gelten derzeit als Datenschutzverstoß und sollten nicht eingebunden werden. Falls sie eingebunden werden sollen, dann sollte dies nur mit der sog. Shariff-Lösung erfolgen: </w:t>
             </w:r>
             <w:hyperlink r:id="rId31" w:history="1">
               <w:r>
@@ -50871,23 +49487,13 @@
                 <w:szCs w:val="16"/>
               </w:rPr>
             </w:pPr>
-            <w:proofErr w:type="spellStart"/>
             <w:r>
               <w:rPr>
                 <w:rFonts w:ascii="Arial" w:hAnsi="Arial" w:cs="Arial"/>
                 <w:sz w:val="16"/>
                 <w:szCs w:val="16"/>
               </w:rPr>
-              <w:t>netvocat</w:t>
-            </w:r>
-            <w:proofErr w:type="spellEnd"/>
-            <w:r>
-              <w:rPr>
-                <w:rFonts w:ascii="Arial" w:hAnsi="Arial" w:cs="Arial"/>
-                <w:sz w:val="16"/>
-                <w:szCs w:val="16"/>
-              </w:rPr>
-              <w:t xml:space="preserve"> </w:t>
+              <w:t xml:space="preserve">netvocat </w:t>
             </w:r>
             <w:r>
               <w:rPr>
@@ -53034,6 +51640,7 @@
     <w:rsidRoot w:val="00FE62AB"/>
     <w:rsid w:val="00027CF8"/>
     <w:rsid w:val="00050159"/>
+    <w:rsid w:val="00381F12"/>
     <w:rsid w:val="004052E0"/>
     <w:rsid w:val="00556EDA"/>
     <w:rsid w:val="005A4D93"/>

</xml_diff>

<commit_message>
Fixed error. Working evaluation of condition
</commit_message>
<xml_diff>
--- a/test/data/checkliste.docx
+++ b/test/data/checkliste.docx
@@ -64,17 +64,6 @@
                 <w:szCs w:val="32"/>
               </w:rPr>
             </w:pPr>
-            <w:del w:id="0" w:author="Michael Schneider" w:date="2018-09-22T23:55:00Z">
-              <w:r>
-                <w:rPr>
-                  <w:rFonts w:asciiTheme="majorHAnsi" w:hAnsiTheme="majorHAnsi"/>
-                  <w:b/>
-                  <w:sz w:val="32"/>
-                  <w:szCs w:val="32"/>
-                </w:rPr>
-                <w:delText>v.</w:delText>
-              </w:r>
-            </w:del>
             <w:r>
               <w:rPr>
                 <w:rFonts w:asciiTheme="majorHAnsi" w:hAnsiTheme="majorHAnsi"/>
@@ -390,11 +379,19 @@
                       <w:rFonts w:asciiTheme="majorHAnsi" w:hAnsiTheme="majorHAnsi"/>
                     </w:rPr>
                   </w:pPr>
+                  <w:proofErr w:type="spellStart"/>
                   <w:r>
                     <w:rPr>
                       <w:rFonts w:asciiTheme="majorHAnsi" w:hAnsiTheme="majorHAnsi"/>
                     </w:rPr>
-                    <w:t>Teststrasse 1</w:t>
+                    <w:t>Teststrasse</w:t>
+                  </w:r>
+                  <w:proofErr w:type="spellEnd"/>
+                  <w:r>
+                    <w:rPr>
+                      <w:rFonts w:asciiTheme="majorHAnsi" w:hAnsiTheme="majorHAnsi"/>
+                    </w:rPr>
+                    <w:t xml:space="preserve"> 1</w:t>
                   </w:r>
                 </w:p>
                 <w:p>
@@ -590,7 +587,27 @@
                 <w:i/>
                 <w:color w:val="C00000"/>
               </w:rPr>
-              <w:t>Verarbeitung personenbezogener Daten durch eine Behörde oder öffentl. Stelle oder</w:t>
+              <w:t xml:space="preserve">Verarbeitung personenbezogener Daten durch eine Behörde oder </w:t>
+            </w:r>
+            <w:proofErr w:type="spellStart"/>
+            <w:r>
+              <w:rPr>
+                <w:rFonts w:asciiTheme="majorHAnsi" w:hAnsiTheme="majorHAnsi"/>
+                <w:bCs/>
+                <w:i/>
+                <w:color w:val="C00000"/>
+              </w:rPr>
+              <w:t>öffentl</w:t>
+            </w:r>
+            <w:proofErr w:type="spellEnd"/>
+            <w:r>
+              <w:rPr>
+                <w:rFonts w:asciiTheme="majorHAnsi" w:hAnsiTheme="majorHAnsi"/>
+                <w:bCs/>
+                <w:i/>
+                <w:color w:val="C00000"/>
+              </w:rPr>
+              <w:t>. Stelle oder</w:t>
             </w:r>
           </w:p>
           <w:p>
@@ -939,8 +956,17 @@
                 <w:rFonts w:asciiTheme="majorHAnsi" w:hAnsiTheme="majorHAnsi"/>
                 <w:b/>
               </w:rPr>
-              <w:t>Externer Hostinganbieter</w:t>
-            </w:r>
+              <w:t xml:space="preserve">Externer </w:t>
+            </w:r>
+            <w:proofErr w:type="spellStart"/>
+            <w:r>
+              <w:rPr>
+                <w:rFonts w:asciiTheme="majorHAnsi" w:hAnsiTheme="majorHAnsi"/>
+                <w:b/>
+              </w:rPr>
+              <w:t>Hostinganbieter</w:t>
+            </w:r>
+            <w:proofErr w:type="spellEnd"/>
           </w:p>
           <w:p>
             <w:pPr>
@@ -985,35 +1011,69 @@
                 <w:i/>
                 <w:color w:val="C00000"/>
               </w:rPr>
-              <w:t>Fast alle Webseiten werden extern bei einem Hostinganbieter/-agentur gehostet.</w:t>
-            </w:r>
-          </w:p>
-          <w:p>
-            <w:pPr>
-              <w:tabs>
-                <w:tab w:val="center" w:pos="4536"/>
-                <w:tab w:val="right" w:pos="9072"/>
-              </w:tabs>
-              <w:rPr>
-                <w:rFonts w:asciiTheme="majorHAnsi" w:hAnsiTheme="majorHAnsi"/>
-              </w:rPr>
-            </w:pPr>
-          </w:p>
-          <w:p>
-            <w:pPr>
-              <w:tabs>
-                <w:tab w:val="center" w:pos="4536"/>
-                <w:tab w:val="right" w:pos="9072"/>
-              </w:tabs>
-              <w:rPr>
-                <w:rFonts w:asciiTheme="majorHAnsi" w:hAnsiTheme="majorHAnsi"/>
-              </w:rPr>
-            </w:pPr>
-            <w:r>
-              <w:rPr>
-                <w:rFonts w:asciiTheme="majorHAnsi" w:hAnsiTheme="majorHAnsi"/>
-              </w:rPr>
-              <w:t>Bitte benennen Sie den Hostingdienstleister:</w:t>
+              <w:t xml:space="preserve">Fast alle Webseiten werden extern bei einem </w:t>
+            </w:r>
+            <w:proofErr w:type="spellStart"/>
+            <w:r>
+              <w:rPr>
+                <w:rFonts w:asciiTheme="majorHAnsi" w:eastAsiaTheme="minorEastAsia" w:hAnsiTheme="majorHAnsi" w:cstheme="minorBidi"/>
+                <w:bCs/>
+                <w:i/>
+                <w:color w:val="C00000"/>
+              </w:rPr>
+              <w:t>Hostinganbieter</w:t>
+            </w:r>
+            <w:proofErr w:type="spellEnd"/>
+            <w:r>
+              <w:rPr>
+                <w:rFonts w:asciiTheme="majorHAnsi" w:eastAsiaTheme="minorEastAsia" w:hAnsiTheme="majorHAnsi" w:cstheme="minorBidi"/>
+                <w:bCs/>
+                <w:i/>
+                <w:color w:val="C00000"/>
+              </w:rPr>
+              <w:t>/-agentur gehostet.</w:t>
+            </w:r>
+          </w:p>
+          <w:p>
+            <w:pPr>
+              <w:tabs>
+                <w:tab w:val="center" w:pos="4536"/>
+                <w:tab w:val="right" w:pos="9072"/>
+              </w:tabs>
+              <w:rPr>
+                <w:rFonts w:asciiTheme="majorHAnsi" w:hAnsiTheme="majorHAnsi"/>
+              </w:rPr>
+            </w:pPr>
+          </w:p>
+          <w:p>
+            <w:pPr>
+              <w:tabs>
+                <w:tab w:val="center" w:pos="4536"/>
+                <w:tab w:val="right" w:pos="9072"/>
+              </w:tabs>
+              <w:rPr>
+                <w:rFonts w:asciiTheme="majorHAnsi" w:hAnsiTheme="majorHAnsi"/>
+              </w:rPr>
+            </w:pPr>
+            <w:r>
+              <w:rPr>
+                <w:rFonts w:asciiTheme="majorHAnsi" w:hAnsiTheme="majorHAnsi"/>
+              </w:rPr>
+              <w:t xml:space="preserve">Bitte benennen Sie den </w:t>
+            </w:r>
+            <w:proofErr w:type="spellStart"/>
+            <w:r>
+              <w:rPr>
+                <w:rFonts w:asciiTheme="majorHAnsi" w:hAnsiTheme="majorHAnsi"/>
+              </w:rPr>
+              <w:t>Hostingdienstleister</w:t>
+            </w:r>
+            <w:proofErr w:type="spellEnd"/>
+            <w:r>
+              <w:rPr>
+                <w:rFonts w:asciiTheme="majorHAnsi" w:hAnsiTheme="majorHAnsi"/>
+              </w:rPr>
+              <w:t>:</w:t>
             </w:r>
           </w:p>
           <w:p>
@@ -1240,11 +1300,6 @@
               <w:rPr>
                 <w:rFonts w:asciiTheme="majorHAnsi" w:hAnsiTheme="majorHAnsi"/>
                 <w:highlight w:val="yellow"/>
-                <w:rPrChange w:id="1" w:author="Michael Schneider" w:date="2018-08-19T14:15:00Z">
-                  <w:rPr>
-                    <w:rFonts w:asciiTheme="majorHAnsi" w:hAnsiTheme="majorHAnsi"/>
-                  </w:rPr>
-                </w:rPrChange>
               </w:rPr>
             </w:pPr>
             <w:sdt>
@@ -1261,22 +1316,12 @@
               </w:sdtPr>
               <w:sdtEndPr/>
               <w:sdtContent>
-                <w:ins w:id="2" w:author="Michael Schneider" w:date="2018-11-22T11:19:00Z">
-                  <w:r>
-                    <w:rPr>
-                      <w:rFonts w:ascii="MS Gothic" w:eastAsia="MS Gothic" w:hAnsi="MS Gothic" w:hint="eastAsia"/>
-                    </w:rPr>
-                    <w:t>☐</w:t>
-                  </w:r>
-                </w:ins>
-                <w:del w:id="3" w:author="Michael Schneider" w:date="2018-11-22T11:19:00Z">
-                  <w:r>
-                    <w:rPr>
-                      <w:rFonts w:ascii="MS Gothic" w:eastAsia="MS Gothic" w:hAnsi="MS Gothic" w:hint="eastAsia"/>
-                    </w:rPr>
-                    <w:delText>☒</w:delText>
-                  </w:r>
-                </w:del>
+                <w:r>
+                  <w:rPr>
+                    <w:rFonts w:ascii="MS Gothic" w:eastAsia="MS Gothic" w:hAnsi="MS Gothic" w:hint="eastAsia"/>
+                  </w:rPr>
+                  <w:t>☐</w:t>
+                </w:r>
               </w:sdtContent>
             </w:sdt>
             <w:r>
@@ -1290,12 +1335,6 @@
                 <w:rStyle w:val="ts-muster-content"/>
                 <w:rFonts w:asciiTheme="majorHAnsi" w:hAnsiTheme="majorHAnsi"/>
                 <w:highlight w:val="yellow"/>
-                <w:rPrChange w:id="4" w:author="Michael Schneider" w:date="2018-08-19T14:15:00Z">
-                  <w:rPr>
-                    <w:rStyle w:val="ts-muster-content"/>
-                    <w:rFonts w:asciiTheme="majorHAnsi" w:hAnsiTheme="majorHAnsi"/>
-                  </w:rPr>
-                </w:rPrChange>
               </w:rPr>
               <w:t>Bestandsdaten</w:t>
             </w:r>
@@ -1304,12 +1343,6 @@
                 <w:rStyle w:val="ts-muster-content"/>
                 <w:rFonts w:asciiTheme="majorHAnsi" w:hAnsiTheme="majorHAnsi"/>
                 <w:highlight w:val="yellow"/>
-                <w:rPrChange w:id="5" w:author="Michael Schneider" w:date="2018-08-19T14:15:00Z">
-                  <w:rPr>
-                    <w:rStyle w:val="ts-muster-content"/>
-                    <w:rFonts w:asciiTheme="majorHAnsi" w:hAnsiTheme="majorHAnsi"/>
-                  </w:rPr>
-                </w:rPrChange>
               </w:rPr>
               <w:t xml:space="preserve"> </w:t>
             </w:r>
@@ -1318,12 +1351,6 @@
                 <w:rStyle w:val="ts-muster-content"/>
                 <w:rFonts w:asciiTheme="majorHAnsi" w:hAnsiTheme="majorHAnsi"/>
                 <w:highlight w:val="yellow"/>
-                <w:rPrChange w:id="6" w:author="Michael Schneider" w:date="2018-08-19T14:15:00Z">
-                  <w:rPr>
-                    <w:rStyle w:val="ts-muster-content"/>
-                    <w:rFonts w:asciiTheme="majorHAnsi" w:hAnsiTheme="majorHAnsi"/>
-                  </w:rPr>
-                </w:rPrChange>
               </w:rPr>
               <w:t>(z. B. Namen, Adressen)</w:t>
             </w:r>
@@ -1337,11 +1364,6 @@
               <w:rPr>
                 <w:rFonts w:asciiTheme="majorHAnsi" w:hAnsiTheme="majorHAnsi"/>
                 <w:highlight w:val="yellow"/>
-                <w:rPrChange w:id="7" w:author="Michael Schneider" w:date="2018-08-19T14:15:00Z">
-                  <w:rPr>
-                    <w:rFonts w:asciiTheme="majorHAnsi" w:hAnsiTheme="majorHAnsi"/>
-                  </w:rPr>
-                </w:rPrChange>
               </w:rPr>
             </w:pPr>
             <w:sdt>
@@ -1372,11 +1394,6 @@
               <w:rPr>
                 <w:rFonts w:asciiTheme="majorHAnsi" w:hAnsiTheme="majorHAnsi"/>
                 <w:highlight w:val="yellow"/>
-                <w:rPrChange w:id="8" w:author="Michael Schneider" w:date="2018-08-19T14:15:00Z">
-                  <w:rPr>
-                    <w:rFonts w:asciiTheme="majorHAnsi" w:hAnsiTheme="majorHAnsi"/>
-                  </w:rPr>
-                </w:rPrChange>
               </w:rPr>
               <w:t xml:space="preserve">  </w:t>
             </w:r>
@@ -1385,31 +1402,184 @@
                 <w:rStyle w:val="ts-muster-content"/>
                 <w:rFonts w:asciiTheme="majorHAnsi" w:hAnsiTheme="majorHAnsi"/>
                 <w:highlight w:val="yellow"/>
-                <w:rPrChange w:id="9" w:author="Michael Schneider" w:date="2018-08-19T14:15:00Z">
-                  <w:rPr>
-                    <w:rStyle w:val="ts-muster-content"/>
-                    <w:rFonts w:asciiTheme="majorHAnsi" w:hAnsiTheme="majorHAnsi"/>
-                  </w:rPr>
-                </w:rPrChange>
               </w:rPr>
               <w:t>Kontaktdaten</w:t>
             </w:r>
-            <w:ins w:id="10" w:author="Michael Schneider" w:date="2018-08-19T13:50:00Z">
-              <w:r>
-                <w:rPr>
-                  <w:rStyle w:val="ts-muster-content"/>
+            <w:r>
+              <w:rPr>
+                <w:rStyle w:val="ts-muster-content"/>
+                <w:rFonts w:asciiTheme="majorHAnsi" w:hAnsiTheme="majorHAnsi"/>
+                <w:highlight w:val="yellow"/>
+              </w:rPr>
+              <w:t xml:space="preserve"> (z. B. E-Mail-Adressen, Telefonnummern, Faxnummern, postalische Anschrift)</w:t>
+            </w:r>
+          </w:p>
+          <w:p>
+            <w:pPr>
+              <w:tabs>
+                <w:tab w:val="center" w:pos="4536"/>
+                <w:tab w:val="right" w:pos="9072"/>
+              </w:tabs>
+              <w:rPr>
+                <w:rFonts w:asciiTheme="majorHAnsi" w:hAnsiTheme="majorHAnsi"/>
+              </w:rPr>
+            </w:pPr>
+            <w:sdt>
+              <w:sdtPr>
+                <w:rPr>
                   <w:rFonts w:asciiTheme="majorHAnsi" w:hAnsiTheme="majorHAnsi"/>
                   <w:highlight w:val="yellow"/>
-                  <w:rPrChange w:id="11" w:author="Michael Schneider" w:date="2018-08-19T14:15:00Z">
-                    <w:rPr>
-                      <w:rStyle w:val="ts-muster-content"/>
-                      <w:rFonts w:asciiTheme="majorHAnsi" w:hAnsiTheme="majorHAnsi"/>
-                    </w:rPr>
-                  </w:rPrChange>
-                </w:rPr>
-                <w:t xml:space="preserve"> (z. B. E-Mail-Adressen, Telefonnummern, Faxnummern, postalische Anschrift)</w:t>
-              </w:r>
-            </w:ins>
+                </w:rPr>
+                <w:id w:val="1244686162"/>
+                <w14:checkbox>
+                  <w14:checked w14:val="0"/>
+                  <w14:checkedState w14:val="2612" w14:font="MS Gothic"/>
+                  <w14:uncheckedState w14:val="2610" w14:font="MS Gothic"/>
+                </w14:checkbox>
+              </w:sdtPr>
+              <w:sdtEndPr/>
+              <w:sdtContent>
+                <w:r>
+                  <w:rPr>
+                    <w:rFonts w:ascii="MS Gothic" w:eastAsia="MS Gothic" w:hAnsi="MS Gothic" w:hint="eastAsia"/>
+                    <w:highlight w:val="yellow"/>
+                  </w:rPr>
+                  <w:t>☐</w:t>
+                </w:r>
+              </w:sdtContent>
+            </w:sdt>
+            <w:r>
+              <w:rPr>
+                <w:rFonts w:asciiTheme="majorHAnsi" w:hAnsiTheme="majorHAnsi"/>
+                <w:highlight w:val="yellow"/>
+              </w:rPr>
+              <w:t xml:space="preserve">  </w:t>
+            </w:r>
+            <w:r>
+              <w:rPr>
+                <w:rStyle w:val="ts-muster-content"/>
+                <w:rFonts w:asciiTheme="majorHAnsi" w:hAnsiTheme="majorHAnsi"/>
+                <w:highlight w:val="yellow"/>
+              </w:rPr>
+              <w:t>Inhaltsdaten</w:t>
+            </w:r>
+            <w:r>
+              <w:rPr>
+                <w:rStyle w:val="ts-muster-content"/>
+                <w:rFonts w:asciiTheme="majorHAnsi" w:hAnsiTheme="majorHAnsi"/>
+                <w:highlight w:val="yellow"/>
+              </w:rPr>
+              <w:t xml:space="preserve"> (z. B. Kommentare, Texteingaben, Fotos, Videos)</w:t>
+            </w:r>
+          </w:p>
+          <w:p>
+            <w:pPr>
+              <w:tabs>
+                <w:tab w:val="center" w:pos="4536"/>
+                <w:tab w:val="right" w:pos="9072"/>
+              </w:tabs>
+              <w:rPr>
+                <w:rFonts w:asciiTheme="majorHAnsi" w:hAnsiTheme="majorHAnsi"/>
+              </w:rPr>
+            </w:pPr>
+            <w:sdt>
+              <w:sdtPr>
+                <w:rPr>
+                  <w:rFonts w:asciiTheme="majorHAnsi" w:hAnsiTheme="majorHAnsi"/>
+                </w:rPr>
+                <w:id w:val="489068122"/>
+                <w14:checkbox>
+                  <w14:checked w14:val="1"/>
+                  <w14:checkedState w14:val="2612" w14:font="MS Gothic"/>
+                  <w14:uncheckedState w14:val="2610" w14:font="MS Gothic"/>
+                </w14:checkbox>
+              </w:sdtPr>
+              <w:sdtEndPr/>
+              <w:sdtContent>
+                <w:r>
+                  <w:rPr>
+                    <w:rFonts w:ascii="MS Gothic" w:eastAsia="MS Gothic" w:hAnsi="MS Gothic" w:hint="eastAsia"/>
+                  </w:rPr>
+                  <w:t>☒</w:t>
+                </w:r>
+              </w:sdtContent>
+            </w:sdt>
+            <w:r>
+              <w:rPr>
+                <w:rFonts w:asciiTheme="majorHAnsi" w:hAnsiTheme="majorHAnsi"/>
+              </w:rPr>
+              <w:t xml:space="preserve">  </w:t>
+            </w:r>
+            <w:r>
+              <w:rPr>
+                <w:rStyle w:val="ts-muster-content"/>
+                <w:rFonts w:asciiTheme="majorHAnsi" w:hAnsiTheme="majorHAnsi"/>
+              </w:rPr>
+              <w:t>Vertragsdaten</w:t>
+            </w:r>
+            <w:r>
+              <w:rPr>
+                <w:rStyle w:val="ts-muster-content"/>
+                <w:rFonts w:asciiTheme="majorHAnsi" w:hAnsiTheme="majorHAnsi"/>
+              </w:rPr>
+              <w:t xml:space="preserve"> </w:t>
+            </w:r>
+          </w:p>
+          <w:p>
+            <w:pPr>
+              <w:tabs>
+                <w:tab w:val="center" w:pos="4536"/>
+                <w:tab w:val="right" w:pos="9072"/>
+              </w:tabs>
+              <w:rPr>
+                <w:rFonts w:asciiTheme="majorHAnsi" w:hAnsiTheme="majorHAnsi"/>
+                <w:highlight w:val="yellow"/>
+              </w:rPr>
+            </w:pPr>
+            <w:sdt>
+              <w:sdtPr>
+                <w:rPr>
+                  <w:rFonts w:asciiTheme="majorHAnsi" w:hAnsiTheme="majorHAnsi"/>
+                </w:rPr>
+                <w:id w:val="1549328504"/>
+                <w14:checkbox>
+                  <w14:checked w14:val="1"/>
+                  <w14:checkedState w14:val="2612" w14:font="MS Gothic"/>
+                  <w14:uncheckedState w14:val="2610" w14:font="MS Gothic"/>
+                </w14:checkbox>
+              </w:sdtPr>
+              <w:sdtEndPr/>
+              <w:sdtContent>
+                <w:r>
+                  <w:rPr>
+                    <w:rFonts w:ascii="MS Gothic" w:eastAsia="MS Gothic" w:hAnsi="MS Gothic" w:hint="eastAsia"/>
+                  </w:rPr>
+                  <w:t>☒</w:t>
+                </w:r>
+              </w:sdtContent>
+            </w:sdt>
+            <w:r>
+              <w:rPr>
+                <w:rFonts w:asciiTheme="majorHAnsi" w:hAnsiTheme="majorHAnsi"/>
+              </w:rPr>
+              <w:t xml:space="preserve">  </w:t>
+            </w:r>
+            <w:r>
+              <w:rPr>
+                <w:rStyle w:val="ts-muster-content"/>
+                <w:rFonts w:asciiTheme="majorHAnsi" w:hAnsiTheme="majorHAnsi"/>
+                <w:highlight w:val="yellow"/>
+              </w:rPr>
+              <w:t>Nutzungsdaten</w:t>
+            </w:r>
+            <w:r>
+              <w:rPr>
+                <w:rStyle w:val="ts-muster-content"/>
+                <w:rFonts w:asciiTheme="majorHAnsi" w:hAnsiTheme="majorHAnsi"/>
+                <w:highlight w:val="yellow"/>
+              </w:rPr>
+              <w:t xml:space="preserve"> (z. B. besuchte Webseiten, angeklickte Links, Interesse an Inhalten, Zugriffszeiten, Zugriffsorte)</w:t>
+            </w:r>
           </w:p>
           <w:p>
             <w:pPr>
@@ -1427,49 +1597,28 @@
                   <w:rFonts w:asciiTheme="majorHAnsi" w:hAnsiTheme="majorHAnsi"/>
                   <w:highlight w:val="yellow"/>
                 </w:rPr>
-                <w:id w:val="1244686162"/>
-                <w14:checkbox>
-                  <w14:checked w14:val="0"/>
-                  <w14:checkedState w14:val="2612" w14:font="MS Gothic"/>
-                  <w14:uncheckedState w14:val="2610" w14:font="MS Gothic"/>
-                </w14:checkbox>
-              </w:sdtPr>
-              <w:sdtEndPr/>
-              <w:sdtContent>
-                <w:ins w:id="12" w:author="Michael Schneider" w:date="2018-11-22T11:19:00Z">
-                  <w:r>
-                    <w:rPr>
-                      <w:rFonts w:ascii="MS Gothic" w:eastAsia="MS Gothic" w:hAnsi="MS Gothic" w:hint="eastAsia"/>
-                      <w:highlight w:val="yellow"/>
-                    </w:rPr>
-                    <w:t>☐</w:t>
-                  </w:r>
-                </w:ins>
-                <w:del w:id="13" w:author="Michael Schneider" w:date="2018-11-22T11:19:00Z">
-                  <w:r>
-                    <w:rPr>
-                      <w:rFonts w:ascii="MS Gothic" w:eastAsia="MS Gothic" w:hAnsi="MS Gothic"/>
-                      <w:highlight w:val="yellow"/>
-                      <w:rPrChange w:id="14" w:author="Michael Schneider" w:date="2018-08-19T14:15:00Z">
-                        <w:rPr>
-                          <w:rFonts w:ascii="MS Gothic" w:eastAsia="MS Gothic" w:hAnsi="MS Gothic"/>
-                        </w:rPr>
-                      </w:rPrChange>
-                    </w:rPr>
-                    <w:delText>☒</w:delText>
-                  </w:r>
-                </w:del>
+                <w:id w:val="-1250801195"/>
+                <w14:checkbox>
+                  <w14:checked w14:val="1"/>
+                  <w14:checkedState w14:val="2612" w14:font="MS Gothic"/>
+                  <w14:uncheckedState w14:val="2610" w14:font="MS Gothic"/>
+                </w14:checkbox>
+              </w:sdtPr>
+              <w:sdtEndPr/>
+              <w:sdtContent>
+                <w:r>
+                  <w:rPr>
+                    <w:rFonts w:ascii="MS Gothic" w:eastAsia="MS Gothic" w:hAnsi="MS Gothic" w:cs="MS Gothic" w:hint="eastAsia"/>
+                    <w:highlight w:val="yellow"/>
+                  </w:rPr>
+                  <w:t>☒</w:t>
+                </w:r>
               </w:sdtContent>
             </w:sdt>
             <w:r>
               <w:rPr>
                 <w:rFonts w:asciiTheme="majorHAnsi" w:hAnsiTheme="majorHAnsi"/>
                 <w:highlight w:val="yellow"/>
-                <w:rPrChange w:id="15" w:author="Michael Schneider" w:date="2018-08-19T14:15:00Z">
-                  <w:rPr>
-                    <w:rFonts w:asciiTheme="majorHAnsi" w:hAnsiTheme="majorHAnsi"/>
-                  </w:rPr>
-                </w:rPrChange>
               </w:rPr>
               <w:t xml:space="preserve">  </w:t>
             </w:r>
@@ -1478,280 +1627,17 @@
                 <w:rStyle w:val="ts-muster-content"/>
                 <w:rFonts w:asciiTheme="majorHAnsi" w:hAnsiTheme="majorHAnsi"/>
                 <w:highlight w:val="yellow"/>
-                <w:rPrChange w:id="16" w:author="Michael Schneider" w:date="2018-08-19T14:15:00Z">
-                  <w:rPr>
-                    <w:rStyle w:val="ts-muster-content"/>
-                    <w:rFonts w:asciiTheme="majorHAnsi" w:hAnsiTheme="majorHAnsi"/>
-                  </w:rPr>
-                </w:rPrChange>
-              </w:rPr>
-              <w:t>Inhaltsdaten</w:t>
-            </w:r>
-            <w:ins w:id="17" w:author="Michael Schneider" w:date="2018-08-19T13:50:00Z">
-              <w:r>
-                <w:rPr>
-                  <w:rStyle w:val="ts-muster-content"/>
-                  <w:rFonts w:asciiTheme="majorHAnsi" w:hAnsiTheme="majorHAnsi"/>
-                  <w:highlight w:val="yellow"/>
-                  <w:rPrChange w:id="18" w:author="Michael Schneider" w:date="2018-08-19T14:15:00Z">
-                    <w:rPr>
-                      <w:rStyle w:val="ts-muster-content"/>
-                      <w:rFonts w:asciiTheme="majorHAnsi" w:hAnsiTheme="majorHAnsi"/>
-                    </w:rPr>
-                  </w:rPrChange>
-                </w:rPr>
-                <w:t xml:space="preserve"> (z. B. Kommentare, Texteingaben, Fotos, Videos)</w:t>
-              </w:r>
-            </w:ins>
-          </w:p>
-          <w:p>
-            <w:pPr>
-              <w:tabs>
-                <w:tab w:val="center" w:pos="4536"/>
-                <w:tab w:val="right" w:pos="9072"/>
-              </w:tabs>
-              <w:rPr>
-                <w:rFonts w:asciiTheme="majorHAnsi" w:hAnsiTheme="majorHAnsi"/>
-              </w:rPr>
-            </w:pPr>
-            <w:sdt>
-              <w:sdtPr>
-                <w:rPr>
-                  <w:rFonts w:asciiTheme="majorHAnsi" w:hAnsiTheme="majorHAnsi"/>
-                </w:rPr>
-                <w:id w:val="489068122"/>
-                <w14:checkbox>
-                  <w14:checked w14:val="1"/>
-                  <w14:checkedState w14:val="2612" w14:font="MS Gothic"/>
-                  <w14:uncheckedState w14:val="2610" w14:font="MS Gothic"/>
-                </w14:checkbox>
-              </w:sdtPr>
-              <w:sdtEndPr/>
-              <w:sdtContent>
-                <w:r>
-                  <w:rPr>
-                    <w:rFonts w:ascii="MS Gothic" w:eastAsia="MS Gothic" w:hAnsi="MS Gothic" w:hint="eastAsia"/>
-                  </w:rPr>
-                  <w:t>☒</w:t>
-                </w:r>
-              </w:sdtContent>
-            </w:sdt>
-            <w:r>
-              <w:rPr>
-                <w:rFonts w:asciiTheme="majorHAnsi" w:hAnsiTheme="majorHAnsi"/>
-              </w:rPr>
-              <w:t xml:space="preserve">  </w:t>
+              </w:rPr>
+              <w:t>Meta- und Kommunikationsdaten von Kunden</w:t>
             </w:r>
             <w:r>
               <w:rPr>
                 <w:rStyle w:val="ts-muster-content"/>
                 <w:rFonts w:asciiTheme="majorHAnsi" w:hAnsiTheme="majorHAnsi"/>
-              </w:rPr>
-              <w:t>Vertragsdaten</w:t>
-            </w:r>
-            <w:ins w:id="19" w:author="Michael Schneider" w:date="2018-08-19T13:50:00Z">
-              <w:r>
-                <w:rPr>
-                  <w:rStyle w:val="ts-muster-content"/>
-                  <w:rFonts w:asciiTheme="majorHAnsi" w:hAnsiTheme="majorHAnsi"/>
-                </w:rPr>
-                <w:t xml:space="preserve"> </w:t>
-              </w:r>
-            </w:ins>
-          </w:p>
-          <w:p>
-            <w:pPr>
-              <w:tabs>
-                <w:tab w:val="center" w:pos="4536"/>
-                <w:tab w:val="right" w:pos="9072"/>
-              </w:tabs>
-              <w:rPr>
-                <w:rFonts w:asciiTheme="majorHAnsi" w:hAnsiTheme="majorHAnsi"/>
                 <w:highlight w:val="yellow"/>
-                <w:rPrChange w:id="20" w:author="Michael Schneider" w:date="2018-08-19T14:15:00Z">
-                  <w:rPr>
-                    <w:rFonts w:asciiTheme="majorHAnsi" w:hAnsiTheme="majorHAnsi"/>
-                  </w:rPr>
-                </w:rPrChange>
-              </w:rPr>
-            </w:pPr>
-            <w:sdt>
-              <w:sdtPr>
-                <w:rPr>
-                  <w:rFonts w:asciiTheme="majorHAnsi" w:hAnsiTheme="majorHAnsi"/>
-                </w:rPr>
-                <w:id w:val="1549328504"/>
-                <w14:checkbox>
-                  <w14:checked w14:val="1"/>
-                  <w14:checkedState w14:val="2612" w14:font="MS Gothic"/>
-                  <w14:uncheckedState w14:val="2610" w14:font="MS Gothic"/>
-                </w14:checkbox>
-              </w:sdtPr>
-              <w:sdtEndPr/>
-              <w:sdtContent>
-                <w:ins w:id="21" w:author="Michael Schneider" w:date="2018-11-22T21:02:00Z">
-                  <w:r>
-                    <w:rPr>
-                      <w:rFonts w:ascii="MS Gothic" w:eastAsia="MS Gothic" w:hAnsi="MS Gothic" w:hint="eastAsia"/>
-                    </w:rPr>
-                    <w:t>☒</w:t>
-                  </w:r>
-                </w:ins>
-                <w:del w:id="22" w:author="Michael Schneider" w:date="2018-11-22T21:02:00Z">
-                  <w:r>
-                    <w:rPr>
-                      <w:rFonts w:ascii="MS Gothic" w:eastAsia="MS Gothic" w:hAnsi="MS Gothic" w:hint="eastAsia"/>
-                    </w:rPr>
-                    <w:delText>☐</w:delText>
-                  </w:r>
-                </w:del>
-              </w:sdtContent>
-            </w:sdt>
-            <w:r>
-              <w:rPr>
-                <w:rFonts w:asciiTheme="majorHAnsi" w:hAnsiTheme="majorHAnsi"/>
-              </w:rPr>
-              <w:t xml:space="preserve">  </w:t>
-            </w:r>
-            <w:r>
-              <w:rPr>
-                <w:rStyle w:val="ts-muster-content"/>
-                <w:rFonts w:asciiTheme="majorHAnsi" w:hAnsiTheme="majorHAnsi"/>
-                <w:highlight w:val="yellow"/>
-                <w:rPrChange w:id="23" w:author="Michael Schneider" w:date="2018-08-19T14:15:00Z">
-                  <w:rPr>
-                    <w:rStyle w:val="ts-muster-content"/>
-                    <w:rFonts w:asciiTheme="majorHAnsi" w:hAnsiTheme="majorHAnsi"/>
-                  </w:rPr>
-                </w:rPrChange>
-              </w:rPr>
-              <w:t>Nutzungsdaten</w:t>
-            </w:r>
-            <w:ins w:id="24" w:author="Michael Schneider" w:date="2018-08-19T13:50:00Z">
-              <w:r>
-                <w:rPr>
-                  <w:rStyle w:val="ts-muster-content"/>
-                  <w:rFonts w:asciiTheme="majorHAnsi" w:hAnsiTheme="majorHAnsi"/>
-                  <w:highlight w:val="yellow"/>
-                  <w:rPrChange w:id="25" w:author="Michael Schneider" w:date="2018-08-19T14:15:00Z">
-                    <w:rPr>
-                      <w:rStyle w:val="ts-muster-content"/>
-                      <w:rFonts w:asciiTheme="majorHAnsi" w:hAnsiTheme="majorHAnsi"/>
-                    </w:rPr>
-                  </w:rPrChange>
-                </w:rPr>
-                <w:t xml:space="preserve"> (z. B. besuchte Webseiten, angeklickte Links, Interesse an Inhalten, Zugriffszeiten, Zugriffsorte)</w:t>
-              </w:r>
-            </w:ins>
-          </w:p>
-          <w:p>
-            <w:pPr>
-              <w:tabs>
-                <w:tab w:val="center" w:pos="4536"/>
-                <w:tab w:val="right" w:pos="9072"/>
-              </w:tabs>
-              <w:rPr>
-                <w:rFonts w:asciiTheme="majorHAnsi" w:hAnsiTheme="majorHAnsi"/>
-              </w:rPr>
-            </w:pPr>
-            <w:sdt>
-              <w:sdtPr>
-                <w:rPr>
-                  <w:rFonts w:asciiTheme="majorHAnsi" w:hAnsiTheme="majorHAnsi"/>
-                  <w:highlight w:val="yellow"/>
-                </w:rPr>
-                <w:id w:val="-1250801195"/>
-                <w14:checkbox>
-                  <w14:checked w14:val="1"/>
-                  <w14:checkedState w14:val="2612" w14:font="MS Gothic"/>
-                  <w14:uncheckedState w14:val="2610" w14:font="MS Gothic"/>
-                </w14:checkbox>
-              </w:sdtPr>
-              <w:sdtEndPr/>
-              <w:sdtContent>
-                <w:ins w:id="26" w:author="Michael Schneider" w:date="2018-11-22T21:02:00Z">
-                  <w:r>
-                    <w:rPr>
-                      <w:rFonts w:ascii="MS Gothic" w:eastAsia="MS Gothic" w:hAnsi="MS Gothic" w:cs="MS Gothic" w:hint="eastAsia"/>
-                      <w:highlight w:val="yellow"/>
-                    </w:rPr>
-                    <w:t>☒</w:t>
-                  </w:r>
-                </w:ins>
-                <w:del w:id="27" w:author="Michael Schneider" w:date="2018-11-22T21:02:00Z">
-                  <w:r>
-                    <w:rPr>
-                      <w:rFonts w:ascii="MS Gothic" w:eastAsia="MS Gothic" w:hAnsi="MS Gothic" w:cs="MS Gothic"/>
-                      <w:highlight w:val="yellow"/>
-                      <w:rPrChange w:id="28" w:author="Michael Schneider" w:date="2018-08-19T14:15:00Z">
-                        <w:rPr>
-                          <w:rFonts w:ascii="MS Gothic" w:eastAsia="MS Gothic" w:hAnsi="MS Gothic" w:cs="MS Gothic"/>
-                        </w:rPr>
-                      </w:rPrChange>
-                    </w:rPr>
-                    <w:delText>☐</w:delText>
-                  </w:r>
-                </w:del>
-              </w:sdtContent>
-            </w:sdt>
-            <w:r>
-              <w:rPr>
-                <w:rFonts w:asciiTheme="majorHAnsi" w:hAnsiTheme="majorHAnsi"/>
-                <w:highlight w:val="yellow"/>
-                <w:rPrChange w:id="29" w:author="Michael Schneider" w:date="2018-08-19T14:15:00Z">
-                  <w:rPr>
-                    <w:rFonts w:asciiTheme="majorHAnsi" w:hAnsiTheme="majorHAnsi"/>
-                  </w:rPr>
-                </w:rPrChange>
-              </w:rPr>
-              <w:t xml:space="preserve">  </w:t>
-            </w:r>
-            <w:r>
-              <w:rPr>
-                <w:rStyle w:val="ts-muster-content"/>
-                <w:rFonts w:asciiTheme="majorHAnsi" w:hAnsiTheme="majorHAnsi"/>
-                <w:highlight w:val="yellow"/>
-                <w:rPrChange w:id="30" w:author="Michael Schneider" w:date="2018-08-19T14:15:00Z">
-                  <w:rPr>
-                    <w:rStyle w:val="ts-muster-content"/>
-                    <w:rFonts w:asciiTheme="majorHAnsi" w:hAnsiTheme="majorHAnsi"/>
-                  </w:rPr>
-                </w:rPrChange>
-              </w:rPr>
-              <w:t>Meta- und Kommunikationsdaten von Kunden</w:t>
-            </w:r>
-            <w:del w:id="31" w:author="Michael Schneider" w:date="2018-08-19T13:51:00Z">
-              <w:r>
-                <w:rPr>
-                  <w:rStyle w:val="ts-muster-content"/>
-                  <w:rFonts w:asciiTheme="majorHAnsi" w:hAnsiTheme="majorHAnsi"/>
-                  <w:highlight w:val="yellow"/>
-                  <w:rPrChange w:id="32" w:author="Michael Schneider" w:date="2018-08-19T14:15:00Z">
-                    <w:rPr>
-                      <w:rStyle w:val="ts-muster-content"/>
-                      <w:rFonts w:asciiTheme="majorHAnsi" w:hAnsiTheme="majorHAnsi"/>
-                    </w:rPr>
-                  </w:rPrChange>
-                </w:rPr>
-                <w:delText>, Interessenten und Besuchern der Webseite</w:delText>
-              </w:r>
-            </w:del>
-            <w:ins w:id="33" w:author="Michael Schneider" w:date="2018-08-19T13:51:00Z">
-              <w:r>
-                <w:rPr>
-                  <w:rStyle w:val="ts-muster-content"/>
-                  <w:rFonts w:asciiTheme="majorHAnsi" w:hAnsiTheme="majorHAnsi"/>
-                  <w:highlight w:val="yellow"/>
-                  <w:rPrChange w:id="34" w:author="Michael Schneider" w:date="2018-08-19T14:15:00Z">
-                    <w:rPr>
-                      <w:rStyle w:val="ts-muster-content"/>
-                      <w:rFonts w:asciiTheme="majorHAnsi" w:hAnsiTheme="majorHAnsi"/>
-                    </w:rPr>
-                  </w:rPrChange>
-                </w:rPr>
-                <w:t xml:space="preserve"> (z. B. Geräte-Informationen, Browser-Informationen, IP-Adressen).</w:t>
-              </w:r>
-            </w:ins>
+              </w:rPr>
+              <w:t xml:space="preserve"> (z. B. Geräte-Informationen, Browser-Informationen, IP-Adressen).</w:t>
+            </w:r>
           </w:p>
           <w:p>
             <w:pPr>
@@ -1825,6 +1711,8 @@
                 <w:color w:val="C00000"/>
               </w:rPr>
             </w:pPr>
+            <w:bookmarkStart w:id="0" w:name="_GoBack"/>
+            <w:bookmarkEnd w:id="0"/>
           </w:p>
         </w:tc>
       </w:tr>
@@ -1982,7 +1870,21 @@
               <w:rPr>
                 <w:rFonts w:asciiTheme="majorHAnsi" w:hAnsiTheme="majorHAnsi"/>
               </w:rPr>
-              <w:t>Ist mit dem Hostingdienstleister eine AVV geschlossen?</w:t>
+              <w:t xml:space="preserve">Ist mit dem </w:t>
+            </w:r>
+            <w:proofErr w:type="spellStart"/>
+            <w:r>
+              <w:rPr>
+                <w:rFonts w:asciiTheme="majorHAnsi" w:hAnsiTheme="majorHAnsi"/>
+              </w:rPr>
+              <w:t>Hostingdienstleister</w:t>
+            </w:r>
+            <w:proofErr w:type="spellEnd"/>
+            <w:r>
+              <w:rPr>
+                <w:rFonts w:asciiTheme="majorHAnsi" w:hAnsiTheme="majorHAnsi"/>
+              </w:rPr>
+              <w:t xml:space="preserve"> eine AVV geschlossen?</w:t>
             </w:r>
             <w:r>
               <w:rPr>
@@ -2443,7 +2345,21 @@
                 <w:rFonts w:asciiTheme="majorHAnsi" w:hAnsiTheme="majorHAnsi"/>
               </w:rPr>
               <w:lastRenderedPageBreak/>
-              <w:t>In welchem Land stehen die Server des Hostingdienstleisters?</w:t>
+              <w:t xml:space="preserve">In welchem Land stehen die Server des </w:t>
+            </w:r>
+            <w:proofErr w:type="spellStart"/>
+            <w:r>
+              <w:rPr>
+                <w:rFonts w:asciiTheme="majorHAnsi" w:hAnsiTheme="majorHAnsi"/>
+              </w:rPr>
+              <w:t>Hostingdienstleisters</w:t>
+            </w:r>
+            <w:proofErr w:type="spellEnd"/>
+            <w:r>
+              <w:rPr>
+                <w:rFonts w:asciiTheme="majorHAnsi" w:hAnsiTheme="majorHAnsi"/>
+              </w:rPr>
+              <w:t>?</w:t>
             </w:r>
           </w:p>
           <w:sdt>
@@ -2464,17 +2380,13 @@
                     <w:rFonts w:asciiTheme="majorHAnsi" w:hAnsiTheme="majorHAnsi"/>
                   </w:rPr>
                 </w:pPr>
-                <w:ins w:id="35" w:author="Michael Schneider" w:date="2018-11-22T21:38:00Z">
-                  <w:r>
-                    <w:rPr>
-                      <w:rFonts w:asciiTheme="majorHAnsi" w:hAnsiTheme="majorHAnsi"/>
-                    </w:rPr>
-                    <w:t>USA</w:t>
-                  </w:r>
-                </w:ins>
+                <w:r>
+                  <w:rPr>
+                    <w:rFonts w:asciiTheme="majorHAnsi" w:hAnsiTheme="majorHAnsi"/>
+                  </w:rPr>
+                  <w:t>USA</w:t>
+                </w:r>
               </w:p>
-              <w:bookmarkStart w:id="36" w:name="_GoBack" w:displacedByCustomXml="next"/>
-              <w:bookmarkEnd w:id="36" w:displacedByCustomXml="next"/>
             </w:sdtContent>
           </w:sdt>
         </w:tc>
@@ -3262,7 +3174,23 @@
                 <w:rStyle w:val="ts-muster-content"/>
                 <w:rFonts w:asciiTheme="majorHAnsi" w:hAnsiTheme="majorHAnsi"/>
               </w:rPr>
-              <w:t>übertragene Datenmenge (Body Bytes Sent)</w:t>
+              <w:t xml:space="preserve">übertragene Datenmenge (Body Bytes </w:t>
+            </w:r>
+            <w:proofErr w:type="spellStart"/>
+            <w:r>
+              <w:rPr>
+                <w:rStyle w:val="ts-muster-content"/>
+                <w:rFonts w:asciiTheme="majorHAnsi" w:hAnsiTheme="majorHAnsi"/>
+              </w:rPr>
+              <w:t>Sent</w:t>
+            </w:r>
+            <w:proofErr w:type="spellEnd"/>
+            <w:r>
+              <w:rPr>
+                <w:rStyle w:val="ts-muster-content"/>
+                <w:rFonts w:asciiTheme="majorHAnsi" w:hAnsiTheme="majorHAnsi"/>
+              </w:rPr>
+              <w:t>)</w:t>
             </w:r>
           </w:p>
           <w:p>
@@ -3393,7 +3321,14 @@
               <w:rPr>
                 <w:rFonts w:asciiTheme="majorHAnsi" w:hAnsiTheme="majorHAnsi"/>
               </w:rPr>
-              <w:t xml:space="preserve">  Hta</w:t>
+              <w:t xml:space="preserve">  </w:t>
+            </w:r>
+            <w:proofErr w:type="spellStart"/>
+            <w:r>
+              <w:rPr>
+                <w:rFonts w:asciiTheme="majorHAnsi" w:hAnsiTheme="majorHAnsi"/>
+              </w:rPr>
+              <w:t>Hta</w:t>
             </w:r>
             <w:r>
               <w:rPr>
@@ -3405,7 +3340,14 @@
               <w:rPr>
                 <w:rFonts w:asciiTheme="majorHAnsi" w:hAnsiTheme="majorHAnsi"/>
               </w:rPr>
-              <w:t>cess Benutzer</w:t>
+              <w:t>cess</w:t>
+            </w:r>
+            <w:proofErr w:type="spellEnd"/>
+            <w:r>
+              <w:rPr>
+                <w:rFonts w:asciiTheme="majorHAnsi" w:hAnsiTheme="majorHAnsi"/>
+              </w:rPr>
+              <w:t xml:space="preserve"> Benutzer</w:t>
             </w:r>
           </w:p>
           <w:p>
@@ -3608,12 +3550,14 @@
               </w:rPr>
               <w:t xml:space="preserve">  </w:t>
             </w:r>
+            <w:proofErr w:type="spellStart"/>
             <w:r>
               <w:rPr>
                 <w:rFonts w:asciiTheme="majorHAnsi" w:hAnsiTheme="majorHAnsi"/>
               </w:rPr>
               <w:t>Referrer</w:t>
             </w:r>
+            <w:proofErr w:type="spellEnd"/>
             <w:r>
               <w:rPr>
                 <w:rFonts w:asciiTheme="majorHAnsi" w:hAnsiTheme="majorHAnsi"/>
@@ -4561,7 +4505,43 @@
                 <w:b/>
                 <w:bCs/>
               </w:rPr>
-              <w:t>Technisch-notwendige Cookies (session cookies)</w:t>
+              <w:t>Technisch-notwendige Cookies (</w:t>
+            </w:r>
+            <w:proofErr w:type="spellStart"/>
+            <w:r>
+              <w:rPr>
+                <w:rFonts w:asciiTheme="majorHAnsi" w:hAnsiTheme="majorHAnsi"/>
+                <w:b/>
+                <w:bCs/>
+              </w:rPr>
+              <w:t>session</w:t>
+            </w:r>
+            <w:proofErr w:type="spellEnd"/>
+            <w:r>
+              <w:rPr>
+                <w:rFonts w:asciiTheme="majorHAnsi" w:hAnsiTheme="majorHAnsi"/>
+                <w:b/>
+                <w:bCs/>
+              </w:rPr>
+              <w:t xml:space="preserve"> </w:t>
+            </w:r>
+            <w:proofErr w:type="spellStart"/>
+            <w:r>
+              <w:rPr>
+                <w:rFonts w:asciiTheme="majorHAnsi" w:hAnsiTheme="majorHAnsi"/>
+                <w:b/>
+                <w:bCs/>
+              </w:rPr>
+              <w:t>cookies</w:t>
+            </w:r>
+            <w:proofErr w:type="spellEnd"/>
+            <w:r>
+              <w:rPr>
+                <w:rFonts w:asciiTheme="majorHAnsi" w:hAnsiTheme="majorHAnsi"/>
+                <w:b/>
+                <w:bCs/>
+              </w:rPr>
+              <w:t>)</w:t>
             </w:r>
           </w:p>
           <w:p>
@@ -4593,7 +4573,35 @@
               <w:rPr>
                 <w:rFonts w:asciiTheme="majorHAnsi" w:hAnsiTheme="majorHAnsi"/>
               </w:rPr>
-              <w:t>Welche Cookies werden verwendet (session cookies)? Bitte angeben.</w:t>
+              <w:t>Welche Cookies werden verwendet (</w:t>
+            </w:r>
+            <w:proofErr w:type="spellStart"/>
+            <w:r>
+              <w:rPr>
+                <w:rFonts w:asciiTheme="majorHAnsi" w:hAnsiTheme="majorHAnsi"/>
+              </w:rPr>
+              <w:t>session</w:t>
+            </w:r>
+            <w:proofErr w:type="spellEnd"/>
+            <w:r>
+              <w:rPr>
+                <w:rFonts w:asciiTheme="majorHAnsi" w:hAnsiTheme="majorHAnsi"/>
+              </w:rPr>
+              <w:t xml:space="preserve"> </w:t>
+            </w:r>
+            <w:proofErr w:type="spellStart"/>
+            <w:r>
+              <w:rPr>
+                <w:rFonts w:asciiTheme="majorHAnsi" w:hAnsiTheme="majorHAnsi"/>
+              </w:rPr>
+              <w:t>cookies</w:t>
+            </w:r>
+            <w:proofErr w:type="spellEnd"/>
+            <w:r>
+              <w:rPr>
+                <w:rFonts w:asciiTheme="majorHAnsi" w:hAnsiTheme="majorHAnsi"/>
+              </w:rPr>
+              <w:t>)? Bitte angeben.</w:t>
             </w:r>
           </w:p>
           <w:p>
@@ -5571,7 +5579,21 @@
               <w:rPr>
                 <w:rFonts w:asciiTheme="majorHAnsi" w:hAnsiTheme="majorHAnsi"/>
               </w:rPr>
-              <w:t>Gibt es für diese Cookies eine Opt-Out Möglichkeit? Wenn ja, wie?</w:t>
+              <w:t xml:space="preserve">Gibt es für diese Cookies eine </w:t>
+            </w:r>
+            <w:proofErr w:type="spellStart"/>
+            <w:r>
+              <w:rPr>
+                <w:rFonts w:asciiTheme="majorHAnsi" w:hAnsiTheme="majorHAnsi"/>
+              </w:rPr>
+              <w:t>Opt</w:t>
+            </w:r>
+            <w:proofErr w:type="spellEnd"/>
+            <w:r>
+              <w:rPr>
+                <w:rFonts w:asciiTheme="majorHAnsi" w:hAnsiTheme="majorHAnsi"/>
+              </w:rPr>
+              <w:t>-Out Möglichkeit? Wenn ja, wie?</w:t>
             </w:r>
             <w:r>
               <w:rPr>
@@ -5731,7 +5753,21 @@
               <w:rPr>
                 <w:rFonts w:asciiTheme="majorHAnsi" w:hAnsiTheme="majorHAnsi"/>
               </w:rPr>
-              <w:t>Wird für diese Cookies eine Einwilligung über Opt-In eingeholt?</w:t>
+              <w:t xml:space="preserve">Wird für diese Cookies eine Einwilligung über </w:t>
+            </w:r>
+            <w:proofErr w:type="spellStart"/>
+            <w:r>
+              <w:rPr>
+                <w:rFonts w:asciiTheme="majorHAnsi" w:hAnsiTheme="majorHAnsi"/>
+              </w:rPr>
+              <w:t>Opt</w:t>
+            </w:r>
+            <w:proofErr w:type="spellEnd"/>
+            <w:r>
+              <w:rPr>
+                <w:rFonts w:asciiTheme="majorHAnsi" w:hAnsiTheme="majorHAnsi"/>
+              </w:rPr>
+              <w:t>-In eingeholt?</w:t>
             </w:r>
           </w:p>
           <w:p>
@@ -6176,8 +6212,18 @@
                       <w:i/>
                       <w:color w:val="C00000"/>
                     </w:rPr>
-                    <w:t>r/collect</w:t>
+                    <w:t>r/</w:t>
                   </w:r>
+                  <w:proofErr w:type="spellStart"/>
+                  <w:r>
+                    <w:rPr>
+                      <w:rFonts w:asciiTheme="majorHAnsi" w:hAnsiTheme="majorHAnsi"/>
+                      <w:i/>
+                      <w:color w:val="C00000"/>
+                    </w:rPr>
+                    <w:t>collect</w:t>
+                  </w:r>
+                  <w:proofErr w:type="spellEnd"/>
                 </w:p>
               </w:tc>
               <w:tc>
@@ -6941,7 +6987,21 @@
               <w:rPr>
                 <w:rFonts w:asciiTheme="majorHAnsi" w:hAnsiTheme="majorHAnsi"/>
               </w:rPr>
-              <w:t>Gibt es für diese Cookies eine Opt-Out Möglichkeit? Wenn ja, wie?</w:t>
+              <w:t xml:space="preserve">Gibt es für diese Cookies eine </w:t>
+            </w:r>
+            <w:proofErr w:type="spellStart"/>
+            <w:r>
+              <w:rPr>
+                <w:rFonts w:asciiTheme="majorHAnsi" w:hAnsiTheme="majorHAnsi"/>
+              </w:rPr>
+              <w:t>Opt</w:t>
+            </w:r>
+            <w:proofErr w:type="spellEnd"/>
+            <w:r>
+              <w:rPr>
+                <w:rFonts w:asciiTheme="majorHAnsi" w:hAnsiTheme="majorHAnsi"/>
+              </w:rPr>
+              <w:t>-Out Möglichkeit? Wenn ja, wie?</w:t>
             </w:r>
             <w:r>
               <w:rPr>
@@ -7102,7 +7162,21 @@
                 <w:rFonts w:asciiTheme="majorHAnsi" w:hAnsiTheme="majorHAnsi"/>
               </w:rPr>
               <w:lastRenderedPageBreak/>
-              <w:t>Wird für diese Cookies eine Einwilligung über Opt-In eingeholt?</w:t>
+              <w:t xml:space="preserve">Wird für diese Cookies eine Einwilligung über </w:t>
+            </w:r>
+            <w:proofErr w:type="spellStart"/>
+            <w:r>
+              <w:rPr>
+                <w:rFonts w:asciiTheme="majorHAnsi" w:hAnsiTheme="majorHAnsi"/>
+              </w:rPr>
+              <w:t>Opt</w:t>
+            </w:r>
+            <w:proofErr w:type="spellEnd"/>
+            <w:r>
+              <w:rPr>
+                <w:rFonts w:asciiTheme="majorHAnsi" w:hAnsiTheme="majorHAnsi"/>
+              </w:rPr>
+              <w:t>-In eingeholt?</w:t>
             </w:r>
           </w:p>
           <w:p>
@@ -7540,8 +7614,18 @@
                       <w:i/>
                       <w:color w:val="C00000"/>
                     </w:rPr>
-                    <w:t>r/collect</w:t>
+                    <w:t>r/</w:t>
                   </w:r>
+                  <w:proofErr w:type="spellStart"/>
+                  <w:r>
+                    <w:rPr>
+                      <w:rFonts w:asciiTheme="majorHAnsi" w:hAnsiTheme="majorHAnsi"/>
+                      <w:i/>
+                      <w:color w:val="C00000"/>
+                    </w:rPr>
+                    <w:t>collect</w:t>
+                  </w:r>
+                  <w:proofErr w:type="spellEnd"/>
                 </w:p>
               </w:tc>
               <w:tc>
@@ -8305,7 +8389,21 @@
               <w:rPr>
                 <w:rFonts w:asciiTheme="majorHAnsi" w:hAnsiTheme="majorHAnsi"/>
               </w:rPr>
-              <w:t>Gibt es für diese Cookies eine Opt-Out Möglichkeit? Wenn ja, wie?</w:t>
+              <w:t xml:space="preserve">Gibt es für diese Cookies eine </w:t>
+            </w:r>
+            <w:proofErr w:type="spellStart"/>
+            <w:r>
+              <w:rPr>
+                <w:rFonts w:asciiTheme="majorHAnsi" w:hAnsiTheme="majorHAnsi"/>
+              </w:rPr>
+              <w:t>Opt</w:t>
+            </w:r>
+            <w:proofErr w:type="spellEnd"/>
+            <w:r>
+              <w:rPr>
+                <w:rFonts w:asciiTheme="majorHAnsi" w:hAnsiTheme="majorHAnsi"/>
+              </w:rPr>
+              <w:t>-Out Möglichkeit? Wenn ja, wie?</w:t>
             </w:r>
             <w:r>
               <w:rPr>
@@ -8465,7 +8563,21 @@
               <w:rPr>
                 <w:rFonts w:asciiTheme="majorHAnsi" w:hAnsiTheme="majorHAnsi"/>
               </w:rPr>
-              <w:t>Wird für diese Cookies eine Einwilligung über Opt-In eingeholt?</w:t>
+              <w:t xml:space="preserve">Wird für diese Cookies eine Einwilligung über </w:t>
+            </w:r>
+            <w:proofErr w:type="spellStart"/>
+            <w:r>
+              <w:rPr>
+                <w:rFonts w:asciiTheme="majorHAnsi" w:hAnsiTheme="majorHAnsi"/>
+              </w:rPr>
+              <w:t>Opt</w:t>
+            </w:r>
+            <w:proofErr w:type="spellEnd"/>
+            <w:r>
+              <w:rPr>
+                <w:rFonts w:asciiTheme="majorHAnsi" w:hAnsiTheme="majorHAnsi"/>
+              </w:rPr>
+              <w:t>-In eingeholt?</w:t>
             </w:r>
           </w:p>
           <w:p>
@@ -8677,6 +8789,7 @@
                 <w:b/>
               </w:rPr>
             </w:pPr>
+            <w:proofErr w:type="spellStart"/>
             <w:r>
               <w:rPr>
                 <w:rFonts w:asciiTheme="majorHAnsi" w:hAnsiTheme="majorHAnsi"/>
@@ -8684,6 +8797,7 @@
               </w:rPr>
               <w:t>Matomo</w:t>
             </w:r>
+            <w:proofErr w:type="spellEnd"/>
             <w:r>
               <w:rPr>
                 <w:rFonts w:asciiTheme="majorHAnsi" w:hAnsiTheme="majorHAnsi"/>
@@ -8739,7 +8853,21 @@
                 <w:rFonts w:asciiTheme="majorHAnsi" w:hAnsiTheme="majorHAnsi"/>
               </w:rPr>
               <w:lastRenderedPageBreak/>
-              <w:t>Wird Matomo (ehemals PIWIK) auf der Website verwendet?</w:t>
+              <w:t xml:space="preserve">Wird </w:t>
+            </w:r>
+            <w:proofErr w:type="spellStart"/>
+            <w:r>
+              <w:rPr>
+                <w:rFonts w:asciiTheme="majorHAnsi" w:hAnsiTheme="majorHAnsi"/>
+              </w:rPr>
+              <w:t>Matomo</w:t>
+            </w:r>
+            <w:proofErr w:type="spellEnd"/>
+            <w:r>
+              <w:rPr>
+                <w:rFonts w:asciiTheme="majorHAnsi" w:hAnsiTheme="majorHAnsi"/>
+              </w:rPr>
+              <w:t xml:space="preserve"> (ehemals PIWIK) auf der Website verwendet?</w:t>
             </w:r>
           </w:p>
           <w:p>
@@ -9273,7 +9401,21 @@
               <w:rPr>
                 <w:rFonts w:asciiTheme="majorHAnsi" w:hAnsiTheme="majorHAnsi"/>
               </w:rPr>
-              <w:t xml:space="preserve"> Website, von der der Nutzer auf die aufgerufene Website gelangt ist (Referrer)</w:t>
+              <w:t xml:space="preserve"> Website, von der der Nutzer auf die aufgerufene Website gelangt ist (</w:t>
+            </w:r>
+            <w:proofErr w:type="spellStart"/>
+            <w:r>
+              <w:rPr>
+                <w:rFonts w:asciiTheme="majorHAnsi" w:hAnsiTheme="majorHAnsi"/>
+              </w:rPr>
+              <w:t>Referrer</w:t>
+            </w:r>
+            <w:proofErr w:type="spellEnd"/>
+            <w:r>
+              <w:rPr>
+                <w:rFonts w:asciiTheme="majorHAnsi" w:hAnsiTheme="majorHAnsi"/>
+              </w:rPr>
+              <w:t>)</w:t>
             </w:r>
           </w:p>
           <w:p>
@@ -10268,7 +10410,21 @@
                 <w:rFonts w:asciiTheme="majorHAnsi" w:hAnsiTheme="majorHAnsi"/>
               </w:rPr>
               <w:lastRenderedPageBreak/>
-              <w:t>Wird Matomo auf eigenem Websiteserver oder auf Drittservern eingesetzt? Wo steht der Server?</w:t>
+              <w:t xml:space="preserve">Wird </w:t>
+            </w:r>
+            <w:proofErr w:type="spellStart"/>
+            <w:r>
+              <w:rPr>
+                <w:rFonts w:asciiTheme="majorHAnsi" w:hAnsiTheme="majorHAnsi"/>
+              </w:rPr>
+              <w:t>Matomo</w:t>
+            </w:r>
+            <w:proofErr w:type="spellEnd"/>
+            <w:r>
+              <w:rPr>
+                <w:rFonts w:asciiTheme="majorHAnsi" w:hAnsiTheme="majorHAnsi"/>
+              </w:rPr>
+              <w:t xml:space="preserve"> auf eigenem Websiteserver oder auf Drittservern eingesetzt? Wo steht der Server?</w:t>
             </w:r>
           </w:p>
           <w:p>
@@ -10385,7 +10541,35 @@
               <w:rPr>
                 <w:rFonts w:asciiTheme="majorHAnsi" w:hAnsiTheme="majorHAnsi"/>
               </w:rPr>
-              <w:t>Ist die Funktion "Automatically Anonymize Visitor IPs" aktiviert?</w:t>
+              <w:t>Ist die Funktion "</w:t>
+            </w:r>
+            <w:proofErr w:type="spellStart"/>
+            <w:r>
+              <w:rPr>
+                <w:rFonts w:asciiTheme="majorHAnsi" w:hAnsiTheme="majorHAnsi"/>
+              </w:rPr>
+              <w:t>Automatically</w:t>
+            </w:r>
+            <w:proofErr w:type="spellEnd"/>
+            <w:r>
+              <w:rPr>
+                <w:rFonts w:asciiTheme="majorHAnsi" w:hAnsiTheme="majorHAnsi"/>
+              </w:rPr>
+              <w:t xml:space="preserve"> </w:t>
+            </w:r>
+            <w:proofErr w:type="spellStart"/>
+            <w:r>
+              <w:rPr>
+                <w:rFonts w:asciiTheme="majorHAnsi" w:hAnsiTheme="majorHAnsi"/>
+              </w:rPr>
+              <w:t>Anonymize</w:t>
+            </w:r>
+            <w:proofErr w:type="spellEnd"/>
+            <w:r>
+              <w:rPr>
+                <w:rFonts w:asciiTheme="majorHAnsi" w:hAnsiTheme="majorHAnsi"/>
+              </w:rPr>
+              <w:t xml:space="preserve"> Visitor IPs" aktiviert?</w:t>
             </w:r>
             <w:r>
               <w:rPr>
@@ -10415,7 +10599,27 @@
                 <w:iCs/>
                 <w:color w:val="C00000"/>
               </w:rPr>
-              <w:t>Hinweis: Dies muss aktiv bei Einbindung von Matomo eingestellt werden.</w:t>
+              <w:t xml:space="preserve">Hinweis: Dies muss aktiv bei Einbindung von </w:t>
+            </w:r>
+            <w:proofErr w:type="spellStart"/>
+            <w:r>
+              <w:rPr>
+                <w:rFonts w:asciiTheme="majorHAnsi" w:hAnsiTheme="majorHAnsi"/>
+                <w:i/>
+                <w:iCs/>
+                <w:color w:val="C00000"/>
+              </w:rPr>
+              <w:t>Matomo</w:t>
+            </w:r>
+            <w:proofErr w:type="spellEnd"/>
+            <w:r>
+              <w:rPr>
+                <w:rFonts w:asciiTheme="majorHAnsi" w:hAnsiTheme="majorHAnsi"/>
+                <w:i/>
+                <w:iCs/>
+                <w:color w:val="C00000"/>
+              </w:rPr>
+              <w:t xml:space="preserve"> eingestellt werden.</w:t>
             </w:r>
           </w:p>
           <w:p>
@@ -10628,7 +10832,21 @@
               <w:rPr>
                 <w:rFonts w:asciiTheme="majorHAnsi" w:hAnsiTheme="majorHAnsi"/>
               </w:rPr>
-              <w:t>Wird eine Einwilligung über Opt-In eingeholt?</w:t>
+              <w:t xml:space="preserve">Wird eine Einwilligung über </w:t>
+            </w:r>
+            <w:proofErr w:type="spellStart"/>
+            <w:r>
+              <w:rPr>
+                <w:rFonts w:asciiTheme="majorHAnsi" w:hAnsiTheme="majorHAnsi"/>
+              </w:rPr>
+              <w:t>Opt</w:t>
+            </w:r>
+            <w:proofErr w:type="spellEnd"/>
+            <w:r>
+              <w:rPr>
+                <w:rFonts w:asciiTheme="majorHAnsi" w:hAnsiTheme="majorHAnsi"/>
+              </w:rPr>
+              <w:t>-In eingeholt?</w:t>
             </w:r>
           </w:p>
           <w:p>
@@ -10793,7 +11011,21 @@
               <w:rPr>
                 <w:rFonts w:asciiTheme="majorHAnsi" w:hAnsiTheme="majorHAnsi"/>
               </w:rPr>
-              <w:t>Gibt es eine Opt-Out Möglichkeit? Wenn ja, wie?</w:t>
+              <w:t xml:space="preserve">Gibt es eine </w:t>
+            </w:r>
+            <w:proofErr w:type="spellStart"/>
+            <w:r>
+              <w:rPr>
+                <w:rFonts w:asciiTheme="majorHAnsi" w:hAnsiTheme="majorHAnsi"/>
+              </w:rPr>
+              <w:t>Opt</w:t>
+            </w:r>
+            <w:proofErr w:type="spellEnd"/>
+            <w:r>
+              <w:rPr>
+                <w:rFonts w:asciiTheme="majorHAnsi" w:hAnsiTheme="majorHAnsi"/>
+              </w:rPr>
+              <w:t>-Out Möglichkeit? Wenn ja, wie?</w:t>
             </w:r>
           </w:p>
           <w:p>
@@ -10814,7 +11046,43 @@
                 <w:i/>
                 <w:color w:val="C00000"/>
               </w:rPr>
-              <w:t>Hinweis: Matomo bietet eine spezielle Möglichkeit zum Opt-out an. Dieser Link muss in die Datenschutzerklärung eingefügt werden, daher bitte Link angeben. Siehe auch:</w:t>
+              <w:t xml:space="preserve">Hinweis: </w:t>
+            </w:r>
+            <w:proofErr w:type="spellStart"/>
+            <w:r>
+              <w:rPr>
+                <w:rFonts w:asciiTheme="majorHAnsi" w:hAnsiTheme="majorHAnsi"/>
+                <w:i/>
+                <w:color w:val="C00000"/>
+              </w:rPr>
+              <w:t>Matomo</w:t>
+            </w:r>
+            <w:proofErr w:type="spellEnd"/>
+            <w:r>
+              <w:rPr>
+                <w:rFonts w:asciiTheme="majorHAnsi" w:hAnsiTheme="majorHAnsi"/>
+                <w:i/>
+                <w:color w:val="C00000"/>
+              </w:rPr>
+              <w:t xml:space="preserve"> bietet eine spezielle Möglichkeit zum </w:t>
+            </w:r>
+            <w:proofErr w:type="spellStart"/>
+            <w:r>
+              <w:rPr>
+                <w:rFonts w:asciiTheme="majorHAnsi" w:hAnsiTheme="majorHAnsi"/>
+                <w:i/>
+                <w:color w:val="C00000"/>
+              </w:rPr>
+              <w:t>Opt</w:t>
+            </w:r>
+            <w:proofErr w:type="spellEnd"/>
+            <w:r>
+              <w:rPr>
+                <w:rFonts w:asciiTheme="majorHAnsi" w:hAnsiTheme="majorHAnsi"/>
+                <w:i/>
+                <w:color w:val="C00000"/>
+              </w:rPr>
+              <w:t>-out an. Dieser Link muss in die Datenschutzerklärung eingefügt werden, daher bitte Link angeben. Siehe auch:</w:t>
             </w:r>
             <w:r>
               <w:rPr>
@@ -11670,7 +11938,21 @@
               <w:rPr>
                 <w:rFonts w:asciiTheme="majorHAnsi" w:hAnsiTheme="majorHAnsi"/>
               </w:rPr>
-              <w:t xml:space="preserve"> Website, von der der Nutzer auf die aufgerufene Website gelangt ist (Referrer)</w:t>
+              <w:t xml:space="preserve"> Website, von der der Nutzer auf die aufgerufene Website gelangt ist (</w:t>
+            </w:r>
+            <w:proofErr w:type="spellStart"/>
+            <w:r>
+              <w:rPr>
+                <w:rFonts w:asciiTheme="majorHAnsi" w:hAnsiTheme="majorHAnsi"/>
+              </w:rPr>
+              <w:t>Referrer</w:t>
+            </w:r>
+            <w:proofErr w:type="spellEnd"/>
+            <w:r>
+              <w:rPr>
+                <w:rFonts w:asciiTheme="majorHAnsi" w:hAnsiTheme="majorHAnsi"/>
+              </w:rPr>
+              <w:t>)</w:t>
             </w:r>
           </w:p>
           <w:p>
@@ -12580,7 +12862,25 @@
                 <w:i/>
                 <w:color w:val="C00000"/>
               </w:rPr>
-              <w:t xml:space="preserve">. Für mobile Endgeräte muss ein zusätzliches Script implementiert werden, das  noch </w:t>
+              <w:t xml:space="preserve">. Für mobile Endgeräte muss ein zusätzliches </w:t>
+            </w:r>
+            <w:proofErr w:type="spellStart"/>
+            <w:r>
+              <w:rPr>
+                <w:rFonts w:asciiTheme="majorHAnsi" w:hAnsiTheme="majorHAnsi"/>
+                <w:i/>
+                <w:color w:val="C00000"/>
+              </w:rPr>
+              <w:t>Script</w:t>
+            </w:r>
+            <w:proofErr w:type="spellEnd"/>
+            <w:r>
+              <w:rPr>
+                <w:rFonts w:asciiTheme="majorHAnsi" w:hAnsiTheme="majorHAnsi"/>
+                <w:i/>
+                <w:color w:val="C00000"/>
+              </w:rPr>
+              <w:t xml:space="preserve"> implementiert werden, das  noch </w:t>
             </w:r>
             <w:r>
               <w:rPr>
@@ -12825,7 +13125,21 @@
                 <w:rFonts w:asciiTheme="majorHAnsi" w:hAnsiTheme="majorHAnsi"/>
               </w:rPr>
               <w:lastRenderedPageBreak/>
-              <w:t xml:space="preserve">Wird zusätzlich ein Opt-out-Cookie zur Deaktivierung von Google Analytics angeboten? Bitte Link einfügen. </w:t>
+              <w:t xml:space="preserve">Wird zusätzlich ein </w:t>
+            </w:r>
+            <w:proofErr w:type="spellStart"/>
+            <w:r>
+              <w:rPr>
+                <w:rFonts w:asciiTheme="majorHAnsi" w:hAnsiTheme="majorHAnsi"/>
+              </w:rPr>
+              <w:t>Opt</w:t>
+            </w:r>
+            <w:proofErr w:type="spellEnd"/>
+            <w:r>
+              <w:rPr>
+                <w:rFonts w:asciiTheme="majorHAnsi" w:hAnsiTheme="majorHAnsi"/>
+              </w:rPr>
+              <w:t xml:space="preserve">-out-Cookie zur Deaktivierung von Google Analytics angeboten? Bitte Link einfügen. </w:t>
             </w:r>
           </w:p>
           <w:p>
@@ -12992,7 +13306,21 @@
               <w:rPr>
                 <w:rFonts w:asciiTheme="majorHAnsi" w:hAnsiTheme="majorHAnsi"/>
               </w:rPr>
-              <w:t>Wird eine Einwilligung über Opt-In eingeholt?</w:t>
+              <w:t xml:space="preserve">Wird eine Einwilligung über </w:t>
+            </w:r>
+            <w:proofErr w:type="spellStart"/>
+            <w:r>
+              <w:rPr>
+                <w:rFonts w:asciiTheme="majorHAnsi" w:hAnsiTheme="majorHAnsi"/>
+              </w:rPr>
+              <w:t>Opt</w:t>
+            </w:r>
+            <w:proofErr w:type="spellEnd"/>
+            <w:r>
+              <w:rPr>
+                <w:rFonts w:asciiTheme="majorHAnsi" w:hAnsiTheme="majorHAnsi"/>
+              </w:rPr>
+              <w:t>-In eingeholt?</w:t>
             </w:r>
           </w:p>
           <w:p>
@@ -14124,7 +14452,21 @@
               <w:rPr>
                 <w:rFonts w:asciiTheme="majorHAnsi" w:hAnsiTheme="majorHAnsi"/>
               </w:rPr>
-              <w:t xml:space="preserve"> Website, von der der Nutzer auf die aufgerufene Website gelangt ist (Referrer)</w:t>
+              <w:t xml:space="preserve"> Website, von der der Nutzer auf die aufgerufene Website gelangt ist (</w:t>
+            </w:r>
+            <w:proofErr w:type="spellStart"/>
+            <w:r>
+              <w:rPr>
+                <w:rFonts w:asciiTheme="majorHAnsi" w:hAnsiTheme="majorHAnsi"/>
+              </w:rPr>
+              <w:t>Referrer</w:t>
+            </w:r>
+            <w:proofErr w:type="spellEnd"/>
+            <w:r>
+              <w:rPr>
+                <w:rFonts w:asciiTheme="majorHAnsi" w:hAnsiTheme="majorHAnsi"/>
+              </w:rPr>
+              <w:t>)</w:t>
             </w:r>
           </w:p>
           <w:p>
@@ -15040,7 +15382,25 @@
                 <w:i/>
                 <w:color w:val="C00000"/>
               </w:rPr>
-              <w:t xml:space="preserve">Für mobile Endgeräte muss ein zusätzliches Script implementiert werden, das  noch </w:t>
+              <w:t xml:space="preserve">Für mobile Endgeräte muss ein zusätzliches </w:t>
+            </w:r>
+            <w:proofErr w:type="spellStart"/>
+            <w:r>
+              <w:rPr>
+                <w:rFonts w:asciiTheme="majorHAnsi" w:hAnsiTheme="majorHAnsi"/>
+                <w:i/>
+                <w:color w:val="C00000"/>
+              </w:rPr>
+              <w:t>Script</w:t>
+            </w:r>
+            <w:proofErr w:type="spellEnd"/>
+            <w:r>
+              <w:rPr>
+                <w:rFonts w:asciiTheme="majorHAnsi" w:hAnsiTheme="majorHAnsi"/>
+                <w:i/>
+                <w:color w:val="C00000"/>
+              </w:rPr>
+              <w:t xml:space="preserve"> implementiert werden, das  noch </w:t>
             </w:r>
             <w:r>
               <w:rPr>
@@ -15285,7 +15645,21 @@
                 <w:rFonts w:asciiTheme="majorHAnsi" w:hAnsiTheme="majorHAnsi"/>
               </w:rPr>
               <w:lastRenderedPageBreak/>
-              <w:t xml:space="preserve">Wird zusätzlich ein Opt-out-Cookie zur Deaktivierung von Google Analytics angeboten? Bitte Link einfügen. </w:t>
+              <w:t xml:space="preserve">Wird zusätzlich ein </w:t>
+            </w:r>
+            <w:proofErr w:type="spellStart"/>
+            <w:r>
+              <w:rPr>
+                <w:rFonts w:asciiTheme="majorHAnsi" w:hAnsiTheme="majorHAnsi"/>
+              </w:rPr>
+              <w:t>Opt</w:t>
+            </w:r>
+            <w:proofErr w:type="spellEnd"/>
+            <w:r>
+              <w:rPr>
+                <w:rFonts w:asciiTheme="majorHAnsi" w:hAnsiTheme="majorHAnsi"/>
+              </w:rPr>
+              <w:t xml:space="preserve">-out-Cookie zur Deaktivierung von Google Analytics angeboten? Bitte Link einfügen. </w:t>
             </w:r>
           </w:p>
           <w:p>
@@ -15449,7 +15823,21 @@
               <w:rPr>
                 <w:rFonts w:asciiTheme="majorHAnsi" w:hAnsiTheme="majorHAnsi"/>
               </w:rPr>
-              <w:t>Wird eine Einwilligung über Opt-In eingeholt?</w:t>
+              <w:t xml:space="preserve">Wird eine Einwilligung über </w:t>
+            </w:r>
+            <w:proofErr w:type="spellStart"/>
+            <w:r>
+              <w:rPr>
+                <w:rFonts w:asciiTheme="majorHAnsi" w:hAnsiTheme="majorHAnsi"/>
+              </w:rPr>
+              <w:t>Opt</w:t>
+            </w:r>
+            <w:proofErr w:type="spellEnd"/>
+            <w:r>
+              <w:rPr>
+                <w:rFonts w:asciiTheme="majorHAnsi" w:hAnsiTheme="majorHAnsi"/>
+              </w:rPr>
+              <w:t>-In eingeholt?</w:t>
             </w:r>
           </w:p>
           <w:p>
@@ -15955,7 +16343,23 @@
                 <w:rFonts w:asciiTheme="majorHAnsi" w:hAnsiTheme="majorHAnsi"/>
                 <w:b/>
               </w:rPr>
-              <w:t>Google Remarketing:</w:t>
+              <w:t xml:space="preserve">Google </w:t>
+            </w:r>
+            <w:proofErr w:type="spellStart"/>
+            <w:r>
+              <w:rPr>
+                <w:rFonts w:asciiTheme="majorHAnsi" w:hAnsiTheme="majorHAnsi"/>
+                <w:b/>
+              </w:rPr>
+              <w:t>Remarketing</w:t>
+            </w:r>
+            <w:proofErr w:type="spellEnd"/>
+            <w:r>
+              <w:rPr>
+                <w:rFonts w:asciiTheme="majorHAnsi" w:hAnsiTheme="majorHAnsi"/>
+                <w:b/>
+              </w:rPr>
+              <w:t>:</w:t>
             </w:r>
           </w:p>
           <w:p>
@@ -15971,7 +16375,23 @@
                 <w:rFonts w:asciiTheme="majorHAnsi" w:hAnsiTheme="majorHAnsi"/>
                 <w:b/>
               </w:rPr>
-              <w:t>AdWords, Adsense oder Tag Manager</w:t>
+              <w:t xml:space="preserve">AdWords, </w:t>
+            </w:r>
+            <w:proofErr w:type="spellStart"/>
+            <w:r>
+              <w:rPr>
+                <w:rFonts w:asciiTheme="majorHAnsi" w:hAnsiTheme="majorHAnsi"/>
+                <w:b/>
+              </w:rPr>
+              <w:t>Adsense</w:t>
+            </w:r>
+            <w:proofErr w:type="spellEnd"/>
+            <w:r>
+              <w:rPr>
+                <w:rFonts w:asciiTheme="majorHAnsi" w:hAnsiTheme="majorHAnsi"/>
+                <w:b/>
+              </w:rPr>
+              <w:t xml:space="preserve"> oder Tag Manager</w:t>
             </w:r>
           </w:p>
           <w:p>
@@ -16596,7 +17016,21 @@
               <w:rPr>
                 <w:rFonts w:asciiTheme="majorHAnsi" w:hAnsiTheme="majorHAnsi"/>
               </w:rPr>
-              <w:t xml:space="preserve"> Website, von der der Nutzer auf die aufgerufene Website gelangt ist (Referrer)</w:t>
+              <w:t xml:space="preserve"> Website, von der der Nutzer auf die aufgerufene Website gelangt ist (</w:t>
+            </w:r>
+            <w:proofErr w:type="spellStart"/>
+            <w:r>
+              <w:rPr>
+                <w:rFonts w:asciiTheme="majorHAnsi" w:hAnsiTheme="majorHAnsi"/>
+              </w:rPr>
+              <w:t>Referrer</w:t>
+            </w:r>
+            <w:proofErr w:type="spellEnd"/>
+            <w:r>
+              <w:rPr>
+                <w:rFonts w:asciiTheme="majorHAnsi" w:hAnsiTheme="majorHAnsi"/>
+              </w:rPr>
+              <w:t>)</w:t>
             </w:r>
           </w:p>
           <w:p>
@@ -17452,7 +17886,21 @@
               <w:rPr>
                 <w:rFonts w:asciiTheme="majorHAnsi" w:hAnsiTheme="majorHAnsi"/>
               </w:rPr>
-              <w:t xml:space="preserve">Wird zusätzlich ein Opt-out-Möglichkeit angeboten, z. B. </w:t>
+              <w:t xml:space="preserve">Wird zusätzlich ein </w:t>
+            </w:r>
+            <w:proofErr w:type="spellStart"/>
+            <w:r>
+              <w:rPr>
+                <w:rFonts w:asciiTheme="majorHAnsi" w:hAnsiTheme="majorHAnsi"/>
+              </w:rPr>
+              <w:t>Opt</w:t>
+            </w:r>
+            <w:proofErr w:type="spellEnd"/>
+            <w:r>
+              <w:rPr>
+                <w:rFonts w:asciiTheme="majorHAnsi" w:hAnsiTheme="majorHAnsi"/>
+              </w:rPr>
+              <w:t xml:space="preserve">-out-Möglichkeit angeboten, z. B. </w:t>
             </w:r>
             <w:hyperlink r:id="rId24" w:history="1">
               <w:r>
@@ -17632,7 +18080,21 @@
                 <w:rFonts w:asciiTheme="majorHAnsi" w:hAnsiTheme="majorHAnsi"/>
               </w:rPr>
               <w:lastRenderedPageBreak/>
-              <w:t>Wird eine Einwilligung über Opt-In eingeholt?</w:t>
+              <w:t xml:space="preserve">Wird eine Einwilligung über </w:t>
+            </w:r>
+            <w:proofErr w:type="spellStart"/>
+            <w:r>
+              <w:rPr>
+                <w:rFonts w:asciiTheme="majorHAnsi" w:hAnsiTheme="majorHAnsi"/>
+              </w:rPr>
+              <w:t>Opt</w:t>
+            </w:r>
+            <w:proofErr w:type="spellEnd"/>
+            <w:r>
+              <w:rPr>
+                <w:rFonts w:asciiTheme="majorHAnsi" w:hAnsiTheme="majorHAnsi"/>
+              </w:rPr>
+              <w:t>-In eingeholt?</w:t>
             </w:r>
           </w:p>
           <w:p>
@@ -18117,8 +18579,33 @@
                 <w:rFonts w:asciiTheme="majorHAnsi" w:hAnsiTheme="majorHAnsi"/>
                 <w:b/>
               </w:rPr>
-              <w:t>Facebook Pixel, Custom Audiences, Facebook Conversion</w:t>
-            </w:r>
+              <w:t xml:space="preserve">Facebook Pixel, Custom </w:t>
+            </w:r>
+            <w:proofErr w:type="spellStart"/>
+            <w:r>
+              <w:rPr>
+                <w:rFonts w:asciiTheme="majorHAnsi" w:hAnsiTheme="majorHAnsi"/>
+                <w:b/>
+              </w:rPr>
+              <w:t>Audiences</w:t>
+            </w:r>
+            <w:proofErr w:type="spellEnd"/>
+            <w:r>
+              <w:rPr>
+                <w:rFonts w:asciiTheme="majorHAnsi" w:hAnsiTheme="majorHAnsi"/>
+                <w:b/>
+              </w:rPr>
+              <w:t xml:space="preserve">, Facebook </w:t>
+            </w:r>
+            <w:proofErr w:type="spellStart"/>
+            <w:r>
+              <w:rPr>
+                <w:rFonts w:asciiTheme="majorHAnsi" w:hAnsiTheme="majorHAnsi"/>
+                <w:b/>
+              </w:rPr>
+              <w:t>Conversion</w:t>
+            </w:r>
+            <w:proofErr w:type="spellEnd"/>
           </w:p>
           <w:p>
             <w:pPr>
@@ -18295,8 +18782,16 @@
               <w:rPr>
                 <w:rFonts w:asciiTheme="majorHAnsi" w:hAnsiTheme="majorHAnsi"/>
               </w:rPr>
-              <w:t xml:space="preserve">  Custom Audiences</w:t>
-            </w:r>
+              <w:t xml:space="preserve">  Custom </w:t>
+            </w:r>
+            <w:proofErr w:type="spellStart"/>
+            <w:r>
+              <w:rPr>
+                <w:rFonts w:asciiTheme="majorHAnsi" w:hAnsiTheme="majorHAnsi"/>
+              </w:rPr>
+              <w:t>Audiences</w:t>
+            </w:r>
+            <w:proofErr w:type="spellEnd"/>
           </w:p>
           <w:p>
             <w:pPr>
@@ -18331,8 +18826,17 @@
                 <w:rFonts w:asciiTheme="majorHAnsi" w:eastAsiaTheme="minorEastAsia" w:hAnsiTheme="majorHAnsi" w:cstheme="minorBidi"/>
                 <w:lang w:eastAsia="de-DE"/>
               </w:rPr>
-              <w:t xml:space="preserve">  Facebook Conversion</w:t>
-            </w:r>
+              <w:t xml:space="preserve">  Facebook </w:t>
+            </w:r>
+            <w:proofErr w:type="spellStart"/>
+            <w:r>
+              <w:rPr>
+                <w:rFonts w:asciiTheme="majorHAnsi" w:eastAsiaTheme="minorEastAsia" w:hAnsiTheme="majorHAnsi" w:cstheme="minorBidi"/>
+                <w:lang w:eastAsia="de-DE"/>
+              </w:rPr>
+              <w:t>Conversion</w:t>
+            </w:r>
+            <w:proofErr w:type="spellEnd"/>
           </w:p>
           <w:p>
             <w:pPr>
@@ -18363,7 +18867,25 @@
                 <w:i/>
                 <w:color w:val="C00000"/>
               </w:rPr>
-              <w:t xml:space="preserve">Hinweis: Diese Tools bzw. Funktionen dürfen aktuell nur mit Einwilligung des Nutzers, d. h. Opt-In, verwendet werden. </w:t>
+              <w:t xml:space="preserve">Hinweis: Diese Tools bzw. Funktionen dürfen aktuell nur mit Einwilligung des Nutzers, d. h. </w:t>
+            </w:r>
+            <w:proofErr w:type="spellStart"/>
+            <w:r>
+              <w:rPr>
+                <w:rFonts w:asciiTheme="majorHAnsi" w:hAnsiTheme="majorHAnsi"/>
+                <w:i/>
+                <w:color w:val="C00000"/>
+              </w:rPr>
+              <w:t>Opt</w:t>
+            </w:r>
+            <w:proofErr w:type="spellEnd"/>
+            <w:r>
+              <w:rPr>
+                <w:rFonts w:asciiTheme="majorHAnsi" w:hAnsiTheme="majorHAnsi"/>
+                <w:i/>
+                <w:color w:val="C00000"/>
+              </w:rPr>
+              <w:t xml:space="preserve">-In, verwendet werden. </w:t>
             </w:r>
           </w:p>
           <w:p>
@@ -18869,7 +19391,21 @@
               <w:rPr>
                 <w:rFonts w:asciiTheme="majorHAnsi" w:hAnsiTheme="majorHAnsi"/>
               </w:rPr>
-              <w:t xml:space="preserve"> Website, von der der Nutzer auf die aufgerufene Website gelangt ist (Referrer)</w:t>
+              <w:t xml:space="preserve"> Website, von der der Nutzer auf die aufgerufene Website gelangt ist (</w:t>
+            </w:r>
+            <w:proofErr w:type="spellStart"/>
+            <w:r>
+              <w:rPr>
+                <w:rFonts w:asciiTheme="majorHAnsi" w:hAnsiTheme="majorHAnsi"/>
+              </w:rPr>
+              <w:t>Referrer</w:t>
+            </w:r>
+            <w:proofErr w:type="spellEnd"/>
+            <w:r>
+              <w:rPr>
+                <w:rFonts w:asciiTheme="majorHAnsi" w:hAnsiTheme="majorHAnsi"/>
+              </w:rPr>
+              <w:t>)</w:t>
             </w:r>
           </w:p>
           <w:p>
@@ -19704,7 +20240,21 @@
               <w:rPr>
                 <w:rFonts w:asciiTheme="majorHAnsi" w:hAnsiTheme="majorHAnsi"/>
               </w:rPr>
-              <w:t>Wird eine Einwilligung über Opt-In eingeholt?</w:t>
+              <w:t xml:space="preserve">Wird eine Einwilligung über </w:t>
+            </w:r>
+            <w:proofErr w:type="spellStart"/>
+            <w:r>
+              <w:rPr>
+                <w:rFonts w:asciiTheme="majorHAnsi" w:hAnsiTheme="majorHAnsi"/>
+              </w:rPr>
+              <w:t>Opt</w:t>
+            </w:r>
+            <w:proofErr w:type="spellEnd"/>
+            <w:r>
+              <w:rPr>
+                <w:rFonts w:asciiTheme="majorHAnsi" w:hAnsiTheme="majorHAnsi"/>
+              </w:rPr>
+              <w:t>-In eingeholt?</w:t>
             </w:r>
           </w:p>
           <w:p>
@@ -19974,8 +20524,17 @@
                 <w:rFonts w:asciiTheme="majorHAnsi" w:hAnsiTheme="majorHAnsi"/>
                 <w:b/>
               </w:rPr>
-              <w:t>Google Doubleclick</w:t>
-            </w:r>
+              <w:t xml:space="preserve">Google </w:t>
+            </w:r>
+            <w:proofErr w:type="spellStart"/>
+            <w:r>
+              <w:rPr>
+                <w:rFonts w:asciiTheme="majorHAnsi" w:hAnsiTheme="majorHAnsi"/>
+                <w:b/>
+              </w:rPr>
+              <w:t>Doubleclick</w:t>
+            </w:r>
+            <w:proofErr w:type="spellEnd"/>
           </w:p>
           <w:p>
             <w:pPr>
@@ -20007,7 +20566,21 @@
               <w:rPr>
                 <w:rFonts w:asciiTheme="majorHAnsi" w:hAnsiTheme="majorHAnsi"/>
               </w:rPr>
-              <w:t>Wird Google Doubleclick auf der Website verwendet?</w:t>
+              <w:t xml:space="preserve">Wird Google </w:t>
+            </w:r>
+            <w:proofErr w:type="spellStart"/>
+            <w:r>
+              <w:rPr>
+                <w:rFonts w:asciiTheme="majorHAnsi" w:hAnsiTheme="majorHAnsi"/>
+              </w:rPr>
+              <w:t>Doubleclick</w:t>
+            </w:r>
+            <w:proofErr w:type="spellEnd"/>
+            <w:r>
+              <w:rPr>
+                <w:rFonts w:asciiTheme="majorHAnsi" w:hAnsiTheme="majorHAnsi"/>
+              </w:rPr>
+              <w:t xml:space="preserve"> auf der Website verwendet?</w:t>
             </w:r>
           </w:p>
           <w:p>
@@ -20560,7 +21133,21 @@
               <w:rPr>
                 <w:rFonts w:asciiTheme="majorHAnsi" w:hAnsiTheme="majorHAnsi"/>
               </w:rPr>
-              <w:t xml:space="preserve"> Website, von der der Nutzer auf die aufgerufene Website gelangt ist (Referrer)</w:t>
+              <w:t xml:space="preserve"> Website, von der der Nutzer auf die aufgerufene Website gelangt ist (</w:t>
+            </w:r>
+            <w:proofErr w:type="spellStart"/>
+            <w:r>
+              <w:rPr>
+                <w:rFonts w:asciiTheme="majorHAnsi" w:hAnsiTheme="majorHAnsi"/>
+              </w:rPr>
+              <w:t>Referrer</w:t>
+            </w:r>
+            <w:proofErr w:type="spellEnd"/>
+            <w:r>
+              <w:rPr>
+                <w:rFonts w:asciiTheme="majorHAnsi" w:hAnsiTheme="majorHAnsi"/>
+              </w:rPr>
+              <w:t>)</w:t>
             </w:r>
           </w:p>
           <w:p>
@@ -21364,7 +21951,21 @@
               <w:rPr>
                 <w:rFonts w:asciiTheme="majorHAnsi" w:hAnsiTheme="majorHAnsi"/>
               </w:rPr>
-              <w:t>Wird eine Einwilligung über Opt-In eingeholt?</w:t>
+              <w:t xml:space="preserve">Wird eine Einwilligung über </w:t>
+            </w:r>
+            <w:proofErr w:type="spellStart"/>
+            <w:r>
+              <w:rPr>
+                <w:rFonts w:asciiTheme="majorHAnsi" w:hAnsiTheme="majorHAnsi"/>
+              </w:rPr>
+              <w:t>Opt</w:t>
+            </w:r>
+            <w:proofErr w:type="spellEnd"/>
+            <w:r>
+              <w:rPr>
+                <w:rFonts w:asciiTheme="majorHAnsi" w:hAnsiTheme="majorHAnsi"/>
+              </w:rPr>
+              <w:t>-In eingeholt?</w:t>
             </w:r>
           </w:p>
           <w:p>
@@ -21712,7 +22313,21 @@
               <w:rPr>
                 <w:rFonts w:asciiTheme="majorHAnsi" w:hAnsiTheme="majorHAnsi"/>
               </w:rPr>
-              <w:t xml:space="preserve">Wird zusätzlich ein Opt-out-Cookie zur Deaktivierung angeboten? Bitte Link einfügen. </w:t>
+              <w:t xml:space="preserve">Wird zusätzlich ein </w:t>
+            </w:r>
+            <w:proofErr w:type="spellStart"/>
+            <w:r>
+              <w:rPr>
+                <w:rFonts w:asciiTheme="majorHAnsi" w:hAnsiTheme="majorHAnsi"/>
+              </w:rPr>
+              <w:t>Opt</w:t>
+            </w:r>
+            <w:proofErr w:type="spellEnd"/>
+            <w:r>
+              <w:rPr>
+                <w:rFonts w:asciiTheme="majorHAnsi" w:hAnsiTheme="majorHAnsi"/>
+              </w:rPr>
+              <w:t xml:space="preserve">-out-Cookie zur Deaktivierung angeboten? Bitte Link einfügen. </w:t>
             </w:r>
           </w:p>
           <w:p>
@@ -22178,7 +22793,21 @@
               <w:rPr>
                 <w:rFonts w:asciiTheme="majorHAnsi" w:hAnsiTheme="majorHAnsi"/>
               </w:rPr>
-              <w:t>Wird Adobe Analytics (Omniture) auf der Website verwendet?</w:t>
+              <w:t>Wird Adobe Analytics (</w:t>
+            </w:r>
+            <w:proofErr w:type="spellStart"/>
+            <w:r>
+              <w:rPr>
+                <w:rFonts w:asciiTheme="majorHAnsi" w:hAnsiTheme="majorHAnsi"/>
+              </w:rPr>
+              <w:t>Omniture</w:t>
+            </w:r>
+            <w:proofErr w:type="spellEnd"/>
+            <w:r>
+              <w:rPr>
+                <w:rFonts w:asciiTheme="majorHAnsi" w:hAnsiTheme="majorHAnsi"/>
+              </w:rPr>
+              <w:t>) auf der Website verwendet?</w:t>
             </w:r>
           </w:p>
           <w:p>
@@ -22730,7 +23359,21 @@
               <w:rPr>
                 <w:rFonts w:asciiTheme="majorHAnsi" w:hAnsiTheme="majorHAnsi"/>
               </w:rPr>
-              <w:t xml:space="preserve"> Website, von der der Nutzer auf die aufgerufene Website gelangt ist (Referrer)</w:t>
+              <w:t xml:space="preserve"> Website, von der der Nutzer auf die aufgerufene Website gelangt ist (</w:t>
+            </w:r>
+            <w:proofErr w:type="spellStart"/>
+            <w:r>
+              <w:rPr>
+                <w:rFonts w:asciiTheme="majorHAnsi" w:hAnsiTheme="majorHAnsi"/>
+              </w:rPr>
+              <w:t>Referrer</w:t>
+            </w:r>
+            <w:proofErr w:type="spellEnd"/>
+            <w:r>
+              <w:rPr>
+                <w:rFonts w:asciiTheme="majorHAnsi" w:hAnsiTheme="majorHAnsi"/>
+              </w:rPr>
+              <w:t>)</w:t>
             </w:r>
           </w:p>
           <w:p>
@@ -23536,7 +24179,21 @@
               <w:rPr>
                 <w:rFonts w:asciiTheme="majorHAnsi" w:hAnsiTheme="majorHAnsi"/>
               </w:rPr>
-              <w:t>Wird eine Einwilligung über Opt-In eingeholt?</w:t>
+              <w:t xml:space="preserve">Wird eine Einwilligung über </w:t>
+            </w:r>
+            <w:proofErr w:type="spellStart"/>
+            <w:r>
+              <w:rPr>
+                <w:rFonts w:asciiTheme="majorHAnsi" w:hAnsiTheme="majorHAnsi"/>
+              </w:rPr>
+              <w:t>Opt</w:t>
+            </w:r>
+            <w:proofErr w:type="spellEnd"/>
+            <w:r>
+              <w:rPr>
+                <w:rFonts w:asciiTheme="majorHAnsi" w:hAnsiTheme="majorHAnsi"/>
+              </w:rPr>
+              <w:t>-In eingeholt?</w:t>
             </w:r>
           </w:p>
           <w:p>
@@ -23887,7 +24544,21 @@
               <w:rPr>
                 <w:rFonts w:asciiTheme="majorHAnsi" w:hAnsiTheme="majorHAnsi"/>
               </w:rPr>
-              <w:t xml:space="preserve">Wird zusätzlich ein Opt-out-Cookie zur Deaktivierung angeboten? Bitte Link einfügen. </w:t>
+              <w:t xml:space="preserve">Wird zusätzlich ein </w:t>
+            </w:r>
+            <w:proofErr w:type="spellStart"/>
+            <w:r>
+              <w:rPr>
+                <w:rFonts w:asciiTheme="majorHAnsi" w:hAnsiTheme="majorHAnsi"/>
+              </w:rPr>
+              <w:t>Opt</w:t>
+            </w:r>
+            <w:proofErr w:type="spellEnd"/>
+            <w:r>
+              <w:rPr>
+                <w:rFonts w:asciiTheme="majorHAnsi" w:hAnsiTheme="majorHAnsi"/>
+              </w:rPr>
+              <w:t xml:space="preserve">-out-Cookie zur Deaktivierung angeboten? Bitte Link einfügen. </w:t>
             </w:r>
           </w:p>
           <w:p>
@@ -24304,6 +24975,7 @@
                 <w:b/>
               </w:rPr>
             </w:pPr>
+            <w:proofErr w:type="spellStart"/>
             <w:r>
               <w:rPr>
                 <w:rFonts w:asciiTheme="majorHAnsi" w:hAnsiTheme="majorHAnsi"/>
@@ -24311,6 +24983,7 @@
               </w:rPr>
               <w:t>WiredMinds</w:t>
             </w:r>
+            <w:proofErr w:type="spellEnd"/>
           </w:p>
           <w:p>
             <w:pPr>
@@ -24342,7 +25015,21 @@
               <w:rPr>
                 <w:rFonts w:asciiTheme="majorHAnsi" w:hAnsiTheme="majorHAnsi"/>
               </w:rPr>
-              <w:t>Wird WiredMinds auf der Website verwendet?</w:t>
+              <w:t xml:space="preserve">Wird </w:t>
+            </w:r>
+            <w:proofErr w:type="spellStart"/>
+            <w:r>
+              <w:rPr>
+                <w:rFonts w:asciiTheme="majorHAnsi" w:hAnsiTheme="majorHAnsi"/>
+              </w:rPr>
+              <w:t>WiredMinds</w:t>
+            </w:r>
+            <w:proofErr w:type="spellEnd"/>
+            <w:r>
+              <w:rPr>
+                <w:rFonts w:asciiTheme="majorHAnsi" w:hAnsiTheme="majorHAnsi"/>
+              </w:rPr>
+              <w:t xml:space="preserve"> auf der Website verwendet?</w:t>
             </w:r>
           </w:p>
           <w:p>
@@ -24894,7 +25581,21 @@
               <w:rPr>
                 <w:rFonts w:asciiTheme="majorHAnsi" w:hAnsiTheme="majorHAnsi"/>
               </w:rPr>
-              <w:t xml:space="preserve"> Website, von der der Nutzer auf die aufgerufene Website gelangt ist (Referrer)</w:t>
+              <w:t xml:space="preserve"> Website, von der der Nutzer auf die aufgerufene Website gelangt ist (</w:t>
+            </w:r>
+            <w:proofErr w:type="spellStart"/>
+            <w:r>
+              <w:rPr>
+                <w:rFonts w:asciiTheme="majorHAnsi" w:hAnsiTheme="majorHAnsi"/>
+              </w:rPr>
+              <w:t>Referrer</w:t>
+            </w:r>
+            <w:proofErr w:type="spellEnd"/>
+            <w:r>
+              <w:rPr>
+                <w:rFonts w:asciiTheme="majorHAnsi" w:hAnsiTheme="majorHAnsi"/>
+              </w:rPr>
+              <w:t>)</w:t>
             </w:r>
           </w:p>
           <w:p>
@@ -25699,7 +26400,21 @@
               <w:rPr>
                 <w:rFonts w:asciiTheme="majorHAnsi" w:hAnsiTheme="majorHAnsi"/>
               </w:rPr>
-              <w:t>Wird eine Einwilligung über Opt-In eingeholt?</w:t>
+              <w:t xml:space="preserve">Wird eine Einwilligung über </w:t>
+            </w:r>
+            <w:proofErr w:type="spellStart"/>
+            <w:r>
+              <w:rPr>
+                <w:rFonts w:asciiTheme="majorHAnsi" w:hAnsiTheme="majorHAnsi"/>
+              </w:rPr>
+              <w:t>Opt</w:t>
+            </w:r>
+            <w:proofErr w:type="spellEnd"/>
+            <w:r>
+              <w:rPr>
+                <w:rFonts w:asciiTheme="majorHAnsi" w:hAnsiTheme="majorHAnsi"/>
+              </w:rPr>
+              <w:t>-In eingeholt?</w:t>
             </w:r>
           </w:p>
           <w:p>
@@ -26050,7 +26765,21 @@
               <w:rPr>
                 <w:rFonts w:asciiTheme="majorHAnsi" w:hAnsiTheme="majorHAnsi"/>
               </w:rPr>
-              <w:t xml:space="preserve">Wird zusätzlich ein Opt-out-Cookie zur Deaktivierung angeboten? Bitte Link einfügen. </w:t>
+              <w:t xml:space="preserve">Wird zusätzlich ein </w:t>
+            </w:r>
+            <w:proofErr w:type="spellStart"/>
+            <w:r>
+              <w:rPr>
+                <w:rFonts w:asciiTheme="majorHAnsi" w:hAnsiTheme="majorHAnsi"/>
+              </w:rPr>
+              <w:t>Opt</w:t>
+            </w:r>
+            <w:proofErr w:type="spellEnd"/>
+            <w:r>
+              <w:rPr>
+                <w:rFonts w:asciiTheme="majorHAnsi" w:hAnsiTheme="majorHAnsi"/>
+              </w:rPr>
+              <w:t xml:space="preserve">-out-Cookie zur Deaktivierung angeboten? Bitte Link einfügen. </w:t>
             </w:r>
           </w:p>
           <w:p>
@@ -27343,7 +28072,21 @@
               <w:rPr>
                 <w:rFonts w:asciiTheme="majorHAnsi" w:hAnsiTheme="majorHAnsi"/>
               </w:rPr>
-              <w:t xml:space="preserve"> Website, von der der Nutzer auf die aufgerufene Website gelangt ist (Referrer)</w:t>
+              <w:t xml:space="preserve"> Website, von der der Nutzer auf die aufgerufene Website gelangt ist (</w:t>
+            </w:r>
+            <w:proofErr w:type="spellStart"/>
+            <w:r>
+              <w:rPr>
+                <w:rFonts w:asciiTheme="majorHAnsi" w:hAnsiTheme="majorHAnsi"/>
+              </w:rPr>
+              <w:t>Referrer</w:t>
+            </w:r>
+            <w:proofErr w:type="spellEnd"/>
+            <w:r>
+              <w:rPr>
+                <w:rFonts w:asciiTheme="majorHAnsi" w:hAnsiTheme="majorHAnsi"/>
+              </w:rPr>
+              <w:t>)</w:t>
             </w:r>
           </w:p>
           <w:p>
@@ -28210,7 +28953,21 @@
               <w:rPr>
                 <w:rFonts w:asciiTheme="majorHAnsi" w:hAnsiTheme="majorHAnsi"/>
               </w:rPr>
-              <w:t>Wird eine Einwilligung über Opt-In eingeholt?</w:t>
+              <w:t xml:space="preserve">Wird eine Einwilligung über </w:t>
+            </w:r>
+            <w:proofErr w:type="spellStart"/>
+            <w:r>
+              <w:rPr>
+                <w:rFonts w:asciiTheme="majorHAnsi" w:hAnsiTheme="majorHAnsi"/>
+              </w:rPr>
+              <w:t>Opt</w:t>
+            </w:r>
+            <w:proofErr w:type="spellEnd"/>
+            <w:r>
+              <w:rPr>
+                <w:rFonts w:asciiTheme="majorHAnsi" w:hAnsiTheme="majorHAnsi"/>
+              </w:rPr>
+              <w:t>-In eingeholt?</w:t>
             </w:r>
           </w:p>
           <w:p>
@@ -28561,7 +29318,21 @@
               <w:rPr>
                 <w:rFonts w:asciiTheme="majorHAnsi" w:hAnsiTheme="majorHAnsi"/>
               </w:rPr>
-              <w:t xml:space="preserve">Wird zusätzlich ein Opt-out-Cookie zur Deaktivierung angeboten? Bitte Link einfügen. </w:t>
+              <w:t xml:space="preserve">Wird zusätzlich ein </w:t>
+            </w:r>
+            <w:proofErr w:type="spellStart"/>
+            <w:r>
+              <w:rPr>
+                <w:rFonts w:asciiTheme="majorHAnsi" w:hAnsiTheme="majorHAnsi"/>
+              </w:rPr>
+              <w:t>Opt</w:t>
+            </w:r>
+            <w:proofErr w:type="spellEnd"/>
+            <w:r>
+              <w:rPr>
+                <w:rFonts w:asciiTheme="majorHAnsi" w:hAnsiTheme="majorHAnsi"/>
+              </w:rPr>
+              <w:t xml:space="preserve">-out-Cookie zur Deaktivierung angeboten? Bitte Link einfügen. </w:t>
             </w:r>
           </w:p>
           <w:p>
@@ -29017,12 +29788,37 @@
                 <w:b/>
               </w:rPr>
             </w:pPr>
+            <w:proofErr w:type="spellStart"/>
             <w:r>
               <w:rPr>
                 <w:rFonts w:asciiTheme="majorHAnsi" w:hAnsiTheme="majorHAnsi"/>
                 <w:b/>
               </w:rPr>
-              <w:t>Wordpress Plugin Jetpack (Wordpress.com-Stats)</w:t>
+              <w:t>Wordpress</w:t>
+            </w:r>
+            <w:proofErr w:type="spellEnd"/>
+            <w:r>
+              <w:rPr>
+                <w:rFonts w:asciiTheme="majorHAnsi" w:hAnsiTheme="majorHAnsi"/>
+                <w:b/>
+              </w:rPr>
+              <w:t xml:space="preserve"> Plugin Jetpack (Wordpress.com-</w:t>
+            </w:r>
+            <w:proofErr w:type="spellStart"/>
+            <w:r>
+              <w:rPr>
+                <w:rFonts w:asciiTheme="majorHAnsi" w:hAnsiTheme="majorHAnsi"/>
+                <w:b/>
+              </w:rPr>
+              <w:t>Stats</w:t>
+            </w:r>
+            <w:proofErr w:type="spellEnd"/>
+            <w:r>
+              <w:rPr>
+                <w:rFonts w:asciiTheme="majorHAnsi" w:hAnsiTheme="majorHAnsi"/>
+                <w:b/>
+              </w:rPr>
+              <w:t>)</w:t>
             </w:r>
           </w:p>
           <w:p>
@@ -29103,7 +29899,49 @@
               <w:rPr>
                 <w:rFonts w:asciiTheme="majorHAnsi" w:hAnsiTheme="majorHAnsi"/>
               </w:rPr>
-              <w:t>Wird Wordpress Plugin Jetpack mit Unterfunktion Wordpress Stats auf der Website verwendet?</w:t>
+              <w:t xml:space="preserve">Wird </w:t>
+            </w:r>
+            <w:proofErr w:type="spellStart"/>
+            <w:r>
+              <w:rPr>
+                <w:rFonts w:asciiTheme="majorHAnsi" w:hAnsiTheme="majorHAnsi"/>
+              </w:rPr>
+              <w:t>Wordpress</w:t>
+            </w:r>
+            <w:proofErr w:type="spellEnd"/>
+            <w:r>
+              <w:rPr>
+                <w:rFonts w:asciiTheme="majorHAnsi" w:hAnsiTheme="majorHAnsi"/>
+              </w:rPr>
+              <w:t xml:space="preserve"> Plugin Jetpack mit Unterfunktion </w:t>
+            </w:r>
+            <w:proofErr w:type="spellStart"/>
+            <w:r>
+              <w:rPr>
+                <w:rFonts w:asciiTheme="majorHAnsi" w:hAnsiTheme="majorHAnsi"/>
+              </w:rPr>
+              <w:t>Wordpress</w:t>
+            </w:r>
+            <w:proofErr w:type="spellEnd"/>
+            <w:r>
+              <w:rPr>
+                <w:rFonts w:asciiTheme="majorHAnsi" w:hAnsiTheme="majorHAnsi"/>
+              </w:rPr>
+              <w:t xml:space="preserve"> </w:t>
+            </w:r>
+            <w:proofErr w:type="spellStart"/>
+            <w:r>
+              <w:rPr>
+                <w:rFonts w:asciiTheme="majorHAnsi" w:hAnsiTheme="majorHAnsi"/>
+              </w:rPr>
+              <w:t>Stats</w:t>
+            </w:r>
+            <w:proofErr w:type="spellEnd"/>
+            <w:r>
+              <w:rPr>
+                <w:rFonts w:asciiTheme="majorHAnsi" w:hAnsiTheme="majorHAnsi"/>
+              </w:rPr>
+              <w:t xml:space="preserve"> auf der Website verwendet?</w:t>
             </w:r>
           </w:p>
           <w:p>
@@ -29485,7 +30323,21 @@
               <w:rPr>
                 <w:rFonts w:asciiTheme="majorHAnsi" w:hAnsiTheme="majorHAnsi"/>
               </w:rPr>
-              <w:t xml:space="preserve"> Website, von der der Nutzer auf die aufgerufene Website gelangt ist (Referrer)</w:t>
+              <w:t xml:space="preserve"> Website, von der der Nutzer auf die aufgerufene Website gelangt ist (</w:t>
+            </w:r>
+            <w:proofErr w:type="spellStart"/>
+            <w:r>
+              <w:rPr>
+                <w:rFonts w:asciiTheme="majorHAnsi" w:hAnsiTheme="majorHAnsi"/>
+              </w:rPr>
+              <w:t>Referrer</w:t>
+            </w:r>
+            <w:proofErr w:type="spellEnd"/>
+            <w:r>
+              <w:rPr>
+                <w:rFonts w:asciiTheme="majorHAnsi" w:hAnsiTheme="majorHAnsi"/>
+              </w:rPr>
+              <w:t>)</w:t>
             </w:r>
           </w:p>
           <w:p>
@@ -30082,7 +30934,21 @@
               <w:rPr>
                 <w:rFonts w:asciiTheme="majorHAnsi" w:hAnsiTheme="majorHAnsi"/>
               </w:rPr>
-              <w:t>Wird eine Einwilligung über Opt-In eingeholt?</w:t>
+              <w:t xml:space="preserve">Wird eine Einwilligung über </w:t>
+            </w:r>
+            <w:proofErr w:type="spellStart"/>
+            <w:r>
+              <w:rPr>
+                <w:rFonts w:asciiTheme="majorHAnsi" w:hAnsiTheme="majorHAnsi"/>
+              </w:rPr>
+              <w:t>Opt</w:t>
+            </w:r>
+            <w:proofErr w:type="spellEnd"/>
+            <w:r>
+              <w:rPr>
+                <w:rFonts w:asciiTheme="majorHAnsi" w:hAnsiTheme="majorHAnsi"/>
+              </w:rPr>
+              <w:t>-In eingeholt?</w:t>
             </w:r>
           </w:p>
           <w:p>
@@ -30412,7 +31278,21 @@
               <w:rPr>
                 <w:rFonts w:asciiTheme="majorHAnsi" w:hAnsiTheme="majorHAnsi"/>
               </w:rPr>
-              <w:t xml:space="preserve">Wird zusätzlich ein Opt-out-Cookie zur Deaktivierung angeboten? Bitte Link einfügen. </w:t>
+              <w:t xml:space="preserve">Wird zusätzlich ein </w:t>
+            </w:r>
+            <w:proofErr w:type="spellStart"/>
+            <w:r>
+              <w:rPr>
+                <w:rFonts w:asciiTheme="majorHAnsi" w:hAnsiTheme="majorHAnsi"/>
+              </w:rPr>
+              <w:t>Opt</w:t>
+            </w:r>
+            <w:proofErr w:type="spellEnd"/>
+            <w:r>
+              <w:rPr>
+                <w:rFonts w:asciiTheme="majorHAnsi" w:hAnsiTheme="majorHAnsi"/>
+              </w:rPr>
+              <w:t xml:space="preserve">-out-Cookie zur Deaktivierung angeboten? Bitte Link einfügen. </w:t>
             </w:r>
           </w:p>
           <w:p>
@@ -32484,7 +33364,6 @@
               <w:rPr>
                 <w:rFonts w:asciiTheme="majorHAnsi" w:hAnsiTheme="majorHAnsi"/>
               </w:rPr>
-              <w:lastRenderedPageBreak/>
               <w:t>Werden die erhobenen Daten an Dritte weitergeleitet? Wenn ja, an wen? Wo steht der Server?</w:t>
             </w:r>
           </w:p>
@@ -32981,6 +33860,7 @@
                 <w:b/>
               </w:rPr>
             </w:pPr>
+            <w:proofErr w:type="spellStart"/>
             <w:r>
               <w:rPr>
                 <w:rFonts w:asciiTheme="majorHAnsi" w:hAnsiTheme="majorHAnsi"/>
@@ -32988,6 +33868,7 @@
               </w:rPr>
               <w:t>Newsletterformular</w:t>
             </w:r>
+            <w:proofErr w:type="spellEnd"/>
           </w:p>
           <w:p>
             <w:pPr>
@@ -33356,15 +34237,7 @@
                 <w:rFonts w:asciiTheme="majorHAnsi" w:hAnsiTheme="majorHAnsi"/>
                 <w:color w:val="1F497D" w:themeColor="text2"/>
               </w:rPr>
-              <w:t xml:space="preserve">Inhalt des Newsletters, dem Versand </w:t>
-            </w:r>
-            <w:r>
-              <w:rPr>
-                <w:rFonts w:asciiTheme="majorHAnsi" w:hAnsiTheme="majorHAnsi"/>
-                <w:color w:val="1F497D" w:themeColor="text2"/>
-              </w:rPr>
-              <w:lastRenderedPageBreak/>
-              <w:t xml:space="preserve">des Newsletters, </w:t>
+              <w:t xml:space="preserve">Inhalt des Newsletters, dem Versand des Newsletters, </w:t>
             </w:r>
             <w:r>
               <w:rPr>
@@ -33412,7 +34285,6 @@
               <w:rPr>
                 <w:rFonts w:asciiTheme="majorHAnsi" w:hAnsiTheme="majorHAnsi"/>
               </w:rPr>
-              <w:lastRenderedPageBreak/>
               <w:t>Wie lange werden die Daten gespeichert?</w:t>
             </w:r>
           </w:p>
@@ -33774,7 +34646,21 @@
               <w:rPr>
                 <w:rFonts w:asciiTheme="majorHAnsi" w:hAnsiTheme="majorHAnsi"/>
               </w:rPr>
-              <w:t>Erfolgt die Einwilligung zum Newsletter über Double-Opt-In?</w:t>
+              <w:t>Erfolgt die Einwilligung zum Newsletter über Double-</w:t>
+            </w:r>
+            <w:proofErr w:type="spellStart"/>
+            <w:r>
+              <w:rPr>
+                <w:rFonts w:asciiTheme="majorHAnsi" w:hAnsiTheme="majorHAnsi"/>
+              </w:rPr>
+              <w:t>Opt</w:t>
+            </w:r>
+            <w:proofErr w:type="spellEnd"/>
+            <w:r>
+              <w:rPr>
+                <w:rFonts w:asciiTheme="majorHAnsi" w:hAnsiTheme="majorHAnsi"/>
+              </w:rPr>
+              <w:t>-In?</w:t>
             </w:r>
           </w:p>
           <w:p>
@@ -33803,7 +34689,25 @@
                 <w:i/>
                 <w:color w:val="C00000"/>
               </w:rPr>
-              <w:t xml:space="preserve">Es ist nur Double-Opt-In erlaubt. </w:t>
+              <w:t>Es ist nur Double-</w:t>
+            </w:r>
+            <w:proofErr w:type="spellStart"/>
+            <w:r>
+              <w:rPr>
+                <w:rFonts w:asciiTheme="majorHAnsi" w:hAnsiTheme="majorHAnsi"/>
+                <w:i/>
+                <w:color w:val="C00000"/>
+              </w:rPr>
+              <w:t>Opt</w:t>
+            </w:r>
+            <w:proofErr w:type="spellEnd"/>
+            <w:r>
+              <w:rPr>
+                <w:rFonts w:asciiTheme="majorHAnsi" w:hAnsiTheme="majorHAnsi"/>
+                <w:i/>
+                <w:color w:val="C00000"/>
+              </w:rPr>
+              <w:t xml:space="preserve">-In erlaubt. </w:t>
             </w:r>
           </w:p>
           <w:p>
@@ -34298,13 +35202,41 @@
               <w:rPr>
                 <w:rFonts w:asciiTheme="majorHAnsi" w:hAnsiTheme="majorHAnsi"/>
               </w:rPr>
-              <w:t xml:space="preserve">Erfolgt der Newsletterversand über ein Programm </w:t>
-            </w:r>
-            <w:r>
-              <w:rPr>
-                <w:rFonts w:asciiTheme="majorHAnsi" w:hAnsiTheme="majorHAnsi"/>
-              </w:rPr>
-              <w:t xml:space="preserve">(Mailchimp) </w:t>
+              <w:t xml:space="preserve">Erfolgt der </w:t>
+            </w:r>
+            <w:proofErr w:type="spellStart"/>
+            <w:r>
+              <w:rPr>
+                <w:rFonts w:asciiTheme="majorHAnsi" w:hAnsiTheme="majorHAnsi"/>
+              </w:rPr>
+              <w:t>Newsletterversand</w:t>
+            </w:r>
+            <w:proofErr w:type="spellEnd"/>
+            <w:r>
+              <w:rPr>
+                <w:rFonts w:asciiTheme="majorHAnsi" w:hAnsiTheme="majorHAnsi"/>
+              </w:rPr>
+              <w:t xml:space="preserve"> über ein Programm </w:t>
+            </w:r>
+            <w:r>
+              <w:rPr>
+                <w:rFonts w:asciiTheme="majorHAnsi" w:hAnsiTheme="majorHAnsi"/>
+              </w:rPr>
+              <w:t>(</w:t>
+            </w:r>
+            <w:proofErr w:type="spellStart"/>
+            <w:r>
+              <w:rPr>
+                <w:rFonts w:asciiTheme="majorHAnsi" w:hAnsiTheme="majorHAnsi"/>
+              </w:rPr>
+              <w:t>Mailchimp</w:t>
+            </w:r>
+            <w:proofErr w:type="spellEnd"/>
+            <w:r>
+              <w:rPr>
+                <w:rFonts w:asciiTheme="majorHAnsi" w:hAnsiTheme="majorHAnsi"/>
+              </w:rPr>
+              <w:t xml:space="preserve">) </w:t>
             </w:r>
             <w:r>
               <w:rPr>
@@ -34611,7 +35543,25 @@
                 <w:i/>
                 <w:color w:val="C00000"/>
               </w:rPr>
-              <w:t xml:space="preserve">Hinweis: Für Mailchimp findet man diese hier: </w:t>
+              <w:t xml:space="preserve">Hinweis: Für </w:t>
+            </w:r>
+            <w:proofErr w:type="spellStart"/>
+            <w:r>
+              <w:rPr>
+                <w:rFonts w:asciiTheme="majorHAnsi" w:hAnsiTheme="majorHAnsi"/>
+                <w:i/>
+                <w:color w:val="C00000"/>
+              </w:rPr>
+              <w:t>Mailchimp</w:t>
+            </w:r>
+            <w:proofErr w:type="spellEnd"/>
+            <w:r>
+              <w:rPr>
+                <w:rFonts w:asciiTheme="majorHAnsi" w:hAnsiTheme="majorHAnsi"/>
+                <w:i/>
+                <w:color w:val="C00000"/>
+              </w:rPr>
+              <w:t xml:space="preserve"> findet man diese hier: </w:t>
             </w:r>
             <w:hyperlink r:id="rId27" w:history="1">
               <w:r>
@@ -34654,7 +35604,6 @@
               <w:rPr>
                 <w:rFonts w:asciiTheme="majorHAnsi" w:hAnsiTheme="majorHAnsi"/>
               </w:rPr>
-              <w:lastRenderedPageBreak/>
               <w:t>Wie werden Nutzer über Änderungen etc. informiert?</w:t>
             </w:r>
           </w:p>
@@ -35841,7 +36790,6 @@
               <w:rPr>
                 <w:rFonts w:asciiTheme="majorHAnsi" w:hAnsiTheme="majorHAnsi"/>
               </w:rPr>
-              <w:lastRenderedPageBreak/>
               <w:t>Ist eine Registrierung zur Vertragserfüllung bzw. Durchführung vorvertraglicher Maßnahmen erforderlich? Falls ja, warum sind die erhobenen Daten erforderlich?</w:t>
             </w:r>
           </w:p>
@@ -36671,7 +37619,21 @@
               <w:rPr>
                 <w:rFonts w:asciiTheme="majorHAnsi" w:hAnsiTheme="majorHAnsi"/>
               </w:rPr>
-              <w:t>Wird die Registrierung über Double-Opt-In bestätigt?</w:t>
+              <w:t>Wird die Registrierung über Double-</w:t>
+            </w:r>
+            <w:proofErr w:type="spellStart"/>
+            <w:r>
+              <w:rPr>
+                <w:rFonts w:asciiTheme="majorHAnsi" w:hAnsiTheme="majorHAnsi"/>
+              </w:rPr>
+              <w:t>Opt</w:t>
+            </w:r>
+            <w:proofErr w:type="spellEnd"/>
+            <w:r>
+              <w:rPr>
+                <w:rFonts w:asciiTheme="majorHAnsi" w:hAnsiTheme="majorHAnsi"/>
+              </w:rPr>
+              <w:t>-In bestätigt?</w:t>
             </w:r>
           </w:p>
           <w:p>
@@ -37024,7 +37986,6 @@
               <w:rPr>
                 <w:rFonts w:asciiTheme="majorHAnsi" w:hAnsiTheme="majorHAnsi"/>
               </w:rPr>
-              <w:lastRenderedPageBreak/>
               <w:t>Werden sämtliche Daten verschlüsselt übertragen? Welche Technik? Bitte benennen.</w:t>
             </w:r>
           </w:p>
@@ -37894,7 +38855,6 @@
               <w:rPr>
                 <w:rFonts w:asciiTheme="majorHAnsi" w:hAnsiTheme="majorHAnsi"/>
               </w:rPr>
-              <w:lastRenderedPageBreak/>
               <w:t xml:space="preserve">Werden die Gewinner öffentlich bekannt gegeben? Falls ja, </w:t>
             </w:r>
             <w:r>
@@ -37968,7 +38928,6 @@
               <w:rPr>
                 <w:rFonts w:asciiTheme="majorHAnsi" w:hAnsiTheme="majorHAnsi"/>
               </w:rPr>
-              <w:lastRenderedPageBreak/>
               <w:t>Wie werden die Gewinner benachrichtigt?</w:t>
             </w:r>
           </w:p>
@@ -38266,7 +39225,21 @@
               <w:rPr>
                 <w:rFonts w:asciiTheme="majorHAnsi" w:hAnsiTheme="majorHAnsi"/>
               </w:rPr>
-              <w:t>Wird die Teilnahme über Double-Opt-In bestätigt?</w:t>
+              <w:t>Wird die Teilnahme über Double-</w:t>
+            </w:r>
+            <w:proofErr w:type="spellStart"/>
+            <w:r>
+              <w:rPr>
+                <w:rFonts w:asciiTheme="majorHAnsi" w:hAnsiTheme="majorHAnsi"/>
+              </w:rPr>
+              <w:t>Opt</w:t>
+            </w:r>
+            <w:proofErr w:type="spellEnd"/>
+            <w:r>
+              <w:rPr>
+                <w:rFonts w:asciiTheme="majorHAnsi" w:hAnsiTheme="majorHAnsi"/>
+              </w:rPr>
+              <w:t>-In bestätigt?</w:t>
             </w:r>
           </w:p>
           <w:p>
@@ -39023,7 +39996,6 @@
               <w:rPr>
                 <w:rFonts w:asciiTheme="majorHAnsi" w:hAnsiTheme="majorHAnsi"/>
               </w:rPr>
-              <w:lastRenderedPageBreak/>
               <w:t>Welche sonstigen Daten werden gespeichert?</w:t>
             </w:r>
           </w:p>
@@ -39436,14 +40408,32 @@
                 <w:i/>
                 <w:color w:val="C00000"/>
               </w:rPr>
-              <w:t>Hinweis: Die Abo-Funktion ist nur über Double-Opt-In zulässig</w:t>
-            </w:r>
+              <w:t>Hinweis: Die Abo-Funktion ist nur über Double-</w:t>
+            </w:r>
+            <w:proofErr w:type="spellStart"/>
             <w:r>
               <w:rPr>
                 <w:rFonts w:asciiTheme="majorHAnsi" w:hAnsiTheme="majorHAnsi"/>
                 <w:i/>
                 <w:color w:val="C00000"/>
               </w:rPr>
+              <w:t>Opt</w:t>
+            </w:r>
+            <w:proofErr w:type="spellEnd"/>
+            <w:r>
+              <w:rPr>
+                <w:rFonts w:asciiTheme="majorHAnsi" w:hAnsiTheme="majorHAnsi"/>
+                <w:i/>
+                <w:color w:val="C00000"/>
+              </w:rPr>
+              <w:t>-In zulässig</w:t>
+            </w:r>
+            <w:r>
+              <w:rPr>
+                <w:rFonts w:asciiTheme="majorHAnsi" w:hAnsiTheme="majorHAnsi"/>
+                <w:i/>
+                <w:color w:val="C00000"/>
+              </w:rPr>
               <w:t>.</w:t>
             </w:r>
           </w:p>
@@ -39550,7 +40540,21 @@
               <w:rPr>
                 <w:rFonts w:asciiTheme="majorHAnsi" w:hAnsiTheme="majorHAnsi"/>
               </w:rPr>
-              <w:t>Double-Opt-In wird eingesetzt:</w:t>
+              <w:t>Double-</w:t>
+            </w:r>
+            <w:proofErr w:type="spellStart"/>
+            <w:r>
+              <w:rPr>
+                <w:rFonts w:asciiTheme="majorHAnsi" w:hAnsiTheme="majorHAnsi"/>
+              </w:rPr>
+              <w:t>Opt</w:t>
+            </w:r>
+            <w:proofErr w:type="spellEnd"/>
+            <w:r>
+              <w:rPr>
+                <w:rFonts w:asciiTheme="majorHAnsi" w:hAnsiTheme="majorHAnsi"/>
+              </w:rPr>
+              <w:t>-In wird eingesetzt:</w:t>
             </w:r>
           </w:p>
           <w:p>
@@ -40175,7 +41179,21 @@
               <w:rPr>
                 <w:rFonts w:asciiTheme="majorHAnsi" w:hAnsiTheme="majorHAnsi"/>
               </w:rPr>
-              <w:t>Wird das Absenden des Kommentars über Double-Opt-In bestätigt?</w:t>
+              <w:t>Wird das Absenden des Kommentars über Double-</w:t>
+            </w:r>
+            <w:proofErr w:type="spellStart"/>
+            <w:r>
+              <w:rPr>
+                <w:rFonts w:asciiTheme="majorHAnsi" w:hAnsiTheme="majorHAnsi"/>
+              </w:rPr>
+              <w:t>Opt</w:t>
+            </w:r>
+            <w:proofErr w:type="spellEnd"/>
+            <w:r>
+              <w:rPr>
+                <w:rFonts w:asciiTheme="majorHAnsi" w:hAnsiTheme="majorHAnsi"/>
+              </w:rPr>
+              <w:t>-In bestätigt?</w:t>
             </w:r>
           </w:p>
           <w:p>
@@ -41088,8 +42106,21 @@
               <w:rPr>
                 <w:rFonts w:asciiTheme="majorHAnsi" w:hAnsiTheme="majorHAnsi"/>
               </w:rPr>
-              <w:lastRenderedPageBreak/>
-              <w:t>Werden sensible Daten i.S.d. Art. 9 DSGVO erhoben bzw. verarbeitet?</w:t>
+              <w:t xml:space="preserve">Werden sensible Daten </w:t>
+            </w:r>
+            <w:proofErr w:type="spellStart"/>
+            <w:r>
+              <w:rPr>
+                <w:rFonts w:asciiTheme="majorHAnsi" w:hAnsiTheme="majorHAnsi"/>
+              </w:rPr>
+              <w:t>i.S.d</w:t>
+            </w:r>
+            <w:proofErr w:type="spellEnd"/>
+            <w:r>
+              <w:rPr>
+                <w:rFonts w:asciiTheme="majorHAnsi" w:hAnsiTheme="majorHAnsi"/>
+              </w:rPr>
+              <w:t>. Art. 9 DSGVO erhoben bzw. verarbeitet?</w:t>
             </w:r>
             <w:r>
               <w:rPr>
@@ -41334,7 +42365,21 @@
               <w:rPr>
                 <w:rFonts w:asciiTheme="majorHAnsi" w:hAnsiTheme="majorHAnsi"/>
               </w:rPr>
-              <w:t xml:space="preserve"> über Double-Opt-In?</w:t>
+              <w:t xml:space="preserve"> über Double-</w:t>
+            </w:r>
+            <w:proofErr w:type="spellStart"/>
+            <w:r>
+              <w:rPr>
+                <w:rFonts w:asciiTheme="majorHAnsi" w:hAnsiTheme="majorHAnsi"/>
+              </w:rPr>
+              <w:t>Opt</w:t>
+            </w:r>
+            <w:proofErr w:type="spellEnd"/>
+            <w:r>
+              <w:rPr>
+                <w:rFonts w:asciiTheme="majorHAnsi" w:hAnsiTheme="majorHAnsi"/>
+              </w:rPr>
+              <w:t>-In?</w:t>
             </w:r>
           </w:p>
           <w:p>
@@ -41722,7 +42767,6 @@
               <w:rPr>
                 <w:rFonts w:asciiTheme="majorHAnsi" w:hAnsiTheme="majorHAnsi"/>
               </w:rPr>
-              <w:lastRenderedPageBreak/>
               <w:t xml:space="preserve">Erfolgt der </w:t>
             </w:r>
             <w:r>
@@ -41753,7 +42797,21 @@
               <w:rPr>
                 <w:rFonts w:asciiTheme="majorHAnsi" w:hAnsiTheme="majorHAnsi"/>
               </w:rPr>
-              <w:t xml:space="preserve"> (z. B. Workable)</w:t>
+              <w:t xml:space="preserve"> (z. B. </w:t>
+            </w:r>
+            <w:proofErr w:type="spellStart"/>
+            <w:r>
+              <w:rPr>
+                <w:rFonts w:asciiTheme="majorHAnsi" w:hAnsiTheme="majorHAnsi"/>
+              </w:rPr>
+              <w:t>Workable</w:t>
+            </w:r>
+            <w:proofErr w:type="spellEnd"/>
+            <w:r>
+              <w:rPr>
+                <w:rFonts w:asciiTheme="majorHAnsi" w:hAnsiTheme="majorHAnsi"/>
+              </w:rPr>
+              <w:t>)</w:t>
             </w:r>
             <w:r>
               <w:rPr>
@@ -42182,7 +43240,25 @@
                 <w:i/>
                 <w:color w:val="C00000"/>
               </w:rPr>
-              <w:t>Dies ist nur mit Einwilligung, d. h. am besten Double-Opt-In, möglich. Auch hier muss die Datenschutzerklärung verlinkt werden. Diese Einwilligungen sind max. zwei Jahre gültig und müssen dann entweder neu eingeholt oder mit den dazu gehörenden Daten gelöscht werden.</w:t>
+              <w:t>Dies ist nur mit Einwilligung, d. h. am besten Double-</w:t>
+            </w:r>
+            <w:proofErr w:type="spellStart"/>
+            <w:r>
+              <w:rPr>
+                <w:rFonts w:asciiTheme="majorHAnsi" w:hAnsiTheme="majorHAnsi"/>
+                <w:i/>
+                <w:color w:val="C00000"/>
+              </w:rPr>
+              <w:t>Opt</w:t>
+            </w:r>
+            <w:proofErr w:type="spellEnd"/>
+            <w:r>
+              <w:rPr>
+                <w:rFonts w:asciiTheme="majorHAnsi" w:hAnsiTheme="majorHAnsi"/>
+                <w:i/>
+                <w:color w:val="C00000"/>
+              </w:rPr>
+              <w:t>-In, möglich. Auch hier muss die Datenschutzerklärung verlinkt werden. Diese Einwilligungen sind max. zwei Jahre gültig und müssen dann entweder neu eingeholt oder mit den dazu gehörenden Daten gelöscht werden.</w:t>
             </w:r>
           </w:p>
           <w:p>
@@ -42489,16 +43565,7 @@
                 <w:i/>
                 <w:color w:val="C00000"/>
               </w:rPr>
-              <w:t xml:space="preserve">Hinweis: Bei sensiblen Daten handelt es sich um Daten, aus denen die rassische und ethnische Herkunft, politische Meinungen, religiöse oder weltanschauliche Überzeugungen oder die Gewerkschaftszugehörigkeit hervorgehen sowie genetische Daten, biometrische Daten, </w:t>
-            </w:r>
-            <w:r>
-              <w:rPr>
-                <w:rFonts w:asciiTheme="majorHAnsi" w:hAnsiTheme="majorHAnsi"/>
-                <w:i/>
-                <w:color w:val="C00000"/>
-              </w:rPr>
-              <w:lastRenderedPageBreak/>
-              <w:t>Gesundheitsdaten oder Daten zum Sexualleben/ der sexuellen Orientierung einer Person.</w:t>
+              <w:t>Hinweis: Bei sensiblen Daten handelt es sich um Daten, aus denen die rassische und ethnische Herkunft, politische Meinungen, religiöse oder weltanschauliche Überzeugungen oder die Gewerkschaftszugehörigkeit hervorgehen sowie genetische Daten, biometrische Daten, Gesundheitsdaten oder Daten zum Sexualleben/ der sexuellen Orientierung einer Person.</w:t>
             </w:r>
             <w:r>
               <w:rPr>
@@ -42686,7 +43753,6 @@
               <w:rPr>
                 <w:rFonts w:asciiTheme="majorHAnsi" w:hAnsiTheme="majorHAnsi"/>
               </w:rPr>
-              <w:lastRenderedPageBreak/>
               <w:t>Welche Daten werden im Formular erhoben?</w:t>
             </w:r>
           </w:p>
@@ -43190,7 +44256,21 @@
               <w:rPr>
                 <w:rFonts w:asciiTheme="majorHAnsi" w:hAnsiTheme="majorHAnsi"/>
               </w:rPr>
-              <w:t>Erfolgt das Absenden der Daten über Double-Opt-In?</w:t>
+              <w:t>Erfolgt das Absenden der Daten über Double-</w:t>
+            </w:r>
+            <w:proofErr w:type="spellStart"/>
+            <w:r>
+              <w:rPr>
+                <w:rFonts w:asciiTheme="majorHAnsi" w:hAnsiTheme="majorHAnsi"/>
+              </w:rPr>
+              <w:t>Opt</w:t>
+            </w:r>
+            <w:proofErr w:type="spellEnd"/>
+            <w:r>
+              <w:rPr>
+                <w:rFonts w:asciiTheme="majorHAnsi" w:hAnsiTheme="majorHAnsi"/>
+              </w:rPr>
+              <w:t>-In?</w:t>
             </w:r>
           </w:p>
           <w:p>
@@ -43554,7 +44634,6 @@
               <w:rPr>
                 <w:rFonts w:asciiTheme="majorHAnsi" w:hAnsiTheme="majorHAnsi"/>
               </w:rPr>
-              <w:lastRenderedPageBreak/>
               <w:t>Erfolgt der Versand der Bewerbungsunterlagen über ein Programm oder eine Agentur oder andere Dritte?</w:t>
             </w:r>
             <w:r>
@@ -44096,7 +45175,21 @@
               <w:rPr>
                 <w:rFonts w:asciiTheme="majorHAnsi" w:hAnsiTheme="majorHAnsi"/>
               </w:rPr>
-              <w:t xml:space="preserve">Kann ein Gastaccount angelegt werden? </w:t>
+              <w:t xml:space="preserve">Kann ein </w:t>
+            </w:r>
+            <w:proofErr w:type="spellStart"/>
+            <w:r>
+              <w:rPr>
+                <w:rFonts w:asciiTheme="majorHAnsi" w:hAnsiTheme="majorHAnsi"/>
+              </w:rPr>
+              <w:t>Gastaccount</w:t>
+            </w:r>
+            <w:proofErr w:type="spellEnd"/>
+            <w:r>
+              <w:rPr>
+                <w:rFonts w:asciiTheme="majorHAnsi" w:hAnsiTheme="majorHAnsi"/>
+              </w:rPr>
+              <w:t xml:space="preserve"> angelegt werden? </w:t>
             </w:r>
           </w:p>
           <w:p>
@@ -44638,8 +45731,21 @@
               <w:rPr>
                 <w:rFonts w:asciiTheme="majorHAnsi" w:hAnsiTheme="majorHAnsi"/>
               </w:rPr>
-              <w:lastRenderedPageBreak/>
-              <w:t>Welche Daten werden bei der Anlegung eines Kundenaccounts erhoben?</w:t>
+              <w:t xml:space="preserve">Welche Daten werden bei der Anlegung eines </w:t>
+            </w:r>
+            <w:proofErr w:type="spellStart"/>
+            <w:r>
+              <w:rPr>
+                <w:rFonts w:asciiTheme="majorHAnsi" w:hAnsiTheme="majorHAnsi"/>
+              </w:rPr>
+              <w:t>Kundenaccounts</w:t>
+            </w:r>
+            <w:proofErr w:type="spellEnd"/>
+            <w:r>
+              <w:rPr>
+                <w:rFonts w:asciiTheme="majorHAnsi" w:hAnsiTheme="majorHAnsi"/>
+              </w:rPr>
+              <w:t xml:space="preserve"> erhoben?</w:t>
             </w:r>
           </w:p>
           <w:p>
@@ -45944,7 +47050,6 @@
               <w:rPr>
                 <w:rFonts w:asciiTheme="majorHAnsi" w:hAnsiTheme="majorHAnsi"/>
               </w:rPr>
-              <w:lastRenderedPageBreak/>
               <w:t>Kann der weiteren Verarbeitung widersprochen werden? Wenn ja, wie?</w:t>
             </w:r>
           </w:p>
@@ -47073,12 +48178,14 @@
               </w:rPr>
               <w:t xml:space="preserve">  </w:t>
             </w:r>
+            <w:proofErr w:type="spellStart"/>
             <w:r>
               <w:rPr>
                 <w:rFonts w:asciiTheme="majorHAnsi" w:hAnsiTheme="majorHAnsi"/>
               </w:rPr>
               <w:t>Paypal</w:t>
             </w:r>
+            <w:proofErr w:type="spellEnd"/>
           </w:p>
           <w:p>
             <w:pPr>
@@ -47118,12 +48225,14 @@
               </w:rPr>
               <w:t xml:space="preserve">  </w:t>
             </w:r>
+            <w:proofErr w:type="spellStart"/>
             <w:r>
               <w:rPr>
                 <w:rFonts w:asciiTheme="majorHAnsi" w:hAnsiTheme="majorHAnsi"/>
               </w:rPr>
               <w:t>Flattr</w:t>
             </w:r>
+            <w:proofErr w:type="spellEnd"/>
           </w:p>
           <w:p>
             <w:pPr>
@@ -47297,6 +48406,7 @@
           <w:szCs w:val="28"/>
         </w:rPr>
       </w:pPr>
+      <w:proofErr w:type="spellStart"/>
       <w:r>
         <w:rPr>
           <w:rFonts w:asciiTheme="majorHAnsi" w:hAnsiTheme="majorHAnsi"/>
@@ -47306,6 +48416,7 @@
         </w:rPr>
         <w:t>Affiliateprogramme</w:t>
       </w:r>
+      <w:proofErr w:type="spellEnd"/>
     </w:p>
     <w:p>
       <w:pPr>
@@ -47763,8 +48874,16 @@
               <w:rPr>
                 <w:rFonts w:asciiTheme="majorHAnsi" w:hAnsiTheme="majorHAnsi"/>
               </w:rPr>
-              <w:t xml:space="preserve">  Google Webfonts</w:t>
-            </w:r>
+              <w:t xml:space="preserve">  Google </w:t>
+            </w:r>
+            <w:proofErr w:type="spellStart"/>
+            <w:r>
+              <w:rPr>
+                <w:rFonts w:asciiTheme="majorHAnsi" w:hAnsiTheme="majorHAnsi"/>
+              </w:rPr>
+              <w:t>Webfonts</w:t>
+            </w:r>
+            <w:proofErr w:type="spellEnd"/>
           </w:p>
           <w:p>
             <w:pPr>
@@ -47802,8 +48921,16 @@
               <w:rPr>
                 <w:rFonts w:asciiTheme="majorHAnsi" w:hAnsiTheme="majorHAnsi"/>
               </w:rPr>
-              <w:t xml:space="preserve">  Adobe Typekit</w:t>
-            </w:r>
+              <w:t xml:space="preserve">  Adobe </w:t>
+            </w:r>
+            <w:proofErr w:type="spellStart"/>
+            <w:r>
+              <w:rPr>
+                <w:rFonts w:asciiTheme="majorHAnsi" w:hAnsiTheme="majorHAnsi"/>
+              </w:rPr>
+              <w:t>Typekit</w:t>
+            </w:r>
+            <w:proofErr w:type="spellEnd"/>
           </w:p>
           <w:p>
             <w:pPr>
@@ -47841,8 +48968,16 @@
               <w:rPr>
                 <w:rFonts w:asciiTheme="majorHAnsi" w:hAnsiTheme="majorHAnsi"/>
               </w:rPr>
-              <w:t xml:space="preserve">  Profilbilder bei Gravatar</w:t>
-            </w:r>
+              <w:t xml:space="preserve">  Profilbilder bei </w:t>
+            </w:r>
+            <w:proofErr w:type="spellStart"/>
+            <w:r>
+              <w:rPr>
+                <w:rFonts w:asciiTheme="majorHAnsi" w:hAnsiTheme="majorHAnsi"/>
+              </w:rPr>
+              <w:t>Gravatar</w:t>
+            </w:r>
+            <w:proofErr w:type="spellEnd"/>
           </w:p>
           <w:p>
             <w:pPr>
@@ -47880,8 +49015,16 @@
               <w:rPr>
                 <w:rFonts w:asciiTheme="majorHAnsi" w:hAnsiTheme="majorHAnsi"/>
               </w:rPr>
-              <w:t xml:space="preserve">  Google ReCaptcha</w:t>
-            </w:r>
+              <w:t xml:space="preserve">  Google </w:t>
+            </w:r>
+            <w:proofErr w:type="spellStart"/>
+            <w:r>
+              <w:rPr>
+                <w:rFonts w:asciiTheme="majorHAnsi" w:hAnsiTheme="majorHAnsi"/>
+              </w:rPr>
+              <w:t>ReCaptcha</w:t>
+            </w:r>
+            <w:proofErr w:type="spellEnd"/>
           </w:p>
           <w:p>
             <w:pPr>
@@ -48042,8 +49185,30 @@
               <w:rPr>
                 <w:rFonts w:asciiTheme="majorHAnsi" w:hAnsiTheme="majorHAnsi"/>
               </w:rPr>
-              <w:t>Anti-Spam-Dienst Askimet von Wordpress</w:t>
-            </w:r>
+              <w:t xml:space="preserve">Anti-Spam-Dienst </w:t>
+            </w:r>
+            <w:proofErr w:type="spellStart"/>
+            <w:r>
+              <w:rPr>
+                <w:rFonts w:asciiTheme="majorHAnsi" w:hAnsiTheme="majorHAnsi"/>
+              </w:rPr>
+              <w:t>Askimet</w:t>
+            </w:r>
+            <w:proofErr w:type="spellEnd"/>
+            <w:r>
+              <w:rPr>
+                <w:rFonts w:asciiTheme="majorHAnsi" w:hAnsiTheme="majorHAnsi"/>
+              </w:rPr>
+              <w:t xml:space="preserve"> von </w:t>
+            </w:r>
+            <w:proofErr w:type="spellStart"/>
+            <w:r>
+              <w:rPr>
+                <w:rFonts w:asciiTheme="majorHAnsi" w:hAnsiTheme="majorHAnsi"/>
+              </w:rPr>
+              <w:t>Wordpress</w:t>
+            </w:r>
+            <w:proofErr w:type="spellEnd"/>
           </w:p>
           <w:p>
             <w:pPr>
@@ -48122,7 +49287,25 @@
                 <w:i/>
                 <w:color w:val="C00000"/>
               </w:rPr>
-              <w:t xml:space="preserve">Hinweis: Diese Plugins gelten derzeit als Datenschutzverstoß und sollten nicht eingebunden werden. Falls sie eingebunden werden sollen, dann sollte dies nur mit der sog. Shariff-Lösung erfolgen: </w:t>
+              <w:t xml:space="preserve">Hinweis: Diese Plugins gelten derzeit als Datenschutzverstoß und sollten nicht eingebunden werden. Falls sie eingebunden werden sollen, dann sollte dies nur mit der sog. </w:t>
+            </w:r>
+            <w:proofErr w:type="spellStart"/>
+            <w:r>
+              <w:rPr>
+                <w:rFonts w:asciiTheme="majorHAnsi" w:hAnsiTheme="majorHAnsi"/>
+                <w:i/>
+                <w:color w:val="C00000"/>
+              </w:rPr>
+              <w:t>Shariff</w:t>
+            </w:r>
+            <w:proofErr w:type="spellEnd"/>
+            <w:r>
+              <w:rPr>
+                <w:rFonts w:asciiTheme="majorHAnsi" w:hAnsiTheme="majorHAnsi"/>
+                <w:i/>
+                <w:color w:val="C00000"/>
+              </w:rPr>
+              <w:t xml:space="preserve">-Lösung erfolgen: </w:t>
             </w:r>
             <w:hyperlink r:id="rId29" w:history="1">
               <w:r>
@@ -48165,7 +49348,6 @@
               <w:rPr>
                 <w:rFonts w:asciiTheme="majorHAnsi" w:hAnsiTheme="majorHAnsi"/>
               </w:rPr>
-              <w:lastRenderedPageBreak/>
               <w:t>Sonstiges:</w:t>
             </w:r>
           </w:p>
@@ -48499,7 +49681,21 @@
               <w:rPr>
                 <w:rFonts w:asciiTheme="majorHAnsi" w:hAnsiTheme="majorHAnsi"/>
               </w:rPr>
-              <w:t xml:space="preserve">  Postings- bzw. Medieneinbindung von Social Media Anbietern wie Twitter, Instagram, Pinterest etc.</w:t>
+              <w:t xml:space="preserve">  Postings- bzw. Medieneinbindung von </w:t>
+            </w:r>
+            <w:proofErr w:type="spellStart"/>
+            <w:r>
+              <w:rPr>
+                <w:rFonts w:asciiTheme="majorHAnsi" w:hAnsiTheme="majorHAnsi"/>
+              </w:rPr>
+              <w:t>Social</w:t>
+            </w:r>
+            <w:proofErr w:type="spellEnd"/>
+            <w:r>
+              <w:rPr>
+                <w:rFonts w:asciiTheme="majorHAnsi" w:hAnsiTheme="majorHAnsi"/>
+              </w:rPr>
+              <w:t xml:space="preserve"> Media Anbietern wie Twitter, Instagram, Pinterest etc.</w:t>
             </w:r>
           </w:p>
           <w:p>
@@ -48579,7 +49775,25 @@
                 <w:i/>
                 <w:color w:val="C00000"/>
               </w:rPr>
-              <w:t xml:space="preserve">Hinweis: Diese Plugins gelten derzeit als Datenschutzverstoß und sollten nicht eingebunden werden. Falls sie eingebunden werden sollen, dann sollte dies nur mit der sog. Shariff-Lösung erfolgen: </w:t>
+              <w:t xml:space="preserve">Hinweis: Diese Plugins gelten derzeit als Datenschutzverstoß und sollten nicht eingebunden werden. Falls sie eingebunden werden sollen, dann sollte dies nur mit der sog. </w:t>
+            </w:r>
+            <w:proofErr w:type="spellStart"/>
+            <w:r>
+              <w:rPr>
+                <w:rFonts w:asciiTheme="majorHAnsi" w:hAnsiTheme="majorHAnsi"/>
+                <w:i/>
+                <w:color w:val="C00000"/>
+              </w:rPr>
+              <w:t>Shariff</w:t>
+            </w:r>
+            <w:proofErr w:type="spellEnd"/>
+            <w:r>
+              <w:rPr>
+                <w:rFonts w:asciiTheme="majorHAnsi" w:hAnsiTheme="majorHAnsi"/>
+                <w:i/>
+                <w:color w:val="C00000"/>
+              </w:rPr>
+              <w:t xml:space="preserve">-Lösung erfolgen: </w:t>
             </w:r>
             <w:hyperlink r:id="rId30" w:history="1">
               <w:r>
@@ -48699,6 +49913,7 @@
           <w:szCs w:val="28"/>
         </w:rPr>
       </w:pPr>
+      <w:proofErr w:type="spellStart"/>
       <w:r>
         <w:rPr>
           <w:rFonts w:asciiTheme="majorHAnsi" w:hAnsiTheme="majorHAnsi"/>
@@ -48706,7 +49921,17 @@
           <w:sz w:val="28"/>
           <w:szCs w:val="28"/>
         </w:rPr>
-        <w:t>Social Plugins</w:t>
+        <w:t>Social</w:t>
+      </w:r>
+      <w:proofErr w:type="spellEnd"/>
+      <w:r>
+        <w:rPr>
+          <w:rFonts w:asciiTheme="majorHAnsi" w:hAnsiTheme="majorHAnsi"/>
+          <w:b/>
+          <w:sz w:val="28"/>
+          <w:szCs w:val="28"/>
+        </w:rPr>
+        <w:t xml:space="preserve"> Plugins</w:t>
       </w:r>
     </w:p>
     <w:p>
@@ -48750,12 +49975,21 @@
                 <w:b/>
               </w:rPr>
             </w:pPr>
+            <w:proofErr w:type="spellStart"/>
             <w:r>
               <w:rPr>
                 <w:rFonts w:asciiTheme="majorHAnsi" w:hAnsiTheme="majorHAnsi"/>
                 <w:b/>
               </w:rPr>
-              <w:t>Social Plugins, z. B. Like-Button oder Medien, Schaltflächen anderer Anbieter</w:t>
+              <w:t>Social</w:t>
+            </w:r>
+            <w:proofErr w:type="spellEnd"/>
+            <w:r>
+              <w:rPr>
+                <w:rFonts w:asciiTheme="majorHAnsi" w:hAnsiTheme="majorHAnsi"/>
+                <w:b/>
+              </w:rPr>
+              <w:t xml:space="preserve"> Plugins, z. B. Like-Button oder Medien, Schaltflächen anderer Anbieter</w:t>
             </w:r>
           </w:p>
           <w:p>
@@ -48788,7 +50022,6 @@
               <w:rPr>
                 <w:rFonts w:asciiTheme="majorHAnsi" w:hAnsiTheme="majorHAnsi"/>
               </w:rPr>
-              <w:lastRenderedPageBreak/>
               <w:t>Hat der Webseitenbetreiber sonstige Präsenzen in sozialen Medien?</w:t>
             </w:r>
           </w:p>
@@ -49273,7 +50506,25 @@
                 <w:i/>
                 <w:color w:val="C00000"/>
               </w:rPr>
-              <w:t xml:space="preserve">Hinweis: Diese Plugins gelten derzeit als Datenschutzverstoß und sollten nicht eingebunden werden. Falls sie eingebunden werden sollen, dann sollte dies nur mit der sog. Shariff-Lösung erfolgen: </w:t>
+              <w:t xml:space="preserve">Hinweis: Diese Plugins gelten derzeit als Datenschutzverstoß und sollten nicht eingebunden werden. Falls sie eingebunden werden sollen, dann sollte dies nur mit der sog. </w:t>
+            </w:r>
+            <w:proofErr w:type="spellStart"/>
+            <w:r>
+              <w:rPr>
+                <w:rFonts w:asciiTheme="majorHAnsi" w:hAnsiTheme="majorHAnsi"/>
+                <w:i/>
+                <w:color w:val="C00000"/>
+              </w:rPr>
+              <w:t>Shariff</w:t>
+            </w:r>
+            <w:proofErr w:type="spellEnd"/>
+            <w:r>
+              <w:rPr>
+                <w:rFonts w:asciiTheme="majorHAnsi" w:hAnsiTheme="majorHAnsi"/>
+                <w:i/>
+                <w:color w:val="C00000"/>
+              </w:rPr>
+              <w:t xml:space="preserve">-Lösung erfolgen: </w:t>
             </w:r>
             <w:hyperlink r:id="rId31" w:history="1">
               <w:r>
@@ -49487,13 +50738,23 @@
                 <w:szCs w:val="16"/>
               </w:rPr>
             </w:pPr>
+            <w:proofErr w:type="spellStart"/>
             <w:r>
               <w:rPr>
                 <w:rFonts w:ascii="Arial" w:hAnsi="Arial" w:cs="Arial"/>
                 <w:sz w:val="16"/>
                 <w:szCs w:val="16"/>
               </w:rPr>
-              <w:t xml:space="preserve">netvocat </w:t>
+              <w:t>netvocat</w:t>
+            </w:r>
+            <w:proofErr w:type="spellEnd"/>
+            <w:r>
+              <w:rPr>
+                <w:rFonts w:ascii="Arial" w:hAnsi="Arial" w:cs="Arial"/>
+                <w:sz w:val="16"/>
+                <w:szCs w:val="16"/>
+              </w:rPr>
+              <w:t xml:space="preserve"> </w:t>
             </w:r>
             <w:r>
               <w:rPr>
@@ -49895,14 +51156,6 @@
     <w:abstractNumId w:val="0"/>
   </w:num>
 </w:numbering>
-</file>
-
-<file path=word/people.xml><?xml version="1.0" encoding="utf-8"?>
-<w15:people xmlns:wpc="http://schemas.microsoft.com/office/word/2010/wordprocessingCanvas" xmlns:cx="http://schemas.microsoft.com/office/drawing/2014/chartex" xmlns:cx1="http://schemas.microsoft.com/office/drawing/2015/9/8/chartex" xmlns:cx2="http://schemas.microsoft.com/office/drawing/2015/10/21/chartex" xmlns:cx3="http://schemas.microsoft.com/office/drawing/2016/5/9/chartex" xmlns:cx4="http://schemas.microsoft.com/office/drawing/2016/5/10/chartex" xmlns:cx5="http://schemas.microsoft.com/office/drawing/2016/5/11/chartex" xmlns:cx6="http://schemas.microsoft.com/office/drawing/2016/5/12/chartex" xmlns:cx7="http://schemas.microsoft.com/office/drawing/2016/5/13/chartex" xmlns:cx8="http://schemas.microsoft.com/office/drawing/2016/5/14/chartex" xmlns:mc="http://schemas.openxmlformats.org/markup-compatibility/2006" xmlns:aink="http://schemas.microsoft.com/office/drawing/2016/ink" xmlns:am3d="http://schemas.microsoft.com/office/drawing/2017/model3d" xmlns:o="urn:schemas-microsoft-com:office:office" xmlns:r="http://schemas.openxmlformats.org/officeDocument/2006/relationships" xmlns:m="http://schemas.openxmlformats.org/officeDocument/2006/math" xmlns:v="urn:schemas-microsoft-com:vml" xmlns:wp14="http://schemas.microsoft.com/office/word/2010/wordprocessingDrawing" xmlns:wp="http://schemas.openxmlformats.org/drawingml/2006/wordprocessingDrawing" xmlns:w10="urn:schemas-microsoft-com:office:word" xmlns:w="http://schemas.openxmlformats.org/wordprocessingml/2006/main" xmlns:w14="http://schemas.microsoft.com/office/word/2010/wordml" xmlns:w15="http://schemas.microsoft.com/office/word/2012/wordml" xmlns:w16cid="http://schemas.microsoft.com/office/word/2016/wordml/cid" xmlns:w16se="http://schemas.microsoft.com/office/word/2015/wordml/symex" xmlns:wpg="http://schemas.microsoft.com/office/word/2010/wordprocessingGroup" xmlns:wpi="http://schemas.microsoft.com/office/word/2010/wordprocessingInk" xmlns:wne="http://schemas.microsoft.com/office/word/2006/wordml" xmlns:wps="http://schemas.microsoft.com/office/word/2010/wordprocessingShape" mc:Ignorable="w14 w15 w16se w16cid wp14">
-  <w15:person w15:author="Michael Schneider">
-    <w15:presenceInfo w15:providerId="Windows Live" w15:userId="5bbaec799b7e6b97"/>
-  </w15:person>
-</w15:people>
 </file>
 
 <file path=word/styles.xml><?xml version="1.0" encoding="utf-8"?>
@@ -51552,7 +52805,7 @@
     <w:charset w:val="00"/>
     <w:family w:val="roman"/>
     <w:pitch w:val="variable"/>
-    <w:sig w:usb0="E0002EFF" w:usb1="C000785B" w:usb2="00000009" w:usb3="00000000" w:csb0="000001FF" w:csb1="00000000"/>
+    <w:sig w:usb0="E0002AFF" w:usb1="C0007843" w:usb2="00000009" w:usb3="00000000" w:csb0="000001FF" w:csb1="00000000"/>
   </w:font>
   <w:font w:name="Courier New">
     <w:panose1 w:val="02070309020205020404"/>
@@ -51573,7 +52826,7 @@
     <w:charset w:val="00"/>
     <w:family w:val="swiss"/>
     <w:pitch w:val="variable"/>
-    <w:sig w:usb0="E0002EFF" w:usb1="C000785B" w:usb2="00000009" w:usb3="00000000" w:csb0="000001FF" w:csb1="00000000"/>
+    <w:sig w:usb0="E0002AFF" w:usb1="C0007843" w:usb2="00000009" w:usb3="00000000" w:csb0="000001FF" w:csb1="00000000"/>
   </w:font>
   <w:font w:name="MS Mincho">
     <w:altName w:val="ＭＳ 明朝"/>
@@ -51596,7 +52849,7 @@
     <w:charset w:val="00"/>
     <w:family w:val="swiss"/>
     <w:pitch w:val="variable"/>
-    <w:sig w:usb0="E0002AFF" w:usb1="C000247B" w:usb2="00000009" w:usb3="00000000" w:csb0="000001FF" w:csb1="00000000"/>
+    <w:sig w:usb0="E0002AFF" w:usb1="4000ACFF" w:usb2="00000001" w:usb3="00000000" w:csb0="000001FF" w:csb1="00000000"/>
   </w:font>
   <w:font w:name="Lucida Grande">
     <w:altName w:val="Times New Roman"/>
@@ -51617,7 +52870,7 @@
     <w:charset w:val="00"/>
     <w:family w:val="swiss"/>
     <w:pitch w:val="variable"/>
-    <w:sig w:usb0="E0002AFF" w:usb1="C000247B" w:usb2="00000009" w:usb3="00000000" w:csb0="000001FF" w:csb1="00000000"/>
+    <w:sig w:usb0="A0002AEF" w:usb1="4000207B" w:usb2="00000000" w:usb3="00000000" w:csb0="000001FF" w:csb1="00000000"/>
   </w:font>
 </w:fonts>
 </file>
@@ -51645,6 +52898,7 @@
     <w:rsid w:val="00556EDA"/>
     <w:rsid w:val="005A4D93"/>
     <w:rsid w:val="005B71FE"/>
+    <w:rsid w:val="007E4F23"/>
     <w:rsid w:val="008B5869"/>
     <w:rsid w:val="008D7CB5"/>
     <w:rsid w:val="00A726AA"/>

</xml_diff>